<commit_message>
ship the pdf actually
</commit_message>
<xml_diff>
--- a/Aljaz_Francic_CV.docx
+++ b/Aljaz_Francic_CV.docx
@@ -12,7 +12,6 @@
       </w:pPr>
       <w:r>
         <w:rPr>
-          <w:noProof/>
           <w:sz w:val="24"/>
           <w:szCs w:val="24"/>
           <w:lang w:val="en-US"/>
@@ -92,13 +91,23 @@
                                 <w:lang w:val="en-US"/>
                               </w:rPr>
                             </w:pPr>
-                            <w:r>
-                              <w:rPr>
-                                <w:sz w:val="24"/>
-                                <w:szCs w:val="24"/>
-                                <w:lang w:val="en-US"/>
-                              </w:rPr>
-                              <w:t>Ješenca 6d</w:t>
+                            <w:proofErr w:type="spellStart"/>
+                            <w:r>
+                              <w:rPr>
+                                <w:sz w:val="24"/>
+                                <w:szCs w:val="24"/>
+                                <w:lang w:val="en-US"/>
+                              </w:rPr>
+                              <w:t>Ješenca</w:t>
+                            </w:r>
+                            <w:proofErr w:type="spellEnd"/>
+                            <w:r>
+                              <w:rPr>
+                                <w:sz w:val="24"/>
+                                <w:szCs w:val="24"/>
+                                <w:lang w:val="en-US"/>
+                              </w:rPr>
+                              <w:t xml:space="preserve"> 6d</w:t>
                             </w:r>
                           </w:p>
                           <w:p>
@@ -116,8 +125,18 @@
                                 <w:szCs w:val="24"/>
                                 <w:lang w:val="en-US"/>
                               </w:rPr>
-                              <w:t>2327 Rače</w:t>
-                            </w:r>
+                              <w:t xml:space="preserve">2327 </w:t>
+                            </w:r>
+                            <w:proofErr w:type="spellStart"/>
+                            <w:r>
+                              <w:rPr>
+                                <w:sz w:val="24"/>
+                                <w:szCs w:val="24"/>
+                                <w:lang w:val="en-US"/>
+                              </w:rPr>
+                              <w:t>Rače</w:t>
+                            </w:r>
+                            <w:proofErr w:type="spellEnd"/>
                           </w:p>
                           <w:p>
                             <w:pPr>
@@ -275,13 +294,23 @@
                           <w:lang w:val="en-US"/>
                         </w:rPr>
                       </w:pPr>
-                      <w:r>
-                        <w:rPr>
-                          <w:sz w:val="24"/>
-                          <w:szCs w:val="24"/>
-                          <w:lang w:val="en-US"/>
-                        </w:rPr>
-                        <w:t>Ješenca 6d</w:t>
+                      <w:proofErr w:type="spellStart"/>
+                      <w:r>
+                        <w:rPr>
+                          <w:sz w:val="24"/>
+                          <w:szCs w:val="24"/>
+                          <w:lang w:val="en-US"/>
+                        </w:rPr>
+                        <w:t>Ješenca</w:t>
+                      </w:r>
+                      <w:proofErr w:type="spellEnd"/>
+                      <w:r>
+                        <w:rPr>
+                          <w:sz w:val="24"/>
+                          <w:szCs w:val="24"/>
+                          <w:lang w:val="en-US"/>
+                        </w:rPr>
+                        <w:t xml:space="preserve"> 6d</w:t>
                       </w:r>
                     </w:p>
                     <w:p>
@@ -299,8 +328,18 @@
                           <w:szCs w:val="24"/>
                           <w:lang w:val="en-US"/>
                         </w:rPr>
-                        <w:t>2327 Rače</w:t>
-                      </w:r>
+                        <w:t xml:space="preserve">2327 </w:t>
+                      </w:r>
+                      <w:proofErr w:type="spellStart"/>
+                      <w:r>
+                        <w:rPr>
+                          <w:sz w:val="24"/>
+                          <w:szCs w:val="24"/>
+                          <w:lang w:val="en-US"/>
+                        </w:rPr>
+                        <w:t>Rače</w:t>
+                      </w:r>
+                      <w:proofErr w:type="spellEnd"/>
                     </w:p>
                     <w:p>
                       <w:pPr>
@@ -422,7 +461,6 @@
       <w:r>
         <w:rPr>
           <w:b/>
-          <w:noProof/>
           <w:sz w:val="24"/>
           <w:szCs w:val="24"/>
           <w:lang w:val="en-US"/>
@@ -512,7 +550,6 @@
       </w:pPr>
       <w:r>
         <w:rPr>
-          <w:noProof/>
           <w:sz w:val="24"/>
           <w:szCs w:val="24"/>
           <w:lang w:val="en-US"/>
@@ -598,8 +635,18 @@
                                 <w:szCs w:val="24"/>
                                 <w:lang w:val="en-US"/>
                               </w:rPr>
-                              <w:t>Primary school Rače</w:t>
-                            </w:r>
+                              <w:t xml:space="preserve">Primary school </w:t>
+                            </w:r>
+                            <w:proofErr w:type="spellStart"/>
+                            <w:r>
+                              <w:rPr>
+                                <w:sz w:val="24"/>
+                                <w:szCs w:val="24"/>
+                                <w:lang w:val="en-US"/>
+                              </w:rPr>
+                              <w:t>Rače</w:t>
+                            </w:r>
+                            <w:proofErr w:type="spellEnd"/>
                           </w:p>
                           <w:p>
                             <w:pPr>
@@ -620,7 +667,25 @@
                                 <w:szCs w:val="24"/>
                                 <w:lang w:val="en-US"/>
                               </w:rPr>
-                              <w:t>II. gimnazija Maribor</w:t>
+                              <w:t xml:space="preserve">II. </w:t>
+                            </w:r>
+                            <w:proofErr w:type="spellStart"/>
+                            <w:r>
+                              <w:rPr>
+                                <w:sz w:val="24"/>
+                                <w:szCs w:val="24"/>
+                                <w:lang w:val="en-US"/>
+                              </w:rPr>
+                              <w:t>gimnazija</w:t>
+                            </w:r>
+                            <w:proofErr w:type="spellEnd"/>
+                            <w:r>
+                              <w:rPr>
+                                <w:sz w:val="24"/>
+                                <w:szCs w:val="24"/>
+                                <w:lang w:val="en-US"/>
+                              </w:rPr>
+                              <w:t xml:space="preserve"> Maribor</w:t>
                             </w:r>
                           </w:p>
                           <w:p>
@@ -919,8 +984,18 @@
                           <w:szCs w:val="24"/>
                           <w:lang w:val="en-US"/>
                         </w:rPr>
-                        <w:t>Primary school Rače</w:t>
-                      </w:r>
+                        <w:t xml:space="preserve">Primary school </w:t>
+                      </w:r>
+                      <w:proofErr w:type="spellStart"/>
+                      <w:r>
+                        <w:rPr>
+                          <w:sz w:val="24"/>
+                          <w:szCs w:val="24"/>
+                          <w:lang w:val="en-US"/>
+                        </w:rPr>
+                        <w:t>Rače</w:t>
+                      </w:r>
+                      <w:proofErr w:type="spellEnd"/>
                     </w:p>
                     <w:p>
                       <w:pPr>
@@ -941,7 +1016,25 @@
                           <w:szCs w:val="24"/>
                           <w:lang w:val="en-US"/>
                         </w:rPr>
-                        <w:t>II. gimnazija Maribor</w:t>
+                        <w:t xml:space="preserve">II. </w:t>
+                      </w:r>
+                      <w:proofErr w:type="spellStart"/>
+                      <w:r>
+                        <w:rPr>
+                          <w:sz w:val="24"/>
+                          <w:szCs w:val="24"/>
+                          <w:lang w:val="en-US"/>
+                        </w:rPr>
+                        <w:t>gimnazija</w:t>
+                      </w:r>
+                      <w:proofErr w:type="spellEnd"/>
+                      <w:r>
+                        <w:rPr>
+                          <w:sz w:val="24"/>
+                          <w:szCs w:val="24"/>
+                          <w:lang w:val="en-US"/>
+                        </w:rPr>
+                        <w:t xml:space="preserve"> Maribor</w:t>
                       </w:r>
                     </w:p>
                     <w:p>
@@ -1191,7 +1284,6 @@
       </w:r>
       <w:r>
         <w:rPr>
-          <w:noProof/>
           <w:sz w:val="24"/>
           <w:szCs w:val="24"/>
           <w:lang w:val="en-US"/>
@@ -1293,14 +1385,34 @@
                                 <w:lang w:val="en-US"/>
                               </w:rPr>
                             </w:pPr>
-                            <w:r>
-                              <w:rPr>
-                                <w:sz w:val="24"/>
-                                <w:szCs w:val="24"/>
-                                <w:lang w:val="en-US"/>
-                              </w:rPr>
-                              <w:t>Keras/Tensorflow</w:t>
-                            </w:r>
+                            <w:proofErr w:type="spellStart"/>
+                            <w:r>
+                              <w:rPr>
+                                <w:sz w:val="24"/>
+                                <w:szCs w:val="24"/>
+                                <w:lang w:val="en-US"/>
+                              </w:rPr>
+                              <w:t>Keras</w:t>
+                            </w:r>
+                            <w:proofErr w:type="spellEnd"/>
+                            <w:r>
+                              <w:rPr>
+                                <w:sz w:val="24"/>
+                                <w:szCs w:val="24"/>
+                                <w:lang w:val="en-US"/>
+                              </w:rPr>
+                              <w:t>/</w:t>
+                            </w:r>
+                            <w:proofErr w:type="spellStart"/>
+                            <w:r>
+                              <w:rPr>
+                                <w:sz w:val="24"/>
+                                <w:szCs w:val="24"/>
+                                <w:lang w:val="en-US"/>
+                              </w:rPr>
+                              <w:t>Tensorflow</w:t>
+                            </w:r>
+                            <w:proofErr w:type="spellEnd"/>
                           </w:p>
                           <w:p>
                             <w:pPr>
@@ -1397,13 +1509,23 @@
                                 <w:lang w:val="en-US"/>
                               </w:rPr>
                             </w:pPr>
-                            <w:r>
-                              <w:rPr>
-                                <w:sz w:val="24"/>
-                                <w:szCs w:val="24"/>
-                                <w:lang w:val="en-US"/>
-                              </w:rPr>
-                              <w:t>Myo armband</w:t>
+                            <w:proofErr w:type="spellStart"/>
+                            <w:r>
+                              <w:rPr>
+                                <w:sz w:val="24"/>
+                                <w:szCs w:val="24"/>
+                                <w:lang w:val="en-US"/>
+                              </w:rPr>
+                              <w:t>Myo</w:t>
+                            </w:r>
+                            <w:proofErr w:type="spellEnd"/>
+                            <w:r>
+                              <w:rPr>
+                                <w:sz w:val="24"/>
+                                <w:szCs w:val="24"/>
+                                <w:lang w:val="en-US"/>
+                              </w:rPr>
+                              <w:t xml:space="preserve"> armband</w:t>
                             </w:r>
                           </w:p>
                           <w:p>
@@ -1635,14 +1757,34 @@
                           <w:lang w:val="en-US"/>
                         </w:rPr>
                       </w:pPr>
-                      <w:r>
-                        <w:rPr>
-                          <w:sz w:val="24"/>
-                          <w:szCs w:val="24"/>
-                          <w:lang w:val="en-US"/>
-                        </w:rPr>
-                        <w:t>Keras/Tensorflow</w:t>
-                      </w:r>
+                      <w:proofErr w:type="spellStart"/>
+                      <w:r>
+                        <w:rPr>
+                          <w:sz w:val="24"/>
+                          <w:szCs w:val="24"/>
+                          <w:lang w:val="en-US"/>
+                        </w:rPr>
+                        <w:t>Keras</w:t>
+                      </w:r>
+                      <w:proofErr w:type="spellEnd"/>
+                      <w:r>
+                        <w:rPr>
+                          <w:sz w:val="24"/>
+                          <w:szCs w:val="24"/>
+                          <w:lang w:val="en-US"/>
+                        </w:rPr>
+                        <w:t>/</w:t>
+                      </w:r>
+                      <w:proofErr w:type="spellStart"/>
+                      <w:r>
+                        <w:rPr>
+                          <w:sz w:val="24"/>
+                          <w:szCs w:val="24"/>
+                          <w:lang w:val="en-US"/>
+                        </w:rPr>
+                        <w:t>Tensorflow</w:t>
+                      </w:r>
+                      <w:proofErr w:type="spellEnd"/>
                     </w:p>
                     <w:p>
                       <w:pPr>
@@ -1739,13 +1881,23 @@
                           <w:lang w:val="en-US"/>
                         </w:rPr>
                       </w:pPr>
-                      <w:r>
-                        <w:rPr>
-                          <w:sz w:val="24"/>
-                          <w:szCs w:val="24"/>
-                          <w:lang w:val="en-US"/>
-                        </w:rPr>
-                        <w:t>Myo armband</w:t>
+                      <w:proofErr w:type="spellStart"/>
+                      <w:r>
+                        <w:rPr>
+                          <w:sz w:val="24"/>
+                          <w:szCs w:val="24"/>
+                          <w:lang w:val="en-US"/>
+                        </w:rPr>
+                        <w:t>Myo</w:t>
+                      </w:r>
+                      <w:proofErr w:type="spellEnd"/>
+                      <w:r>
+                        <w:rPr>
+                          <w:sz w:val="24"/>
+                          <w:szCs w:val="24"/>
+                          <w:lang w:val="en-US"/>
+                        </w:rPr>
+                        <w:t xml:space="preserve"> armband</w:t>
                       </w:r>
                     </w:p>
                     <w:p>
@@ -1912,7 +2064,6 @@
       </w:r>
       <w:r>
         <w:rPr>
-          <w:noProof/>
           <w:sz w:val="24"/>
           <w:szCs w:val="24"/>
           <w:lang w:val="en-US"/>
@@ -2036,6 +2187,7 @@
                                 <w:lang w:val="en-US"/>
                               </w:rPr>
                             </w:pPr>
+                            <w:proofErr w:type="spellStart"/>
                             <w:r>
                               <w:rPr>
                                 <w:sz w:val="24"/>
@@ -2044,6 +2196,7 @@
                               </w:rPr>
                               <w:t>Matlab</w:t>
                             </w:r>
+                            <w:proofErr w:type="spellEnd"/>
                           </w:p>
                           <w:p>
                             <w:pPr>
@@ -2319,6 +2472,7 @@
                           <w:lang w:val="en-US"/>
                         </w:rPr>
                       </w:pPr>
+                      <w:proofErr w:type="spellStart"/>
                       <w:r>
                         <w:rPr>
                           <w:sz w:val="24"/>
@@ -2327,6 +2481,7 @@
                         </w:rPr>
                         <w:t>Matlab</w:t>
                       </w:r>
+                      <w:proofErr w:type="spellEnd"/>
                     </w:p>
                     <w:p>
                       <w:pPr>
@@ -2515,7 +2670,6 @@
       </w:r>
       <w:r>
         <w:rPr>
-          <w:noProof/>
           <w:sz w:val="24"/>
           <w:szCs w:val="24"/>
           <w:lang w:val="en-US"/>
@@ -2808,7 +2962,6 @@
       </w:r>
       <w:r>
         <w:rPr>
-          <w:noProof/>
           <w:sz w:val="24"/>
           <w:szCs w:val="24"/>
           <w:lang w:val="en-US"/>
@@ -3125,7 +3278,6 @@
       </w:r>
       <w:r>
         <w:rPr>
-          <w:noProof/>
           <w:sz w:val="24"/>
           <w:szCs w:val="24"/>
           <w:lang w:val="en-US"/>
@@ -3270,13 +3422,23 @@
                                 <w:lang w:val="en-US"/>
                               </w:rPr>
                             </w:pPr>
-                            <w:r>
-                              <w:rPr>
-                                <w:sz w:val="24"/>
-                                <w:szCs w:val="24"/>
-                                <w:lang w:val="en-US"/>
-                              </w:rPr>
-                              <w:t>Iwashere (web portal)</w:t>
+                            <w:proofErr w:type="spellStart"/>
+                            <w:r>
+                              <w:rPr>
+                                <w:sz w:val="24"/>
+                                <w:szCs w:val="24"/>
+                                <w:lang w:val="en-US"/>
+                              </w:rPr>
+                              <w:t>Iwashere</w:t>
+                            </w:r>
+                            <w:proofErr w:type="spellEnd"/>
+                            <w:r>
+                              <w:rPr>
+                                <w:sz w:val="24"/>
+                                <w:szCs w:val="24"/>
+                                <w:lang w:val="en-US"/>
+                              </w:rPr>
+                              <w:t xml:space="preserve"> (web portal)</w:t>
                             </w:r>
                           </w:p>
                           <w:p>
@@ -3292,13 +3454,41 @@
                                 <w:lang w:val="en-US"/>
                               </w:rPr>
                             </w:pPr>
-                            <w:r>
-                              <w:rPr>
-                                <w:sz w:val="24"/>
-                                <w:szCs w:val="24"/>
-                                <w:lang w:val="en-US"/>
-                              </w:rPr>
-                              <w:t>Nakit &amp; Ure (online shop)</w:t>
+                            <w:proofErr w:type="spellStart"/>
+                            <w:r>
+                              <w:rPr>
+                                <w:sz w:val="24"/>
+                                <w:szCs w:val="24"/>
+                                <w:lang w:val="en-US"/>
+                              </w:rPr>
+                              <w:t>Nakit</w:t>
+                            </w:r>
+                            <w:proofErr w:type="spellEnd"/>
+                            <w:r>
+                              <w:rPr>
+                                <w:sz w:val="24"/>
+                                <w:szCs w:val="24"/>
+                                <w:lang w:val="en-US"/>
+                              </w:rPr>
+                              <w:t xml:space="preserve"> &amp; </w:t>
+                            </w:r>
+                            <w:proofErr w:type="spellStart"/>
+                            <w:r>
+                              <w:rPr>
+                                <w:sz w:val="24"/>
+                                <w:szCs w:val="24"/>
+                                <w:lang w:val="en-US"/>
+                              </w:rPr>
+                              <w:t>Ure</w:t>
+                            </w:r>
+                            <w:proofErr w:type="spellEnd"/>
+                            <w:r>
+                              <w:rPr>
+                                <w:sz w:val="24"/>
+                                <w:szCs w:val="24"/>
+                                <w:lang w:val="en-US"/>
+                              </w:rPr>
+                              <w:t xml:space="preserve"> (online shop)</w:t>
                             </w:r>
                           </w:p>
                           <w:p/>
@@ -3434,13 +3624,23 @@
                           <w:lang w:val="en-US"/>
                         </w:rPr>
                       </w:pPr>
-                      <w:r>
-                        <w:rPr>
-                          <w:sz w:val="24"/>
-                          <w:szCs w:val="24"/>
-                          <w:lang w:val="en-US"/>
-                        </w:rPr>
-                        <w:t>Iwashere (web portal)</w:t>
+                      <w:proofErr w:type="spellStart"/>
+                      <w:r>
+                        <w:rPr>
+                          <w:sz w:val="24"/>
+                          <w:szCs w:val="24"/>
+                          <w:lang w:val="en-US"/>
+                        </w:rPr>
+                        <w:t>Iwashere</w:t>
+                      </w:r>
+                      <w:proofErr w:type="spellEnd"/>
+                      <w:r>
+                        <w:rPr>
+                          <w:sz w:val="24"/>
+                          <w:szCs w:val="24"/>
+                          <w:lang w:val="en-US"/>
+                        </w:rPr>
+                        <w:t xml:space="preserve"> (web portal)</w:t>
                       </w:r>
                     </w:p>
                     <w:p>
@@ -3456,13 +3656,41 @@
                           <w:lang w:val="en-US"/>
                         </w:rPr>
                       </w:pPr>
-                      <w:r>
-                        <w:rPr>
-                          <w:sz w:val="24"/>
-                          <w:szCs w:val="24"/>
-                          <w:lang w:val="en-US"/>
-                        </w:rPr>
-                        <w:t>Nakit &amp; Ure (online shop)</w:t>
+                      <w:proofErr w:type="spellStart"/>
+                      <w:r>
+                        <w:rPr>
+                          <w:sz w:val="24"/>
+                          <w:szCs w:val="24"/>
+                          <w:lang w:val="en-US"/>
+                        </w:rPr>
+                        <w:t>Nakit</w:t>
+                      </w:r>
+                      <w:proofErr w:type="spellEnd"/>
+                      <w:r>
+                        <w:rPr>
+                          <w:sz w:val="24"/>
+                          <w:szCs w:val="24"/>
+                          <w:lang w:val="en-US"/>
+                        </w:rPr>
+                        <w:t xml:space="preserve"> &amp; </w:t>
+                      </w:r>
+                      <w:proofErr w:type="spellStart"/>
+                      <w:r>
+                        <w:rPr>
+                          <w:sz w:val="24"/>
+                          <w:szCs w:val="24"/>
+                          <w:lang w:val="en-US"/>
+                        </w:rPr>
+                        <w:t>Ure</w:t>
+                      </w:r>
+                      <w:proofErr w:type="spellEnd"/>
+                      <w:r>
+                        <w:rPr>
+                          <w:sz w:val="24"/>
+                          <w:szCs w:val="24"/>
+                          <w:lang w:val="en-US"/>
+                        </w:rPr>
+                        <w:t xml:space="preserve"> (online shop)</w:t>
                       </w:r>
                     </w:p>
                     <w:p/>
@@ -3490,7 +3718,6 @@
       </w:r>
       <w:r>
         <w:rPr>
-          <w:noProof/>
           <w:sz w:val="24"/>
           <w:szCs w:val="24"/>
           <w:lang w:val="en-US"/>
@@ -3669,7 +3896,6 @@
       </w:r>
       <w:r>
         <w:rPr>
-          <w:noProof/>
           <w:sz w:val="24"/>
           <w:szCs w:val="24"/>
           <w:lang w:val="en-US"/>

</xml_diff>

<commit_message>
combined both types of proficiencies + added colors to show link between lanugage and technology/library + changed order a bit
</commit_message>
<xml_diff>
--- a/Aljaz_Francic_CV.docx
+++ b/Aljaz_Francic_CV.docx
@@ -1,6 +1,6 @@
 
 <file path=word/document.xml><?xml version="1.0" encoding="utf-8"?>
-<w:document xmlns:wpc="http://schemas.microsoft.com/office/word/2010/wordprocessingCanvas" xmlns:cx="http://schemas.microsoft.com/office/drawing/2014/chartex" xmlns:cx1="http://schemas.microsoft.com/office/drawing/2015/9/8/chartex" xmlns:cx2="http://schemas.microsoft.com/office/drawing/2015/10/21/chartex" xmlns:cx3="http://schemas.microsoft.com/office/drawing/2016/5/9/chartex" xmlns:cx4="http://schemas.microsoft.com/office/drawing/2016/5/10/chartex" xmlns:cx5="http://schemas.microsoft.com/office/drawing/2016/5/11/chartex" xmlns:cx6="http://schemas.microsoft.com/office/drawing/2016/5/12/chartex" xmlns:cx7="http://schemas.microsoft.com/office/drawing/2016/5/13/chartex" xmlns:cx8="http://schemas.microsoft.com/office/drawing/2016/5/14/chartex" xmlns:mc="http://schemas.openxmlformats.org/markup-compatibility/2006" xmlns:aink="http://schemas.microsoft.com/office/drawing/2016/ink" xmlns:am3d="http://schemas.microsoft.com/office/drawing/2017/model3d" xmlns:o="urn:schemas-microsoft-com:office:office" xmlns:r="http://schemas.openxmlformats.org/officeDocument/2006/relationships" xmlns:m="http://schemas.openxmlformats.org/officeDocument/2006/math" xmlns:v="urn:schemas-microsoft-com:vml" xmlns:wp14="http://schemas.microsoft.com/office/word/2010/wordprocessingDrawing" xmlns:wp="http://schemas.openxmlformats.org/drawingml/2006/wordprocessingDrawing" xmlns:w10="urn:schemas-microsoft-com:office:word" xmlns:w="http://schemas.openxmlformats.org/wordprocessingml/2006/main" xmlns:w14="http://schemas.microsoft.com/office/word/2010/wordml" xmlns:w15="http://schemas.microsoft.com/office/word/2012/wordml" xmlns:w16cex="http://schemas.microsoft.com/office/word/2018/wordml/cex" xmlns:w16cid="http://schemas.microsoft.com/office/word/2016/wordml/cid" xmlns:w16="http://schemas.microsoft.com/office/word/2018/wordml" xmlns:w16sdtdh="http://schemas.microsoft.com/office/word/2020/wordml/sdtdatahash" xmlns:w16se="http://schemas.microsoft.com/office/word/2015/wordml/symex" xmlns:wpg="http://schemas.microsoft.com/office/word/2010/wordprocessingGroup" xmlns:wpi="http://schemas.microsoft.com/office/word/2010/wordprocessingInk" xmlns:wne="http://schemas.microsoft.com/office/word/2006/wordml" xmlns:wps="http://schemas.microsoft.com/office/word/2010/wordprocessingShape" mc:Ignorable="w14 w15 w16se w16cid w16 w16cex w16sdtdh wp14">
+<w:document xmlns:wpc="http://schemas.microsoft.com/office/word/2010/wordprocessingCanvas" xmlns:cx="http://schemas.microsoft.com/office/drawing/2014/chartex" xmlns:cx1="http://schemas.microsoft.com/office/drawing/2015/9/8/chartex" xmlns:cx2="http://schemas.microsoft.com/office/drawing/2015/10/21/chartex" xmlns:cx3="http://schemas.microsoft.com/office/drawing/2016/5/9/chartex" xmlns:cx4="http://schemas.microsoft.com/office/drawing/2016/5/10/chartex" xmlns:cx5="http://schemas.microsoft.com/office/drawing/2016/5/11/chartex" xmlns:cx6="http://schemas.microsoft.com/office/drawing/2016/5/12/chartex" xmlns:cx7="http://schemas.microsoft.com/office/drawing/2016/5/13/chartex" xmlns:cx8="http://schemas.microsoft.com/office/drawing/2016/5/14/chartex" xmlns:mc="http://schemas.openxmlformats.org/markup-compatibility/2006" xmlns:aink="http://schemas.microsoft.com/office/drawing/2016/ink" xmlns:am3d="http://schemas.microsoft.com/office/drawing/2017/model3d" xmlns:o="urn:schemas-microsoft-com:office:office" xmlns:oel="http://schemas.microsoft.com/office/2019/extlst" xmlns:r="http://schemas.openxmlformats.org/officeDocument/2006/relationships" xmlns:m="http://schemas.openxmlformats.org/officeDocument/2006/math" xmlns:v="urn:schemas-microsoft-com:vml" xmlns:wp14="http://schemas.microsoft.com/office/word/2010/wordprocessingDrawing" xmlns:wp="http://schemas.openxmlformats.org/drawingml/2006/wordprocessingDrawing" xmlns:w10="urn:schemas-microsoft-com:office:word" xmlns:w="http://schemas.openxmlformats.org/wordprocessingml/2006/main" xmlns:w14="http://schemas.microsoft.com/office/word/2010/wordml" xmlns:w15="http://schemas.microsoft.com/office/word/2012/wordml" xmlns:w16cex="http://schemas.microsoft.com/office/word/2018/wordml/cex" xmlns:w16cid="http://schemas.microsoft.com/office/word/2016/wordml/cid" xmlns:w16="http://schemas.microsoft.com/office/word/2018/wordml" xmlns:w16sdtdh="http://schemas.microsoft.com/office/word/2020/wordml/sdtdatahash" xmlns:w16se="http://schemas.microsoft.com/office/word/2015/wordml/symex" xmlns:wpg="http://schemas.microsoft.com/office/word/2010/wordprocessingGroup" xmlns:wpi="http://schemas.microsoft.com/office/word/2010/wordprocessingInk" xmlns:wne="http://schemas.microsoft.com/office/word/2006/wordml" xmlns:wps="http://schemas.microsoft.com/office/word/2010/wordprocessingShape" mc:Ignorable="w14 w15 w16se w16cid w16 w16cex w16sdtdh wp14">
   <w:body>
     <w:p>
       <w:pPr>
@@ -12,6 +12,7 @@
       </w:pPr>
       <w:r>
         <w:rPr>
+          <w:noProof/>
           <w:sz w:val="24"/>
           <w:szCs w:val="24"/>
           <w:lang w:val="en-US"/>
@@ -91,23 +92,13 @@
                                 <w:lang w:val="en-US"/>
                               </w:rPr>
                             </w:pPr>
-                            <w:proofErr w:type="spellStart"/>
-                            <w:r>
-                              <w:rPr>
-                                <w:sz w:val="24"/>
-                                <w:szCs w:val="24"/>
-                                <w:lang w:val="en-US"/>
-                              </w:rPr>
-                              <w:t>Ješenca</w:t>
-                            </w:r>
-                            <w:proofErr w:type="spellEnd"/>
-                            <w:r>
-                              <w:rPr>
-                                <w:sz w:val="24"/>
-                                <w:szCs w:val="24"/>
-                                <w:lang w:val="en-US"/>
-                              </w:rPr>
-                              <w:t xml:space="preserve"> 6d</w:t>
+                            <w:r>
+                              <w:rPr>
+                                <w:sz w:val="24"/>
+                                <w:szCs w:val="24"/>
+                                <w:lang w:val="en-US"/>
+                              </w:rPr>
+                              <w:t>Ješenca 6d</w:t>
                             </w:r>
                           </w:p>
                           <w:p>
@@ -125,18 +116,8 @@
                                 <w:szCs w:val="24"/>
                                 <w:lang w:val="en-US"/>
                               </w:rPr>
-                              <w:t xml:space="preserve">2327 </w:t>
-                            </w:r>
-                            <w:proofErr w:type="spellStart"/>
-                            <w:r>
-                              <w:rPr>
-                                <w:sz w:val="24"/>
-                                <w:szCs w:val="24"/>
-                                <w:lang w:val="en-US"/>
-                              </w:rPr>
-                              <w:t>Rače</w:t>
-                            </w:r>
-                            <w:proofErr w:type="spellEnd"/>
+                              <w:t>2327 Rače</w:t>
+                            </w:r>
                           </w:p>
                           <w:p>
                             <w:pPr>
@@ -294,23 +275,13 @@
                           <w:lang w:val="en-US"/>
                         </w:rPr>
                       </w:pPr>
-                      <w:proofErr w:type="spellStart"/>
-                      <w:r>
-                        <w:rPr>
-                          <w:sz w:val="24"/>
-                          <w:szCs w:val="24"/>
-                          <w:lang w:val="en-US"/>
-                        </w:rPr>
-                        <w:t>Ješenca</w:t>
-                      </w:r>
-                      <w:proofErr w:type="spellEnd"/>
-                      <w:r>
-                        <w:rPr>
-                          <w:sz w:val="24"/>
-                          <w:szCs w:val="24"/>
-                          <w:lang w:val="en-US"/>
-                        </w:rPr>
-                        <w:t xml:space="preserve"> 6d</w:t>
+                      <w:r>
+                        <w:rPr>
+                          <w:sz w:val="24"/>
+                          <w:szCs w:val="24"/>
+                          <w:lang w:val="en-US"/>
+                        </w:rPr>
+                        <w:t>Ješenca 6d</w:t>
                       </w:r>
                     </w:p>
                     <w:p>
@@ -328,18 +299,8 @@
                           <w:szCs w:val="24"/>
                           <w:lang w:val="en-US"/>
                         </w:rPr>
-                        <w:t xml:space="preserve">2327 </w:t>
-                      </w:r>
-                      <w:proofErr w:type="spellStart"/>
-                      <w:r>
-                        <w:rPr>
-                          <w:sz w:val="24"/>
-                          <w:szCs w:val="24"/>
-                          <w:lang w:val="en-US"/>
-                        </w:rPr>
-                        <w:t>Rače</w:t>
-                      </w:r>
-                      <w:proofErr w:type="spellEnd"/>
+                        <w:t>2327 Rače</w:t>
+                      </w:r>
                     </w:p>
                     <w:p>
                       <w:pPr>
@@ -461,6 +422,7 @@
       <w:r>
         <w:rPr>
           <w:b/>
+          <w:noProof/>
           <w:sz w:val="24"/>
           <w:szCs w:val="24"/>
           <w:lang w:val="en-US"/>
@@ -550,6 +512,7 @@
       </w:pPr>
       <w:r>
         <w:rPr>
+          <w:noProof/>
           <w:sz w:val="24"/>
           <w:szCs w:val="24"/>
           <w:lang w:val="en-US"/>
@@ -557,7 +520,1381 @@
         <mc:AlternateContent>
           <mc:Choice Requires="wps">
             <w:drawing>
-              <wp:anchor distT="45720" distB="45720" distL="114300" distR="114300" simplePos="0" relativeHeight="251678720" behindDoc="0" locked="0" layoutInCell="1" allowOverlap="1" wp14:anchorId="65A3090E" wp14:editId="20DADF7B">
+              <wp:anchor distT="45720" distB="45720" distL="114300" distR="114300" simplePos="0" relativeHeight="251661312" behindDoc="0" locked="0" layoutInCell="1" allowOverlap="1" wp14:anchorId="6971ADA2" wp14:editId="711DE952">
+                <wp:simplePos x="0" y="0"/>
+                <wp:positionH relativeFrom="margin">
+                  <wp:align>left</wp:align>
+                </wp:positionH>
+                <wp:positionV relativeFrom="paragraph">
+                  <wp:posOffset>5153300</wp:posOffset>
+                </wp:positionV>
+                <wp:extent cx="1831340" cy="3286125"/>
+                <wp:effectExtent l="0" t="0" r="0" b="9525"/>
+                <wp:wrapSquare wrapText="bothSides"/>
+                <wp:docPr id="2" name="Text Box 2"/>
+                <wp:cNvGraphicFramePr>
+                  <a:graphicFrameLocks xmlns:a="http://schemas.openxmlformats.org/drawingml/2006/main"/>
+                </wp:cNvGraphicFramePr>
+                <a:graphic xmlns:a="http://schemas.openxmlformats.org/drawingml/2006/main">
+                  <a:graphicData uri="http://schemas.microsoft.com/office/word/2010/wordprocessingShape">
+                    <wps:wsp>
+                      <wps:cNvSpPr txBox="1">
+                        <a:spLocks noChangeArrowheads="1"/>
+                      </wps:cNvSpPr>
+                      <wps:spPr bwMode="auto">
+                        <a:xfrm>
+                          <a:off x="0" y="0"/>
+                          <a:ext cx="1831340" cy="3286125"/>
+                        </a:xfrm>
+                        <a:prstGeom prst="rect">
+                          <a:avLst/>
+                        </a:prstGeom>
+                        <a:solidFill>
+                          <a:srgbClr val="FFFFFF"/>
+                        </a:solidFill>
+                        <a:ln w="9525">
+                          <a:noFill/>
+                          <a:miter lim="800000"/>
+                          <a:headEnd/>
+                          <a:tailEnd/>
+                        </a:ln>
+                      </wps:spPr>
+                      <wps:txbx>
+                        <w:txbxContent>
+                          <w:p>
+                            <w:pPr>
+                              <w:rPr>
+                                <w:sz w:val="24"/>
+                                <w:szCs w:val="24"/>
+                                <w:lang w:val="en-US"/>
+                              </w:rPr>
+                            </w:pPr>
+                            <w:r>
+                              <w:rPr>
+                                <w:b/>
+                                <w:sz w:val="24"/>
+                                <w:szCs w:val="24"/>
+                                <w:lang w:val="en-US"/>
+                              </w:rPr>
+                              <w:t>Proficiencies</w:t>
+                            </w:r>
+                          </w:p>
+                          <w:p>
+                            <w:pPr>
+                              <w:pStyle w:val="ListParagraph"/>
+                              <w:numPr>
+                                <w:ilvl w:val="0"/>
+                                <w:numId w:val="1"/>
+                              </w:numPr>
+                              <w:rPr>
+                                <w:color w:val="ED7D31" w:themeColor="accent2"/>
+                                <w:sz w:val="24"/>
+                                <w:szCs w:val="24"/>
+                                <w:lang w:val="en-US"/>
+                              </w:rPr>
+                            </w:pPr>
+                            <w:r>
+                              <w:rPr>
+                                <w:color w:val="ED7D31" w:themeColor="accent2"/>
+                                <w:sz w:val="24"/>
+                                <w:szCs w:val="24"/>
+                                <w:lang w:val="en-US"/>
+                              </w:rPr>
+                              <w:t>Python</w:t>
+                            </w:r>
+                          </w:p>
+                          <w:p>
+                            <w:pPr>
+                              <w:pStyle w:val="ListParagraph"/>
+                              <w:numPr>
+                                <w:ilvl w:val="0"/>
+                                <w:numId w:val="1"/>
+                              </w:numPr>
+                              <w:rPr>
+                                <w:color w:val="70AD47" w:themeColor="accent6"/>
+                                <w:sz w:val="24"/>
+                                <w:szCs w:val="24"/>
+                                <w:lang w:val="en-US"/>
+                              </w:rPr>
+                            </w:pPr>
+                            <w:r>
+                              <w:rPr>
+                                <w:color w:val="70AD47" w:themeColor="accent6"/>
+                                <w:sz w:val="24"/>
+                                <w:szCs w:val="24"/>
+                                <w:lang w:val="en-US"/>
+                              </w:rPr>
+                              <w:t>C#</w:t>
+                            </w:r>
+                          </w:p>
+                          <w:p>
+                            <w:pPr>
+                              <w:pStyle w:val="ListParagraph"/>
+                              <w:numPr>
+                                <w:ilvl w:val="0"/>
+                                <w:numId w:val="1"/>
+                              </w:numPr>
+                              <w:rPr>
+                                <w:sz w:val="24"/>
+                                <w:szCs w:val="24"/>
+                                <w:lang w:val="en-US"/>
+                              </w:rPr>
+                            </w:pPr>
+                            <w:r>
+                              <w:rPr>
+                                <w:sz w:val="24"/>
+                                <w:szCs w:val="24"/>
+                                <w:lang w:val="en-US"/>
+                              </w:rPr>
+                              <w:t>Matlab</w:t>
+                            </w:r>
+                          </w:p>
+                          <w:p>
+                            <w:pPr>
+                              <w:pStyle w:val="ListParagraph"/>
+                              <w:numPr>
+                                <w:ilvl w:val="0"/>
+                                <w:numId w:val="1"/>
+                              </w:numPr>
+                              <w:rPr>
+                                <w:sz w:val="24"/>
+                                <w:szCs w:val="24"/>
+                                <w:lang w:val="en-US"/>
+                              </w:rPr>
+                            </w:pPr>
+                            <w:r>
+                              <w:rPr>
+                                <w:sz w:val="24"/>
+                                <w:szCs w:val="24"/>
+                                <w:lang w:val="en-US"/>
+                              </w:rPr>
+                              <w:t>C/C++</w:t>
+                            </w:r>
+                          </w:p>
+                          <w:p>
+                            <w:pPr>
+                              <w:pStyle w:val="ListParagraph"/>
+                              <w:numPr>
+                                <w:ilvl w:val="0"/>
+                                <w:numId w:val="1"/>
+                              </w:numPr>
+                              <w:rPr>
+                                <w:sz w:val="24"/>
+                                <w:szCs w:val="24"/>
+                                <w:lang w:val="en-US"/>
+                              </w:rPr>
+                            </w:pPr>
+                            <w:r>
+                              <w:rPr>
+                                <w:sz w:val="24"/>
+                                <w:szCs w:val="24"/>
+                                <w:lang w:val="en-US"/>
+                              </w:rPr>
+                              <w:t>Java</w:t>
+                            </w:r>
+                          </w:p>
+                          <w:p>
+                            <w:pPr>
+                              <w:pStyle w:val="ListParagraph"/>
+                              <w:numPr>
+                                <w:ilvl w:val="0"/>
+                                <w:numId w:val="1"/>
+                              </w:numPr>
+                              <w:rPr>
+                                <w:sz w:val="24"/>
+                                <w:szCs w:val="24"/>
+                                <w:lang w:val="en-US"/>
+                              </w:rPr>
+                            </w:pPr>
+                            <w:r>
+                              <w:rPr>
+                                <w:sz w:val="24"/>
+                                <w:szCs w:val="24"/>
+                                <w:lang w:val="en-US"/>
+                              </w:rPr>
+                              <w:t>Bash</w:t>
+                            </w:r>
+                          </w:p>
+                          <w:p>
+                            <w:pPr>
+                              <w:pStyle w:val="ListParagraph"/>
+                              <w:numPr>
+                                <w:ilvl w:val="0"/>
+                                <w:numId w:val="1"/>
+                              </w:numPr>
+                              <w:rPr>
+                                <w:sz w:val="24"/>
+                                <w:szCs w:val="24"/>
+                                <w:lang w:val="en-US"/>
+                              </w:rPr>
+                            </w:pPr>
+                            <w:r>
+                              <w:rPr>
+                                <w:sz w:val="24"/>
+                                <w:szCs w:val="24"/>
+                                <w:lang w:val="en-US"/>
+                              </w:rPr>
+                              <w:t>JavaScript</w:t>
+                            </w:r>
+                          </w:p>
+                          <w:p>
+                            <w:pPr>
+                              <w:pStyle w:val="ListParagraph"/>
+                              <w:numPr>
+                                <w:ilvl w:val="0"/>
+                                <w:numId w:val="1"/>
+                              </w:numPr>
+                              <w:rPr>
+                                <w:sz w:val="24"/>
+                                <w:szCs w:val="24"/>
+                                <w:lang w:val="en-US"/>
+                              </w:rPr>
+                            </w:pPr>
+                            <w:r>
+                              <w:rPr>
+                                <w:sz w:val="24"/>
+                                <w:szCs w:val="24"/>
+                                <w:lang w:val="en-US"/>
+                              </w:rPr>
+                              <w:t>PHP</w:t>
+                            </w:r>
+                          </w:p>
+                          <w:p>
+                            <w:pPr>
+                              <w:pStyle w:val="ListParagraph"/>
+                              <w:numPr>
+                                <w:ilvl w:val="0"/>
+                                <w:numId w:val="1"/>
+                              </w:numPr>
+                              <w:rPr>
+                                <w:sz w:val="24"/>
+                                <w:szCs w:val="24"/>
+                                <w:lang w:val="en-US"/>
+                              </w:rPr>
+                            </w:pPr>
+                            <w:r>
+                              <w:rPr>
+                                <w:sz w:val="24"/>
+                                <w:szCs w:val="24"/>
+                                <w:lang w:val="en-US"/>
+                              </w:rPr>
+                              <w:t>HTML</w:t>
+                            </w:r>
+                          </w:p>
+                          <w:p>
+                            <w:pPr>
+                              <w:pStyle w:val="ListParagraph"/>
+                              <w:numPr>
+                                <w:ilvl w:val="0"/>
+                                <w:numId w:val="1"/>
+                              </w:numPr>
+                              <w:rPr>
+                                <w:sz w:val="24"/>
+                                <w:szCs w:val="24"/>
+                                <w:lang w:val="en-US"/>
+                              </w:rPr>
+                            </w:pPr>
+                            <w:r>
+                              <w:rPr>
+                                <w:sz w:val="24"/>
+                                <w:szCs w:val="24"/>
+                                <w:lang w:val="en-US"/>
+                              </w:rPr>
+                              <w:t>CSS</w:t>
+                            </w:r>
+                          </w:p>
+                          <w:p>
+                            <w:pPr>
+                              <w:pStyle w:val="ListParagraph"/>
+                              <w:numPr>
+                                <w:ilvl w:val="0"/>
+                                <w:numId w:val="1"/>
+                              </w:numPr>
+                              <w:rPr>
+                                <w:sz w:val="24"/>
+                                <w:szCs w:val="24"/>
+                                <w:lang w:val="en-US"/>
+                              </w:rPr>
+                            </w:pPr>
+                            <w:r>
+                              <w:rPr>
+                                <w:sz w:val="24"/>
+                                <w:szCs w:val="24"/>
+                                <w:lang w:val="en-US"/>
+                              </w:rPr>
+                              <w:t>MySQL</w:t>
+                            </w:r>
+                          </w:p>
+                          <w:p>
+                            <w:pPr>
+                              <w:pStyle w:val="ListParagraph"/>
+                              <w:numPr>
+                                <w:ilvl w:val="0"/>
+                                <w:numId w:val="1"/>
+                              </w:numPr>
+                              <w:rPr>
+                                <w:sz w:val="24"/>
+                                <w:szCs w:val="24"/>
+                                <w:lang w:val="en-US"/>
+                              </w:rPr>
+                            </w:pPr>
+                            <w:r>
+                              <w:rPr>
+                                <w:sz w:val="24"/>
+                                <w:szCs w:val="24"/>
+                                <w:lang w:val="en-US"/>
+                              </w:rPr>
+                              <w:t>Regex</w:t>
+                            </w:r>
+                          </w:p>
+                          <w:p/>
+                        </w:txbxContent>
+                      </wps:txbx>
+                      <wps:bodyPr rot="0" vert="horz" wrap="square" lIns="91440" tIns="45720" rIns="91440" bIns="45720" anchor="t" anchorCtr="0">
+                        <a:noAutofit/>
+                      </wps:bodyPr>
+                    </wps:wsp>
+                  </a:graphicData>
+                </a:graphic>
+                <wp14:sizeRelH relativeFrom="margin">
+                  <wp14:pctWidth>0</wp14:pctWidth>
+                </wp14:sizeRelH>
+                <wp14:sizeRelV relativeFrom="margin">
+                  <wp14:pctHeight>0</wp14:pctHeight>
+                </wp14:sizeRelV>
+              </wp:anchor>
+            </w:drawing>
+          </mc:Choice>
+          <mc:Fallback>
+            <w:pict>
+              <v:shape w14:anchorId="6971ADA2" id="_x0000_s1027" type="#_x0000_t202" style="position:absolute;margin-left:0;margin-top:405.75pt;width:144.2pt;height:258.75pt;z-index:251661312;visibility:visible;mso-wrap-style:square;mso-width-percent:0;mso-height-percent:0;mso-wrap-distance-left:9pt;mso-wrap-distance-top:3.6pt;mso-wrap-distance-right:9pt;mso-wrap-distance-bottom:3.6pt;mso-position-horizontal:left;mso-position-horizontal-relative:margin;mso-position-vertical:absolute;mso-position-vertical-relative:text;mso-width-percent:0;mso-height-percent:0;mso-width-relative:margin;mso-height-relative:margin;v-text-anchor:top" o:gfxdata="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" stroked="f">
+                <v:textbox>
+                  <w:txbxContent>
+                    <w:p>
+                      <w:pPr>
+                        <w:rPr>
+                          <w:sz w:val="24"/>
+                          <w:szCs w:val="24"/>
+                          <w:lang w:val="en-US"/>
+                        </w:rPr>
+                      </w:pPr>
+                      <w:r>
+                        <w:rPr>
+                          <w:b/>
+                          <w:sz w:val="24"/>
+                          <w:szCs w:val="24"/>
+                          <w:lang w:val="en-US"/>
+                        </w:rPr>
+                        <w:t>Proficiencies</w:t>
+                      </w:r>
+                    </w:p>
+                    <w:p>
+                      <w:pPr>
+                        <w:pStyle w:val="ListParagraph"/>
+                        <w:numPr>
+                          <w:ilvl w:val="0"/>
+                          <w:numId w:val="1"/>
+                        </w:numPr>
+                        <w:rPr>
+                          <w:color w:val="ED7D31" w:themeColor="accent2"/>
+                          <w:sz w:val="24"/>
+                          <w:szCs w:val="24"/>
+                          <w:lang w:val="en-US"/>
+                        </w:rPr>
+                      </w:pPr>
+                      <w:r>
+                        <w:rPr>
+                          <w:color w:val="ED7D31" w:themeColor="accent2"/>
+                          <w:sz w:val="24"/>
+                          <w:szCs w:val="24"/>
+                          <w:lang w:val="en-US"/>
+                        </w:rPr>
+                        <w:t>Python</w:t>
+                      </w:r>
+                    </w:p>
+                    <w:p>
+                      <w:pPr>
+                        <w:pStyle w:val="ListParagraph"/>
+                        <w:numPr>
+                          <w:ilvl w:val="0"/>
+                          <w:numId w:val="1"/>
+                        </w:numPr>
+                        <w:rPr>
+                          <w:color w:val="70AD47" w:themeColor="accent6"/>
+                          <w:sz w:val="24"/>
+                          <w:szCs w:val="24"/>
+                          <w:lang w:val="en-US"/>
+                        </w:rPr>
+                      </w:pPr>
+                      <w:r>
+                        <w:rPr>
+                          <w:color w:val="70AD47" w:themeColor="accent6"/>
+                          <w:sz w:val="24"/>
+                          <w:szCs w:val="24"/>
+                          <w:lang w:val="en-US"/>
+                        </w:rPr>
+                        <w:t>C#</w:t>
+                      </w:r>
+                    </w:p>
+                    <w:p>
+                      <w:pPr>
+                        <w:pStyle w:val="ListParagraph"/>
+                        <w:numPr>
+                          <w:ilvl w:val="0"/>
+                          <w:numId w:val="1"/>
+                        </w:numPr>
+                        <w:rPr>
+                          <w:sz w:val="24"/>
+                          <w:szCs w:val="24"/>
+                          <w:lang w:val="en-US"/>
+                        </w:rPr>
+                      </w:pPr>
+                      <w:r>
+                        <w:rPr>
+                          <w:sz w:val="24"/>
+                          <w:szCs w:val="24"/>
+                          <w:lang w:val="en-US"/>
+                        </w:rPr>
+                        <w:t>Matlab</w:t>
+                      </w:r>
+                    </w:p>
+                    <w:p>
+                      <w:pPr>
+                        <w:pStyle w:val="ListParagraph"/>
+                        <w:numPr>
+                          <w:ilvl w:val="0"/>
+                          <w:numId w:val="1"/>
+                        </w:numPr>
+                        <w:rPr>
+                          <w:sz w:val="24"/>
+                          <w:szCs w:val="24"/>
+                          <w:lang w:val="en-US"/>
+                        </w:rPr>
+                      </w:pPr>
+                      <w:r>
+                        <w:rPr>
+                          <w:sz w:val="24"/>
+                          <w:szCs w:val="24"/>
+                          <w:lang w:val="en-US"/>
+                        </w:rPr>
+                        <w:t>C/C++</w:t>
+                      </w:r>
+                    </w:p>
+                    <w:p>
+                      <w:pPr>
+                        <w:pStyle w:val="ListParagraph"/>
+                        <w:numPr>
+                          <w:ilvl w:val="0"/>
+                          <w:numId w:val="1"/>
+                        </w:numPr>
+                        <w:rPr>
+                          <w:sz w:val="24"/>
+                          <w:szCs w:val="24"/>
+                          <w:lang w:val="en-US"/>
+                        </w:rPr>
+                      </w:pPr>
+                      <w:r>
+                        <w:rPr>
+                          <w:sz w:val="24"/>
+                          <w:szCs w:val="24"/>
+                          <w:lang w:val="en-US"/>
+                        </w:rPr>
+                        <w:t>Java</w:t>
+                      </w:r>
+                    </w:p>
+                    <w:p>
+                      <w:pPr>
+                        <w:pStyle w:val="ListParagraph"/>
+                        <w:numPr>
+                          <w:ilvl w:val="0"/>
+                          <w:numId w:val="1"/>
+                        </w:numPr>
+                        <w:rPr>
+                          <w:sz w:val="24"/>
+                          <w:szCs w:val="24"/>
+                          <w:lang w:val="en-US"/>
+                        </w:rPr>
+                      </w:pPr>
+                      <w:r>
+                        <w:rPr>
+                          <w:sz w:val="24"/>
+                          <w:szCs w:val="24"/>
+                          <w:lang w:val="en-US"/>
+                        </w:rPr>
+                        <w:t>Bash</w:t>
+                      </w:r>
+                    </w:p>
+                    <w:p>
+                      <w:pPr>
+                        <w:pStyle w:val="ListParagraph"/>
+                        <w:numPr>
+                          <w:ilvl w:val="0"/>
+                          <w:numId w:val="1"/>
+                        </w:numPr>
+                        <w:rPr>
+                          <w:sz w:val="24"/>
+                          <w:szCs w:val="24"/>
+                          <w:lang w:val="en-US"/>
+                        </w:rPr>
+                      </w:pPr>
+                      <w:r>
+                        <w:rPr>
+                          <w:sz w:val="24"/>
+                          <w:szCs w:val="24"/>
+                          <w:lang w:val="en-US"/>
+                        </w:rPr>
+                        <w:t>JavaScript</w:t>
+                      </w:r>
+                    </w:p>
+                    <w:p>
+                      <w:pPr>
+                        <w:pStyle w:val="ListParagraph"/>
+                        <w:numPr>
+                          <w:ilvl w:val="0"/>
+                          <w:numId w:val="1"/>
+                        </w:numPr>
+                        <w:rPr>
+                          <w:sz w:val="24"/>
+                          <w:szCs w:val="24"/>
+                          <w:lang w:val="en-US"/>
+                        </w:rPr>
+                      </w:pPr>
+                      <w:r>
+                        <w:rPr>
+                          <w:sz w:val="24"/>
+                          <w:szCs w:val="24"/>
+                          <w:lang w:val="en-US"/>
+                        </w:rPr>
+                        <w:t>PHP</w:t>
+                      </w:r>
+                    </w:p>
+                    <w:p>
+                      <w:pPr>
+                        <w:pStyle w:val="ListParagraph"/>
+                        <w:numPr>
+                          <w:ilvl w:val="0"/>
+                          <w:numId w:val="1"/>
+                        </w:numPr>
+                        <w:rPr>
+                          <w:sz w:val="24"/>
+                          <w:szCs w:val="24"/>
+                          <w:lang w:val="en-US"/>
+                        </w:rPr>
+                      </w:pPr>
+                      <w:r>
+                        <w:rPr>
+                          <w:sz w:val="24"/>
+                          <w:szCs w:val="24"/>
+                          <w:lang w:val="en-US"/>
+                        </w:rPr>
+                        <w:t>HTML</w:t>
+                      </w:r>
+                    </w:p>
+                    <w:p>
+                      <w:pPr>
+                        <w:pStyle w:val="ListParagraph"/>
+                        <w:numPr>
+                          <w:ilvl w:val="0"/>
+                          <w:numId w:val="1"/>
+                        </w:numPr>
+                        <w:rPr>
+                          <w:sz w:val="24"/>
+                          <w:szCs w:val="24"/>
+                          <w:lang w:val="en-US"/>
+                        </w:rPr>
+                      </w:pPr>
+                      <w:r>
+                        <w:rPr>
+                          <w:sz w:val="24"/>
+                          <w:szCs w:val="24"/>
+                          <w:lang w:val="en-US"/>
+                        </w:rPr>
+                        <w:t>CSS</w:t>
+                      </w:r>
+                    </w:p>
+                    <w:p>
+                      <w:pPr>
+                        <w:pStyle w:val="ListParagraph"/>
+                        <w:numPr>
+                          <w:ilvl w:val="0"/>
+                          <w:numId w:val="1"/>
+                        </w:numPr>
+                        <w:rPr>
+                          <w:sz w:val="24"/>
+                          <w:szCs w:val="24"/>
+                          <w:lang w:val="en-US"/>
+                        </w:rPr>
+                      </w:pPr>
+                      <w:r>
+                        <w:rPr>
+                          <w:sz w:val="24"/>
+                          <w:szCs w:val="24"/>
+                          <w:lang w:val="en-US"/>
+                        </w:rPr>
+                        <w:t>MySQL</w:t>
+                      </w:r>
+                    </w:p>
+                    <w:p>
+                      <w:pPr>
+                        <w:pStyle w:val="ListParagraph"/>
+                        <w:numPr>
+                          <w:ilvl w:val="0"/>
+                          <w:numId w:val="1"/>
+                        </w:numPr>
+                        <w:rPr>
+                          <w:sz w:val="24"/>
+                          <w:szCs w:val="24"/>
+                          <w:lang w:val="en-US"/>
+                        </w:rPr>
+                      </w:pPr>
+                      <w:r>
+                        <w:rPr>
+                          <w:sz w:val="24"/>
+                          <w:szCs w:val="24"/>
+                          <w:lang w:val="en-US"/>
+                        </w:rPr>
+                        <w:t>Regex</w:t>
+                      </w:r>
+                    </w:p>
+                    <w:p/>
+                  </w:txbxContent>
+                </v:textbox>
+                <w10:wrap type="square" anchorx="margin"/>
+              </v:shape>
+            </w:pict>
+          </mc:Fallback>
+        </mc:AlternateContent>
+      </w:r>
+      <w:r>
+        <w:rPr>
+          <w:noProof/>
+          <w:sz w:val="24"/>
+          <w:szCs w:val="24"/>
+          <w:lang w:val="en-US"/>
+        </w:rPr>
+        <mc:AlternateContent>
+          <mc:Choice Requires="wps">
+            <w:drawing>
+              <wp:anchor distT="45720" distB="45720" distL="114300" distR="114300" simplePos="0" relativeHeight="251663360" behindDoc="0" locked="0" layoutInCell="1" allowOverlap="1" wp14:anchorId="693F343E" wp14:editId="48651EDD">
+                <wp:simplePos x="0" y="0"/>
+                <wp:positionH relativeFrom="margin">
+                  <wp:posOffset>1600200</wp:posOffset>
+                </wp:positionH>
+                <wp:positionV relativeFrom="paragraph">
+                  <wp:posOffset>5151120</wp:posOffset>
+                </wp:positionV>
+                <wp:extent cx="2174240" cy="3657600"/>
+                <wp:effectExtent l="0" t="0" r="0" b="0"/>
+                <wp:wrapSquare wrapText="bothSides"/>
+                <wp:docPr id="3" name="Text Box 3"/>
+                <wp:cNvGraphicFramePr>
+                  <a:graphicFrameLocks xmlns:a="http://schemas.openxmlformats.org/drawingml/2006/main"/>
+                </wp:cNvGraphicFramePr>
+                <a:graphic xmlns:a="http://schemas.openxmlformats.org/drawingml/2006/main">
+                  <a:graphicData uri="http://schemas.microsoft.com/office/word/2010/wordprocessingShape">
+                    <wps:wsp>
+                      <wps:cNvSpPr txBox="1">
+                        <a:spLocks noChangeArrowheads="1"/>
+                      </wps:cNvSpPr>
+                      <wps:spPr bwMode="auto">
+                        <a:xfrm>
+                          <a:off x="0" y="0"/>
+                          <a:ext cx="2174240" cy="3657600"/>
+                        </a:xfrm>
+                        <a:prstGeom prst="rect">
+                          <a:avLst/>
+                        </a:prstGeom>
+                        <a:solidFill>
+                          <a:srgbClr val="FFFFFF"/>
+                        </a:solidFill>
+                        <a:ln w="9525">
+                          <a:noFill/>
+                          <a:miter lim="800000"/>
+                          <a:headEnd/>
+                          <a:tailEnd/>
+                        </a:ln>
+                      </wps:spPr>
+                      <wps:txbx>
+                        <w:txbxContent>
+                          <w:p>
+                            <w:pPr>
+                              <w:ind w:left="720" w:hanging="360"/>
+                            </w:pPr>
+                          </w:p>
+                          <w:p>
+                            <w:pPr>
+                              <w:pStyle w:val="ListParagraph"/>
+                              <w:numPr>
+                                <w:ilvl w:val="0"/>
+                                <w:numId w:val="2"/>
+                              </w:numPr>
+                              <w:rPr>
+                                <w:sz w:val="24"/>
+                                <w:szCs w:val="24"/>
+                                <w:lang w:val="en-US"/>
+                              </w:rPr>
+                            </w:pPr>
+                            <w:r>
+                              <w:rPr>
+                                <w:sz w:val="24"/>
+                                <w:szCs w:val="24"/>
+                                <w:lang w:val="en-US"/>
+                              </w:rPr>
+                              <w:t>Git</w:t>
+                            </w:r>
+                          </w:p>
+                          <w:p>
+                            <w:pPr>
+                              <w:pStyle w:val="ListParagraph"/>
+                              <w:numPr>
+                                <w:ilvl w:val="0"/>
+                                <w:numId w:val="2"/>
+                              </w:numPr>
+                              <w:rPr>
+                                <w:sz w:val="24"/>
+                                <w:szCs w:val="24"/>
+                                <w:lang w:val="en-US"/>
+                              </w:rPr>
+                            </w:pPr>
+                            <w:r>
+                              <w:rPr>
+                                <w:sz w:val="24"/>
+                                <w:szCs w:val="24"/>
+                                <w:lang w:val="en-US"/>
+                              </w:rPr>
+                              <w:t>Heroku</w:t>
+                            </w:r>
+                          </w:p>
+                          <w:p>
+                            <w:pPr>
+                              <w:pStyle w:val="ListParagraph"/>
+                              <w:numPr>
+                                <w:ilvl w:val="0"/>
+                                <w:numId w:val="2"/>
+                              </w:numPr>
+                              <w:rPr>
+                                <w:color w:val="ED7D31" w:themeColor="accent2"/>
+                                <w:sz w:val="24"/>
+                                <w:szCs w:val="24"/>
+                                <w:lang w:val="en-US"/>
+                              </w:rPr>
+                            </w:pPr>
+                            <w:r>
+                              <w:rPr>
+                                <w:color w:val="ED7D31" w:themeColor="accent2"/>
+                                <w:sz w:val="24"/>
+                                <w:szCs w:val="24"/>
+                                <w:lang w:val="en-US"/>
+                              </w:rPr>
+                              <w:t>Keras/Tensorflow</w:t>
+                            </w:r>
+                          </w:p>
+                          <w:p>
+                            <w:pPr>
+                              <w:pStyle w:val="ListParagraph"/>
+                              <w:numPr>
+                                <w:ilvl w:val="0"/>
+                                <w:numId w:val="2"/>
+                              </w:numPr>
+                              <w:rPr>
+                                <w:color w:val="ED7D31" w:themeColor="accent2"/>
+                                <w:sz w:val="24"/>
+                                <w:szCs w:val="24"/>
+                                <w:lang w:val="en-US"/>
+                              </w:rPr>
+                            </w:pPr>
+                            <w:r>
+                              <w:rPr>
+                                <w:color w:val="ED7D31" w:themeColor="accent2"/>
+                                <w:sz w:val="24"/>
+                                <w:szCs w:val="24"/>
+                                <w:lang w:val="en-US"/>
+                              </w:rPr>
+                              <w:t>Num</w:t>
+                            </w:r>
+                            <w:r>
+                              <w:rPr>
+                                <w:color w:val="ED7D31" w:themeColor="accent2"/>
+                                <w:sz w:val="24"/>
+                                <w:szCs w:val="24"/>
+                                <w:lang w:val="en-US"/>
+                              </w:rPr>
+                              <w:t>P</w:t>
+                            </w:r>
+                            <w:r>
+                              <w:rPr>
+                                <w:color w:val="ED7D31" w:themeColor="accent2"/>
+                                <w:sz w:val="24"/>
+                                <w:szCs w:val="24"/>
+                                <w:lang w:val="en-US"/>
+                              </w:rPr>
+                              <w:t>y</w:t>
+                            </w:r>
+                          </w:p>
+                          <w:p>
+                            <w:pPr>
+                              <w:pStyle w:val="ListParagraph"/>
+                              <w:numPr>
+                                <w:ilvl w:val="0"/>
+                                <w:numId w:val="2"/>
+                              </w:numPr>
+                              <w:rPr>
+                                <w:color w:val="ED7D31" w:themeColor="accent2"/>
+                                <w:sz w:val="24"/>
+                                <w:szCs w:val="24"/>
+                                <w:lang w:val="en-US"/>
+                              </w:rPr>
+                            </w:pPr>
+                            <w:r>
+                              <w:rPr>
+                                <w:color w:val="ED7D31" w:themeColor="accent2"/>
+                                <w:sz w:val="24"/>
+                                <w:szCs w:val="24"/>
+                                <w:lang w:val="en-US"/>
+                              </w:rPr>
+                              <w:t>OpenCV</w:t>
+                            </w:r>
+                          </w:p>
+                          <w:p>
+                            <w:pPr>
+                              <w:pStyle w:val="ListParagraph"/>
+                              <w:numPr>
+                                <w:ilvl w:val="0"/>
+                                <w:numId w:val="2"/>
+                              </w:numPr>
+                              <w:rPr>
+                                <w:color w:val="70AD47" w:themeColor="accent6"/>
+                                <w:sz w:val="24"/>
+                                <w:szCs w:val="24"/>
+                                <w:lang w:val="en-US"/>
+                              </w:rPr>
+                            </w:pPr>
+                            <w:r>
+                              <w:rPr>
+                                <w:color w:val="70AD47" w:themeColor="accent6"/>
+                                <w:sz w:val="24"/>
+                                <w:szCs w:val="24"/>
+                                <w:lang w:val="en-US"/>
+                              </w:rPr>
+                              <w:t>Unity</w:t>
+                            </w:r>
+                          </w:p>
+                          <w:p>
+                            <w:pPr>
+                              <w:pStyle w:val="ListParagraph"/>
+                              <w:numPr>
+                                <w:ilvl w:val="0"/>
+                                <w:numId w:val="2"/>
+                              </w:numPr>
+                              <w:rPr>
+                                <w:color w:val="70AD47" w:themeColor="accent6"/>
+                                <w:sz w:val="24"/>
+                                <w:szCs w:val="24"/>
+                                <w:lang w:val="en-US"/>
+                              </w:rPr>
+                            </w:pPr>
+                            <w:r>
+                              <w:rPr>
+                                <w:color w:val="70AD47" w:themeColor="accent6"/>
+                                <w:sz w:val="24"/>
+                                <w:szCs w:val="24"/>
+                                <w:lang w:val="en-US"/>
+                              </w:rPr>
+                              <w:t>WPF</w:t>
+                            </w:r>
+                          </w:p>
+                          <w:p>
+                            <w:pPr>
+                              <w:pStyle w:val="ListParagraph"/>
+                              <w:numPr>
+                                <w:ilvl w:val="0"/>
+                                <w:numId w:val="2"/>
+                              </w:numPr>
+                              <w:rPr>
+                                <w:sz w:val="24"/>
+                                <w:szCs w:val="24"/>
+                                <w:lang w:val="en-US"/>
+                              </w:rPr>
+                            </w:pPr>
+                            <w:r>
+                              <w:rPr>
+                                <w:sz w:val="24"/>
+                                <w:szCs w:val="24"/>
+                                <w:lang w:val="en-US"/>
+                              </w:rPr>
+                              <w:t>Myo armband</w:t>
+                            </w:r>
+                          </w:p>
+                          <w:p>
+                            <w:pPr>
+                              <w:pStyle w:val="ListParagraph"/>
+                              <w:numPr>
+                                <w:ilvl w:val="0"/>
+                                <w:numId w:val="2"/>
+                              </w:numPr>
+                              <w:rPr>
+                                <w:sz w:val="24"/>
+                                <w:szCs w:val="24"/>
+                                <w:lang w:val="en-US"/>
+                              </w:rPr>
+                            </w:pPr>
+                            <w:r>
+                              <w:rPr>
+                                <w:sz w:val="24"/>
+                                <w:szCs w:val="24"/>
+                                <w:lang w:val="en-US"/>
+                              </w:rPr>
+                              <w:t>Oculus Rift</w:t>
+                            </w:r>
+                          </w:p>
+                          <w:p>
+                            <w:pPr>
+                              <w:pStyle w:val="ListParagraph"/>
+                              <w:numPr>
+                                <w:ilvl w:val="0"/>
+                                <w:numId w:val="2"/>
+                              </w:numPr>
+                              <w:rPr>
+                                <w:sz w:val="24"/>
+                                <w:szCs w:val="24"/>
+                                <w:lang w:val="en-US"/>
+                              </w:rPr>
+                            </w:pPr>
+                            <w:r>
+                              <w:rPr>
+                                <w:sz w:val="24"/>
+                                <w:szCs w:val="24"/>
+                                <w:lang w:val="en-US"/>
+                              </w:rPr>
+                              <w:t>Kinect</w:t>
+                            </w:r>
+                          </w:p>
+                          <w:p>
+                            <w:pPr>
+                              <w:pStyle w:val="ListParagraph"/>
+                              <w:numPr>
+                                <w:ilvl w:val="0"/>
+                                <w:numId w:val="2"/>
+                              </w:numPr>
+                              <w:rPr>
+                                <w:sz w:val="24"/>
+                                <w:szCs w:val="24"/>
+                                <w:lang w:val="en-US"/>
+                              </w:rPr>
+                            </w:pPr>
+                            <w:r>
+                              <w:rPr>
+                                <w:sz w:val="24"/>
+                                <w:szCs w:val="24"/>
+                                <w:lang w:val="en-US"/>
+                              </w:rPr>
+                              <w:t>Adobe Photoshop</w:t>
+                            </w:r>
+                          </w:p>
+                          <w:p>
+                            <w:pPr>
+                              <w:pStyle w:val="ListParagraph"/>
+                              <w:numPr>
+                                <w:ilvl w:val="0"/>
+                                <w:numId w:val="2"/>
+                              </w:numPr>
+                              <w:rPr>
+                                <w:sz w:val="24"/>
+                                <w:szCs w:val="24"/>
+                                <w:lang w:val="en-US"/>
+                              </w:rPr>
+                            </w:pPr>
+                            <w:r>
+                              <w:rPr>
+                                <w:sz w:val="24"/>
+                                <w:szCs w:val="24"/>
+                                <w:lang w:val="en-US"/>
+                              </w:rPr>
+                              <w:t>Microsoft Office</w:t>
+                            </w:r>
+                          </w:p>
+                          <w:p>
+                            <w:pPr>
+                              <w:pStyle w:val="ListParagraph"/>
+                              <w:numPr>
+                                <w:ilvl w:val="0"/>
+                                <w:numId w:val="2"/>
+                              </w:numPr>
+                              <w:rPr>
+                                <w:sz w:val="24"/>
+                                <w:szCs w:val="24"/>
+                                <w:lang w:val="en-US"/>
+                              </w:rPr>
+                            </w:pPr>
+                            <w:r>
+                              <w:rPr>
+                                <w:sz w:val="24"/>
+                                <w:szCs w:val="24"/>
+                                <w:lang w:val="en-US"/>
+                              </w:rPr>
+                              <w:t>LaTeX</w:t>
+                            </w:r>
+                          </w:p>
+                        </w:txbxContent>
+                      </wps:txbx>
+                      <wps:bodyPr rot="0" vert="horz" wrap="square" lIns="91440" tIns="45720" rIns="91440" bIns="45720" anchor="t" anchorCtr="0">
+                        <a:noAutofit/>
+                      </wps:bodyPr>
+                    </wps:wsp>
+                  </a:graphicData>
+                </a:graphic>
+                <wp14:sizeRelH relativeFrom="margin">
+                  <wp14:pctWidth>0</wp14:pctWidth>
+                </wp14:sizeRelH>
+                <wp14:sizeRelV relativeFrom="margin">
+                  <wp14:pctHeight>0</wp14:pctHeight>
+                </wp14:sizeRelV>
+              </wp:anchor>
+            </w:drawing>
+          </mc:Choice>
+          <mc:Fallback>
+            <w:pict>
+              <v:shape w14:anchorId="693F343E" id="Text Box 3" o:spid="_x0000_s1028" type="#_x0000_t202" style="position:absolute;margin-left:126pt;margin-top:405.6pt;width:171.2pt;height:4in;z-index:251663360;visibility:visible;mso-wrap-style:square;mso-width-percent:0;mso-height-percent:0;mso-wrap-distance-left:9pt;mso-wrap-distance-top:3.6pt;mso-wrap-distance-right:9pt;mso-wrap-distance-bottom:3.6pt;mso-position-horizontal:absolute;mso-position-horizontal-relative:margin;mso-position-vertical:absolute;mso-position-vertical-relative:text;mso-width-percent:0;mso-height-percent:0;mso-width-relative:margin;mso-height-relative:margin;v-text-anchor:top" o:gfxdata="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" stroked="f">
+                <v:textbox>
+                  <w:txbxContent>
+                    <w:p>
+                      <w:pPr>
+                        <w:ind w:left="720" w:hanging="360"/>
+                      </w:pPr>
+                    </w:p>
+                    <w:p>
+                      <w:pPr>
+                        <w:pStyle w:val="ListParagraph"/>
+                        <w:numPr>
+                          <w:ilvl w:val="0"/>
+                          <w:numId w:val="2"/>
+                        </w:numPr>
+                        <w:rPr>
+                          <w:sz w:val="24"/>
+                          <w:szCs w:val="24"/>
+                          <w:lang w:val="en-US"/>
+                        </w:rPr>
+                      </w:pPr>
+                      <w:r>
+                        <w:rPr>
+                          <w:sz w:val="24"/>
+                          <w:szCs w:val="24"/>
+                          <w:lang w:val="en-US"/>
+                        </w:rPr>
+                        <w:t>Git</w:t>
+                      </w:r>
+                    </w:p>
+                    <w:p>
+                      <w:pPr>
+                        <w:pStyle w:val="ListParagraph"/>
+                        <w:numPr>
+                          <w:ilvl w:val="0"/>
+                          <w:numId w:val="2"/>
+                        </w:numPr>
+                        <w:rPr>
+                          <w:sz w:val="24"/>
+                          <w:szCs w:val="24"/>
+                          <w:lang w:val="en-US"/>
+                        </w:rPr>
+                      </w:pPr>
+                      <w:r>
+                        <w:rPr>
+                          <w:sz w:val="24"/>
+                          <w:szCs w:val="24"/>
+                          <w:lang w:val="en-US"/>
+                        </w:rPr>
+                        <w:t>Heroku</w:t>
+                      </w:r>
+                    </w:p>
+                    <w:p>
+                      <w:pPr>
+                        <w:pStyle w:val="ListParagraph"/>
+                        <w:numPr>
+                          <w:ilvl w:val="0"/>
+                          <w:numId w:val="2"/>
+                        </w:numPr>
+                        <w:rPr>
+                          <w:color w:val="ED7D31" w:themeColor="accent2"/>
+                          <w:sz w:val="24"/>
+                          <w:szCs w:val="24"/>
+                          <w:lang w:val="en-US"/>
+                        </w:rPr>
+                      </w:pPr>
+                      <w:r>
+                        <w:rPr>
+                          <w:color w:val="ED7D31" w:themeColor="accent2"/>
+                          <w:sz w:val="24"/>
+                          <w:szCs w:val="24"/>
+                          <w:lang w:val="en-US"/>
+                        </w:rPr>
+                        <w:t>Keras/Tensorflow</w:t>
+                      </w:r>
+                    </w:p>
+                    <w:p>
+                      <w:pPr>
+                        <w:pStyle w:val="ListParagraph"/>
+                        <w:numPr>
+                          <w:ilvl w:val="0"/>
+                          <w:numId w:val="2"/>
+                        </w:numPr>
+                        <w:rPr>
+                          <w:color w:val="ED7D31" w:themeColor="accent2"/>
+                          <w:sz w:val="24"/>
+                          <w:szCs w:val="24"/>
+                          <w:lang w:val="en-US"/>
+                        </w:rPr>
+                      </w:pPr>
+                      <w:r>
+                        <w:rPr>
+                          <w:color w:val="ED7D31" w:themeColor="accent2"/>
+                          <w:sz w:val="24"/>
+                          <w:szCs w:val="24"/>
+                          <w:lang w:val="en-US"/>
+                        </w:rPr>
+                        <w:t>Num</w:t>
+                      </w:r>
+                      <w:r>
+                        <w:rPr>
+                          <w:color w:val="ED7D31" w:themeColor="accent2"/>
+                          <w:sz w:val="24"/>
+                          <w:szCs w:val="24"/>
+                          <w:lang w:val="en-US"/>
+                        </w:rPr>
+                        <w:t>P</w:t>
+                      </w:r>
+                      <w:r>
+                        <w:rPr>
+                          <w:color w:val="ED7D31" w:themeColor="accent2"/>
+                          <w:sz w:val="24"/>
+                          <w:szCs w:val="24"/>
+                          <w:lang w:val="en-US"/>
+                        </w:rPr>
+                        <w:t>y</w:t>
+                      </w:r>
+                    </w:p>
+                    <w:p>
+                      <w:pPr>
+                        <w:pStyle w:val="ListParagraph"/>
+                        <w:numPr>
+                          <w:ilvl w:val="0"/>
+                          <w:numId w:val="2"/>
+                        </w:numPr>
+                        <w:rPr>
+                          <w:color w:val="ED7D31" w:themeColor="accent2"/>
+                          <w:sz w:val="24"/>
+                          <w:szCs w:val="24"/>
+                          <w:lang w:val="en-US"/>
+                        </w:rPr>
+                      </w:pPr>
+                      <w:r>
+                        <w:rPr>
+                          <w:color w:val="ED7D31" w:themeColor="accent2"/>
+                          <w:sz w:val="24"/>
+                          <w:szCs w:val="24"/>
+                          <w:lang w:val="en-US"/>
+                        </w:rPr>
+                        <w:t>OpenCV</w:t>
+                      </w:r>
+                    </w:p>
+                    <w:p>
+                      <w:pPr>
+                        <w:pStyle w:val="ListParagraph"/>
+                        <w:numPr>
+                          <w:ilvl w:val="0"/>
+                          <w:numId w:val="2"/>
+                        </w:numPr>
+                        <w:rPr>
+                          <w:color w:val="70AD47" w:themeColor="accent6"/>
+                          <w:sz w:val="24"/>
+                          <w:szCs w:val="24"/>
+                          <w:lang w:val="en-US"/>
+                        </w:rPr>
+                      </w:pPr>
+                      <w:r>
+                        <w:rPr>
+                          <w:color w:val="70AD47" w:themeColor="accent6"/>
+                          <w:sz w:val="24"/>
+                          <w:szCs w:val="24"/>
+                          <w:lang w:val="en-US"/>
+                        </w:rPr>
+                        <w:t>Unity</w:t>
+                      </w:r>
+                    </w:p>
+                    <w:p>
+                      <w:pPr>
+                        <w:pStyle w:val="ListParagraph"/>
+                        <w:numPr>
+                          <w:ilvl w:val="0"/>
+                          <w:numId w:val="2"/>
+                        </w:numPr>
+                        <w:rPr>
+                          <w:color w:val="70AD47" w:themeColor="accent6"/>
+                          <w:sz w:val="24"/>
+                          <w:szCs w:val="24"/>
+                          <w:lang w:val="en-US"/>
+                        </w:rPr>
+                      </w:pPr>
+                      <w:r>
+                        <w:rPr>
+                          <w:color w:val="70AD47" w:themeColor="accent6"/>
+                          <w:sz w:val="24"/>
+                          <w:szCs w:val="24"/>
+                          <w:lang w:val="en-US"/>
+                        </w:rPr>
+                        <w:t>WPF</w:t>
+                      </w:r>
+                    </w:p>
+                    <w:p>
+                      <w:pPr>
+                        <w:pStyle w:val="ListParagraph"/>
+                        <w:numPr>
+                          <w:ilvl w:val="0"/>
+                          <w:numId w:val="2"/>
+                        </w:numPr>
+                        <w:rPr>
+                          <w:sz w:val="24"/>
+                          <w:szCs w:val="24"/>
+                          <w:lang w:val="en-US"/>
+                        </w:rPr>
+                      </w:pPr>
+                      <w:r>
+                        <w:rPr>
+                          <w:sz w:val="24"/>
+                          <w:szCs w:val="24"/>
+                          <w:lang w:val="en-US"/>
+                        </w:rPr>
+                        <w:t>Myo armband</w:t>
+                      </w:r>
+                    </w:p>
+                    <w:p>
+                      <w:pPr>
+                        <w:pStyle w:val="ListParagraph"/>
+                        <w:numPr>
+                          <w:ilvl w:val="0"/>
+                          <w:numId w:val="2"/>
+                        </w:numPr>
+                        <w:rPr>
+                          <w:sz w:val="24"/>
+                          <w:szCs w:val="24"/>
+                          <w:lang w:val="en-US"/>
+                        </w:rPr>
+                      </w:pPr>
+                      <w:r>
+                        <w:rPr>
+                          <w:sz w:val="24"/>
+                          <w:szCs w:val="24"/>
+                          <w:lang w:val="en-US"/>
+                        </w:rPr>
+                        <w:t>Oculus Rift</w:t>
+                      </w:r>
+                    </w:p>
+                    <w:p>
+                      <w:pPr>
+                        <w:pStyle w:val="ListParagraph"/>
+                        <w:numPr>
+                          <w:ilvl w:val="0"/>
+                          <w:numId w:val="2"/>
+                        </w:numPr>
+                        <w:rPr>
+                          <w:sz w:val="24"/>
+                          <w:szCs w:val="24"/>
+                          <w:lang w:val="en-US"/>
+                        </w:rPr>
+                      </w:pPr>
+                      <w:r>
+                        <w:rPr>
+                          <w:sz w:val="24"/>
+                          <w:szCs w:val="24"/>
+                          <w:lang w:val="en-US"/>
+                        </w:rPr>
+                        <w:t>Kinect</w:t>
+                      </w:r>
+                    </w:p>
+                    <w:p>
+                      <w:pPr>
+                        <w:pStyle w:val="ListParagraph"/>
+                        <w:numPr>
+                          <w:ilvl w:val="0"/>
+                          <w:numId w:val="2"/>
+                        </w:numPr>
+                        <w:rPr>
+                          <w:sz w:val="24"/>
+                          <w:szCs w:val="24"/>
+                          <w:lang w:val="en-US"/>
+                        </w:rPr>
+                      </w:pPr>
+                      <w:r>
+                        <w:rPr>
+                          <w:sz w:val="24"/>
+                          <w:szCs w:val="24"/>
+                          <w:lang w:val="en-US"/>
+                        </w:rPr>
+                        <w:t>Adobe Photoshop</w:t>
+                      </w:r>
+                    </w:p>
+                    <w:p>
+                      <w:pPr>
+                        <w:pStyle w:val="ListParagraph"/>
+                        <w:numPr>
+                          <w:ilvl w:val="0"/>
+                          <w:numId w:val="2"/>
+                        </w:numPr>
+                        <w:rPr>
+                          <w:sz w:val="24"/>
+                          <w:szCs w:val="24"/>
+                          <w:lang w:val="en-US"/>
+                        </w:rPr>
+                      </w:pPr>
+                      <w:r>
+                        <w:rPr>
+                          <w:sz w:val="24"/>
+                          <w:szCs w:val="24"/>
+                          <w:lang w:val="en-US"/>
+                        </w:rPr>
+                        <w:t>Microsoft Office</w:t>
+                      </w:r>
+                    </w:p>
+                    <w:p>
+                      <w:pPr>
+                        <w:pStyle w:val="ListParagraph"/>
+                        <w:numPr>
+                          <w:ilvl w:val="0"/>
+                          <w:numId w:val="2"/>
+                        </w:numPr>
+                        <w:rPr>
+                          <w:sz w:val="24"/>
+                          <w:szCs w:val="24"/>
+                          <w:lang w:val="en-US"/>
+                        </w:rPr>
+                      </w:pPr>
+                      <w:r>
+                        <w:rPr>
+                          <w:sz w:val="24"/>
+                          <w:szCs w:val="24"/>
+                          <w:lang w:val="en-US"/>
+                        </w:rPr>
+                        <w:t>LaTeX</w:t>
+                      </w:r>
+                    </w:p>
+                  </w:txbxContent>
+                </v:textbox>
+                <w10:wrap type="square" anchorx="margin"/>
+              </v:shape>
+            </w:pict>
+          </mc:Fallback>
+        </mc:AlternateContent>
+      </w:r>
+      <w:r>
+        <w:rPr>
+          <w:noProof/>
+          <w:sz w:val="24"/>
+          <w:szCs w:val="24"/>
+          <w:lang w:val="en-US"/>
+        </w:rPr>
+        <mc:AlternateContent>
+          <mc:Choice Requires="wps">
+            <w:drawing>
+              <wp:anchor distT="45720" distB="45720" distL="114300" distR="114300" simplePos="0" relativeHeight="251678720" behindDoc="0" locked="0" layoutInCell="1" allowOverlap="1" wp14:anchorId="65A3090E" wp14:editId="1FE194DD">
                 <wp:simplePos x="0" y="0"/>
                 <wp:positionH relativeFrom="margin">
                   <wp:align>left</wp:align>
@@ -635,18 +1972,8 @@
                                 <w:szCs w:val="24"/>
                                 <w:lang w:val="en-US"/>
                               </w:rPr>
-                              <w:t xml:space="preserve">Primary school </w:t>
-                            </w:r>
-                            <w:proofErr w:type="spellStart"/>
-                            <w:r>
-                              <w:rPr>
-                                <w:sz w:val="24"/>
-                                <w:szCs w:val="24"/>
-                                <w:lang w:val="en-US"/>
-                              </w:rPr>
-                              <w:t>Rače</w:t>
-                            </w:r>
-                            <w:proofErr w:type="spellEnd"/>
+                              <w:t>Primary school Rače</w:t>
+                            </w:r>
                           </w:p>
                           <w:p>
                             <w:pPr>
@@ -667,25 +1994,7 @@
                                 <w:szCs w:val="24"/>
                                 <w:lang w:val="en-US"/>
                               </w:rPr>
-                              <w:t xml:space="preserve">II. </w:t>
-                            </w:r>
-                            <w:proofErr w:type="spellStart"/>
-                            <w:r>
-                              <w:rPr>
-                                <w:sz w:val="24"/>
-                                <w:szCs w:val="24"/>
-                                <w:lang w:val="en-US"/>
-                              </w:rPr>
-                              <w:t>gimnazija</w:t>
-                            </w:r>
-                            <w:proofErr w:type="spellEnd"/>
-                            <w:r>
-                              <w:rPr>
-                                <w:sz w:val="24"/>
-                                <w:szCs w:val="24"/>
-                                <w:lang w:val="en-US"/>
-                              </w:rPr>
-                              <w:t xml:space="preserve"> Maribor</w:t>
+                              <w:t>II. gimnazija Maribor</w:t>
                             </w:r>
                           </w:p>
                           <w:p>
@@ -944,7 +2253,7 @@
           </mc:Choice>
           <mc:Fallback>
             <w:pict>
-              <v:shape w14:anchorId="65A3090E" id="_x0000_s1027" type="#_x0000_t202" style="position:absolute;margin-left:0;margin-top:126.15pt;width:261pt;height:279.4pt;z-index:251678720;visibility:visible;mso-wrap-style:square;mso-width-percent:0;mso-height-percent:0;mso-wrap-distance-left:9pt;mso-wrap-distance-top:3.6pt;mso-wrap-distance-right:9pt;mso-wrap-distance-bottom:3.6pt;mso-position-horizontal:left;mso-position-horizontal-relative:margin;mso-position-vertical:absolute;mso-position-vertical-relative:text;mso-width-percent:0;mso-height-percent:0;mso-width-relative:margin;mso-height-relative:margin;v-text-anchor:top" o:gfxdata="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" stroked="f">
+              <v:shape w14:anchorId="65A3090E" id="_x0000_s1029" type="#_x0000_t202" style="position:absolute;margin-left:0;margin-top:126.15pt;width:261pt;height:279.4pt;z-index:251678720;visibility:visible;mso-wrap-style:square;mso-width-percent:0;mso-height-percent:0;mso-wrap-distance-left:9pt;mso-wrap-distance-top:3.6pt;mso-wrap-distance-right:9pt;mso-wrap-distance-bottom:3.6pt;mso-position-horizontal:left;mso-position-horizontal-relative:margin;mso-position-vertical:absolute;mso-position-vertical-relative:text;mso-width-percent:0;mso-height-percent:0;mso-width-relative:margin;mso-height-relative:margin;v-text-anchor:top" o:gfxdata="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" stroked="f">
                 <v:textbox>
                   <w:txbxContent>
                     <w:p>
@@ -984,18 +2293,8 @@
                           <w:szCs w:val="24"/>
                           <w:lang w:val="en-US"/>
                         </w:rPr>
-                        <w:t xml:space="preserve">Primary school </w:t>
-                      </w:r>
-                      <w:proofErr w:type="spellStart"/>
-                      <w:r>
-                        <w:rPr>
-                          <w:sz w:val="24"/>
-                          <w:szCs w:val="24"/>
-                          <w:lang w:val="en-US"/>
-                        </w:rPr>
-                        <w:t>Rače</w:t>
-                      </w:r>
-                      <w:proofErr w:type="spellEnd"/>
+                        <w:t>Primary school Rače</w:t>
+                      </w:r>
                     </w:p>
                     <w:p>
                       <w:pPr>
@@ -1016,25 +2315,7 @@
                           <w:szCs w:val="24"/>
                           <w:lang w:val="en-US"/>
                         </w:rPr>
-                        <w:t xml:space="preserve">II. </w:t>
-                      </w:r>
-                      <w:proofErr w:type="spellStart"/>
-                      <w:r>
-                        <w:rPr>
-                          <w:sz w:val="24"/>
-                          <w:szCs w:val="24"/>
-                          <w:lang w:val="en-US"/>
-                        </w:rPr>
-                        <w:t>gimnazija</w:t>
-                      </w:r>
-                      <w:proofErr w:type="spellEnd"/>
-                      <w:r>
-                        <w:rPr>
-                          <w:sz w:val="24"/>
-                          <w:szCs w:val="24"/>
-                          <w:lang w:val="en-US"/>
-                        </w:rPr>
-                        <w:t xml:space="preserve"> Maribor</w:t>
+                        <w:t>II. gimnazija Maribor</w:t>
                       </w:r>
                     </w:p>
                     <w:p>
@@ -1284,1392 +2565,7 @@
       </w:r>
       <w:r>
         <w:rPr>
-          <w:sz w:val="24"/>
-          <w:szCs w:val="24"/>
-          <w:lang w:val="en-US"/>
-        </w:rPr>
-        <mc:AlternateContent>
-          <mc:Choice Requires="wps">
-            <w:drawing>
-              <wp:anchor distT="45720" distB="45720" distL="114300" distR="114300" simplePos="0" relativeHeight="251663360" behindDoc="0" locked="0" layoutInCell="1" allowOverlap="1" wp14:anchorId="693F343E" wp14:editId="4D2DCBBB">
-                <wp:simplePos x="0" y="0"/>
-                <wp:positionH relativeFrom="margin">
-                  <wp:posOffset>1601868</wp:posOffset>
-                </wp:positionH>
-                <wp:positionV relativeFrom="paragraph">
-                  <wp:posOffset>5152665</wp:posOffset>
-                </wp:positionV>
-                <wp:extent cx="2174240" cy="3082290"/>
-                <wp:effectExtent l="0" t="0" r="0" b="3810"/>
-                <wp:wrapSquare wrapText="bothSides"/>
-                <wp:docPr id="3" name="Text Box 3"/>
-                <wp:cNvGraphicFramePr>
-                  <a:graphicFrameLocks xmlns:a="http://schemas.openxmlformats.org/drawingml/2006/main"/>
-                </wp:cNvGraphicFramePr>
-                <a:graphic xmlns:a="http://schemas.openxmlformats.org/drawingml/2006/main">
-                  <a:graphicData uri="http://schemas.microsoft.com/office/word/2010/wordprocessingShape">
-                    <wps:wsp>
-                      <wps:cNvSpPr txBox="1">
-                        <a:spLocks noChangeArrowheads="1"/>
-                      </wps:cNvSpPr>
-                      <wps:spPr bwMode="auto">
-                        <a:xfrm>
-                          <a:off x="0" y="0"/>
-                          <a:ext cx="2174240" cy="3082290"/>
-                        </a:xfrm>
-                        <a:prstGeom prst="rect">
-                          <a:avLst/>
-                        </a:prstGeom>
-                        <a:solidFill>
-                          <a:srgbClr val="FFFFFF"/>
-                        </a:solidFill>
-                        <a:ln w="9525">
-                          <a:noFill/>
-                          <a:miter lim="800000"/>
-                          <a:headEnd/>
-                          <a:tailEnd/>
-                        </a:ln>
-                      </wps:spPr>
-                      <wps:txbx>
-                        <w:txbxContent>
-                          <w:p>
-                            <w:pPr>
-                              <w:rPr>
-                                <w:sz w:val="24"/>
-                                <w:szCs w:val="24"/>
-                                <w:lang w:val="en-US"/>
-                              </w:rPr>
-                            </w:pPr>
-                            <w:r>
-                              <w:rPr>
-                                <w:b/>
-                                <w:sz w:val="24"/>
-                                <w:szCs w:val="24"/>
-                                <w:lang w:val="en-US"/>
-                              </w:rPr>
-                              <w:t>Other proficiencies</w:t>
-                            </w:r>
-                          </w:p>
-                          <w:p>
-                            <w:pPr>
-                              <w:pStyle w:val="ListParagraph"/>
-                              <w:numPr>
-                                <w:ilvl w:val="0"/>
-                                <w:numId w:val="2"/>
-                              </w:numPr>
-                              <w:rPr>
-                                <w:sz w:val="24"/>
-                                <w:szCs w:val="24"/>
-                                <w:lang w:val="en-US"/>
-                              </w:rPr>
-                            </w:pPr>
-                            <w:r>
-                              <w:rPr>
-                                <w:sz w:val="24"/>
-                                <w:szCs w:val="24"/>
-                                <w:lang w:val="en-US"/>
-                              </w:rPr>
-                              <w:t>Git</w:t>
-                            </w:r>
-                          </w:p>
-                          <w:p>
-                            <w:pPr>
-                              <w:pStyle w:val="ListParagraph"/>
-                              <w:numPr>
-                                <w:ilvl w:val="0"/>
-                                <w:numId w:val="2"/>
-                              </w:numPr>
-                              <w:rPr>
-                                <w:sz w:val="24"/>
-                                <w:szCs w:val="24"/>
-                                <w:lang w:val="en-US"/>
-                              </w:rPr>
-                            </w:pPr>
-                            <w:proofErr w:type="spellStart"/>
-                            <w:r>
-                              <w:rPr>
-                                <w:sz w:val="24"/>
-                                <w:szCs w:val="24"/>
-                                <w:lang w:val="en-US"/>
-                              </w:rPr>
-                              <w:t>Keras</w:t>
-                            </w:r>
-                            <w:proofErr w:type="spellEnd"/>
-                            <w:r>
-                              <w:rPr>
-                                <w:sz w:val="24"/>
-                                <w:szCs w:val="24"/>
-                                <w:lang w:val="en-US"/>
-                              </w:rPr>
-                              <w:t>/</w:t>
-                            </w:r>
-                            <w:proofErr w:type="spellStart"/>
-                            <w:r>
-                              <w:rPr>
-                                <w:sz w:val="24"/>
-                                <w:szCs w:val="24"/>
-                                <w:lang w:val="en-US"/>
-                              </w:rPr>
-                              <w:t>Tensorflow</w:t>
-                            </w:r>
-                            <w:proofErr w:type="spellEnd"/>
-                          </w:p>
-                          <w:p>
-                            <w:pPr>
-                              <w:pStyle w:val="ListParagraph"/>
-                              <w:numPr>
-                                <w:ilvl w:val="0"/>
-                                <w:numId w:val="2"/>
-                              </w:numPr>
-                              <w:rPr>
-                                <w:sz w:val="24"/>
-                                <w:szCs w:val="24"/>
-                                <w:lang w:val="en-US"/>
-                              </w:rPr>
-                            </w:pPr>
-                            <w:r>
-                              <w:rPr>
-                                <w:sz w:val="24"/>
-                                <w:szCs w:val="24"/>
-                                <w:lang w:val="en-US"/>
-                              </w:rPr>
-                              <w:t>Num</w:t>
-                            </w:r>
-                            <w:r>
-                              <w:rPr>
-                                <w:sz w:val="24"/>
-                                <w:szCs w:val="24"/>
-                                <w:lang w:val="en-US"/>
-                              </w:rPr>
-                              <w:t>P</w:t>
-                            </w:r>
-                            <w:r>
-                              <w:rPr>
-                                <w:sz w:val="24"/>
-                                <w:szCs w:val="24"/>
-                                <w:lang w:val="en-US"/>
-                              </w:rPr>
-                              <w:t>y</w:t>
-                            </w:r>
-                          </w:p>
-                          <w:p>
-                            <w:pPr>
-                              <w:pStyle w:val="ListParagraph"/>
-                              <w:numPr>
-                                <w:ilvl w:val="0"/>
-                                <w:numId w:val="2"/>
-                              </w:numPr>
-                              <w:rPr>
-                                <w:sz w:val="24"/>
-                                <w:szCs w:val="24"/>
-                                <w:lang w:val="en-US"/>
-                              </w:rPr>
-                            </w:pPr>
-                            <w:r>
-                              <w:rPr>
-                                <w:sz w:val="24"/>
-                                <w:szCs w:val="24"/>
-                                <w:lang w:val="en-US"/>
-                              </w:rPr>
-                              <w:t>OpenCV</w:t>
-                            </w:r>
-                          </w:p>
-                          <w:p>
-                            <w:pPr>
-                              <w:pStyle w:val="ListParagraph"/>
-                              <w:numPr>
-                                <w:ilvl w:val="0"/>
-                                <w:numId w:val="2"/>
-                              </w:numPr>
-                              <w:rPr>
-                                <w:sz w:val="24"/>
-                                <w:szCs w:val="24"/>
-                                <w:lang w:val="en-US"/>
-                              </w:rPr>
-                            </w:pPr>
-                            <w:r>
-                              <w:rPr>
-                                <w:sz w:val="24"/>
-                                <w:szCs w:val="24"/>
-                                <w:lang w:val="en-US"/>
-                              </w:rPr>
-                              <w:t>Unity</w:t>
-                            </w:r>
-                          </w:p>
-                          <w:p>
-                            <w:pPr>
-                              <w:pStyle w:val="ListParagraph"/>
-                              <w:numPr>
-                                <w:ilvl w:val="0"/>
-                                <w:numId w:val="2"/>
-                              </w:numPr>
-                              <w:rPr>
-                                <w:sz w:val="24"/>
-                                <w:szCs w:val="24"/>
-                                <w:lang w:val="en-US"/>
-                              </w:rPr>
-                            </w:pPr>
-                            <w:proofErr w:type="spellStart"/>
-                            <w:r>
-                              <w:rPr>
-                                <w:sz w:val="24"/>
-                                <w:szCs w:val="24"/>
-                                <w:lang w:val="en-US"/>
-                              </w:rPr>
-                              <w:t>Myo</w:t>
-                            </w:r>
-                            <w:proofErr w:type="spellEnd"/>
-                            <w:r>
-                              <w:rPr>
-                                <w:sz w:val="24"/>
-                                <w:szCs w:val="24"/>
-                                <w:lang w:val="en-US"/>
-                              </w:rPr>
-                              <w:t xml:space="preserve"> armband</w:t>
-                            </w:r>
-                          </w:p>
-                          <w:p>
-                            <w:pPr>
-                              <w:pStyle w:val="ListParagraph"/>
-                              <w:numPr>
-                                <w:ilvl w:val="0"/>
-                                <w:numId w:val="2"/>
-                              </w:numPr>
-                              <w:rPr>
-                                <w:sz w:val="24"/>
-                                <w:szCs w:val="24"/>
-                                <w:lang w:val="en-US"/>
-                              </w:rPr>
-                            </w:pPr>
-                            <w:r>
-                              <w:rPr>
-                                <w:sz w:val="24"/>
-                                <w:szCs w:val="24"/>
-                                <w:lang w:val="en-US"/>
-                              </w:rPr>
-                              <w:t>Oculus Rift</w:t>
-                            </w:r>
-                          </w:p>
-                          <w:p>
-                            <w:pPr>
-                              <w:pStyle w:val="ListParagraph"/>
-                              <w:numPr>
-                                <w:ilvl w:val="0"/>
-                                <w:numId w:val="2"/>
-                              </w:numPr>
-                              <w:rPr>
-                                <w:sz w:val="24"/>
-                                <w:szCs w:val="24"/>
-                                <w:lang w:val="en-US"/>
-                              </w:rPr>
-                            </w:pPr>
-                            <w:r>
-                              <w:rPr>
-                                <w:sz w:val="24"/>
-                                <w:szCs w:val="24"/>
-                                <w:lang w:val="en-US"/>
-                              </w:rPr>
-                              <w:t>Kinect</w:t>
-                            </w:r>
-                          </w:p>
-                          <w:p>
-                            <w:pPr>
-                              <w:pStyle w:val="ListParagraph"/>
-                              <w:numPr>
-                                <w:ilvl w:val="0"/>
-                                <w:numId w:val="2"/>
-                              </w:numPr>
-                              <w:rPr>
-                                <w:sz w:val="24"/>
-                                <w:szCs w:val="24"/>
-                                <w:lang w:val="en-US"/>
-                              </w:rPr>
-                            </w:pPr>
-                            <w:r>
-                              <w:rPr>
-                                <w:sz w:val="24"/>
-                                <w:szCs w:val="24"/>
-                                <w:lang w:val="en-US"/>
-                              </w:rPr>
-                              <w:t>WPF</w:t>
-                            </w:r>
-                          </w:p>
-                          <w:p>
-                            <w:pPr>
-                              <w:pStyle w:val="ListParagraph"/>
-                              <w:numPr>
-                                <w:ilvl w:val="0"/>
-                                <w:numId w:val="2"/>
-                              </w:numPr>
-                              <w:rPr>
-                                <w:sz w:val="24"/>
-                                <w:szCs w:val="24"/>
-                                <w:lang w:val="en-US"/>
-                              </w:rPr>
-                            </w:pPr>
-                            <w:r>
-                              <w:rPr>
-                                <w:sz w:val="24"/>
-                                <w:szCs w:val="24"/>
-                                <w:lang w:val="en-US"/>
-                              </w:rPr>
-                              <w:t>Regex</w:t>
-                            </w:r>
-                          </w:p>
-                          <w:p>
-                            <w:pPr>
-                              <w:pStyle w:val="ListParagraph"/>
-                              <w:numPr>
-                                <w:ilvl w:val="0"/>
-                                <w:numId w:val="2"/>
-                              </w:numPr>
-                              <w:rPr>
-                                <w:sz w:val="24"/>
-                                <w:szCs w:val="24"/>
-                                <w:lang w:val="en-US"/>
-                              </w:rPr>
-                            </w:pPr>
-                            <w:r>
-                              <w:rPr>
-                                <w:sz w:val="24"/>
-                                <w:szCs w:val="24"/>
-                                <w:lang w:val="en-US"/>
-                              </w:rPr>
-                              <w:t>Adobe Photoshop</w:t>
-                            </w:r>
-                          </w:p>
-                          <w:p>
-                            <w:pPr>
-                              <w:pStyle w:val="ListParagraph"/>
-                              <w:numPr>
-                                <w:ilvl w:val="0"/>
-                                <w:numId w:val="2"/>
-                              </w:numPr>
-                              <w:rPr>
-                                <w:sz w:val="24"/>
-                                <w:szCs w:val="24"/>
-                                <w:lang w:val="en-US"/>
-                              </w:rPr>
-                            </w:pPr>
-                            <w:r>
-                              <w:rPr>
-                                <w:sz w:val="24"/>
-                                <w:szCs w:val="24"/>
-                                <w:lang w:val="en-US"/>
-                              </w:rPr>
-                              <w:t>Microsoft Office</w:t>
-                            </w:r>
-                          </w:p>
-                          <w:p>
-                            <w:pPr>
-                              <w:pStyle w:val="ListParagraph"/>
-                              <w:numPr>
-                                <w:ilvl w:val="0"/>
-                                <w:numId w:val="2"/>
-                              </w:numPr>
-                              <w:rPr>
-                                <w:sz w:val="24"/>
-                                <w:szCs w:val="24"/>
-                                <w:lang w:val="en-US"/>
-                              </w:rPr>
-                            </w:pPr>
-                            <w:r>
-                              <w:rPr>
-                                <w:sz w:val="24"/>
-                                <w:szCs w:val="24"/>
-                                <w:lang w:val="en-US"/>
-                              </w:rPr>
-                              <w:t>LaTeX</w:t>
-                            </w:r>
-                          </w:p>
-                        </w:txbxContent>
-                      </wps:txbx>
-                      <wps:bodyPr rot="0" vert="horz" wrap="square" lIns="91440" tIns="45720" rIns="91440" bIns="45720" anchor="t" anchorCtr="0">
-                        <a:noAutofit/>
-                      </wps:bodyPr>
-                    </wps:wsp>
-                  </a:graphicData>
-                </a:graphic>
-                <wp14:sizeRelH relativeFrom="margin">
-                  <wp14:pctWidth>0</wp14:pctWidth>
-                </wp14:sizeRelH>
-                <wp14:sizeRelV relativeFrom="margin">
-                  <wp14:pctHeight>0</wp14:pctHeight>
-                </wp14:sizeRelV>
-              </wp:anchor>
-            </w:drawing>
-          </mc:Choice>
-          <mc:Fallback>
-            <w:pict>
-              <v:shape w14:anchorId="693F343E" id="Text Box 3" o:spid="_x0000_s1028" type="#_x0000_t202" style="position:absolute;margin-left:126.15pt;margin-top:405.7pt;width:171.2pt;height:242.7pt;z-index:251663360;visibility:visible;mso-wrap-style:square;mso-width-percent:0;mso-height-percent:0;mso-wrap-distance-left:9pt;mso-wrap-distance-top:3.6pt;mso-wrap-distance-right:9pt;mso-wrap-distance-bottom:3.6pt;mso-position-horizontal:absolute;mso-position-horizontal-relative:margin;mso-position-vertical:absolute;mso-position-vertical-relative:text;mso-width-percent:0;mso-height-percent:0;mso-width-relative:margin;mso-height-relative:margin;v-text-anchor:top" o:gfxdata="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" stroked="f">
-                <v:textbox>
-                  <w:txbxContent>
-                    <w:p>
-                      <w:pPr>
-                        <w:rPr>
-                          <w:sz w:val="24"/>
-                          <w:szCs w:val="24"/>
-                          <w:lang w:val="en-US"/>
-                        </w:rPr>
-                      </w:pPr>
-                      <w:r>
-                        <w:rPr>
-                          <w:b/>
-                          <w:sz w:val="24"/>
-                          <w:szCs w:val="24"/>
-                          <w:lang w:val="en-US"/>
-                        </w:rPr>
-                        <w:t>Other proficiencies</w:t>
-                      </w:r>
-                    </w:p>
-                    <w:p>
-                      <w:pPr>
-                        <w:pStyle w:val="ListParagraph"/>
-                        <w:numPr>
-                          <w:ilvl w:val="0"/>
-                          <w:numId w:val="2"/>
-                        </w:numPr>
-                        <w:rPr>
-                          <w:sz w:val="24"/>
-                          <w:szCs w:val="24"/>
-                          <w:lang w:val="en-US"/>
-                        </w:rPr>
-                      </w:pPr>
-                      <w:r>
-                        <w:rPr>
-                          <w:sz w:val="24"/>
-                          <w:szCs w:val="24"/>
-                          <w:lang w:val="en-US"/>
-                        </w:rPr>
-                        <w:t>Git</w:t>
-                      </w:r>
-                    </w:p>
-                    <w:p>
-                      <w:pPr>
-                        <w:pStyle w:val="ListParagraph"/>
-                        <w:numPr>
-                          <w:ilvl w:val="0"/>
-                          <w:numId w:val="2"/>
-                        </w:numPr>
-                        <w:rPr>
-                          <w:sz w:val="24"/>
-                          <w:szCs w:val="24"/>
-                          <w:lang w:val="en-US"/>
-                        </w:rPr>
-                      </w:pPr>
-                      <w:proofErr w:type="spellStart"/>
-                      <w:r>
-                        <w:rPr>
-                          <w:sz w:val="24"/>
-                          <w:szCs w:val="24"/>
-                          <w:lang w:val="en-US"/>
-                        </w:rPr>
-                        <w:t>Keras</w:t>
-                      </w:r>
-                      <w:proofErr w:type="spellEnd"/>
-                      <w:r>
-                        <w:rPr>
-                          <w:sz w:val="24"/>
-                          <w:szCs w:val="24"/>
-                          <w:lang w:val="en-US"/>
-                        </w:rPr>
-                        <w:t>/</w:t>
-                      </w:r>
-                      <w:proofErr w:type="spellStart"/>
-                      <w:r>
-                        <w:rPr>
-                          <w:sz w:val="24"/>
-                          <w:szCs w:val="24"/>
-                          <w:lang w:val="en-US"/>
-                        </w:rPr>
-                        <w:t>Tensorflow</w:t>
-                      </w:r>
-                      <w:proofErr w:type="spellEnd"/>
-                    </w:p>
-                    <w:p>
-                      <w:pPr>
-                        <w:pStyle w:val="ListParagraph"/>
-                        <w:numPr>
-                          <w:ilvl w:val="0"/>
-                          <w:numId w:val="2"/>
-                        </w:numPr>
-                        <w:rPr>
-                          <w:sz w:val="24"/>
-                          <w:szCs w:val="24"/>
-                          <w:lang w:val="en-US"/>
-                        </w:rPr>
-                      </w:pPr>
-                      <w:r>
-                        <w:rPr>
-                          <w:sz w:val="24"/>
-                          <w:szCs w:val="24"/>
-                          <w:lang w:val="en-US"/>
-                        </w:rPr>
-                        <w:t>Num</w:t>
-                      </w:r>
-                      <w:r>
-                        <w:rPr>
-                          <w:sz w:val="24"/>
-                          <w:szCs w:val="24"/>
-                          <w:lang w:val="en-US"/>
-                        </w:rPr>
-                        <w:t>P</w:t>
-                      </w:r>
-                      <w:r>
-                        <w:rPr>
-                          <w:sz w:val="24"/>
-                          <w:szCs w:val="24"/>
-                          <w:lang w:val="en-US"/>
-                        </w:rPr>
-                        <w:t>y</w:t>
-                      </w:r>
-                    </w:p>
-                    <w:p>
-                      <w:pPr>
-                        <w:pStyle w:val="ListParagraph"/>
-                        <w:numPr>
-                          <w:ilvl w:val="0"/>
-                          <w:numId w:val="2"/>
-                        </w:numPr>
-                        <w:rPr>
-                          <w:sz w:val="24"/>
-                          <w:szCs w:val="24"/>
-                          <w:lang w:val="en-US"/>
-                        </w:rPr>
-                      </w:pPr>
-                      <w:r>
-                        <w:rPr>
-                          <w:sz w:val="24"/>
-                          <w:szCs w:val="24"/>
-                          <w:lang w:val="en-US"/>
-                        </w:rPr>
-                        <w:t>OpenCV</w:t>
-                      </w:r>
-                    </w:p>
-                    <w:p>
-                      <w:pPr>
-                        <w:pStyle w:val="ListParagraph"/>
-                        <w:numPr>
-                          <w:ilvl w:val="0"/>
-                          <w:numId w:val="2"/>
-                        </w:numPr>
-                        <w:rPr>
-                          <w:sz w:val="24"/>
-                          <w:szCs w:val="24"/>
-                          <w:lang w:val="en-US"/>
-                        </w:rPr>
-                      </w:pPr>
-                      <w:r>
-                        <w:rPr>
-                          <w:sz w:val="24"/>
-                          <w:szCs w:val="24"/>
-                          <w:lang w:val="en-US"/>
-                        </w:rPr>
-                        <w:t>Unity</w:t>
-                      </w:r>
-                    </w:p>
-                    <w:p>
-                      <w:pPr>
-                        <w:pStyle w:val="ListParagraph"/>
-                        <w:numPr>
-                          <w:ilvl w:val="0"/>
-                          <w:numId w:val="2"/>
-                        </w:numPr>
-                        <w:rPr>
-                          <w:sz w:val="24"/>
-                          <w:szCs w:val="24"/>
-                          <w:lang w:val="en-US"/>
-                        </w:rPr>
-                      </w:pPr>
-                      <w:proofErr w:type="spellStart"/>
-                      <w:r>
-                        <w:rPr>
-                          <w:sz w:val="24"/>
-                          <w:szCs w:val="24"/>
-                          <w:lang w:val="en-US"/>
-                        </w:rPr>
-                        <w:t>Myo</w:t>
-                      </w:r>
-                      <w:proofErr w:type="spellEnd"/>
-                      <w:r>
-                        <w:rPr>
-                          <w:sz w:val="24"/>
-                          <w:szCs w:val="24"/>
-                          <w:lang w:val="en-US"/>
-                        </w:rPr>
-                        <w:t xml:space="preserve"> armband</w:t>
-                      </w:r>
-                    </w:p>
-                    <w:p>
-                      <w:pPr>
-                        <w:pStyle w:val="ListParagraph"/>
-                        <w:numPr>
-                          <w:ilvl w:val="0"/>
-                          <w:numId w:val="2"/>
-                        </w:numPr>
-                        <w:rPr>
-                          <w:sz w:val="24"/>
-                          <w:szCs w:val="24"/>
-                          <w:lang w:val="en-US"/>
-                        </w:rPr>
-                      </w:pPr>
-                      <w:r>
-                        <w:rPr>
-                          <w:sz w:val="24"/>
-                          <w:szCs w:val="24"/>
-                          <w:lang w:val="en-US"/>
-                        </w:rPr>
-                        <w:t>Oculus Rift</w:t>
-                      </w:r>
-                    </w:p>
-                    <w:p>
-                      <w:pPr>
-                        <w:pStyle w:val="ListParagraph"/>
-                        <w:numPr>
-                          <w:ilvl w:val="0"/>
-                          <w:numId w:val="2"/>
-                        </w:numPr>
-                        <w:rPr>
-                          <w:sz w:val="24"/>
-                          <w:szCs w:val="24"/>
-                          <w:lang w:val="en-US"/>
-                        </w:rPr>
-                      </w:pPr>
-                      <w:r>
-                        <w:rPr>
-                          <w:sz w:val="24"/>
-                          <w:szCs w:val="24"/>
-                          <w:lang w:val="en-US"/>
-                        </w:rPr>
-                        <w:t>Kinect</w:t>
-                      </w:r>
-                    </w:p>
-                    <w:p>
-                      <w:pPr>
-                        <w:pStyle w:val="ListParagraph"/>
-                        <w:numPr>
-                          <w:ilvl w:val="0"/>
-                          <w:numId w:val="2"/>
-                        </w:numPr>
-                        <w:rPr>
-                          <w:sz w:val="24"/>
-                          <w:szCs w:val="24"/>
-                          <w:lang w:val="en-US"/>
-                        </w:rPr>
-                      </w:pPr>
-                      <w:r>
-                        <w:rPr>
-                          <w:sz w:val="24"/>
-                          <w:szCs w:val="24"/>
-                          <w:lang w:val="en-US"/>
-                        </w:rPr>
-                        <w:t>WPF</w:t>
-                      </w:r>
-                    </w:p>
-                    <w:p>
-                      <w:pPr>
-                        <w:pStyle w:val="ListParagraph"/>
-                        <w:numPr>
-                          <w:ilvl w:val="0"/>
-                          <w:numId w:val="2"/>
-                        </w:numPr>
-                        <w:rPr>
-                          <w:sz w:val="24"/>
-                          <w:szCs w:val="24"/>
-                          <w:lang w:val="en-US"/>
-                        </w:rPr>
-                      </w:pPr>
-                      <w:r>
-                        <w:rPr>
-                          <w:sz w:val="24"/>
-                          <w:szCs w:val="24"/>
-                          <w:lang w:val="en-US"/>
-                        </w:rPr>
-                        <w:t>Regex</w:t>
-                      </w:r>
-                    </w:p>
-                    <w:p>
-                      <w:pPr>
-                        <w:pStyle w:val="ListParagraph"/>
-                        <w:numPr>
-                          <w:ilvl w:val="0"/>
-                          <w:numId w:val="2"/>
-                        </w:numPr>
-                        <w:rPr>
-                          <w:sz w:val="24"/>
-                          <w:szCs w:val="24"/>
-                          <w:lang w:val="en-US"/>
-                        </w:rPr>
-                      </w:pPr>
-                      <w:r>
-                        <w:rPr>
-                          <w:sz w:val="24"/>
-                          <w:szCs w:val="24"/>
-                          <w:lang w:val="en-US"/>
-                        </w:rPr>
-                        <w:t>Adobe Photoshop</w:t>
-                      </w:r>
-                    </w:p>
-                    <w:p>
-                      <w:pPr>
-                        <w:pStyle w:val="ListParagraph"/>
-                        <w:numPr>
-                          <w:ilvl w:val="0"/>
-                          <w:numId w:val="2"/>
-                        </w:numPr>
-                        <w:rPr>
-                          <w:sz w:val="24"/>
-                          <w:szCs w:val="24"/>
-                          <w:lang w:val="en-US"/>
-                        </w:rPr>
-                      </w:pPr>
-                      <w:r>
-                        <w:rPr>
-                          <w:sz w:val="24"/>
-                          <w:szCs w:val="24"/>
-                          <w:lang w:val="en-US"/>
-                        </w:rPr>
-                        <w:t>Microsoft Office</w:t>
-                      </w:r>
-                    </w:p>
-                    <w:p>
-                      <w:pPr>
-                        <w:pStyle w:val="ListParagraph"/>
-                        <w:numPr>
-                          <w:ilvl w:val="0"/>
-                          <w:numId w:val="2"/>
-                        </w:numPr>
-                        <w:rPr>
-                          <w:sz w:val="24"/>
-                          <w:szCs w:val="24"/>
-                          <w:lang w:val="en-US"/>
-                        </w:rPr>
-                      </w:pPr>
-                      <w:r>
-                        <w:rPr>
-                          <w:sz w:val="24"/>
-                          <w:szCs w:val="24"/>
-                          <w:lang w:val="en-US"/>
-                        </w:rPr>
-                        <w:t>LaTeX</w:t>
-                      </w:r>
-                    </w:p>
-                  </w:txbxContent>
-                </v:textbox>
-                <w10:wrap type="square" anchorx="margin"/>
-              </v:shape>
-            </w:pict>
-          </mc:Fallback>
-        </mc:AlternateContent>
-      </w:r>
-      <w:r>
-        <w:rPr>
-          <w:sz w:val="24"/>
-          <w:szCs w:val="24"/>
-          <w:lang w:val="en-US"/>
-        </w:rPr>
-        <mc:AlternateContent>
-          <mc:Choice Requires="wps">
-            <w:drawing>
-              <wp:anchor distT="45720" distB="45720" distL="114300" distR="114300" simplePos="0" relativeHeight="251661312" behindDoc="0" locked="0" layoutInCell="1" allowOverlap="1" wp14:anchorId="6971ADA2" wp14:editId="6CBC7D6C">
-                <wp:simplePos x="0" y="0"/>
-                <wp:positionH relativeFrom="margin">
-                  <wp:align>left</wp:align>
-                </wp:positionH>
-                <wp:positionV relativeFrom="paragraph">
-                  <wp:posOffset>5153300</wp:posOffset>
-                </wp:positionV>
-                <wp:extent cx="1831340" cy="3086100"/>
-                <wp:effectExtent l="0" t="0" r="0" b="0"/>
-                <wp:wrapSquare wrapText="bothSides"/>
-                <wp:docPr id="2" name="Text Box 2"/>
-                <wp:cNvGraphicFramePr>
-                  <a:graphicFrameLocks xmlns:a="http://schemas.openxmlformats.org/drawingml/2006/main"/>
-                </wp:cNvGraphicFramePr>
-                <a:graphic xmlns:a="http://schemas.openxmlformats.org/drawingml/2006/main">
-                  <a:graphicData uri="http://schemas.microsoft.com/office/word/2010/wordprocessingShape">
-                    <wps:wsp>
-                      <wps:cNvSpPr txBox="1">
-                        <a:spLocks noChangeArrowheads="1"/>
-                      </wps:cNvSpPr>
-                      <wps:spPr bwMode="auto">
-                        <a:xfrm>
-                          <a:off x="0" y="0"/>
-                          <a:ext cx="1831340" cy="3086100"/>
-                        </a:xfrm>
-                        <a:prstGeom prst="rect">
-                          <a:avLst/>
-                        </a:prstGeom>
-                        <a:solidFill>
-                          <a:srgbClr val="FFFFFF"/>
-                        </a:solidFill>
-                        <a:ln w="9525">
-                          <a:noFill/>
-                          <a:miter lim="800000"/>
-                          <a:headEnd/>
-                          <a:tailEnd/>
-                        </a:ln>
-                      </wps:spPr>
-                      <wps:txbx>
-                        <w:txbxContent>
-                          <w:p>
-                            <w:pPr>
-                              <w:rPr>
-                                <w:sz w:val="24"/>
-                                <w:szCs w:val="24"/>
-                                <w:lang w:val="en-US"/>
-                              </w:rPr>
-                            </w:pPr>
-                            <w:r>
-                              <w:rPr>
-                                <w:b/>
-                                <w:sz w:val="24"/>
-                                <w:szCs w:val="24"/>
-                                <w:lang w:val="en-US"/>
-                              </w:rPr>
-                              <w:t>Coding proficiencies</w:t>
-                            </w:r>
-                          </w:p>
-                          <w:p>
-                            <w:pPr>
-                              <w:pStyle w:val="ListParagraph"/>
-                              <w:numPr>
-                                <w:ilvl w:val="0"/>
-                                <w:numId w:val="1"/>
-                              </w:numPr>
-                              <w:rPr>
-                                <w:sz w:val="24"/>
-                                <w:szCs w:val="24"/>
-                                <w:lang w:val="en-US"/>
-                              </w:rPr>
-                            </w:pPr>
-                            <w:r>
-                              <w:rPr>
-                                <w:sz w:val="24"/>
-                                <w:szCs w:val="24"/>
-                                <w:lang w:val="en-US"/>
-                              </w:rPr>
-                              <w:t>Python</w:t>
-                            </w:r>
-                          </w:p>
-                          <w:p>
-                            <w:pPr>
-                              <w:pStyle w:val="ListParagraph"/>
-                              <w:numPr>
-                                <w:ilvl w:val="0"/>
-                                <w:numId w:val="1"/>
-                              </w:numPr>
-                              <w:rPr>
-                                <w:sz w:val="24"/>
-                                <w:szCs w:val="24"/>
-                                <w:lang w:val="en-US"/>
-                              </w:rPr>
-                            </w:pPr>
-                            <w:r>
-                              <w:rPr>
-                                <w:sz w:val="24"/>
-                                <w:szCs w:val="24"/>
-                                <w:lang w:val="en-US"/>
-                              </w:rPr>
-                              <w:t>C#</w:t>
-                            </w:r>
-                          </w:p>
-                          <w:p>
-                            <w:pPr>
-                              <w:pStyle w:val="ListParagraph"/>
-                              <w:numPr>
-                                <w:ilvl w:val="0"/>
-                                <w:numId w:val="1"/>
-                              </w:numPr>
-                              <w:rPr>
-                                <w:sz w:val="24"/>
-                                <w:szCs w:val="24"/>
-                                <w:lang w:val="en-US"/>
-                              </w:rPr>
-                            </w:pPr>
-                            <w:proofErr w:type="spellStart"/>
-                            <w:r>
-                              <w:rPr>
-                                <w:sz w:val="24"/>
-                                <w:szCs w:val="24"/>
-                                <w:lang w:val="en-US"/>
-                              </w:rPr>
-                              <w:t>Matlab</w:t>
-                            </w:r>
-                            <w:proofErr w:type="spellEnd"/>
-                          </w:p>
-                          <w:p>
-                            <w:pPr>
-                              <w:pStyle w:val="ListParagraph"/>
-                              <w:numPr>
-                                <w:ilvl w:val="0"/>
-                                <w:numId w:val="1"/>
-                              </w:numPr>
-                              <w:rPr>
-                                <w:sz w:val="24"/>
-                                <w:szCs w:val="24"/>
-                                <w:lang w:val="en-US"/>
-                              </w:rPr>
-                            </w:pPr>
-                            <w:r>
-                              <w:rPr>
-                                <w:sz w:val="24"/>
-                                <w:szCs w:val="24"/>
-                                <w:lang w:val="en-US"/>
-                              </w:rPr>
-                              <w:t>C/C++</w:t>
-                            </w:r>
-                          </w:p>
-                          <w:p>
-                            <w:pPr>
-                              <w:pStyle w:val="ListParagraph"/>
-                              <w:numPr>
-                                <w:ilvl w:val="0"/>
-                                <w:numId w:val="1"/>
-                              </w:numPr>
-                              <w:rPr>
-                                <w:sz w:val="24"/>
-                                <w:szCs w:val="24"/>
-                                <w:lang w:val="en-US"/>
-                              </w:rPr>
-                            </w:pPr>
-                            <w:r>
-                              <w:rPr>
-                                <w:sz w:val="24"/>
-                                <w:szCs w:val="24"/>
-                                <w:lang w:val="en-US"/>
-                              </w:rPr>
-                              <w:t>Java</w:t>
-                            </w:r>
-                          </w:p>
-                          <w:p>
-                            <w:pPr>
-                              <w:pStyle w:val="ListParagraph"/>
-                              <w:numPr>
-                                <w:ilvl w:val="0"/>
-                                <w:numId w:val="1"/>
-                              </w:numPr>
-                              <w:rPr>
-                                <w:sz w:val="24"/>
-                                <w:szCs w:val="24"/>
-                                <w:lang w:val="en-US"/>
-                              </w:rPr>
-                            </w:pPr>
-                            <w:r>
-                              <w:rPr>
-                                <w:sz w:val="24"/>
-                                <w:szCs w:val="24"/>
-                                <w:lang w:val="en-US"/>
-                              </w:rPr>
-                              <w:t>Bash</w:t>
-                            </w:r>
-                          </w:p>
-                          <w:p>
-                            <w:pPr>
-                              <w:pStyle w:val="ListParagraph"/>
-                              <w:numPr>
-                                <w:ilvl w:val="0"/>
-                                <w:numId w:val="1"/>
-                              </w:numPr>
-                              <w:rPr>
-                                <w:sz w:val="24"/>
-                                <w:szCs w:val="24"/>
-                                <w:lang w:val="en-US"/>
-                              </w:rPr>
-                            </w:pPr>
-                            <w:r>
-                              <w:rPr>
-                                <w:sz w:val="24"/>
-                                <w:szCs w:val="24"/>
-                                <w:lang w:val="en-US"/>
-                              </w:rPr>
-                              <w:t>JavaScript</w:t>
-                            </w:r>
-                          </w:p>
-                          <w:p>
-                            <w:pPr>
-                              <w:pStyle w:val="ListParagraph"/>
-                              <w:numPr>
-                                <w:ilvl w:val="0"/>
-                                <w:numId w:val="1"/>
-                              </w:numPr>
-                              <w:rPr>
-                                <w:sz w:val="24"/>
-                                <w:szCs w:val="24"/>
-                                <w:lang w:val="en-US"/>
-                              </w:rPr>
-                            </w:pPr>
-                            <w:r>
-                              <w:rPr>
-                                <w:sz w:val="24"/>
-                                <w:szCs w:val="24"/>
-                                <w:lang w:val="en-US"/>
-                              </w:rPr>
-                              <w:t>PHP</w:t>
-                            </w:r>
-                          </w:p>
-                          <w:p>
-                            <w:pPr>
-                              <w:pStyle w:val="ListParagraph"/>
-                              <w:numPr>
-                                <w:ilvl w:val="0"/>
-                                <w:numId w:val="1"/>
-                              </w:numPr>
-                              <w:rPr>
-                                <w:sz w:val="24"/>
-                                <w:szCs w:val="24"/>
-                                <w:lang w:val="en-US"/>
-                              </w:rPr>
-                            </w:pPr>
-                            <w:r>
-                              <w:rPr>
-                                <w:sz w:val="24"/>
-                                <w:szCs w:val="24"/>
-                                <w:lang w:val="en-US"/>
-                              </w:rPr>
-                              <w:t>HTML</w:t>
-                            </w:r>
-                          </w:p>
-                          <w:p>
-                            <w:pPr>
-                              <w:pStyle w:val="ListParagraph"/>
-                              <w:numPr>
-                                <w:ilvl w:val="0"/>
-                                <w:numId w:val="1"/>
-                              </w:numPr>
-                              <w:rPr>
-                                <w:sz w:val="24"/>
-                                <w:szCs w:val="24"/>
-                                <w:lang w:val="en-US"/>
-                              </w:rPr>
-                            </w:pPr>
-                            <w:r>
-                              <w:rPr>
-                                <w:sz w:val="24"/>
-                                <w:szCs w:val="24"/>
-                                <w:lang w:val="en-US"/>
-                              </w:rPr>
-                              <w:t>CSS</w:t>
-                            </w:r>
-                          </w:p>
-                          <w:p>
-                            <w:pPr>
-                              <w:pStyle w:val="ListParagraph"/>
-                              <w:numPr>
-                                <w:ilvl w:val="0"/>
-                                <w:numId w:val="1"/>
-                              </w:numPr>
-                              <w:rPr>
-                                <w:sz w:val="24"/>
-                                <w:szCs w:val="24"/>
-                                <w:lang w:val="en-US"/>
-                              </w:rPr>
-                            </w:pPr>
-                            <w:r>
-                              <w:rPr>
-                                <w:sz w:val="24"/>
-                                <w:szCs w:val="24"/>
-                                <w:lang w:val="en-US"/>
-                              </w:rPr>
-                              <w:t>MySQL</w:t>
-                            </w:r>
-                          </w:p>
-                          <w:p/>
-                        </w:txbxContent>
-                      </wps:txbx>
-                      <wps:bodyPr rot="0" vert="horz" wrap="square" lIns="91440" tIns="45720" rIns="91440" bIns="45720" anchor="t" anchorCtr="0">
-                        <a:noAutofit/>
-                      </wps:bodyPr>
-                    </wps:wsp>
-                  </a:graphicData>
-                </a:graphic>
-                <wp14:sizeRelH relativeFrom="margin">
-                  <wp14:pctWidth>0</wp14:pctWidth>
-                </wp14:sizeRelH>
-                <wp14:sizeRelV relativeFrom="margin">
-                  <wp14:pctHeight>0</wp14:pctHeight>
-                </wp14:sizeRelV>
-              </wp:anchor>
-            </w:drawing>
-          </mc:Choice>
-          <mc:Fallback>
-            <w:pict>
-              <v:shape w14:anchorId="6971ADA2" id="_x0000_s1029" type="#_x0000_t202" style="position:absolute;margin-left:0;margin-top:405.75pt;width:144.2pt;height:243pt;z-index:251661312;visibility:visible;mso-wrap-style:square;mso-width-percent:0;mso-height-percent:0;mso-wrap-distance-left:9pt;mso-wrap-distance-top:3.6pt;mso-wrap-distance-right:9pt;mso-wrap-distance-bottom:3.6pt;mso-position-horizontal:left;mso-position-horizontal-relative:margin;mso-position-vertical:absolute;mso-position-vertical-relative:text;mso-width-percent:0;mso-height-percent:0;mso-width-relative:margin;mso-height-relative:margin;v-text-anchor:top" o:gfxdata="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" stroked="f">
-                <v:textbox>
-                  <w:txbxContent>
-                    <w:p>
-                      <w:pPr>
-                        <w:rPr>
-                          <w:sz w:val="24"/>
-                          <w:szCs w:val="24"/>
-                          <w:lang w:val="en-US"/>
-                        </w:rPr>
-                      </w:pPr>
-                      <w:r>
-                        <w:rPr>
-                          <w:b/>
-                          <w:sz w:val="24"/>
-                          <w:szCs w:val="24"/>
-                          <w:lang w:val="en-US"/>
-                        </w:rPr>
-                        <w:t>Coding proficiencies</w:t>
-                      </w:r>
-                    </w:p>
-                    <w:p>
-                      <w:pPr>
-                        <w:pStyle w:val="ListParagraph"/>
-                        <w:numPr>
-                          <w:ilvl w:val="0"/>
-                          <w:numId w:val="1"/>
-                        </w:numPr>
-                        <w:rPr>
-                          <w:sz w:val="24"/>
-                          <w:szCs w:val="24"/>
-                          <w:lang w:val="en-US"/>
-                        </w:rPr>
-                      </w:pPr>
-                      <w:r>
-                        <w:rPr>
-                          <w:sz w:val="24"/>
-                          <w:szCs w:val="24"/>
-                          <w:lang w:val="en-US"/>
-                        </w:rPr>
-                        <w:t>Python</w:t>
-                      </w:r>
-                    </w:p>
-                    <w:p>
-                      <w:pPr>
-                        <w:pStyle w:val="ListParagraph"/>
-                        <w:numPr>
-                          <w:ilvl w:val="0"/>
-                          <w:numId w:val="1"/>
-                        </w:numPr>
-                        <w:rPr>
-                          <w:sz w:val="24"/>
-                          <w:szCs w:val="24"/>
-                          <w:lang w:val="en-US"/>
-                        </w:rPr>
-                      </w:pPr>
-                      <w:r>
-                        <w:rPr>
-                          <w:sz w:val="24"/>
-                          <w:szCs w:val="24"/>
-                          <w:lang w:val="en-US"/>
-                        </w:rPr>
-                        <w:t>C#</w:t>
-                      </w:r>
-                    </w:p>
-                    <w:p>
-                      <w:pPr>
-                        <w:pStyle w:val="ListParagraph"/>
-                        <w:numPr>
-                          <w:ilvl w:val="0"/>
-                          <w:numId w:val="1"/>
-                        </w:numPr>
-                        <w:rPr>
-                          <w:sz w:val="24"/>
-                          <w:szCs w:val="24"/>
-                          <w:lang w:val="en-US"/>
-                        </w:rPr>
-                      </w:pPr>
-                      <w:proofErr w:type="spellStart"/>
-                      <w:r>
-                        <w:rPr>
-                          <w:sz w:val="24"/>
-                          <w:szCs w:val="24"/>
-                          <w:lang w:val="en-US"/>
-                        </w:rPr>
-                        <w:t>Matlab</w:t>
-                      </w:r>
-                      <w:proofErr w:type="spellEnd"/>
-                    </w:p>
-                    <w:p>
-                      <w:pPr>
-                        <w:pStyle w:val="ListParagraph"/>
-                        <w:numPr>
-                          <w:ilvl w:val="0"/>
-                          <w:numId w:val="1"/>
-                        </w:numPr>
-                        <w:rPr>
-                          <w:sz w:val="24"/>
-                          <w:szCs w:val="24"/>
-                          <w:lang w:val="en-US"/>
-                        </w:rPr>
-                      </w:pPr>
-                      <w:r>
-                        <w:rPr>
-                          <w:sz w:val="24"/>
-                          <w:szCs w:val="24"/>
-                          <w:lang w:val="en-US"/>
-                        </w:rPr>
-                        <w:t>C/C++</w:t>
-                      </w:r>
-                    </w:p>
-                    <w:p>
-                      <w:pPr>
-                        <w:pStyle w:val="ListParagraph"/>
-                        <w:numPr>
-                          <w:ilvl w:val="0"/>
-                          <w:numId w:val="1"/>
-                        </w:numPr>
-                        <w:rPr>
-                          <w:sz w:val="24"/>
-                          <w:szCs w:val="24"/>
-                          <w:lang w:val="en-US"/>
-                        </w:rPr>
-                      </w:pPr>
-                      <w:r>
-                        <w:rPr>
-                          <w:sz w:val="24"/>
-                          <w:szCs w:val="24"/>
-                          <w:lang w:val="en-US"/>
-                        </w:rPr>
-                        <w:t>Java</w:t>
-                      </w:r>
-                    </w:p>
-                    <w:p>
-                      <w:pPr>
-                        <w:pStyle w:val="ListParagraph"/>
-                        <w:numPr>
-                          <w:ilvl w:val="0"/>
-                          <w:numId w:val="1"/>
-                        </w:numPr>
-                        <w:rPr>
-                          <w:sz w:val="24"/>
-                          <w:szCs w:val="24"/>
-                          <w:lang w:val="en-US"/>
-                        </w:rPr>
-                      </w:pPr>
-                      <w:r>
-                        <w:rPr>
-                          <w:sz w:val="24"/>
-                          <w:szCs w:val="24"/>
-                          <w:lang w:val="en-US"/>
-                        </w:rPr>
-                        <w:t>Bash</w:t>
-                      </w:r>
-                    </w:p>
-                    <w:p>
-                      <w:pPr>
-                        <w:pStyle w:val="ListParagraph"/>
-                        <w:numPr>
-                          <w:ilvl w:val="0"/>
-                          <w:numId w:val="1"/>
-                        </w:numPr>
-                        <w:rPr>
-                          <w:sz w:val="24"/>
-                          <w:szCs w:val="24"/>
-                          <w:lang w:val="en-US"/>
-                        </w:rPr>
-                      </w:pPr>
-                      <w:r>
-                        <w:rPr>
-                          <w:sz w:val="24"/>
-                          <w:szCs w:val="24"/>
-                          <w:lang w:val="en-US"/>
-                        </w:rPr>
-                        <w:t>JavaScript</w:t>
-                      </w:r>
-                    </w:p>
-                    <w:p>
-                      <w:pPr>
-                        <w:pStyle w:val="ListParagraph"/>
-                        <w:numPr>
-                          <w:ilvl w:val="0"/>
-                          <w:numId w:val="1"/>
-                        </w:numPr>
-                        <w:rPr>
-                          <w:sz w:val="24"/>
-                          <w:szCs w:val="24"/>
-                          <w:lang w:val="en-US"/>
-                        </w:rPr>
-                      </w:pPr>
-                      <w:r>
-                        <w:rPr>
-                          <w:sz w:val="24"/>
-                          <w:szCs w:val="24"/>
-                          <w:lang w:val="en-US"/>
-                        </w:rPr>
-                        <w:t>PHP</w:t>
-                      </w:r>
-                    </w:p>
-                    <w:p>
-                      <w:pPr>
-                        <w:pStyle w:val="ListParagraph"/>
-                        <w:numPr>
-                          <w:ilvl w:val="0"/>
-                          <w:numId w:val="1"/>
-                        </w:numPr>
-                        <w:rPr>
-                          <w:sz w:val="24"/>
-                          <w:szCs w:val="24"/>
-                          <w:lang w:val="en-US"/>
-                        </w:rPr>
-                      </w:pPr>
-                      <w:r>
-                        <w:rPr>
-                          <w:sz w:val="24"/>
-                          <w:szCs w:val="24"/>
-                          <w:lang w:val="en-US"/>
-                        </w:rPr>
-                        <w:t>HTML</w:t>
-                      </w:r>
-                    </w:p>
-                    <w:p>
-                      <w:pPr>
-                        <w:pStyle w:val="ListParagraph"/>
-                        <w:numPr>
-                          <w:ilvl w:val="0"/>
-                          <w:numId w:val="1"/>
-                        </w:numPr>
-                        <w:rPr>
-                          <w:sz w:val="24"/>
-                          <w:szCs w:val="24"/>
-                          <w:lang w:val="en-US"/>
-                        </w:rPr>
-                      </w:pPr>
-                      <w:r>
-                        <w:rPr>
-                          <w:sz w:val="24"/>
-                          <w:szCs w:val="24"/>
-                          <w:lang w:val="en-US"/>
-                        </w:rPr>
-                        <w:t>CSS</w:t>
-                      </w:r>
-                    </w:p>
-                    <w:p>
-                      <w:pPr>
-                        <w:pStyle w:val="ListParagraph"/>
-                        <w:numPr>
-                          <w:ilvl w:val="0"/>
-                          <w:numId w:val="1"/>
-                        </w:numPr>
-                        <w:rPr>
-                          <w:sz w:val="24"/>
-                          <w:szCs w:val="24"/>
-                          <w:lang w:val="en-US"/>
-                        </w:rPr>
-                      </w:pPr>
-                      <w:r>
-                        <w:rPr>
-                          <w:sz w:val="24"/>
-                          <w:szCs w:val="24"/>
-                          <w:lang w:val="en-US"/>
-                        </w:rPr>
-                        <w:t>MySQL</w:t>
-                      </w:r>
-                    </w:p>
-                    <w:p/>
-                  </w:txbxContent>
-                </v:textbox>
-                <w10:wrap type="square" anchorx="margin"/>
-              </v:shape>
-            </w:pict>
-          </mc:Fallback>
-        </mc:AlternateContent>
-      </w:r>
-      <w:r>
-        <w:rPr>
+          <w:noProof/>
           <w:sz w:val="24"/>
           <w:szCs w:val="24"/>
           <w:lang w:val="en-US"/>
@@ -2799,28 +2695,6 @@
                                 <w:szCs w:val="24"/>
                                 <w:lang w:val="en-US"/>
                               </w:rPr>
-                              <w:t>Conscientious</w:t>
-                            </w:r>
-                          </w:p>
-                          <w:p>
-                            <w:pPr>
-                              <w:pStyle w:val="ListParagraph"/>
-                              <w:numPr>
-                                <w:ilvl w:val="0"/>
-                                <w:numId w:val="5"/>
-                              </w:numPr>
-                              <w:rPr>
-                                <w:sz w:val="24"/>
-                                <w:szCs w:val="24"/>
-                                <w:lang w:val="en-US"/>
-                              </w:rPr>
-                            </w:pPr>
-                            <w:r>
-                              <w:rPr>
-                                <w:sz w:val="24"/>
-                                <w:szCs w:val="24"/>
-                                <w:lang w:val="en-US"/>
-                              </w:rPr>
                               <w:t>Creative</w:t>
                             </w:r>
                           </w:p>
@@ -2927,28 +2801,6 @@
                           <w:szCs w:val="24"/>
                           <w:lang w:val="en-US"/>
                         </w:rPr>
-                        <w:t>Conscientious</w:t>
-                      </w:r>
-                    </w:p>
-                    <w:p>
-                      <w:pPr>
-                        <w:pStyle w:val="ListParagraph"/>
-                        <w:numPr>
-                          <w:ilvl w:val="0"/>
-                          <w:numId w:val="5"/>
-                        </w:numPr>
-                        <w:rPr>
-                          <w:sz w:val="24"/>
-                          <w:szCs w:val="24"/>
-                          <w:lang w:val="en-US"/>
-                        </w:rPr>
-                      </w:pPr>
-                      <w:r>
-                        <w:rPr>
-                          <w:sz w:val="24"/>
-                          <w:szCs w:val="24"/>
-                          <w:lang w:val="en-US"/>
-                        </w:rPr>
                         <w:t>Creative</w:t>
                       </w:r>
                     </w:p>
@@ -2962,6 +2814,7 @@
       </w:r>
       <w:r>
         <w:rPr>
+          <w:noProof/>
           <w:sz w:val="24"/>
           <w:szCs w:val="24"/>
           <w:lang w:val="en-US"/>
@@ -3109,23 +2962,45 @@
                                 <w:szCs w:val="24"/>
                                 <w:lang w:val="en-US"/>
                               </w:rPr>
-                              <w:t>Board games (Magic the Gathering, Dungeons &amp; Dragons</w:t>
-                            </w:r>
-                            <w:r>
-                              <w:rPr>
-                                <w:sz w:val="24"/>
-                                <w:szCs w:val="24"/>
-                                <w:lang w:val="en-US"/>
-                              </w:rPr>
-                              <w:t>, Catan</w:t>
-                            </w:r>
-                            <w:r>
-                              <w:rPr>
-                                <w:sz w:val="24"/>
-                                <w:szCs w:val="24"/>
-                                <w:lang w:val="en-US"/>
-                              </w:rPr>
-                              <w:t>)</w:t>
+                              <w:t>Board games</w:t>
+                            </w:r>
+                            <w:r>
+                              <w:rPr>
+                                <w:sz w:val="24"/>
+                                <w:szCs w:val="24"/>
+                                <w:lang w:val="en-US"/>
+                              </w:rPr>
+                              <w:t xml:space="preserve"> (Catan)</w:t>
+                            </w:r>
+                          </w:p>
+                          <w:p>
+                            <w:pPr>
+                              <w:pStyle w:val="ListParagraph"/>
+                              <w:numPr>
+                                <w:ilvl w:val="0"/>
+                                <w:numId w:val="5"/>
+                              </w:numPr>
+                              <w:rPr>
+                                <w:sz w:val="24"/>
+                                <w:szCs w:val="24"/>
+                                <w:lang w:val="en-US"/>
+                              </w:rPr>
+                            </w:pPr>
+                            <w:r>
+                              <w:rPr>
+                                <w:sz w:val="24"/>
+                                <w:szCs w:val="24"/>
+                                <w:lang w:val="en-US"/>
+                              </w:rPr>
+                              <w:t>Magic the Gathering</w:t>
+                            </w:r>
+                            <w:r>
+                              <w:rPr>
+                                <w:sz w:val="24"/>
+                                <w:szCs w:val="24"/>
+                                <w:lang w:val="en-US"/>
+                              </w:rPr>
+                              <w:t xml:space="preserve"> TCG</w:t>
                             </w:r>
                           </w:p>
                         </w:txbxContent>
@@ -3249,23 +3124,45 @@
                           <w:szCs w:val="24"/>
                           <w:lang w:val="en-US"/>
                         </w:rPr>
-                        <w:t>Board games (Magic the Gathering, Dungeons &amp; Dragons</w:t>
-                      </w:r>
-                      <w:r>
-                        <w:rPr>
-                          <w:sz w:val="24"/>
-                          <w:szCs w:val="24"/>
-                          <w:lang w:val="en-US"/>
-                        </w:rPr>
-                        <w:t>, Catan</w:t>
-                      </w:r>
-                      <w:r>
-                        <w:rPr>
-                          <w:sz w:val="24"/>
-                          <w:szCs w:val="24"/>
-                          <w:lang w:val="en-US"/>
-                        </w:rPr>
-                        <w:t>)</w:t>
+                        <w:t>Board games</w:t>
+                      </w:r>
+                      <w:r>
+                        <w:rPr>
+                          <w:sz w:val="24"/>
+                          <w:szCs w:val="24"/>
+                          <w:lang w:val="en-US"/>
+                        </w:rPr>
+                        <w:t xml:space="preserve"> (Catan)</w:t>
+                      </w:r>
+                    </w:p>
+                    <w:p>
+                      <w:pPr>
+                        <w:pStyle w:val="ListParagraph"/>
+                        <w:numPr>
+                          <w:ilvl w:val="0"/>
+                          <w:numId w:val="5"/>
+                        </w:numPr>
+                        <w:rPr>
+                          <w:sz w:val="24"/>
+                          <w:szCs w:val="24"/>
+                          <w:lang w:val="en-US"/>
+                        </w:rPr>
+                      </w:pPr>
+                      <w:r>
+                        <w:rPr>
+                          <w:sz w:val="24"/>
+                          <w:szCs w:val="24"/>
+                          <w:lang w:val="en-US"/>
+                        </w:rPr>
+                        <w:t>Magic the Gathering</w:t>
+                      </w:r>
+                      <w:r>
+                        <w:rPr>
+                          <w:sz w:val="24"/>
+                          <w:szCs w:val="24"/>
+                          <w:lang w:val="en-US"/>
+                        </w:rPr>
+                        <w:t xml:space="preserve"> TCG</w:t>
                       </w:r>
                     </w:p>
                   </w:txbxContent>
@@ -3278,6 +3175,7 @@
       </w:r>
       <w:r>
         <w:rPr>
+          <w:noProof/>
           <w:sz w:val="24"/>
           <w:szCs w:val="24"/>
           <w:lang w:val="en-US"/>
@@ -3422,23 +3320,13 @@
                                 <w:lang w:val="en-US"/>
                               </w:rPr>
                             </w:pPr>
-                            <w:proofErr w:type="spellStart"/>
-                            <w:r>
-                              <w:rPr>
-                                <w:sz w:val="24"/>
-                                <w:szCs w:val="24"/>
-                                <w:lang w:val="en-US"/>
-                              </w:rPr>
-                              <w:t>Iwashere</w:t>
-                            </w:r>
-                            <w:proofErr w:type="spellEnd"/>
-                            <w:r>
-                              <w:rPr>
-                                <w:sz w:val="24"/>
-                                <w:szCs w:val="24"/>
-                                <w:lang w:val="en-US"/>
-                              </w:rPr>
-                              <w:t xml:space="preserve"> (web portal)</w:t>
+                            <w:r>
+                              <w:rPr>
+                                <w:sz w:val="24"/>
+                                <w:szCs w:val="24"/>
+                                <w:lang w:val="en-US"/>
+                              </w:rPr>
+                              <w:t>Iwashere (web portal)</w:t>
                             </w:r>
                           </w:p>
                           <w:p>
@@ -3454,41 +3342,13 @@
                                 <w:lang w:val="en-US"/>
                               </w:rPr>
                             </w:pPr>
-                            <w:proofErr w:type="spellStart"/>
-                            <w:r>
-                              <w:rPr>
-                                <w:sz w:val="24"/>
-                                <w:szCs w:val="24"/>
-                                <w:lang w:val="en-US"/>
-                              </w:rPr>
-                              <w:t>Nakit</w:t>
-                            </w:r>
-                            <w:proofErr w:type="spellEnd"/>
-                            <w:r>
-                              <w:rPr>
-                                <w:sz w:val="24"/>
-                                <w:szCs w:val="24"/>
-                                <w:lang w:val="en-US"/>
-                              </w:rPr>
-                              <w:t xml:space="preserve"> &amp; </w:t>
-                            </w:r>
-                            <w:proofErr w:type="spellStart"/>
-                            <w:r>
-                              <w:rPr>
-                                <w:sz w:val="24"/>
-                                <w:szCs w:val="24"/>
-                                <w:lang w:val="en-US"/>
-                              </w:rPr>
-                              <w:t>Ure</w:t>
-                            </w:r>
-                            <w:proofErr w:type="spellEnd"/>
-                            <w:r>
-                              <w:rPr>
-                                <w:sz w:val="24"/>
-                                <w:szCs w:val="24"/>
-                                <w:lang w:val="en-US"/>
-                              </w:rPr>
-                              <w:t xml:space="preserve"> (online shop)</w:t>
+                            <w:r>
+                              <w:rPr>
+                                <w:sz w:val="24"/>
+                                <w:szCs w:val="24"/>
+                                <w:lang w:val="en-US"/>
+                              </w:rPr>
+                              <w:t>Nakit &amp; Ure (online shop)</w:t>
                             </w:r>
                           </w:p>
                           <w:p/>
@@ -3624,23 +3484,13 @@
                           <w:lang w:val="en-US"/>
                         </w:rPr>
                       </w:pPr>
-                      <w:proofErr w:type="spellStart"/>
-                      <w:r>
-                        <w:rPr>
-                          <w:sz w:val="24"/>
-                          <w:szCs w:val="24"/>
-                          <w:lang w:val="en-US"/>
-                        </w:rPr>
-                        <w:t>Iwashere</w:t>
-                      </w:r>
-                      <w:proofErr w:type="spellEnd"/>
-                      <w:r>
-                        <w:rPr>
-                          <w:sz w:val="24"/>
-                          <w:szCs w:val="24"/>
-                          <w:lang w:val="en-US"/>
-                        </w:rPr>
-                        <w:t xml:space="preserve"> (web portal)</w:t>
+                      <w:r>
+                        <w:rPr>
+                          <w:sz w:val="24"/>
+                          <w:szCs w:val="24"/>
+                          <w:lang w:val="en-US"/>
+                        </w:rPr>
+                        <w:t>Iwashere (web portal)</w:t>
                       </w:r>
                     </w:p>
                     <w:p>
@@ -3656,41 +3506,13 @@
                           <w:lang w:val="en-US"/>
                         </w:rPr>
                       </w:pPr>
-                      <w:proofErr w:type="spellStart"/>
-                      <w:r>
-                        <w:rPr>
-                          <w:sz w:val="24"/>
-                          <w:szCs w:val="24"/>
-                          <w:lang w:val="en-US"/>
-                        </w:rPr>
-                        <w:t>Nakit</w:t>
-                      </w:r>
-                      <w:proofErr w:type="spellEnd"/>
-                      <w:r>
-                        <w:rPr>
-                          <w:sz w:val="24"/>
-                          <w:szCs w:val="24"/>
-                          <w:lang w:val="en-US"/>
-                        </w:rPr>
-                        <w:t xml:space="preserve"> &amp; </w:t>
-                      </w:r>
-                      <w:proofErr w:type="spellStart"/>
-                      <w:r>
-                        <w:rPr>
-                          <w:sz w:val="24"/>
-                          <w:szCs w:val="24"/>
-                          <w:lang w:val="en-US"/>
-                        </w:rPr>
-                        <w:t>Ure</w:t>
-                      </w:r>
-                      <w:proofErr w:type="spellEnd"/>
-                      <w:r>
-                        <w:rPr>
-                          <w:sz w:val="24"/>
-                          <w:szCs w:val="24"/>
-                          <w:lang w:val="en-US"/>
-                        </w:rPr>
-                        <w:t xml:space="preserve"> (online shop)</w:t>
+                      <w:r>
+                        <w:rPr>
+                          <w:sz w:val="24"/>
+                          <w:szCs w:val="24"/>
+                          <w:lang w:val="en-US"/>
+                        </w:rPr>
+                        <w:t>Nakit &amp; Ure (online shop)</w:t>
                       </w:r>
                     </w:p>
                     <w:p/>
@@ -3718,6 +3540,7 @@
       </w:r>
       <w:r>
         <w:rPr>
+          <w:noProof/>
           <w:sz w:val="24"/>
           <w:szCs w:val="24"/>
           <w:lang w:val="en-US"/>
@@ -3896,6 +3719,7 @@
       </w:r>
       <w:r>
         <w:rPr>
+          <w:noProof/>
           <w:sz w:val="24"/>
           <w:szCs w:val="24"/>
           <w:lang w:val="en-US"/>
@@ -4127,7 +3951,7 @@
 </file>
 
 <file path=word/numbering.xml><?xml version="1.0" encoding="utf-8"?>
-<w:numbering xmlns:wpc="http://schemas.microsoft.com/office/word/2010/wordprocessingCanvas" xmlns:cx="http://schemas.microsoft.com/office/drawing/2014/chartex" xmlns:cx1="http://schemas.microsoft.com/office/drawing/2015/9/8/chartex" xmlns:cx2="http://schemas.microsoft.com/office/drawing/2015/10/21/chartex" xmlns:cx3="http://schemas.microsoft.com/office/drawing/2016/5/9/chartex" xmlns:cx4="http://schemas.microsoft.com/office/drawing/2016/5/10/chartex" xmlns:cx5="http://schemas.microsoft.com/office/drawing/2016/5/11/chartex" xmlns:cx6="http://schemas.microsoft.com/office/drawing/2016/5/12/chartex" xmlns:cx7="http://schemas.microsoft.com/office/drawing/2016/5/13/chartex" xmlns:cx8="http://schemas.microsoft.com/office/drawing/2016/5/14/chartex" xmlns:mc="http://schemas.openxmlformats.org/markup-compatibility/2006" xmlns:aink="http://schemas.microsoft.com/office/drawing/2016/ink" xmlns:am3d="http://schemas.microsoft.com/office/drawing/2017/model3d" xmlns:o="urn:schemas-microsoft-com:office:office" xmlns:r="http://schemas.openxmlformats.org/officeDocument/2006/relationships" xmlns:m="http://schemas.openxmlformats.org/officeDocument/2006/math" xmlns:v="urn:schemas-microsoft-com:vml" xmlns:wp14="http://schemas.microsoft.com/office/word/2010/wordprocessingDrawing" xmlns:wp="http://schemas.openxmlformats.org/drawingml/2006/wordprocessingDrawing" xmlns:w10="urn:schemas-microsoft-com:office:word" xmlns:w="http://schemas.openxmlformats.org/wordprocessingml/2006/main" xmlns:w14="http://schemas.microsoft.com/office/word/2010/wordml" xmlns:w15="http://schemas.microsoft.com/office/word/2012/wordml" xmlns:w16cex="http://schemas.microsoft.com/office/word/2018/wordml/cex" xmlns:w16cid="http://schemas.microsoft.com/office/word/2016/wordml/cid" xmlns:w16="http://schemas.microsoft.com/office/word/2018/wordml" xmlns:w16sdtdh="http://schemas.microsoft.com/office/word/2020/wordml/sdtdatahash" xmlns:w16se="http://schemas.microsoft.com/office/word/2015/wordml/symex" xmlns:wpg="http://schemas.microsoft.com/office/word/2010/wordprocessingGroup" xmlns:wpi="http://schemas.microsoft.com/office/word/2010/wordprocessingInk" xmlns:wne="http://schemas.microsoft.com/office/word/2006/wordml" xmlns:wps="http://schemas.microsoft.com/office/word/2010/wordprocessingShape" mc:Ignorable="w14 w15 w16se w16cid w16 w16cex w16sdtdh wp14">
+<w:numbering xmlns:wpc="http://schemas.microsoft.com/office/word/2010/wordprocessingCanvas" xmlns:cx="http://schemas.microsoft.com/office/drawing/2014/chartex" xmlns:cx1="http://schemas.microsoft.com/office/drawing/2015/9/8/chartex" xmlns:cx2="http://schemas.microsoft.com/office/drawing/2015/10/21/chartex" xmlns:cx3="http://schemas.microsoft.com/office/drawing/2016/5/9/chartex" xmlns:cx4="http://schemas.microsoft.com/office/drawing/2016/5/10/chartex" xmlns:cx5="http://schemas.microsoft.com/office/drawing/2016/5/11/chartex" xmlns:cx6="http://schemas.microsoft.com/office/drawing/2016/5/12/chartex" xmlns:cx7="http://schemas.microsoft.com/office/drawing/2016/5/13/chartex" xmlns:cx8="http://schemas.microsoft.com/office/drawing/2016/5/14/chartex" xmlns:mc="http://schemas.openxmlformats.org/markup-compatibility/2006" xmlns:aink="http://schemas.microsoft.com/office/drawing/2016/ink" xmlns:am3d="http://schemas.microsoft.com/office/drawing/2017/model3d" xmlns:o="urn:schemas-microsoft-com:office:office" xmlns:oel="http://schemas.microsoft.com/office/2019/extlst" xmlns:r="http://schemas.openxmlformats.org/officeDocument/2006/relationships" xmlns:m="http://schemas.openxmlformats.org/officeDocument/2006/math" xmlns:v="urn:schemas-microsoft-com:vml" xmlns:wp14="http://schemas.microsoft.com/office/word/2010/wordprocessingDrawing" xmlns:wp="http://schemas.openxmlformats.org/drawingml/2006/wordprocessingDrawing" xmlns:w10="urn:schemas-microsoft-com:office:word" xmlns:w="http://schemas.openxmlformats.org/wordprocessingml/2006/main" xmlns:w14="http://schemas.microsoft.com/office/word/2010/wordml" xmlns:w15="http://schemas.microsoft.com/office/word/2012/wordml" xmlns:w16cex="http://schemas.microsoft.com/office/word/2018/wordml/cex" xmlns:w16cid="http://schemas.microsoft.com/office/word/2016/wordml/cid" xmlns:w16="http://schemas.microsoft.com/office/word/2018/wordml" xmlns:w16sdtdh="http://schemas.microsoft.com/office/word/2020/wordml/sdtdatahash" xmlns:w16se="http://schemas.microsoft.com/office/word/2015/wordml/symex" xmlns:wpg="http://schemas.microsoft.com/office/word/2010/wordprocessingGroup" xmlns:wpi="http://schemas.microsoft.com/office/word/2010/wordprocessingInk" xmlns:wne="http://schemas.microsoft.com/office/word/2006/wordml" xmlns:wps="http://schemas.microsoft.com/office/word/2010/wordprocessingShape" mc:Ignorable="w14 w15 w16se w16cid w16 w16cex w16sdtdh wp14">
   <w:abstractNum w:abstractNumId="0" w15:restartNumberingAfterBreak="0">
     <w:nsid w:val="0A772DC3"/>
     <w:multiLevelType w:val="multilevel"/>
@@ -4901,25 +4725,25 @@
       </w:rPr>
     </w:lvl>
   </w:abstractNum>
-  <w:num w:numId="1">
+  <w:num w:numId="1" w16cid:durableId="866599687">
     <w:abstractNumId w:val="1"/>
   </w:num>
-  <w:num w:numId="2">
+  <w:num w:numId="2" w16cid:durableId="205214796">
     <w:abstractNumId w:val="4"/>
   </w:num>
-  <w:num w:numId="3">
+  <w:num w:numId="3" w16cid:durableId="1532650629">
     <w:abstractNumId w:val="2"/>
   </w:num>
-  <w:num w:numId="4">
+  <w:num w:numId="4" w16cid:durableId="725646749">
     <w:abstractNumId w:val="6"/>
   </w:num>
-  <w:num w:numId="5">
+  <w:num w:numId="5" w16cid:durableId="2066827537">
     <w:abstractNumId w:val="3"/>
   </w:num>
-  <w:num w:numId="6">
+  <w:num w:numId="6" w16cid:durableId="1633367384">
     <w:abstractNumId w:val="0"/>
   </w:num>
-  <w:num w:numId="7">
+  <w:num w:numId="7" w16cid:durableId="1908101773">
     <w:abstractNumId w:val="5"/>
   </w:num>
 </w:numbering>

</xml_diff>

<commit_message>
additional changes and polish
</commit_message>
<xml_diff>
--- a/Aljaz_Francic_CV.docx
+++ b/Aljaz_Francic_CV.docx
@@ -20,7 +20,7 @@
         <mc:AlternateContent>
           <mc:Choice Requires="wps">
             <w:drawing>
-              <wp:anchor distT="45720" distB="45720" distL="114300" distR="114300" simplePos="0" relativeHeight="251680768" behindDoc="0" locked="0" layoutInCell="1" allowOverlap="1" wp14:anchorId="2FEE997F" wp14:editId="67F61DCD">
+              <wp:anchor distT="45720" distB="45720" distL="114300" distR="114300" simplePos="0" relativeHeight="251680768" behindDoc="0" locked="0" layoutInCell="1" allowOverlap="1" wp14:anchorId="2FEE997F" wp14:editId="4E766CEC">
                 <wp:simplePos x="0" y="0"/>
                 <wp:positionH relativeFrom="margin">
                   <wp:align>left</wp:align>
@@ -92,13 +92,23 @@
                                 <w:lang w:val="en-US"/>
                               </w:rPr>
                             </w:pPr>
-                            <w:r>
-                              <w:rPr>
-                                <w:sz w:val="24"/>
-                                <w:szCs w:val="24"/>
-                                <w:lang w:val="en-US"/>
-                              </w:rPr>
-                              <w:t>Ješenca 6d</w:t>
+                            <w:proofErr w:type="spellStart"/>
+                            <w:r>
+                              <w:rPr>
+                                <w:sz w:val="24"/>
+                                <w:szCs w:val="24"/>
+                                <w:lang w:val="en-US"/>
+                              </w:rPr>
+                              <w:t>Ješenca</w:t>
+                            </w:r>
+                            <w:proofErr w:type="spellEnd"/>
+                            <w:r>
+                              <w:rPr>
+                                <w:sz w:val="24"/>
+                                <w:szCs w:val="24"/>
+                                <w:lang w:val="en-US"/>
+                              </w:rPr>
+                              <w:t xml:space="preserve"> 6d</w:t>
                             </w:r>
                           </w:p>
                           <w:p>
@@ -116,8 +126,18 @@
                                 <w:szCs w:val="24"/>
                                 <w:lang w:val="en-US"/>
                               </w:rPr>
-                              <w:t>2327 Rače</w:t>
-                            </w:r>
+                              <w:t xml:space="preserve">2327 </w:t>
+                            </w:r>
+                            <w:proofErr w:type="spellStart"/>
+                            <w:r>
+                              <w:rPr>
+                                <w:sz w:val="24"/>
+                                <w:szCs w:val="24"/>
+                                <w:lang w:val="en-US"/>
+                              </w:rPr>
+                              <w:t>Rače</w:t>
+                            </w:r>
+                            <w:proofErr w:type="spellEnd"/>
                           </w:p>
                           <w:p>
                             <w:pPr>
@@ -275,13 +295,23 @@
                           <w:lang w:val="en-US"/>
                         </w:rPr>
                       </w:pPr>
-                      <w:r>
-                        <w:rPr>
-                          <w:sz w:val="24"/>
-                          <w:szCs w:val="24"/>
-                          <w:lang w:val="en-US"/>
-                        </w:rPr>
-                        <w:t>Ješenca 6d</w:t>
+                      <w:proofErr w:type="spellStart"/>
+                      <w:r>
+                        <w:rPr>
+                          <w:sz w:val="24"/>
+                          <w:szCs w:val="24"/>
+                          <w:lang w:val="en-US"/>
+                        </w:rPr>
+                        <w:t>Ješenca</w:t>
+                      </w:r>
+                      <w:proofErr w:type="spellEnd"/>
+                      <w:r>
+                        <w:rPr>
+                          <w:sz w:val="24"/>
+                          <w:szCs w:val="24"/>
+                          <w:lang w:val="en-US"/>
+                        </w:rPr>
+                        <w:t xml:space="preserve"> 6d</w:t>
                       </w:r>
                     </w:p>
                     <w:p>
@@ -299,8 +329,18 @@
                           <w:szCs w:val="24"/>
                           <w:lang w:val="en-US"/>
                         </w:rPr>
-                        <w:t>2327 Rače</w:t>
-                      </w:r>
+                        <w:t xml:space="preserve">2327 </w:t>
+                      </w:r>
+                      <w:proofErr w:type="spellStart"/>
+                      <w:r>
+                        <w:rPr>
+                          <w:sz w:val="24"/>
+                          <w:szCs w:val="24"/>
+                          <w:lang w:val="en-US"/>
+                        </w:rPr>
+                        <w:t>Rače</w:t>
+                      </w:r>
+                      <w:proofErr w:type="spellEnd"/>
                     </w:p>
                     <w:p>
                       <w:pPr>
@@ -428,7 +468,7 @@
           <w:lang w:val="en-US"/>
         </w:rPr>
         <w:drawing>
-          <wp:anchor distT="0" distB="0" distL="114300" distR="114300" simplePos="0" relativeHeight="251681792" behindDoc="0" locked="0" layoutInCell="1" allowOverlap="1" wp14:anchorId="1A3681BB" wp14:editId="6B90EBE5">
+          <wp:anchor distT="0" distB="0" distL="114300" distR="114300" simplePos="0" relativeHeight="251681792" behindDoc="0" locked="0" layoutInCell="1" allowOverlap="1" wp14:anchorId="1A3681BB" wp14:editId="7DCCB0EB">
             <wp:simplePos x="0" y="0"/>
             <wp:positionH relativeFrom="column">
               <wp:posOffset>3581400</wp:posOffset>
@@ -500,6 +540,76 @@
           <w:lang w:val="en-US"/>
         </w:rPr>
       </w:pPr>
+      <w:r>
+        <w:rPr>
+          <w:noProof/>
+          <w:sz w:val="24"/>
+          <w:szCs w:val="24"/>
+          <w:lang w:val="en-US"/>
+        </w:rPr>
+        <w:drawing>
+          <wp:anchor distT="0" distB="0" distL="114300" distR="114300" simplePos="0" relativeHeight="251682816" behindDoc="1" locked="0" layoutInCell="1" allowOverlap="1" wp14:anchorId="163EA000" wp14:editId="3455CF6D">
+            <wp:simplePos x="0" y="0"/>
+            <wp:positionH relativeFrom="margin">
+              <wp:posOffset>5048250</wp:posOffset>
+            </wp:positionH>
+            <wp:positionV relativeFrom="paragraph">
+              <wp:posOffset>4445</wp:posOffset>
+            </wp:positionV>
+            <wp:extent cx="1416685" cy="1416685"/>
+            <wp:effectExtent l="0" t="0" r="0" b="0"/>
+            <wp:wrapNone/>
+            <wp:docPr id="1" name="Graphic 1">
+              <a:hlinkClick xmlns:a="http://schemas.openxmlformats.org/drawingml/2006/main" r:id="rId9"/>
+            </wp:docPr>
+            <wp:cNvGraphicFramePr>
+              <a:graphicFrameLocks xmlns:a="http://schemas.openxmlformats.org/drawingml/2006/main" noChangeAspect="1"/>
+            </wp:cNvGraphicFramePr>
+            <a:graphic xmlns:a="http://schemas.openxmlformats.org/drawingml/2006/main">
+              <a:graphicData uri="http://schemas.openxmlformats.org/drawingml/2006/picture">
+                <pic:pic xmlns:pic="http://schemas.openxmlformats.org/drawingml/2006/picture">
+                  <pic:nvPicPr>
+                    <pic:cNvPr id="1" name="Graphic 1">
+                      <a:hlinkClick r:id="rId9"/>
+                    </pic:cNvPr>
+                    <pic:cNvPicPr/>
+                  </pic:nvPicPr>
+                  <pic:blipFill>
+                    <a:blip r:embed="rId10" cstate="print">
+                      <a:extLst>
+                        <a:ext uri="{28A0092B-C50C-407E-A947-70E740481C1C}">
+                          <a14:useLocalDpi xmlns:a14="http://schemas.microsoft.com/office/drawing/2010/main" val="0"/>
+                        </a:ext>
+                        <a:ext uri="{96DAC541-7B7A-43D3-8B79-37D633B846F1}">
+                          <asvg:svgBlip xmlns:asvg="http://schemas.microsoft.com/office/drawing/2016/SVG/main" r:embed="rId11"/>
+                        </a:ext>
+                      </a:extLst>
+                    </a:blip>
+                    <a:stretch>
+                      <a:fillRect/>
+                    </a:stretch>
+                  </pic:blipFill>
+                  <pic:spPr>
+                    <a:xfrm>
+                      <a:off x="0" y="0"/>
+                      <a:ext cx="1416685" cy="1416685"/>
+                    </a:xfrm>
+                    <a:prstGeom prst="rect">
+                      <a:avLst/>
+                    </a:prstGeom>
+                  </pic:spPr>
+                </pic:pic>
+              </a:graphicData>
+            </a:graphic>
+            <wp14:sizeRelH relativeFrom="page">
+              <wp14:pctWidth>0</wp14:pctWidth>
+            </wp14:sizeRelH>
+            <wp14:sizeRelV relativeFrom="page">
+              <wp14:pctHeight>0</wp14:pctHeight>
+            </wp14:sizeRelV>
+          </wp:anchor>
+        </w:drawing>
+      </w:r>
     </w:p>
     <w:p>
       <w:pPr>
@@ -520,665 +630,10 @@
         <mc:AlternateContent>
           <mc:Choice Requires="wps">
             <w:drawing>
-              <wp:anchor distT="45720" distB="45720" distL="114300" distR="114300" simplePos="0" relativeHeight="251661312" behindDoc="0" locked="0" layoutInCell="1" allowOverlap="1" wp14:anchorId="6971ADA2" wp14:editId="711DE952">
+              <wp:anchor distT="45720" distB="45720" distL="114300" distR="114300" simplePos="0" relativeHeight="251663360" behindDoc="0" locked="0" layoutInCell="1" allowOverlap="1" wp14:anchorId="693F343E" wp14:editId="03224432">
                 <wp:simplePos x="0" y="0"/>
                 <wp:positionH relativeFrom="margin">
-                  <wp:align>left</wp:align>
-                </wp:positionH>
-                <wp:positionV relativeFrom="paragraph">
-                  <wp:posOffset>5153300</wp:posOffset>
-                </wp:positionV>
-                <wp:extent cx="1831340" cy="3286125"/>
-                <wp:effectExtent l="0" t="0" r="0" b="9525"/>
-                <wp:wrapSquare wrapText="bothSides"/>
-                <wp:docPr id="2" name="Text Box 2"/>
-                <wp:cNvGraphicFramePr>
-                  <a:graphicFrameLocks xmlns:a="http://schemas.openxmlformats.org/drawingml/2006/main"/>
-                </wp:cNvGraphicFramePr>
-                <a:graphic xmlns:a="http://schemas.openxmlformats.org/drawingml/2006/main">
-                  <a:graphicData uri="http://schemas.microsoft.com/office/word/2010/wordprocessingShape">
-                    <wps:wsp>
-                      <wps:cNvSpPr txBox="1">
-                        <a:spLocks noChangeArrowheads="1"/>
-                      </wps:cNvSpPr>
-                      <wps:spPr bwMode="auto">
-                        <a:xfrm>
-                          <a:off x="0" y="0"/>
-                          <a:ext cx="1831340" cy="3286125"/>
-                        </a:xfrm>
-                        <a:prstGeom prst="rect">
-                          <a:avLst/>
-                        </a:prstGeom>
-                        <a:solidFill>
-                          <a:srgbClr val="FFFFFF"/>
-                        </a:solidFill>
-                        <a:ln w="9525">
-                          <a:noFill/>
-                          <a:miter lim="800000"/>
-                          <a:headEnd/>
-                          <a:tailEnd/>
-                        </a:ln>
-                      </wps:spPr>
-                      <wps:txbx>
-                        <w:txbxContent>
-                          <w:p>
-                            <w:pPr>
-                              <w:rPr>
-                                <w:sz w:val="24"/>
-                                <w:szCs w:val="24"/>
-                                <w:lang w:val="en-US"/>
-                              </w:rPr>
-                            </w:pPr>
-                            <w:r>
-                              <w:rPr>
-                                <w:b/>
-                                <w:sz w:val="24"/>
-                                <w:szCs w:val="24"/>
-                                <w:lang w:val="en-US"/>
-                              </w:rPr>
-                              <w:t>Proficiencies</w:t>
-                            </w:r>
-                          </w:p>
-                          <w:p>
-                            <w:pPr>
-                              <w:pStyle w:val="ListParagraph"/>
-                              <w:numPr>
-                                <w:ilvl w:val="0"/>
-                                <w:numId w:val="1"/>
-                              </w:numPr>
-                              <w:rPr>
-                                <w:color w:val="ED7D31" w:themeColor="accent2"/>
-                                <w:sz w:val="24"/>
-                                <w:szCs w:val="24"/>
-                                <w:lang w:val="en-US"/>
-                              </w:rPr>
-                            </w:pPr>
-                            <w:r>
-                              <w:rPr>
-                                <w:color w:val="ED7D31" w:themeColor="accent2"/>
-                                <w:sz w:val="24"/>
-                                <w:szCs w:val="24"/>
-                                <w:lang w:val="en-US"/>
-                              </w:rPr>
-                              <w:t>Python</w:t>
-                            </w:r>
-                          </w:p>
-                          <w:p>
-                            <w:pPr>
-                              <w:pStyle w:val="ListParagraph"/>
-                              <w:numPr>
-                                <w:ilvl w:val="0"/>
-                                <w:numId w:val="1"/>
-                              </w:numPr>
-                              <w:rPr>
-                                <w:color w:val="70AD47" w:themeColor="accent6"/>
-                                <w:sz w:val="24"/>
-                                <w:szCs w:val="24"/>
-                                <w:lang w:val="en-US"/>
-                              </w:rPr>
-                            </w:pPr>
-                            <w:r>
-                              <w:rPr>
-                                <w:color w:val="70AD47" w:themeColor="accent6"/>
-                                <w:sz w:val="24"/>
-                                <w:szCs w:val="24"/>
-                                <w:lang w:val="en-US"/>
-                              </w:rPr>
-                              <w:t>C#</w:t>
-                            </w:r>
-                          </w:p>
-                          <w:p>
-                            <w:pPr>
-                              <w:pStyle w:val="ListParagraph"/>
-                              <w:numPr>
-                                <w:ilvl w:val="0"/>
-                                <w:numId w:val="1"/>
-                              </w:numPr>
-                              <w:rPr>
-                                <w:sz w:val="24"/>
-                                <w:szCs w:val="24"/>
-                                <w:lang w:val="en-US"/>
-                              </w:rPr>
-                            </w:pPr>
-                            <w:r>
-                              <w:rPr>
-                                <w:sz w:val="24"/>
-                                <w:szCs w:val="24"/>
-                                <w:lang w:val="en-US"/>
-                              </w:rPr>
-                              <w:t>Matlab</w:t>
-                            </w:r>
-                          </w:p>
-                          <w:p>
-                            <w:pPr>
-                              <w:pStyle w:val="ListParagraph"/>
-                              <w:numPr>
-                                <w:ilvl w:val="0"/>
-                                <w:numId w:val="1"/>
-                              </w:numPr>
-                              <w:rPr>
-                                <w:sz w:val="24"/>
-                                <w:szCs w:val="24"/>
-                                <w:lang w:val="en-US"/>
-                              </w:rPr>
-                            </w:pPr>
-                            <w:r>
-                              <w:rPr>
-                                <w:sz w:val="24"/>
-                                <w:szCs w:val="24"/>
-                                <w:lang w:val="en-US"/>
-                              </w:rPr>
-                              <w:t>C/C++</w:t>
-                            </w:r>
-                          </w:p>
-                          <w:p>
-                            <w:pPr>
-                              <w:pStyle w:val="ListParagraph"/>
-                              <w:numPr>
-                                <w:ilvl w:val="0"/>
-                                <w:numId w:val="1"/>
-                              </w:numPr>
-                              <w:rPr>
-                                <w:sz w:val="24"/>
-                                <w:szCs w:val="24"/>
-                                <w:lang w:val="en-US"/>
-                              </w:rPr>
-                            </w:pPr>
-                            <w:r>
-                              <w:rPr>
-                                <w:sz w:val="24"/>
-                                <w:szCs w:val="24"/>
-                                <w:lang w:val="en-US"/>
-                              </w:rPr>
-                              <w:t>Java</w:t>
-                            </w:r>
-                          </w:p>
-                          <w:p>
-                            <w:pPr>
-                              <w:pStyle w:val="ListParagraph"/>
-                              <w:numPr>
-                                <w:ilvl w:val="0"/>
-                                <w:numId w:val="1"/>
-                              </w:numPr>
-                              <w:rPr>
-                                <w:sz w:val="24"/>
-                                <w:szCs w:val="24"/>
-                                <w:lang w:val="en-US"/>
-                              </w:rPr>
-                            </w:pPr>
-                            <w:r>
-                              <w:rPr>
-                                <w:sz w:val="24"/>
-                                <w:szCs w:val="24"/>
-                                <w:lang w:val="en-US"/>
-                              </w:rPr>
-                              <w:t>Bash</w:t>
-                            </w:r>
-                          </w:p>
-                          <w:p>
-                            <w:pPr>
-                              <w:pStyle w:val="ListParagraph"/>
-                              <w:numPr>
-                                <w:ilvl w:val="0"/>
-                                <w:numId w:val="1"/>
-                              </w:numPr>
-                              <w:rPr>
-                                <w:sz w:val="24"/>
-                                <w:szCs w:val="24"/>
-                                <w:lang w:val="en-US"/>
-                              </w:rPr>
-                            </w:pPr>
-                            <w:r>
-                              <w:rPr>
-                                <w:sz w:val="24"/>
-                                <w:szCs w:val="24"/>
-                                <w:lang w:val="en-US"/>
-                              </w:rPr>
-                              <w:t>JavaScript</w:t>
-                            </w:r>
-                          </w:p>
-                          <w:p>
-                            <w:pPr>
-                              <w:pStyle w:val="ListParagraph"/>
-                              <w:numPr>
-                                <w:ilvl w:val="0"/>
-                                <w:numId w:val="1"/>
-                              </w:numPr>
-                              <w:rPr>
-                                <w:sz w:val="24"/>
-                                <w:szCs w:val="24"/>
-                                <w:lang w:val="en-US"/>
-                              </w:rPr>
-                            </w:pPr>
-                            <w:r>
-                              <w:rPr>
-                                <w:sz w:val="24"/>
-                                <w:szCs w:val="24"/>
-                                <w:lang w:val="en-US"/>
-                              </w:rPr>
-                              <w:t>PHP</w:t>
-                            </w:r>
-                          </w:p>
-                          <w:p>
-                            <w:pPr>
-                              <w:pStyle w:val="ListParagraph"/>
-                              <w:numPr>
-                                <w:ilvl w:val="0"/>
-                                <w:numId w:val="1"/>
-                              </w:numPr>
-                              <w:rPr>
-                                <w:sz w:val="24"/>
-                                <w:szCs w:val="24"/>
-                                <w:lang w:val="en-US"/>
-                              </w:rPr>
-                            </w:pPr>
-                            <w:r>
-                              <w:rPr>
-                                <w:sz w:val="24"/>
-                                <w:szCs w:val="24"/>
-                                <w:lang w:val="en-US"/>
-                              </w:rPr>
-                              <w:t>HTML</w:t>
-                            </w:r>
-                          </w:p>
-                          <w:p>
-                            <w:pPr>
-                              <w:pStyle w:val="ListParagraph"/>
-                              <w:numPr>
-                                <w:ilvl w:val="0"/>
-                                <w:numId w:val="1"/>
-                              </w:numPr>
-                              <w:rPr>
-                                <w:sz w:val="24"/>
-                                <w:szCs w:val="24"/>
-                                <w:lang w:val="en-US"/>
-                              </w:rPr>
-                            </w:pPr>
-                            <w:r>
-                              <w:rPr>
-                                <w:sz w:val="24"/>
-                                <w:szCs w:val="24"/>
-                                <w:lang w:val="en-US"/>
-                              </w:rPr>
-                              <w:t>CSS</w:t>
-                            </w:r>
-                          </w:p>
-                          <w:p>
-                            <w:pPr>
-                              <w:pStyle w:val="ListParagraph"/>
-                              <w:numPr>
-                                <w:ilvl w:val="0"/>
-                                <w:numId w:val="1"/>
-                              </w:numPr>
-                              <w:rPr>
-                                <w:sz w:val="24"/>
-                                <w:szCs w:val="24"/>
-                                <w:lang w:val="en-US"/>
-                              </w:rPr>
-                            </w:pPr>
-                            <w:r>
-                              <w:rPr>
-                                <w:sz w:val="24"/>
-                                <w:szCs w:val="24"/>
-                                <w:lang w:val="en-US"/>
-                              </w:rPr>
-                              <w:t>MySQL</w:t>
-                            </w:r>
-                          </w:p>
-                          <w:p>
-                            <w:pPr>
-                              <w:pStyle w:val="ListParagraph"/>
-                              <w:numPr>
-                                <w:ilvl w:val="0"/>
-                                <w:numId w:val="1"/>
-                              </w:numPr>
-                              <w:rPr>
-                                <w:sz w:val="24"/>
-                                <w:szCs w:val="24"/>
-                                <w:lang w:val="en-US"/>
-                              </w:rPr>
-                            </w:pPr>
-                            <w:r>
-                              <w:rPr>
-                                <w:sz w:val="24"/>
-                                <w:szCs w:val="24"/>
-                                <w:lang w:val="en-US"/>
-                              </w:rPr>
-                              <w:t>Regex</w:t>
-                            </w:r>
-                          </w:p>
-                          <w:p/>
-                        </w:txbxContent>
-                      </wps:txbx>
-                      <wps:bodyPr rot="0" vert="horz" wrap="square" lIns="91440" tIns="45720" rIns="91440" bIns="45720" anchor="t" anchorCtr="0">
-                        <a:noAutofit/>
-                      </wps:bodyPr>
-                    </wps:wsp>
-                  </a:graphicData>
-                </a:graphic>
-                <wp14:sizeRelH relativeFrom="margin">
-                  <wp14:pctWidth>0</wp14:pctWidth>
-                </wp14:sizeRelH>
-                <wp14:sizeRelV relativeFrom="margin">
-                  <wp14:pctHeight>0</wp14:pctHeight>
-                </wp14:sizeRelV>
-              </wp:anchor>
-            </w:drawing>
-          </mc:Choice>
-          <mc:Fallback>
-            <w:pict>
-              <v:shape w14:anchorId="6971ADA2" id="_x0000_s1027" type="#_x0000_t202" style="position:absolute;margin-left:0;margin-top:405.75pt;width:144.2pt;height:258.75pt;z-index:251661312;visibility:visible;mso-wrap-style:square;mso-width-percent:0;mso-height-percent:0;mso-wrap-distance-left:9pt;mso-wrap-distance-top:3.6pt;mso-wrap-distance-right:9pt;mso-wrap-distance-bottom:3.6pt;mso-position-horizontal:left;mso-position-horizontal-relative:margin;mso-position-vertical:absolute;mso-position-vertical-relative:text;mso-width-percent:0;mso-height-percent:0;mso-width-relative:margin;mso-height-relative:margin;v-text-anchor:top" o:gfxdata="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" stroked="f">
-                <v:textbox>
-                  <w:txbxContent>
-                    <w:p>
-                      <w:pPr>
-                        <w:rPr>
-                          <w:sz w:val="24"/>
-                          <w:szCs w:val="24"/>
-                          <w:lang w:val="en-US"/>
-                        </w:rPr>
-                      </w:pPr>
-                      <w:r>
-                        <w:rPr>
-                          <w:b/>
-                          <w:sz w:val="24"/>
-                          <w:szCs w:val="24"/>
-                          <w:lang w:val="en-US"/>
-                        </w:rPr>
-                        <w:t>Proficiencies</w:t>
-                      </w:r>
-                    </w:p>
-                    <w:p>
-                      <w:pPr>
-                        <w:pStyle w:val="ListParagraph"/>
-                        <w:numPr>
-                          <w:ilvl w:val="0"/>
-                          <w:numId w:val="1"/>
-                        </w:numPr>
-                        <w:rPr>
-                          <w:color w:val="ED7D31" w:themeColor="accent2"/>
-                          <w:sz w:val="24"/>
-                          <w:szCs w:val="24"/>
-                          <w:lang w:val="en-US"/>
-                        </w:rPr>
-                      </w:pPr>
-                      <w:r>
-                        <w:rPr>
-                          <w:color w:val="ED7D31" w:themeColor="accent2"/>
-                          <w:sz w:val="24"/>
-                          <w:szCs w:val="24"/>
-                          <w:lang w:val="en-US"/>
-                        </w:rPr>
-                        <w:t>Python</w:t>
-                      </w:r>
-                    </w:p>
-                    <w:p>
-                      <w:pPr>
-                        <w:pStyle w:val="ListParagraph"/>
-                        <w:numPr>
-                          <w:ilvl w:val="0"/>
-                          <w:numId w:val="1"/>
-                        </w:numPr>
-                        <w:rPr>
-                          <w:color w:val="70AD47" w:themeColor="accent6"/>
-                          <w:sz w:val="24"/>
-                          <w:szCs w:val="24"/>
-                          <w:lang w:val="en-US"/>
-                        </w:rPr>
-                      </w:pPr>
-                      <w:r>
-                        <w:rPr>
-                          <w:color w:val="70AD47" w:themeColor="accent6"/>
-                          <w:sz w:val="24"/>
-                          <w:szCs w:val="24"/>
-                          <w:lang w:val="en-US"/>
-                        </w:rPr>
-                        <w:t>C#</w:t>
-                      </w:r>
-                    </w:p>
-                    <w:p>
-                      <w:pPr>
-                        <w:pStyle w:val="ListParagraph"/>
-                        <w:numPr>
-                          <w:ilvl w:val="0"/>
-                          <w:numId w:val="1"/>
-                        </w:numPr>
-                        <w:rPr>
-                          <w:sz w:val="24"/>
-                          <w:szCs w:val="24"/>
-                          <w:lang w:val="en-US"/>
-                        </w:rPr>
-                      </w:pPr>
-                      <w:r>
-                        <w:rPr>
-                          <w:sz w:val="24"/>
-                          <w:szCs w:val="24"/>
-                          <w:lang w:val="en-US"/>
-                        </w:rPr>
-                        <w:t>Matlab</w:t>
-                      </w:r>
-                    </w:p>
-                    <w:p>
-                      <w:pPr>
-                        <w:pStyle w:val="ListParagraph"/>
-                        <w:numPr>
-                          <w:ilvl w:val="0"/>
-                          <w:numId w:val="1"/>
-                        </w:numPr>
-                        <w:rPr>
-                          <w:sz w:val="24"/>
-                          <w:szCs w:val="24"/>
-                          <w:lang w:val="en-US"/>
-                        </w:rPr>
-                      </w:pPr>
-                      <w:r>
-                        <w:rPr>
-                          <w:sz w:val="24"/>
-                          <w:szCs w:val="24"/>
-                          <w:lang w:val="en-US"/>
-                        </w:rPr>
-                        <w:t>C/C++</w:t>
-                      </w:r>
-                    </w:p>
-                    <w:p>
-                      <w:pPr>
-                        <w:pStyle w:val="ListParagraph"/>
-                        <w:numPr>
-                          <w:ilvl w:val="0"/>
-                          <w:numId w:val="1"/>
-                        </w:numPr>
-                        <w:rPr>
-                          <w:sz w:val="24"/>
-                          <w:szCs w:val="24"/>
-                          <w:lang w:val="en-US"/>
-                        </w:rPr>
-                      </w:pPr>
-                      <w:r>
-                        <w:rPr>
-                          <w:sz w:val="24"/>
-                          <w:szCs w:val="24"/>
-                          <w:lang w:val="en-US"/>
-                        </w:rPr>
-                        <w:t>Java</w:t>
-                      </w:r>
-                    </w:p>
-                    <w:p>
-                      <w:pPr>
-                        <w:pStyle w:val="ListParagraph"/>
-                        <w:numPr>
-                          <w:ilvl w:val="0"/>
-                          <w:numId w:val="1"/>
-                        </w:numPr>
-                        <w:rPr>
-                          <w:sz w:val="24"/>
-                          <w:szCs w:val="24"/>
-                          <w:lang w:val="en-US"/>
-                        </w:rPr>
-                      </w:pPr>
-                      <w:r>
-                        <w:rPr>
-                          <w:sz w:val="24"/>
-                          <w:szCs w:val="24"/>
-                          <w:lang w:val="en-US"/>
-                        </w:rPr>
-                        <w:t>Bash</w:t>
-                      </w:r>
-                    </w:p>
-                    <w:p>
-                      <w:pPr>
-                        <w:pStyle w:val="ListParagraph"/>
-                        <w:numPr>
-                          <w:ilvl w:val="0"/>
-                          <w:numId w:val="1"/>
-                        </w:numPr>
-                        <w:rPr>
-                          <w:sz w:val="24"/>
-                          <w:szCs w:val="24"/>
-                          <w:lang w:val="en-US"/>
-                        </w:rPr>
-                      </w:pPr>
-                      <w:r>
-                        <w:rPr>
-                          <w:sz w:val="24"/>
-                          <w:szCs w:val="24"/>
-                          <w:lang w:val="en-US"/>
-                        </w:rPr>
-                        <w:t>JavaScript</w:t>
-                      </w:r>
-                    </w:p>
-                    <w:p>
-                      <w:pPr>
-                        <w:pStyle w:val="ListParagraph"/>
-                        <w:numPr>
-                          <w:ilvl w:val="0"/>
-                          <w:numId w:val="1"/>
-                        </w:numPr>
-                        <w:rPr>
-                          <w:sz w:val="24"/>
-                          <w:szCs w:val="24"/>
-                          <w:lang w:val="en-US"/>
-                        </w:rPr>
-                      </w:pPr>
-                      <w:r>
-                        <w:rPr>
-                          <w:sz w:val="24"/>
-                          <w:szCs w:val="24"/>
-                          <w:lang w:val="en-US"/>
-                        </w:rPr>
-                        <w:t>PHP</w:t>
-                      </w:r>
-                    </w:p>
-                    <w:p>
-                      <w:pPr>
-                        <w:pStyle w:val="ListParagraph"/>
-                        <w:numPr>
-                          <w:ilvl w:val="0"/>
-                          <w:numId w:val="1"/>
-                        </w:numPr>
-                        <w:rPr>
-                          <w:sz w:val="24"/>
-                          <w:szCs w:val="24"/>
-                          <w:lang w:val="en-US"/>
-                        </w:rPr>
-                      </w:pPr>
-                      <w:r>
-                        <w:rPr>
-                          <w:sz w:val="24"/>
-                          <w:szCs w:val="24"/>
-                          <w:lang w:val="en-US"/>
-                        </w:rPr>
-                        <w:t>HTML</w:t>
-                      </w:r>
-                    </w:p>
-                    <w:p>
-                      <w:pPr>
-                        <w:pStyle w:val="ListParagraph"/>
-                        <w:numPr>
-                          <w:ilvl w:val="0"/>
-                          <w:numId w:val="1"/>
-                        </w:numPr>
-                        <w:rPr>
-                          <w:sz w:val="24"/>
-                          <w:szCs w:val="24"/>
-                          <w:lang w:val="en-US"/>
-                        </w:rPr>
-                      </w:pPr>
-                      <w:r>
-                        <w:rPr>
-                          <w:sz w:val="24"/>
-                          <w:szCs w:val="24"/>
-                          <w:lang w:val="en-US"/>
-                        </w:rPr>
-                        <w:t>CSS</w:t>
-                      </w:r>
-                    </w:p>
-                    <w:p>
-                      <w:pPr>
-                        <w:pStyle w:val="ListParagraph"/>
-                        <w:numPr>
-                          <w:ilvl w:val="0"/>
-                          <w:numId w:val="1"/>
-                        </w:numPr>
-                        <w:rPr>
-                          <w:sz w:val="24"/>
-                          <w:szCs w:val="24"/>
-                          <w:lang w:val="en-US"/>
-                        </w:rPr>
-                      </w:pPr>
-                      <w:r>
-                        <w:rPr>
-                          <w:sz w:val="24"/>
-                          <w:szCs w:val="24"/>
-                          <w:lang w:val="en-US"/>
-                        </w:rPr>
-                        <w:t>MySQL</w:t>
-                      </w:r>
-                    </w:p>
-                    <w:p>
-                      <w:pPr>
-                        <w:pStyle w:val="ListParagraph"/>
-                        <w:numPr>
-                          <w:ilvl w:val="0"/>
-                          <w:numId w:val="1"/>
-                        </w:numPr>
-                        <w:rPr>
-                          <w:sz w:val="24"/>
-                          <w:szCs w:val="24"/>
-                          <w:lang w:val="en-US"/>
-                        </w:rPr>
-                      </w:pPr>
-                      <w:r>
-                        <w:rPr>
-                          <w:sz w:val="24"/>
-                          <w:szCs w:val="24"/>
-                          <w:lang w:val="en-US"/>
-                        </w:rPr>
-                        <w:t>Regex</w:t>
-                      </w:r>
-                    </w:p>
-                    <w:p/>
-                  </w:txbxContent>
-                </v:textbox>
-                <w10:wrap type="square" anchorx="margin"/>
-              </v:shape>
-            </w:pict>
-          </mc:Fallback>
-        </mc:AlternateContent>
-      </w:r>
-      <w:r>
-        <w:rPr>
-          <w:noProof/>
-          <w:sz w:val="24"/>
-          <w:szCs w:val="24"/>
-          <w:lang w:val="en-US"/>
-        </w:rPr>
-        <mc:AlternateContent>
-          <mc:Choice Requires="wps">
-            <w:drawing>
-              <wp:anchor distT="45720" distB="45720" distL="114300" distR="114300" simplePos="0" relativeHeight="251663360" behindDoc="0" locked="0" layoutInCell="1" allowOverlap="1" wp14:anchorId="693F343E" wp14:editId="48651EDD">
-                <wp:simplePos x="0" y="0"/>
-                <wp:positionH relativeFrom="margin">
-                  <wp:posOffset>1600200</wp:posOffset>
+                  <wp:posOffset>1887955</wp:posOffset>
                 </wp:positionH>
                 <wp:positionV relativeFrom="paragraph">
                   <wp:posOffset>5151120</wp:posOffset>
@@ -1219,6 +674,10 @@
                           <w:p>
                             <w:pPr>
                               <w:ind w:left="720" w:hanging="360"/>
+                              <w:rPr>
+                                <w:sz w:val="24"/>
+                                <w:szCs w:val="24"/>
+                              </w:rPr>
                             </w:pPr>
                           </w:p>
                           <w:p>
@@ -1264,6 +723,15 @@
                               </w:rPr>
                               <w:t>Heroku</w:t>
                             </w:r>
+                            <w:r>
+                              <w:rPr>
+                                <w:color w:val="70AD47" w:themeColor="accent6"/>
+                                <w:sz w:val="24"/>
+                                <w:szCs w:val="24"/>
+                                <w:lang w:val="en-US"/>
+                              </w:rPr>
+                              <w:br/>
+                            </w:r>
                           </w:p>
                           <w:p>
                             <w:pPr>
@@ -1273,20 +741,28 @@
                                 <w:numId w:val="2"/>
                               </w:numPr>
                               <w:rPr>
-                                <w:color w:val="ED7D31" w:themeColor="accent2"/>
-                                <w:sz w:val="24"/>
-                                <w:szCs w:val="24"/>
-                                <w:lang w:val="en-US"/>
-                              </w:rPr>
-                            </w:pPr>
-                            <w:r>
-                              <w:rPr>
-                                <w:color w:val="ED7D31" w:themeColor="accent2"/>
-                                <w:sz w:val="24"/>
-                                <w:szCs w:val="24"/>
-                                <w:lang w:val="en-US"/>
-                              </w:rPr>
-                              <w:t>Keras/Tensorflow</w:t>
+                                <w:sz w:val="24"/>
+                                <w:szCs w:val="24"/>
+                                <w:lang w:val="en-US"/>
+                              </w:rPr>
+                            </w:pPr>
+                            <w:proofErr w:type="spellStart"/>
+                            <w:r>
+                              <w:rPr>
+                                <w:sz w:val="24"/>
+                                <w:szCs w:val="24"/>
+                                <w:lang w:val="en-US"/>
+                              </w:rPr>
+                              <w:t>Myo</w:t>
+                            </w:r>
+                            <w:proofErr w:type="spellEnd"/>
+                            <w:r>
+                              <w:rPr>
+                                <w:sz w:val="24"/>
+                                <w:szCs w:val="24"/>
+                                <w:lang w:val="en-US"/>
+                              </w:rPr>
+                              <w:t xml:space="preserve"> armband</w:t>
                             </w:r>
                           </w:p>
                           <w:p>
@@ -1297,38 +773,18 @@
                                 <w:numId w:val="2"/>
                               </w:numPr>
                               <w:rPr>
-                                <w:color w:val="ED7D31" w:themeColor="accent2"/>
-                                <w:sz w:val="24"/>
-                                <w:szCs w:val="24"/>
-                                <w:lang w:val="en-US"/>
-                              </w:rPr>
-                            </w:pPr>
-                            <w:r>
-                              <w:rPr>
-                                <w:color w:val="ED7D31" w:themeColor="accent2"/>
-                                <w:sz w:val="24"/>
-                                <w:szCs w:val="24"/>
-                                <w:lang w:val="en-US"/>
-                              </w:rPr>
-                              <w:t>Num</w:t>
-                            </w:r>
-                            <w:r>
-                              <w:rPr>
-                                <w:color w:val="ED7D31" w:themeColor="accent2"/>
-                                <w:sz w:val="24"/>
-                                <w:szCs w:val="24"/>
-                                <w:lang w:val="en-US"/>
-                              </w:rPr>
-                              <w:t>P</w:t>
-                            </w:r>
-                            <w:r>
-                              <w:rPr>
-                                <w:color w:val="ED7D31" w:themeColor="accent2"/>
-                                <w:sz w:val="24"/>
-                                <w:szCs w:val="24"/>
-                                <w:lang w:val="en-US"/>
-                              </w:rPr>
-                              <w:t>y</w:t>
+                                <w:sz w:val="24"/>
+                                <w:szCs w:val="24"/>
+                                <w:lang w:val="en-US"/>
+                              </w:rPr>
+                            </w:pPr>
+                            <w:r>
+                              <w:rPr>
+                                <w:sz w:val="24"/>
+                                <w:szCs w:val="24"/>
+                                <w:lang w:val="en-US"/>
+                              </w:rPr>
+                              <w:t>Oculus Rift</w:t>
                             </w:r>
                           </w:p>
                           <w:p>
@@ -1339,122 +795,6 @@
                                 <w:numId w:val="2"/>
                               </w:numPr>
                               <w:rPr>
-                                <w:color w:val="ED7D31" w:themeColor="accent2"/>
-                                <w:sz w:val="24"/>
-                                <w:szCs w:val="24"/>
-                                <w:lang w:val="en-US"/>
-                              </w:rPr>
-                            </w:pPr>
-                            <w:r>
-                              <w:rPr>
-                                <w:color w:val="ED7D31" w:themeColor="accent2"/>
-                                <w:sz w:val="24"/>
-                                <w:szCs w:val="24"/>
-                                <w:lang w:val="en-US"/>
-                              </w:rPr>
-                              <w:t>OpenCV</w:t>
-                            </w:r>
-                          </w:p>
-                          <w:p>
-                            <w:pPr>
-                              <w:pStyle w:val="ListParagraph"/>
-                              <w:numPr>
-                                <w:ilvl w:val="0"/>
-                                <w:numId w:val="2"/>
-                              </w:numPr>
-                              <w:rPr>
-                                <w:color w:val="70AD47" w:themeColor="accent6"/>
-                                <w:sz w:val="24"/>
-                                <w:szCs w:val="24"/>
-                                <w:lang w:val="en-US"/>
-                              </w:rPr>
-                            </w:pPr>
-                            <w:r>
-                              <w:rPr>
-                                <w:color w:val="70AD47" w:themeColor="accent6"/>
-                                <w:sz w:val="24"/>
-                                <w:szCs w:val="24"/>
-                                <w:lang w:val="en-US"/>
-                              </w:rPr>
-                              <w:t>Unity</w:t>
-                            </w:r>
-                          </w:p>
-                          <w:p>
-                            <w:pPr>
-                              <w:pStyle w:val="ListParagraph"/>
-                              <w:numPr>
-                                <w:ilvl w:val="0"/>
-                                <w:numId w:val="2"/>
-                              </w:numPr>
-                              <w:rPr>
-                                <w:color w:val="70AD47" w:themeColor="accent6"/>
-                                <w:sz w:val="24"/>
-                                <w:szCs w:val="24"/>
-                                <w:lang w:val="en-US"/>
-                              </w:rPr>
-                            </w:pPr>
-                            <w:r>
-                              <w:rPr>
-                                <w:color w:val="70AD47" w:themeColor="accent6"/>
-                                <w:sz w:val="24"/>
-                                <w:szCs w:val="24"/>
-                                <w:lang w:val="en-US"/>
-                              </w:rPr>
-                              <w:t>WPF</w:t>
-                            </w:r>
-                          </w:p>
-                          <w:p>
-                            <w:pPr>
-                              <w:pStyle w:val="ListParagraph"/>
-                              <w:numPr>
-                                <w:ilvl w:val="0"/>
-                                <w:numId w:val="2"/>
-                              </w:numPr>
-                              <w:rPr>
-                                <w:sz w:val="24"/>
-                                <w:szCs w:val="24"/>
-                                <w:lang w:val="en-US"/>
-                              </w:rPr>
-                            </w:pPr>
-                            <w:r>
-                              <w:rPr>
-                                <w:sz w:val="24"/>
-                                <w:szCs w:val="24"/>
-                                <w:lang w:val="en-US"/>
-                              </w:rPr>
-                              <w:t>Myo armband</w:t>
-                            </w:r>
-                          </w:p>
-                          <w:p>
-                            <w:pPr>
-                              <w:pStyle w:val="ListParagraph"/>
-                              <w:numPr>
-                                <w:ilvl w:val="0"/>
-                                <w:numId w:val="2"/>
-                              </w:numPr>
-                              <w:rPr>
-                                <w:sz w:val="24"/>
-                                <w:szCs w:val="24"/>
-                                <w:lang w:val="en-US"/>
-                              </w:rPr>
-                            </w:pPr>
-                            <w:r>
-                              <w:rPr>
-                                <w:sz w:val="24"/>
-                                <w:szCs w:val="24"/>
-                                <w:lang w:val="en-US"/>
-                              </w:rPr>
-                              <w:t>Oculus Rift</w:t>
-                            </w:r>
-                          </w:p>
-                          <w:p>
-                            <w:pPr>
-                              <w:pStyle w:val="ListParagraph"/>
-                              <w:numPr>
-                                <w:ilvl w:val="0"/>
-                                <w:numId w:val="2"/>
-                              </w:numPr>
-                              <w:rPr>
                                 <w:sz w:val="24"/>
                                 <w:szCs w:val="24"/>
                                 <w:lang w:val="en-US"/>
@@ -1467,6 +807,14 @@
                                 <w:lang w:val="en-US"/>
                               </w:rPr>
                               <w:t>Kinect</w:t>
+                            </w:r>
+                            <w:r>
+                              <w:rPr>
+                                <w:sz w:val="24"/>
+                                <w:szCs w:val="24"/>
+                                <w:lang w:val="en-US"/>
+                              </w:rPr>
+                              <w:br/>
                             </w:r>
                           </w:p>
                           <w:p>
@@ -1554,12 +902,16 @@
           </mc:Choice>
           <mc:Fallback>
             <w:pict>
-              <v:shape w14:anchorId="693F343E" id="Text Box 3" o:spid="_x0000_s1028" type="#_x0000_t202" style="position:absolute;margin-left:126pt;margin-top:405.6pt;width:171.2pt;height:4in;z-index:251663360;visibility:visible;mso-wrap-style:square;mso-width-percent:0;mso-height-percent:0;mso-wrap-distance-left:9pt;mso-wrap-distance-top:3.6pt;mso-wrap-distance-right:9pt;mso-wrap-distance-bottom:3.6pt;mso-position-horizontal:absolute;mso-position-horizontal-relative:margin;mso-position-vertical:absolute;mso-position-vertical-relative:text;mso-width-percent:0;mso-height-percent:0;mso-width-relative:margin;mso-height-relative:margin;v-text-anchor:top" o:gfxdata="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" stroked="f">
+              <v:shape w14:anchorId="693F343E" id="Text Box 3" o:spid="_x0000_s1027" type="#_x0000_t202" style="position:absolute;margin-left:148.65pt;margin-top:405.6pt;width:171.2pt;height:4in;z-index:251663360;visibility:visible;mso-wrap-style:square;mso-width-percent:0;mso-height-percent:0;mso-wrap-distance-left:9pt;mso-wrap-distance-top:3.6pt;mso-wrap-distance-right:9pt;mso-wrap-distance-bottom:3.6pt;mso-position-horizontal:absolute;mso-position-horizontal-relative:margin;mso-position-vertical:absolute;mso-position-vertical-relative:text;mso-width-percent:0;mso-height-percent:0;mso-width-relative:margin;mso-height-relative:margin;v-text-anchor:top" o:gfxdata="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" stroked="f">
                 <v:textbox>
                   <w:txbxContent>
                     <w:p>
                       <w:pPr>
                         <w:ind w:left="720" w:hanging="360"/>
+                        <w:rPr>
+                          <w:sz w:val="24"/>
+                          <w:szCs w:val="24"/>
+                        </w:rPr>
                       </w:pPr>
                     </w:p>
                     <w:p>
@@ -1605,6 +957,15 @@
                         </w:rPr>
                         <w:t>Heroku</w:t>
                       </w:r>
+                      <w:r>
+                        <w:rPr>
+                          <w:color w:val="70AD47" w:themeColor="accent6"/>
+                          <w:sz w:val="24"/>
+                          <w:szCs w:val="24"/>
+                          <w:lang w:val="en-US"/>
+                        </w:rPr>
+                        <w:br/>
+                      </w:r>
                     </w:p>
                     <w:p>
                       <w:pPr>
@@ -1614,20 +975,28 @@
                           <w:numId w:val="2"/>
                         </w:numPr>
                         <w:rPr>
-                          <w:color w:val="ED7D31" w:themeColor="accent2"/>
-                          <w:sz w:val="24"/>
-                          <w:szCs w:val="24"/>
-                          <w:lang w:val="en-US"/>
-                        </w:rPr>
-                      </w:pPr>
-                      <w:r>
-                        <w:rPr>
-                          <w:color w:val="ED7D31" w:themeColor="accent2"/>
-                          <w:sz w:val="24"/>
-                          <w:szCs w:val="24"/>
-                          <w:lang w:val="en-US"/>
-                        </w:rPr>
-                        <w:t>Keras/Tensorflow</w:t>
+                          <w:sz w:val="24"/>
+                          <w:szCs w:val="24"/>
+                          <w:lang w:val="en-US"/>
+                        </w:rPr>
+                      </w:pPr>
+                      <w:proofErr w:type="spellStart"/>
+                      <w:r>
+                        <w:rPr>
+                          <w:sz w:val="24"/>
+                          <w:szCs w:val="24"/>
+                          <w:lang w:val="en-US"/>
+                        </w:rPr>
+                        <w:t>Myo</w:t>
+                      </w:r>
+                      <w:proofErr w:type="spellEnd"/>
+                      <w:r>
+                        <w:rPr>
+                          <w:sz w:val="24"/>
+                          <w:szCs w:val="24"/>
+                          <w:lang w:val="en-US"/>
+                        </w:rPr>
+                        <w:t xml:space="preserve"> armband</w:t>
                       </w:r>
                     </w:p>
                     <w:p>
@@ -1638,38 +1007,18 @@
                           <w:numId w:val="2"/>
                         </w:numPr>
                         <w:rPr>
-                          <w:color w:val="ED7D31" w:themeColor="accent2"/>
-                          <w:sz w:val="24"/>
-                          <w:szCs w:val="24"/>
-                          <w:lang w:val="en-US"/>
-                        </w:rPr>
-                      </w:pPr>
-                      <w:r>
-                        <w:rPr>
-                          <w:color w:val="ED7D31" w:themeColor="accent2"/>
-                          <w:sz w:val="24"/>
-                          <w:szCs w:val="24"/>
-                          <w:lang w:val="en-US"/>
-                        </w:rPr>
-                        <w:t>Num</w:t>
-                      </w:r>
-                      <w:r>
-                        <w:rPr>
-                          <w:color w:val="ED7D31" w:themeColor="accent2"/>
-                          <w:sz w:val="24"/>
-                          <w:szCs w:val="24"/>
-                          <w:lang w:val="en-US"/>
-                        </w:rPr>
-                        <w:t>P</w:t>
-                      </w:r>
-                      <w:r>
-                        <w:rPr>
-                          <w:color w:val="ED7D31" w:themeColor="accent2"/>
-                          <w:sz w:val="24"/>
-                          <w:szCs w:val="24"/>
-                          <w:lang w:val="en-US"/>
-                        </w:rPr>
-                        <w:t>y</w:t>
+                          <w:sz w:val="24"/>
+                          <w:szCs w:val="24"/>
+                          <w:lang w:val="en-US"/>
+                        </w:rPr>
+                      </w:pPr>
+                      <w:r>
+                        <w:rPr>
+                          <w:sz w:val="24"/>
+                          <w:szCs w:val="24"/>
+                          <w:lang w:val="en-US"/>
+                        </w:rPr>
+                        <w:t>Oculus Rift</w:t>
                       </w:r>
                     </w:p>
                     <w:p>
@@ -1680,20 +1029,26 @@
                           <w:numId w:val="2"/>
                         </w:numPr>
                         <w:rPr>
-                          <w:color w:val="ED7D31" w:themeColor="accent2"/>
-                          <w:sz w:val="24"/>
-                          <w:szCs w:val="24"/>
-                          <w:lang w:val="en-US"/>
-                        </w:rPr>
-                      </w:pPr>
-                      <w:r>
-                        <w:rPr>
-                          <w:color w:val="ED7D31" w:themeColor="accent2"/>
-                          <w:sz w:val="24"/>
-                          <w:szCs w:val="24"/>
-                          <w:lang w:val="en-US"/>
-                        </w:rPr>
-                        <w:t>OpenCV</w:t>
+                          <w:sz w:val="24"/>
+                          <w:szCs w:val="24"/>
+                          <w:lang w:val="en-US"/>
+                        </w:rPr>
+                      </w:pPr>
+                      <w:r>
+                        <w:rPr>
+                          <w:sz w:val="24"/>
+                          <w:szCs w:val="24"/>
+                          <w:lang w:val="en-US"/>
+                        </w:rPr>
+                        <w:t>Kinect</w:t>
+                      </w:r>
+                      <w:r>
+                        <w:rPr>
+                          <w:sz w:val="24"/>
+                          <w:szCs w:val="24"/>
+                          <w:lang w:val="en-US"/>
+                        </w:rPr>
+                        <w:br/>
                       </w:r>
                     </w:p>
                     <w:p>
@@ -1704,20 +1059,18 @@
                           <w:numId w:val="2"/>
                         </w:numPr>
                         <w:rPr>
-                          <w:color w:val="70AD47" w:themeColor="accent6"/>
-                          <w:sz w:val="24"/>
-                          <w:szCs w:val="24"/>
-                          <w:lang w:val="en-US"/>
-                        </w:rPr>
-                      </w:pPr>
-                      <w:r>
-                        <w:rPr>
-                          <w:color w:val="70AD47" w:themeColor="accent6"/>
-                          <w:sz w:val="24"/>
-                          <w:szCs w:val="24"/>
-                          <w:lang w:val="en-US"/>
-                        </w:rPr>
-                        <w:t>Unity</w:t>
+                          <w:sz w:val="24"/>
+                          <w:szCs w:val="24"/>
+                          <w:lang w:val="en-US"/>
+                        </w:rPr>
+                      </w:pPr>
+                      <w:r>
+                        <w:rPr>
+                          <w:sz w:val="24"/>
+                          <w:szCs w:val="24"/>
+                          <w:lang w:val="en-US"/>
+                        </w:rPr>
+                        <w:t>Adobe Photoshop</w:t>
                       </w:r>
                     </w:p>
                     <w:p>
@@ -1728,20 +1081,18 @@
                           <w:numId w:val="2"/>
                         </w:numPr>
                         <w:rPr>
-                          <w:color w:val="70AD47" w:themeColor="accent6"/>
-                          <w:sz w:val="24"/>
-                          <w:szCs w:val="24"/>
-                          <w:lang w:val="en-US"/>
-                        </w:rPr>
-                      </w:pPr>
-                      <w:r>
-                        <w:rPr>
-                          <w:color w:val="70AD47" w:themeColor="accent6"/>
-                          <w:sz w:val="24"/>
-                          <w:szCs w:val="24"/>
-                          <w:lang w:val="en-US"/>
-                        </w:rPr>
-                        <w:t>WPF</w:t>
+                          <w:sz w:val="24"/>
+                          <w:szCs w:val="24"/>
+                          <w:lang w:val="en-US"/>
+                        </w:rPr>
+                      </w:pPr>
+                      <w:r>
+                        <w:rPr>
+                          <w:sz w:val="24"/>
+                          <w:szCs w:val="24"/>
+                          <w:lang w:val="en-US"/>
+                        </w:rPr>
+                        <w:t>Microsoft Office</w:t>
                       </w:r>
                     </w:p>
                     <w:p>
@@ -1763,7 +1114,550 @@
                           <w:szCs w:val="24"/>
                           <w:lang w:val="en-US"/>
                         </w:rPr>
-                        <w:t>Myo armband</w:t>
+                        <w:t>LaTeX</w:t>
+                      </w:r>
+                    </w:p>
+                  </w:txbxContent>
+                </v:textbox>
+                <w10:wrap type="square" anchorx="margin"/>
+              </v:shape>
+            </w:pict>
+          </mc:Fallback>
+        </mc:AlternateContent>
+      </w:r>
+      <w:r>
+        <w:rPr>
+          <w:noProof/>
+          <w:sz w:val="24"/>
+          <w:szCs w:val="24"/>
+          <w:lang w:val="en-US"/>
+        </w:rPr>
+        <mc:AlternateContent>
+          <mc:Choice Requires="wps">
+            <w:drawing>
+              <wp:anchor distT="45720" distB="45720" distL="114300" distR="114300" simplePos="0" relativeHeight="251662335" behindDoc="0" locked="0" layoutInCell="1" allowOverlap="1" wp14:anchorId="6971ADA2" wp14:editId="39BDC476">
+                <wp:simplePos x="0" y="0"/>
+                <wp:positionH relativeFrom="margin">
+                  <wp:align>left</wp:align>
+                </wp:positionH>
+                <wp:positionV relativeFrom="paragraph">
+                  <wp:posOffset>5153300</wp:posOffset>
+                </wp:positionV>
+                <wp:extent cx="3686175" cy="3286125"/>
+                <wp:effectExtent l="0" t="0" r="9525" b="9525"/>
+                <wp:wrapSquare wrapText="bothSides"/>
+                <wp:docPr id="2" name="Text Box 2"/>
+                <wp:cNvGraphicFramePr>
+                  <a:graphicFrameLocks xmlns:a="http://schemas.openxmlformats.org/drawingml/2006/main"/>
+                </wp:cNvGraphicFramePr>
+                <a:graphic xmlns:a="http://schemas.openxmlformats.org/drawingml/2006/main">
+                  <a:graphicData uri="http://schemas.microsoft.com/office/word/2010/wordprocessingShape">
+                    <wps:wsp>
+                      <wps:cNvSpPr txBox="1">
+                        <a:spLocks noChangeArrowheads="1"/>
+                      </wps:cNvSpPr>
+                      <wps:spPr bwMode="auto">
+                        <a:xfrm>
+                          <a:off x="0" y="0"/>
+                          <a:ext cx="3686175" cy="3286125"/>
+                        </a:xfrm>
+                        <a:prstGeom prst="rect">
+                          <a:avLst/>
+                        </a:prstGeom>
+                        <a:solidFill>
+                          <a:srgbClr val="FFFFFF"/>
+                        </a:solidFill>
+                        <a:ln w="9525">
+                          <a:noFill/>
+                          <a:miter lim="800000"/>
+                          <a:headEnd/>
+                          <a:tailEnd/>
+                        </a:ln>
+                      </wps:spPr>
+                      <wps:txbx>
+                        <w:txbxContent>
+                          <w:p>
+                            <w:pPr>
+                              <w:rPr>
+                                <w:sz w:val="24"/>
+                                <w:szCs w:val="24"/>
+                                <w:lang w:val="en-US"/>
+                              </w:rPr>
+                            </w:pPr>
+                            <w:r>
+                              <w:rPr>
+                                <w:b/>
+                                <w:sz w:val="24"/>
+                                <w:szCs w:val="24"/>
+                                <w:lang w:val="en-US"/>
+                              </w:rPr>
+                              <w:t>Proficiencies</w:t>
+                            </w:r>
+                          </w:p>
+                          <w:p>
+                            <w:pPr>
+                              <w:pStyle w:val="ListParagraph"/>
+                              <w:numPr>
+                                <w:ilvl w:val="0"/>
+                                <w:numId w:val="1"/>
+                              </w:numPr>
+                              <w:rPr>
+                                <w:sz w:val="24"/>
+                                <w:szCs w:val="24"/>
+                                <w:lang w:val="en-US"/>
+                              </w:rPr>
+                            </w:pPr>
+                            <w:r>
+                              <w:rPr>
+                                <w:sz w:val="24"/>
+                                <w:szCs w:val="24"/>
+                                <w:lang w:val="en-US"/>
+                              </w:rPr>
+                              <w:t>Python</w:t>
+                            </w:r>
+                          </w:p>
+                          <w:p>
+                            <w:pPr>
+                              <w:pStyle w:val="ListParagraph"/>
+                              <w:numPr>
+                                <w:ilvl w:val="0"/>
+                                <w:numId w:val="10"/>
+                              </w:numPr>
+                              <w:rPr>
+                                <w:sz w:val="24"/>
+                                <w:szCs w:val="24"/>
+                                <w:lang w:val="en-US"/>
+                              </w:rPr>
+                            </w:pPr>
+                            <w:proofErr w:type="spellStart"/>
+                            <w:r>
+                              <w:rPr>
+                                <w:sz w:val="24"/>
+                                <w:szCs w:val="24"/>
+                                <w:lang w:val="en-US"/>
+                              </w:rPr>
+                              <w:t>Keras</w:t>
+                            </w:r>
+                            <w:proofErr w:type="spellEnd"/>
+                            <w:r>
+                              <w:rPr>
+                                <w:sz w:val="24"/>
+                                <w:szCs w:val="24"/>
+                                <w:lang w:val="en-US"/>
+                              </w:rPr>
+                              <w:t>/</w:t>
+                            </w:r>
+                            <w:proofErr w:type="spellStart"/>
+                            <w:r>
+                              <w:rPr>
+                                <w:sz w:val="24"/>
+                                <w:szCs w:val="24"/>
+                                <w:lang w:val="en-US"/>
+                              </w:rPr>
+                              <w:t>Tensorflow</w:t>
+                            </w:r>
+                            <w:proofErr w:type="spellEnd"/>
+                          </w:p>
+                          <w:p>
+                            <w:pPr>
+                              <w:pStyle w:val="ListParagraph"/>
+                              <w:numPr>
+                                <w:ilvl w:val="0"/>
+                                <w:numId w:val="10"/>
+                              </w:numPr>
+                              <w:rPr>
+                                <w:sz w:val="24"/>
+                                <w:szCs w:val="24"/>
+                                <w:lang w:val="en-US"/>
+                              </w:rPr>
+                            </w:pPr>
+                            <w:r>
+                              <w:rPr>
+                                <w:sz w:val="24"/>
+                                <w:szCs w:val="24"/>
+                                <w:lang w:val="en-US"/>
+                              </w:rPr>
+                              <w:t>NumPy</w:t>
+                            </w:r>
+                          </w:p>
+                          <w:p>
+                            <w:pPr>
+                              <w:pStyle w:val="ListParagraph"/>
+                              <w:numPr>
+                                <w:ilvl w:val="0"/>
+                                <w:numId w:val="10"/>
+                              </w:numPr>
+                              <w:rPr>
+                                <w:sz w:val="24"/>
+                                <w:szCs w:val="24"/>
+                                <w:lang w:val="en-US"/>
+                              </w:rPr>
+                            </w:pPr>
+                            <w:r>
+                              <w:rPr>
+                                <w:sz w:val="24"/>
+                                <w:szCs w:val="24"/>
+                                <w:lang w:val="en-US"/>
+                              </w:rPr>
+                              <w:t>OpenCV</w:t>
+                            </w:r>
+                          </w:p>
+                          <w:p>
+                            <w:pPr>
+                              <w:pStyle w:val="ListParagraph"/>
+                              <w:numPr>
+                                <w:ilvl w:val="0"/>
+                                <w:numId w:val="10"/>
+                              </w:numPr>
+                              <w:rPr>
+                                <w:sz w:val="24"/>
+                                <w:szCs w:val="24"/>
+                                <w:lang w:val="en-US"/>
+                              </w:rPr>
+                            </w:pPr>
+                            <w:r>
+                              <w:rPr>
+                                <w:sz w:val="24"/>
+                                <w:szCs w:val="24"/>
+                                <w:lang w:val="en-US"/>
+                              </w:rPr>
+                              <w:t>Discord bots</w:t>
+                            </w:r>
+                          </w:p>
+                          <w:p>
+                            <w:pPr>
+                              <w:pStyle w:val="ListParagraph"/>
+                              <w:numPr>
+                                <w:ilvl w:val="0"/>
+                                <w:numId w:val="9"/>
+                              </w:numPr>
+                              <w:rPr>
+                                <w:sz w:val="24"/>
+                                <w:szCs w:val="24"/>
+                                <w:lang w:val="en-US"/>
+                              </w:rPr>
+                            </w:pPr>
+                            <w:r>
+                              <w:rPr>
+                                <w:sz w:val="24"/>
+                                <w:szCs w:val="24"/>
+                                <w:lang w:val="en-US"/>
+                              </w:rPr>
+                              <w:t>C#</w:t>
+                            </w:r>
+                          </w:p>
+                          <w:p>
+                            <w:pPr>
+                              <w:pStyle w:val="ListParagraph"/>
+                              <w:numPr>
+                                <w:ilvl w:val="0"/>
+                                <w:numId w:val="11"/>
+                              </w:numPr>
+                              <w:rPr>
+                                <w:sz w:val="24"/>
+                                <w:szCs w:val="24"/>
+                                <w:lang w:val="en-US"/>
+                              </w:rPr>
+                            </w:pPr>
+                            <w:r>
+                              <w:rPr>
+                                <w:sz w:val="24"/>
+                                <w:szCs w:val="24"/>
+                                <w:lang w:val="en-US"/>
+                              </w:rPr>
+                              <w:t>Unity</w:t>
+                            </w:r>
+                          </w:p>
+                          <w:p>
+                            <w:pPr>
+                              <w:pStyle w:val="ListParagraph"/>
+                              <w:numPr>
+                                <w:ilvl w:val="0"/>
+                                <w:numId w:val="11"/>
+                              </w:numPr>
+                              <w:rPr>
+                                <w:sz w:val="24"/>
+                                <w:szCs w:val="24"/>
+                                <w:lang w:val="en-US"/>
+                              </w:rPr>
+                            </w:pPr>
+                            <w:r>
+                              <w:rPr>
+                                <w:sz w:val="24"/>
+                                <w:szCs w:val="24"/>
+                                <w:lang w:val="en-US"/>
+                              </w:rPr>
+                              <w:t>WPF</w:t>
+                            </w:r>
+                          </w:p>
+                          <w:p>
+                            <w:pPr>
+                              <w:pStyle w:val="ListParagraph"/>
+                              <w:numPr>
+                                <w:ilvl w:val="0"/>
+                                <w:numId w:val="1"/>
+                              </w:numPr>
+                              <w:rPr>
+                                <w:sz w:val="24"/>
+                                <w:szCs w:val="24"/>
+                                <w:lang w:val="en-US"/>
+                              </w:rPr>
+                            </w:pPr>
+                            <w:r>
+                              <w:rPr>
+                                <w:sz w:val="24"/>
+                                <w:szCs w:val="24"/>
+                                <w:lang w:val="en-US"/>
+                              </w:rPr>
+                              <w:t>C/C++</w:t>
+                            </w:r>
+                          </w:p>
+                          <w:p>
+                            <w:pPr>
+                              <w:pStyle w:val="ListParagraph"/>
+                              <w:numPr>
+                                <w:ilvl w:val="0"/>
+                                <w:numId w:val="1"/>
+                              </w:numPr>
+                              <w:rPr>
+                                <w:sz w:val="24"/>
+                                <w:szCs w:val="24"/>
+                                <w:lang w:val="en-US"/>
+                              </w:rPr>
+                            </w:pPr>
+                            <w:r>
+                              <w:rPr>
+                                <w:sz w:val="24"/>
+                                <w:szCs w:val="24"/>
+                                <w:lang w:val="en-US"/>
+                              </w:rPr>
+                              <w:t>Java</w:t>
+                            </w:r>
+                          </w:p>
+                          <w:p>
+                            <w:pPr>
+                              <w:pStyle w:val="ListParagraph"/>
+                              <w:numPr>
+                                <w:ilvl w:val="0"/>
+                                <w:numId w:val="1"/>
+                              </w:numPr>
+                              <w:rPr>
+                                <w:sz w:val="24"/>
+                                <w:szCs w:val="24"/>
+                                <w:lang w:val="en-US"/>
+                              </w:rPr>
+                            </w:pPr>
+                            <w:proofErr w:type="spellStart"/>
+                            <w:r>
+                              <w:rPr>
+                                <w:sz w:val="24"/>
+                                <w:szCs w:val="24"/>
+                                <w:lang w:val="en-US"/>
+                              </w:rPr>
+                              <w:t>Matlab</w:t>
+                            </w:r>
+                            <w:proofErr w:type="spellEnd"/>
+                          </w:p>
+                          <w:p>
+                            <w:pPr>
+                              <w:pStyle w:val="ListParagraph"/>
+                              <w:numPr>
+                                <w:ilvl w:val="0"/>
+                                <w:numId w:val="1"/>
+                              </w:numPr>
+                              <w:rPr>
+                                <w:sz w:val="24"/>
+                                <w:szCs w:val="24"/>
+                                <w:lang w:val="en-US"/>
+                              </w:rPr>
+                            </w:pPr>
+                            <w:r>
+                              <w:rPr>
+                                <w:sz w:val="24"/>
+                                <w:szCs w:val="24"/>
+                                <w:lang w:val="en-US"/>
+                              </w:rPr>
+                              <w:t>Bash</w:t>
+                            </w:r>
+                          </w:p>
+                          <w:p>
+                            <w:pPr>
+                              <w:pStyle w:val="ListParagraph"/>
+                              <w:numPr>
+                                <w:ilvl w:val="0"/>
+                                <w:numId w:val="1"/>
+                              </w:numPr>
+                              <w:rPr>
+                                <w:sz w:val="24"/>
+                                <w:szCs w:val="24"/>
+                                <w:lang w:val="en-US"/>
+                              </w:rPr>
+                            </w:pPr>
+                            <w:r>
+                              <w:rPr>
+                                <w:sz w:val="24"/>
+                                <w:szCs w:val="24"/>
+                                <w:lang w:val="en-US"/>
+                              </w:rPr>
+                              <w:t>JavaScript</w:t>
+                            </w:r>
+                          </w:p>
+                          <w:p>
+                            <w:pPr>
+                              <w:pStyle w:val="ListParagraph"/>
+                              <w:numPr>
+                                <w:ilvl w:val="0"/>
+                                <w:numId w:val="1"/>
+                              </w:numPr>
+                              <w:rPr>
+                                <w:sz w:val="24"/>
+                                <w:szCs w:val="24"/>
+                                <w:lang w:val="en-US"/>
+                              </w:rPr>
+                            </w:pPr>
+                            <w:r>
+                              <w:rPr>
+                                <w:sz w:val="24"/>
+                                <w:szCs w:val="24"/>
+                                <w:lang w:val="en-US"/>
+                              </w:rPr>
+                              <w:t>PHP</w:t>
+                            </w:r>
+                          </w:p>
+                          <w:p>
+                            <w:pPr>
+                              <w:pStyle w:val="ListParagraph"/>
+                              <w:numPr>
+                                <w:ilvl w:val="0"/>
+                                <w:numId w:val="1"/>
+                              </w:numPr>
+                              <w:rPr>
+                                <w:sz w:val="24"/>
+                                <w:szCs w:val="24"/>
+                                <w:lang w:val="en-US"/>
+                              </w:rPr>
+                            </w:pPr>
+                            <w:r>
+                              <w:rPr>
+                                <w:sz w:val="24"/>
+                                <w:szCs w:val="24"/>
+                                <w:lang w:val="en-US"/>
+                              </w:rPr>
+                              <w:t>HTML</w:t>
+                            </w:r>
+                          </w:p>
+                          <w:p>
+                            <w:pPr>
+                              <w:pStyle w:val="ListParagraph"/>
+                              <w:numPr>
+                                <w:ilvl w:val="0"/>
+                                <w:numId w:val="1"/>
+                              </w:numPr>
+                              <w:rPr>
+                                <w:sz w:val="24"/>
+                                <w:szCs w:val="24"/>
+                                <w:lang w:val="en-US"/>
+                              </w:rPr>
+                            </w:pPr>
+                            <w:r>
+                              <w:rPr>
+                                <w:sz w:val="24"/>
+                                <w:szCs w:val="24"/>
+                                <w:lang w:val="en-US"/>
+                              </w:rPr>
+                              <w:t>CSS</w:t>
+                            </w:r>
+                          </w:p>
+                          <w:p>
+                            <w:pPr>
+                              <w:pStyle w:val="ListParagraph"/>
+                              <w:numPr>
+                                <w:ilvl w:val="0"/>
+                                <w:numId w:val="1"/>
+                              </w:numPr>
+                              <w:rPr>
+                                <w:sz w:val="24"/>
+                                <w:szCs w:val="24"/>
+                                <w:lang w:val="en-US"/>
+                              </w:rPr>
+                            </w:pPr>
+                            <w:r>
+                              <w:rPr>
+                                <w:sz w:val="24"/>
+                                <w:szCs w:val="24"/>
+                                <w:lang w:val="en-US"/>
+                              </w:rPr>
+                              <w:t>MySQL</w:t>
+                            </w:r>
+                          </w:p>
+                          <w:p>
+                            <w:pPr>
+                              <w:pStyle w:val="ListParagraph"/>
+                              <w:numPr>
+                                <w:ilvl w:val="0"/>
+                                <w:numId w:val="1"/>
+                              </w:numPr>
+                              <w:rPr>
+                                <w:sz w:val="24"/>
+                                <w:szCs w:val="24"/>
+                                <w:lang w:val="en-US"/>
+                              </w:rPr>
+                            </w:pPr>
+                            <w:r>
+                              <w:rPr>
+                                <w:sz w:val="24"/>
+                                <w:szCs w:val="24"/>
+                                <w:lang w:val="en-US"/>
+                              </w:rPr>
+                              <w:t>Regex</w:t>
+                            </w:r>
+                          </w:p>
+                          <w:p>
+                            <w:pPr>
+                              <w:rPr>
+                                <w:sz w:val="24"/>
+                                <w:szCs w:val="24"/>
+                              </w:rPr>
+                            </w:pPr>
+                          </w:p>
+                        </w:txbxContent>
+                      </wps:txbx>
+                      <wps:bodyPr rot="0" vert="horz" wrap="square" lIns="91440" tIns="45720" rIns="91440" bIns="45720" anchor="t" anchorCtr="0">
+                        <a:noAutofit/>
+                      </wps:bodyPr>
+                    </wps:wsp>
+                  </a:graphicData>
+                </a:graphic>
+                <wp14:sizeRelH relativeFrom="margin">
+                  <wp14:pctWidth>0</wp14:pctWidth>
+                </wp14:sizeRelH>
+                <wp14:sizeRelV relativeFrom="margin">
+                  <wp14:pctHeight>0</wp14:pctHeight>
+                </wp14:sizeRelV>
+              </wp:anchor>
+            </w:drawing>
+          </mc:Choice>
+          <mc:Fallback>
+            <w:pict>
+              <v:shape w14:anchorId="6971ADA2" id="_x0000_s1028" type="#_x0000_t202" style="position:absolute;margin-left:0;margin-top:405.75pt;width:290.25pt;height:258.75pt;z-index:251662335;visibility:visible;mso-wrap-style:square;mso-width-percent:0;mso-height-percent:0;mso-wrap-distance-left:9pt;mso-wrap-distance-top:3.6pt;mso-wrap-distance-right:9pt;mso-wrap-distance-bottom:3.6pt;mso-position-horizontal:left;mso-position-horizontal-relative:margin;mso-position-vertical:absolute;mso-position-vertical-relative:text;mso-width-percent:0;mso-height-percent:0;mso-width-relative:margin;mso-height-relative:margin;v-text-anchor:top" o:gfxdata="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" stroked="f">
+                <v:textbox>
+                  <w:txbxContent>
+                    <w:p>
+                      <w:pPr>
+                        <w:rPr>
+                          <w:sz w:val="24"/>
+                          <w:szCs w:val="24"/>
+                          <w:lang w:val="en-US"/>
+                        </w:rPr>
+                      </w:pPr>
+                      <w:r>
+                        <w:rPr>
+                          <w:b/>
+                          <w:sz w:val="24"/>
+                          <w:szCs w:val="24"/>
+                          <w:lang w:val="en-US"/>
+                        </w:rPr>
+                        <w:t>Proficiencies</w:t>
                       </w:r>
                     </w:p>
                     <w:p>
@@ -1771,7 +1665,7 @@
                         <w:pStyle w:val="ListParagraph"/>
                         <w:numPr>
                           <w:ilvl w:val="0"/>
-                          <w:numId w:val="2"/>
+                          <w:numId w:val="1"/>
                         </w:numPr>
                         <w:rPr>
                           <w:sz w:val="24"/>
@@ -1785,7 +1679,7 @@
                           <w:szCs w:val="24"/>
                           <w:lang w:val="en-US"/>
                         </w:rPr>
-                        <w:t>Oculus Rift</w:t>
+                        <w:t>Python</w:t>
                       </w:r>
                     </w:p>
                     <w:p>
@@ -1793,7 +1687,7 @@
                         <w:pStyle w:val="ListParagraph"/>
                         <w:numPr>
                           <w:ilvl w:val="0"/>
-                          <w:numId w:val="2"/>
+                          <w:numId w:val="10"/>
                         </w:numPr>
                         <w:rPr>
                           <w:sz w:val="24"/>
@@ -1801,21 +1695,41 @@
                           <w:lang w:val="en-US"/>
                         </w:rPr>
                       </w:pPr>
-                      <w:r>
-                        <w:rPr>
-                          <w:sz w:val="24"/>
-                          <w:szCs w:val="24"/>
-                          <w:lang w:val="en-US"/>
-                        </w:rPr>
-                        <w:t>Kinect</w:t>
-                      </w:r>
+                      <w:proofErr w:type="spellStart"/>
+                      <w:r>
+                        <w:rPr>
+                          <w:sz w:val="24"/>
+                          <w:szCs w:val="24"/>
+                          <w:lang w:val="en-US"/>
+                        </w:rPr>
+                        <w:t>Keras</w:t>
+                      </w:r>
+                      <w:proofErr w:type="spellEnd"/>
+                      <w:r>
+                        <w:rPr>
+                          <w:sz w:val="24"/>
+                          <w:szCs w:val="24"/>
+                          <w:lang w:val="en-US"/>
+                        </w:rPr>
+                        <w:t>/</w:t>
+                      </w:r>
+                      <w:proofErr w:type="spellStart"/>
+                      <w:r>
+                        <w:rPr>
+                          <w:sz w:val="24"/>
+                          <w:szCs w:val="24"/>
+                          <w:lang w:val="en-US"/>
+                        </w:rPr>
+                        <w:t>Tensorflow</w:t>
+                      </w:r>
+                      <w:proofErr w:type="spellEnd"/>
                     </w:p>
                     <w:p>
                       <w:pPr>
                         <w:pStyle w:val="ListParagraph"/>
                         <w:numPr>
                           <w:ilvl w:val="0"/>
-                          <w:numId w:val="2"/>
+                          <w:numId w:val="10"/>
                         </w:numPr>
                         <w:rPr>
                           <w:sz w:val="24"/>
@@ -1829,7 +1743,7 @@
                           <w:szCs w:val="24"/>
                           <w:lang w:val="en-US"/>
                         </w:rPr>
-                        <w:t>Adobe Photoshop</w:t>
+                        <w:t>NumPy</w:t>
                       </w:r>
                     </w:p>
                     <w:p>
@@ -1837,7 +1751,7 @@
                         <w:pStyle w:val="ListParagraph"/>
                         <w:numPr>
                           <w:ilvl w:val="0"/>
-                          <w:numId w:val="2"/>
+                          <w:numId w:val="10"/>
                         </w:numPr>
                         <w:rPr>
                           <w:sz w:val="24"/>
@@ -1851,7 +1765,7 @@
                           <w:szCs w:val="24"/>
                           <w:lang w:val="en-US"/>
                         </w:rPr>
-                        <w:t>Microsoft Office</w:t>
+                        <w:t>OpenCV</w:t>
                       </w:r>
                     </w:p>
                     <w:p>
@@ -1859,7 +1773,7 @@
                         <w:pStyle w:val="ListParagraph"/>
                         <w:numPr>
                           <w:ilvl w:val="0"/>
-                          <w:numId w:val="2"/>
+                          <w:numId w:val="10"/>
                         </w:numPr>
                         <w:rPr>
                           <w:sz w:val="24"/>
@@ -1873,8 +1787,304 @@
                           <w:szCs w:val="24"/>
                           <w:lang w:val="en-US"/>
                         </w:rPr>
-                        <w:t>LaTeX</w:t>
-                      </w:r>
+                        <w:t>Discord bots</w:t>
+                      </w:r>
+                    </w:p>
+                    <w:p>
+                      <w:pPr>
+                        <w:pStyle w:val="ListParagraph"/>
+                        <w:numPr>
+                          <w:ilvl w:val="0"/>
+                          <w:numId w:val="9"/>
+                        </w:numPr>
+                        <w:rPr>
+                          <w:sz w:val="24"/>
+                          <w:szCs w:val="24"/>
+                          <w:lang w:val="en-US"/>
+                        </w:rPr>
+                      </w:pPr>
+                      <w:r>
+                        <w:rPr>
+                          <w:sz w:val="24"/>
+                          <w:szCs w:val="24"/>
+                          <w:lang w:val="en-US"/>
+                        </w:rPr>
+                        <w:t>C#</w:t>
+                      </w:r>
+                    </w:p>
+                    <w:p>
+                      <w:pPr>
+                        <w:pStyle w:val="ListParagraph"/>
+                        <w:numPr>
+                          <w:ilvl w:val="0"/>
+                          <w:numId w:val="11"/>
+                        </w:numPr>
+                        <w:rPr>
+                          <w:sz w:val="24"/>
+                          <w:szCs w:val="24"/>
+                          <w:lang w:val="en-US"/>
+                        </w:rPr>
+                      </w:pPr>
+                      <w:r>
+                        <w:rPr>
+                          <w:sz w:val="24"/>
+                          <w:szCs w:val="24"/>
+                          <w:lang w:val="en-US"/>
+                        </w:rPr>
+                        <w:t>Unity</w:t>
+                      </w:r>
+                    </w:p>
+                    <w:p>
+                      <w:pPr>
+                        <w:pStyle w:val="ListParagraph"/>
+                        <w:numPr>
+                          <w:ilvl w:val="0"/>
+                          <w:numId w:val="11"/>
+                        </w:numPr>
+                        <w:rPr>
+                          <w:sz w:val="24"/>
+                          <w:szCs w:val="24"/>
+                          <w:lang w:val="en-US"/>
+                        </w:rPr>
+                      </w:pPr>
+                      <w:r>
+                        <w:rPr>
+                          <w:sz w:val="24"/>
+                          <w:szCs w:val="24"/>
+                          <w:lang w:val="en-US"/>
+                        </w:rPr>
+                        <w:t>WPF</w:t>
+                      </w:r>
+                    </w:p>
+                    <w:p>
+                      <w:pPr>
+                        <w:pStyle w:val="ListParagraph"/>
+                        <w:numPr>
+                          <w:ilvl w:val="0"/>
+                          <w:numId w:val="1"/>
+                        </w:numPr>
+                        <w:rPr>
+                          <w:sz w:val="24"/>
+                          <w:szCs w:val="24"/>
+                          <w:lang w:val="en-US"/>
+                        </w:rPr>
+                      </w:pPr>
+                      <w:r>
+                        <w:rPr>
+                          <w:sz w:val="24"/>
+                          <w:szCs w:val="24"/>
+                          <w:lang w:val="en-US"/>
+                        </w:rPr>
+                        <w:t>C/C++</w:t>
+                      </w:r>
+                    </w:p>
+                    <w:p>
+                      <w:pPr>
+                        <w:pStyle w:val="ListParagraph"/>
+                        <w:numPr>
+                          <w:ilvl w:val="0"/>
+                          <w:numId w:val="1"/>
+                        </w:numPr>
+                        <w:rPr>
+                          <w:sz w:val="24"/>
+                          <w:szCs w:val="24"/>
+                          <w:lang w:val="en-US"/>
+                        </w:rPr>
+                      </w:pPr>
+                      <w:r>
+                        <w:rPr>
+                          <w:sz w:val="24"/>
+                          <w:szCs w:val="24"/>
+                          <w:lang w:val="en-US"/>
+                        </w:rPr>
+                        <w:t>Java</w:t>
+                      </w:r>
+                    </w:p>
+                    <w:p>
+                      <w:pPr>
+                        <w:pStyle w:val="ListParagraph"/>
+                        <w:numPr>
+                          <w:ilvl w:val="0"/>
+                          <w:numId w:val="1"/>
+                        </w:numPr>
+                        <w:rPr>
+                          <w:sz w:val="24"/>
+                          <w:szCs w:val="24"/>
+                          <w:lang w:val="en-US"/>
+                        </w:rPr>
+                      </w:pPr>
+                      <w:proofErr w:type="spellStart"/>
+                      <w:r>
+                        <w:rPr>
+                          <w:sz w:val="24"/>
+                          <w:szCs w:val="24"/>
+                          <w:lang w:val="en-US"/>
+                        </w:rPr>
+                        <w:t>Matlab</w:t>
+                      </w:r>
+                      <w:proofErr w:type="spellEnd"/>
+                    </w:p>
+                    <w:p>
+                      <w:pPr>
+                        <w:pStyle w:val="ListParagraph"/>
+                        <w:numPr>
+                          <w:ilvl w:val="0"/>
+                          <w:numId w:val="1"/>
+                        </w:numPr>
+                        <w:rPr>
+                          <w:sz w:val="24"/>
+                          <w:szCs w:val="24"/>
+                          <w:lang w:val="en-US"/>
+                        </w:rPr>
+                      </w:pPr>
+                      <w:r>
+                        <w:rPr>
+                          <w:sz w:val="24"/>
+                          <w:szCs w:val="24"/>
+                          <w:lang w:val="en-US"/>
+                        </w:rPr>
+                        <w:t>Bash</w:t>
+                      </w:r>
+                    </w:p>
+                    <w:p>
+                      <w:pPr>
+                        <w:pStyle w:val="ListParagraph"/>
+                        <w:numPr>
+                          <w:ilvl w:val="0"/>
+                          <w:numId w:val="1"/>
+                        </w:numPr>
+                        <w:rPr>
+                          <w:sz w:val="24"/>
+                          <w:szCs w:val="24"/>
+                          <w:lang w:val="en-US"/>
+                        </w:rPr>
+                      </w:pPr>
+                      <w:r>
+                        <w:rPr>
+                          <w:sz w:val="24"/>
+                          <w:szCs w:val="24"/>
+                          <w:lang w:val="en-US"/>
+                        </w:rPr>
+                        <w:t>JavaScript</w:t>
+                      </w:r>
+                    </w:p>
+                    <w:p>
+                      <w:pPr>
+                        <w:pStyle w:val="ListParagraph"/>
+                        <w:numPr>
+                          <w:ilvl w:val="0"/>
+                          <w:numId w:val="1"/>
+                        </w:numPr>
+                        <w:rPr>
+                          <w:sz w:val="24"/>
+                          <w:szCs w:val="24"/>
+                          <w:lang w:val="en-US"/>
+                        </w:rPr>
+                      </w:pPr>
+                      <w:r>
+                        <w:rPr>
+                          <w:sz w:val="24"/>
+                          <w:szCs w:val="24"/>
+                          <w:lang w:val="en-US"/>
+                        </w:rPr>
+                        <w:t>PHP</w:t>
+                      </w:r>
+                    </w:p>
+                    <w:p>
+                      <w:pPr>
+                        <w:pStyle w:val="ListParagraph"/>
+                        <w:numPr>
+                          <w:ilvl w:val="0"/>
+                          <w:numId w:val="1"/>
+                        </w:numPr>
+                        <w:rPr>
+                          <w:sz w:val="24"/>
+                          <w:szCs w:val="24"/>
+                          <w:lang w:val="en-US"/>
+                        </w:rPr>
+                      </w:pPr>
+                      <w:r>
+                        <w:rPr>
+                          <w:sz w:val="24"/>
+                          <w:szCs w:val="24"/>
+                          <w:lang w:val="en-US"/>
+                        </w:rPr>
+                        <w:t>HTML</w:t>
+                      </w:r>
+                    </w:p>
+                    <w:p>
+                      <w:pPr>
+                        <w:pStyle w:val="ListParagraph"/>
+                        <w:numPr>
+                          <w:ilvl w:val="0"/>
+                          <w:numId w:val="1"/>
+                        </w:numPr>
+                        <w:rPr>
+                          <w:sz w:val="24"/>
+                          <w:szCs w:val="24"/>
+                          <w:lang w:val="en-US"/>
+                        </w:rPr>
+                      </w:pPr>
+                      <w:r>
+                        <w:rPr>
+                          <w:sz w:val="24"/>
+                          <w:szCs w:val="24"/>
+                          <w:lang w:val="en-US"/>
+                        </w:rPr>
+                        <w:t>CSS</w:t>
+                      </w:r>
+                    </w:p>
+                    <w:p>
+                      <w:pPr>
+                        <w:pStyle w:val="ListParagraph"/>
+                        <w:numPr>
+                          <w:ilvl w:val="0"/>
+                          <w:numId w:val="1"/>
+                        </w:numPr>
+                        <w:rPr>
+                          <w:sz w:val="24"/>
+                          <w:szCs w:val="24"/>
+                          <w:lang w:val="en-US"/>
+                        </w:rPr>
+                      </w:pPr>
+                      <w:r>
+                        <w:rPr>
+                          <w:sz w:val="24"/>
+                          <w:szCs w:val="24"/>
+                          <w:lang w:val="en-US"/>
+                        </w:rPr>
+                        <w:t>MySQL</w:t>
+                      </w:r>
+                    </w:p>
+                    <w:p>
+                      <w:pPr>
+                        <w:pStyle w:val="ListParagraph"/>
+                        <w:numPr>
+                          <w:ilvl w:val="0"/>
+                          <w:numId w:val="1"/>
+                        </w:numPr>
+                        <w:rPr>
+                          <w:sz w:val="24"/>
+                          <w:szCs w:val="24"/>
+                          <w:lang w:val="en-US"/>
+                        </w:rPr>
+                      </w:pPr>
+                      <w:r>
+                        <w:rPr>
+                          <w:sz w:val="24"/>
+                          <w:szCs w:val="24"/>
+                          <w:lang w:val="en-US"/>
+                        </w:rPr>
+                        <w:t>Regex</w:t>
+                      </w:r>
+                    </w:p>
+                    <w:p>
+                      <w:pPr>
+                        <w:rPr>
+                          <w:sz w:val="24"/>
+                          <w:szCs w:val="24"/>
+                        </w:rPr>
+                      </w:pPr>
                     </w:p>
                   </w:txbxContent>
                 </v:textbox>
@@ -1938,8 +2148,8 @@
                           <w:p>
                             <w:pPr>
                               <w:rPr>
-                                <w:sz w:val="28"/>
-                                <w:szCs w:val="28"/>
+                                <w:sz w:val="24"/>
+                                <w:szCs w:val="24"/>
                                 <w:lang w:val="en-US"/>
                               </w:rPr>
                             </w:pPr>
@@ -1947,7 +2157,7 @@
                               <w:rPr>
                                 <w:b/>
                                 <w:sz w:val="24"/>
-                                <w:szCs w:val="28"/>
+                                <w:szCs w:val="24"/>
                                 <w:lang w:val="en-US"/>
                               </w:rPr>
                               <w:t>Education</w:t>
@@ -1972,8 +2182,18 @@
                                 <w:szCs w:val="24"/>
                                 <w:lang w:val="en-US"/>
                               </w:rPr>
-                              <w:t>Primary school Rače</w:t>
-                            </w:r>
+                              <w:t xml:space="preserve">Primary school </w:t>
+                            </w:r>
+                            <w:proofErr w:type="spellStart"/>
+                            <w:r>
+                              <w:rPr>
+                                <w:sz w:val="24"/>
+                                <w:szCs w:val="24"/>
+                                <w:lang w:val="en-US"/>
+                              </w:rPr>
+                              <w:t>Rače</w:t>
+                            </w:r>
+                            <w:proofErr w:type="spellEnd"/>
                           </w:p>
                           <w:p>
                             <w:pPr>
@@ -1994,7 +2214,25 @@
                                 <w:szCs w:val="24"/>
                                 <w:lang w:val="en-US"/>
                               </w:rPr>
-                              <w:t>II. gimnazija Maribor</w:t>
+                              <w:t xml:space="preserve">II. </w:t>
+                            </w:r>
+                            <w:proofErr w:type="spellStart"/>
+                            <w:r>
+                              <w:rPr>
+                                <w:sz w:val="24"/>
+                                <w:szCs w:val="24"/>
+                                <w:lang w:val="en-US"/>
+                              </w:rPr>
+                              <w:t>gimnazija</w:t>
+                            </w:r>
+                            <w:proofErr w:type="spellEnd"/>
+                            <w:r>
+                              <w:rPr>
+                                <w:sz w:val="24"/>
+                                <w:szCs w:val="24"/>
+                                <w:lang w:val="en-US"/>
+                              </w:rPr>
+                              <w:t xml:space="preserve"> Maribor</w:t>
                             </w:r>
                           </w:p>
                           <w:p>
@@ -2038,15 +2276,7 @@
                                 <w:szCs w:val="24"/>
                                 <w:lang w:val="en-US"/>
                               </w:rPr>
-                              <w:t>Bachelor’s degree in Computer Science</w:t>
-                            </w:r>
-                            <w:r>
-                              <w:rPr>
-                                <w:sz w:val="24"/>
-                                <w:szCs w:val="24"/>
-                                <w:lang w:val="en-US"/>
-                              </w:rPr>
-                              <w:t xml:space="preserve"> in 2016</w:t>
+                              <w:t>Bachelor’s degree in Computer Science in 2016</w:t>
                             </w:r>
                           </w:p>
                           <w:p>
@@ -2068,15 +2298,7 @@
                                 <w:szCs w:val="24"/>
                                 <w:lang w:val="en-US"/>
                               </w:rPr>
-                              <w:t>Master’s degree in Computer Science</w:t>
-                            </w:r>
-                            <w:r>
-                              <w:rPr>
-                                <w:sz w:val="24"/>
-                                <w:szCs w:val="24"/>
-                                <w:lang w:val="en-US"/>
-                              </w:rPr>
-                              <w:t xml:space="preserve"> in 2019</w:t>
+                              <w:t>Master’s degree in Computer Science in 2019</w:t>
                             </w:r>
                           </w:p>
                           <w:p>
@@ -2114,39 +2336,7 @@
                                 <w:szCs w:val="24"/>
                                 <w:lang w:val="en-US"/>
                               </w:rPr>
-                              <w:t xml:space="preserve">exchange </w:t>
-                            </w:r>
-                            <w:r>
-                              <w:rPr>
-                                <w:sz w:val="24"/>
-                                <w:szCs w:val="24"/>
-                                <w:lang w:val="en-US"/>
-                              </w:rPr>
-                              <w:t>during</w:t>
-                            </w:r>
-                            <w:r>
-                              <w:rPr>
-                                <w:sz w:val="24"/>
-                                <w:szCs w:val="24"/>
-                                <w:lang w:val="en-US"/>
-                              </w:rPr>
-                              <w:t xml:space="preserve"> the first semester of master’s studies</w:t>
-                            </w:r>
-                            <w:r>
-                              <w:rPr>
-                                <w:sz w:val="24"/>
-                                <w:szCs w:val="24"/>
-                                <w:lang w:val="en-US"/>
-                              </w:rPr>
-                              <w:t xml:space="preserve"> at </w:t>
-                            </w:r>
-                            <w:r>
-                              <w:rPr>
-                                <w:sz w:val="24"/>
-                                <w:szCs w:val="24"/>
-                                <w:lang w:val="en-US"/>
-                              </w:rPr>
-                              <w:t>Tampere University of Technology, Finland</w:t>
+                              <w:t>exchange during the first semester of master’s studies at Tampere University of Technology, Finland</w:t>
                             </w:r>
                           </w:p>
                           <w:p>
@@ -2175,8 +2365,8 @@
                             <w:pPr>
                               <w:pStyle w:val="ListParagraph"/>
                               <w:numPr>
-                                <w:ilvl w:val="1"/>
-                                <w:numId w:val="4"/>
+                                <w:ilvl w:val="0"/>
+                                <w:numId w:val="13"/>
                               </w:numPr>
                               <w:rPr>
                                 <w:sz w:val="24"/>
@@ -2197,33 +2387,21 @@
                             <w:pPr>
                               <w:pStyle w:val="ListParagraph"/>
                               <w:numPr>
-                                <w:ilvl w:val="1"/>
-                                <w:numId w:val="4"/>
+                                <w:ilvl w:val="0"/>
+                                <w:numId w:val="13"/>
                               </w:numPr>
-                            </w:pPr>
-                            <w:r>
-                              <w:rPr>
-                                <w:sz w:val="24"/>
-                                <w:szCs w:val="24"/>
-                                <w:lang w:val="en-US"/>
-                              </w:rPr>
-                              <w:t>C</w:t>
-                            </w:r>
-                            <w:r>
-                              <w:rPr>
-                                <w:sz w:val="24"/>
-                                <w:szCs w:val="24"/>
-                                <w:lang w:val="en-US"/>
-                              </w:rPr>
-                              <w:t>ategory B</w:t>
-                            </w:r>
-                            <w:r>
-                              <w:rPr>
-                                <w:sz w:val="24"/>
-                                <w:szCs w:val="24"/>
-                                <w:lang w:val="en-US"/>
-                              </w:rPr>
-                              <w:t xml:space="preserve"> d</w:t>
+                              <w:rPr>
+                                <w:sz w:val="24"/>
+                                <w:szCs w:val="24"/>
+                              </w:rPr>
+                            </w:pPr>
+                            <w:r>
+                              <w:rPr>
+                                <w:sz w:val="24"/>
+                                <w:szCs w:val="24"/>
+                                <w:lang w:val="en-US"/>
+                              </w:rPr>
+                              <w:t>Category B d</w:t>
                             </w:r>
                             <w:r>
                               <w:rPr>
@@ -2259,8 +2437,8 @@
                     <w:p>
                       <w:pPr>
                         <w:rPr>
-                          <w:sz w:val="28"/>
-                          <w:szCs w:val="28"/>
+                          <w:sz w:val="24"/>
+                          <w:szCs w:val="24"/>
                           <w:lang w:val="en-US"/>
                         </w:rPr>
                       </w:pPr>
@@ -2268,7 +2446,7 @@
                         <w:rPr>
                           <w:b/>
                           <w:sz w:val="24"/>
-                          <w:szCs w:val="28"/>
+                          <w:szCs w:val="24"/>
                           <w:lang w:val="en-US"/>
                         </w:rPr>
                         <w:t>Education</w:t>
@@ -2293,8 +2471,18 @@
                           <w:szCs w:val="24"/>
                           <w:lang w:val="en-US"/>
                         </w:rPr>
-                        <w:t>Primary school Rače</w:t>
-                      </w:r>
+                        <w:t xml:space="preserve">Primary school </w:t>
+                      </w:r>
+                      <w:proofErr w:type="spellStart"/>
+                      <w:r>
+                        <w:rPr>
+                          <w:sz w:val="24"/>
+                          <w:szCs w:val="24"/>
+                          <w:lang w:val="en-US"/>
+                        </w:rPr>
+                        <w:t>Rače</w:t>
+                      </w:r>
+                      <w:proofErr w:type="spellEnd"/>
                     </w:p>
                     <w:p>
                       <w:pPr>
@@ -2315,7 +2503,25 @@
                           <w:szCs w:val="24"/>
                           <w:lang w:val="en-US"/>
                         </w:rPr>
-                        <w:t>II. gimnazija Maribor</w:t>
+                        <w:t xml:space="preserve">II. </w:t>
+                      </w:r>
+                      <w:proofErr w:type="spellStart"/>
+                      <w:r>
+                        <w:rPr>
+                          <w:sz w:val="24"/>
+                          <w:szCs w:val="24"/>
+                          <w:lang w:val="en-US"/>
+                        </w:rPr>
+                        <w:t>gimnazija</w:t>
+                      </w:r>
+                      <w:proofErr w:type="spellEnd"/>
+                      <w:r>
+                        <w:rPr>
+                          <w:sz w:val="24"/>
+                          <w:szCs w:val="24"/>
+                          <w:lang w:val="en-US"/>
+                        </w:rPr>
+                        <w:t xml:space="preserve"> Maribor</w:t>
                       </w:r>
                     </w:p>
                     <w:p>
@@ -2359,15 +2565,7 @@
                           <w:szCs w:val="24"/>
                           <w:lang w:val="en-US"/>
                         </w:rPr>
-                        <w:t>Bachelor’s degree in Computer Science</w:t>
-                      </w:r>
-                      <w:r>
-                        <w:rPr>
-                          <w:sz w:val="24"/>
-                          <w:szCs w:val="24"/>
-                          <w:lang w:val="en-US"/>
-                        </w:rPr>
-                        <w:t xml:space="preserve"> in 2016</w:t>
+                        <w:t>Bachelor’s degree in Computer Science in 2016</w:t>
                       </w:r>
                     </w:p>
                     <w:p>
@@ -2389,15 +2587,7 @@
                           <w:szCs w:val="24"/>
                           <w:lang w:val="en-US"/>
                         </w:rPr>
-                        <w:t>Master’s degree in Computer Science</w:t>
-                      </w:r>
-                      <w:r>
-                        <w:rPr>
-                          <w:sz w:val="24"/>
-                          <w:szCs w:val="24"/>
-                          <w:lang w:val="en-US"/>
-                        </w:rPr>
-                        <w:t xml:space="preserve"> in 2019</w:t>
+                        <w:t>Master’s degree in Computer Science in 2019</w:t>
                       </w:r>
                     </w:p>
                     <w:p>
@@ -2435,39 +2625,7 @@
                           <w:szCs w:val="24"/>
                           <w:lang w:val="en-US"/>
                         </w:rPr>
-                        <w:t xml:space="preserve">exchange </w:t>
-                      </w:r>
-                      <w:r>
-                        <w:rPr>
-                          <w:sz w:val="24"/>
-                          <w:szCs w:val="24"/>
-                          <w:lang w:val="en-US"/>
-                        </w:rPr>
-                        <w:t>during</w:t>
-                      </w:r>
-                      <w:r>
-                        <w:rPr>
-                          <w:sz w:val="24"/>
-                          <w:szCs w:val="24"/>
-                          <w:lang w:val="en-US"/>
-                        </w:rPr>
-                        <w:t xml:space="preserve"> the first semester of master’s studies</w:t>
-                      </w:r>
-                      <w:r>
-                        <w:rPr>
-                          <w:sz w:val="24"/>
-                          <w:szCs w:val="24"/>
-                          <w:lang w:val="en-US"/>
-                        </w:rPr>
-                        <w:t xml:space="preserve"> at </w:t>
-                      </w:r>
-                      <w:r>
-                        <w:rPr>
-                          <w:sz w:val="24"/>
-                          <w:szCs w:val="24"/>
-                          <w:lang w:val="en-US"/>
-                        </w:rPr>
-                        <w:t>Tampere University of Technology, Finland</w:t>
+                        <w:t>exchange during the first semester of master’s studies at Tampere University of Technology, Finland</w:t>
                       </w:r>
                     </w:p>
                     <w:p>
@@ -2496,8 +2654,8 @@
                       <w:pPr>
                         <w:pStyle w:val="ListParagraph"/>
                         <w:numPr>
-                          <w:ilvl w:val="1"/>
-                          <w:numId w:val="4"/>
+                          <w:ilvl w:val="0"/>
+                          <w:numId w:val="13"/>
                         </w:numPr>
                         <w:rPr>
                           <w:sz w:val="24"/>
@@ -2518,33 +2676,21 @@
                       <w:pPr>
                         <w:pStyle w:val="ListParagraph"/>
                         <w:numPr>
-                          <w:ilvl w:val="1"/>
-                          <w:numId w:val="4"/>
+                          <w:ilvl w:val="0"/>
+                          <w:numId w:val="13"/>
                         </w:numPr>
-                      </w:pPr>
-                      <w:r>
-                        <w:rPr>
-                          <w:sz w:val="24"/>
-                          <w:szCs w:val="24"/>
-                          <w:lang w:val="en-US"/>
-                        </w:rPr>
-                        <w:t>C</w:t>
-                      </w:r>
-                      <w:r>
-                        <w:rPr>
-                          <w:sz w:val="24"/>
-                          <w:szCs w:val="24"/>
-                          <w:lang w:val="en-US"/>
-                        </w:rPr>
-                        <w:t>ategory B</w:t>
-                      </w:r>
-                      <w:r>
-                        <w:rPr>
-                          <w:sz w:val="24"/>
-                          <w:szCs w:val="24"/>
-                          <w:lang w:val="en-US"/>
-                        </w:rPr>
-                        <w:t xml:space="preserve"> d</w:t>
+                        <w:rPr>
+                          <w:sz w:val="24"/>
+                          <w:szCs w:val="24"/>
+                        </w:rPr>
+                      </w:pPr>
+                      <w:r>
+                        <w:rPr>
+                          <w:sz w:val="24"/>
+                          <w:szCs w:val="24"/>
+                          <w:lang w:val="en-US"/>
+                        </w:rPr>
+                        <w:t>Category B d</w:t>
                       </w:r>
                       <w:r>
                         <w:rPr>
@@ -2698,6 +2844,44 @@
                               <w:t>Creative</w:t>
                             </w:r>
                           </w:p>
+                          <w:p>
+                            <w:pPr>
+                              <w:pStyle w:val="ListParagraph"/>
+                              <w:numPr>
+                                <w:ilvl w:val="0"/>
+                                <w:numId w:val="5"/>
+                              </w:numPr>
+                              <w:rPr>
+                                <w:sz w:val="24"/>
+                                <w:szCs w:val="24"/>
+                                <w:lang w:val="en-US"/>
+                              </w:rPr>
+                            </w:pPr>
+                            <w:r>
+                              <w:rPr>
+                                <w:sz w:val="24"/>
+                                <w:szCs w:val="24"/>
+                                <w:lang w:val="en-US"/>
+                              </w:rPr>
+                              <w:t xml:space="preserve">Been </w:t>
+                            </w:r>
+                            <w:r>
+                              <w:rPr>
+                                <w:sz w:val="24"/>
+                                <w:szCs w:val="24"/>
+                                <w:lang w:val="en-US"/>
+                              </w:rPr>
+                              <w:t>programming</w:t>
+                            </w:r>
+                            <w:r>
+                              <w:rPr>
+                                <w:sz w:val="24"/>
+                                <w:szCs w:val="24"/>
+                                <w:lang w:val="en-US"/>
+                              </w:rPr>
+                              <w:t xml:space="preserve"> since 2010</w:t>
+                            </w:r>
+                          </w:p>
                         </w:txbxContent>
                       </wps:txbx>
                       <wps:bodyPr rot="0" vert="horz" wrap="square" lIns="91440" tIns="45720" rIns="91440" bIns="45720" anchor="t" anchorCtr="0">
@@ -2802,6 +2986,44 @@
                           <w:lang w:val="en-US"/>
                         </w:rPr>
                         <w:t>Creative</w:t>
+                      </w:r>
+                    </w:p>
+                    <w:p>
+                      <w:pPr>
+                        <w:pStyle w:val="ListParagraph"/>
+                        <w:numPr>
+                          <w:ilvl w:val="0"/>
+                          <w:numId w:val="5"/>
+                        </w:numPr>
+                        <w:rPr>
+                          <w:sz w:val="24"/>
+                          <w:szCs w:val="24"/>
+                          <w:lang w:val="en-US"/>
+                        </w:rPr>
+                      </w:pPr>
+                      <w:r>
+                        <w:rPr>
+                          <w:sz w:val="24"/>
+                          <w:szCs w:val="24"/>
+                          <w:lang w:val="en-US"/>
+                        </w:rPr>
+                        <w:t xml:space="preserve">Been </w:t>
+                      </w:r>
+                      <w:r>
+                        <w:rPr>
+                          <w:sz w:val="24"/>
+                          <w:szCs w:val="24"/>
+                          <w:lang w:val="en-US"/>
+                        </w:rPr>
+                        <w:t>programming</w:t>
+                      </w:r>
+                      <w:r>
+                        <w:rPr>
+                          <w:sz w:val="24"/>
+                          <w:szCs w:val="24"/>
+                          <w:lang w:val="en-US"/>
+                        </w:rPr>
+                        <w:t xml:space="preserve"> since 2010</w:t>
                       </w:r>
                     </w:p>
                   </w:txbxContent>
@@ -2924,15 +3146,23 @@
                                 <w:szCs w:val="24"/>
                                 <w:lang w:val="en-US"/>
                               </w:rPr>
-                              <w:t>jogging</w:t>
-                            </w:r>
-                            <w:r>
-                              <w:rPr>
-                                <w:sz w:val="24"/>
-                                <w:szCs w:val="24"/>
-                                <w:lang w:val="en-US"/>
-                              </w:rPr>
-                              <w:t>, swimming, hiking</w:t>
+                              <w:t>running</w:t>
+                            </w:r>
+                            <w:r>
+                              <w:rPr>
+                                <w:sz w:val="24"/>
+                                <w:szCs w:val="24"/>
+                                <w:lang w:val="en-US"/>
+                              </w:rPr>
+                              <w:t xml:space="preserve">, swimming, </w:t>
+                            </w:r>
+                            <w:r>
+                              <w:rPr>
+                                <w:sz w:val="24"/>
+                                <w:szCs w:val="24"/>
+                                <w:lang w:val="en-US"/>
+                              </w:rPr>
+                              <w:t>walking</w:t>
                             </w:r>
                             <w:r>
                               <w:rPr>
@@ -2962,15 +3192,16 @@
                                 <w:szCs w:val="24"/>
                                 <w:lang w:val="en-US"/>
                               </w:rPr>
-                              <w:t>Board games</w:t>
-                            </w:r>
-                            <w:r>
-                              <w:rPr>
-                                <w:sz w:val="24"/>
-                                <w:szCs w:val="24"/>
-                                <w:lang w:val="en-US"/>
-                              </w:rPr>
-                              <w:t xml:space="preserve"> (Catan)</w:t>
+                              <w:t xml:space="preserve">Magic the Gathering </w:t>
+                            </w:r>
+                            <w:r>
+                              <w:rPr>
+                                <w:sz w:val="24"/>
+                                <w:szCs w:val="24"/>
+                                <w:lang w:val="en-US"/>
+                              </w:rPr>
+                              <w:br/>
+                              <w:t>trading card game</w:t>
                             </w:r>
                           </w:p>
                           <w:p>
@@ -2992,15 +3223,7 @@
                                 <w:szCs w:val="24"/>
                                 <w:lang w:val="en-US"/>
                               </w:rPr>
-                              <w:t>Magic the Gathering</w:t>
-                            </w:r>
-                            <w:r>
-                              <w:rPr>
-                                <w:sz w:val="24"/>
-                                <w:szCs w:val="24"/>
-                                <w:lang w:val="en-US"/>
-                              </w:rPr>
-                              <w:t xml:space="preserve"> TCG</w:t>
+                              <w:t>Board games</w:t>
                             </w:r>
                           </w:p>
                         </w:txbxContent>
@@ -3086,15 +3309,23 @@
                           <w:szCs w:val="24"/>
                           <w:lang w:val="en-US"/>
                         </w:rPr>
-                        <w:t>jogging</w:t>
-                      </w:r>
-                      <w:r>
-                        <w:rPr>
-                          <w:sz w:val="24"/>
-                          <w:szCs w:val="24"/>
-                          <w:lang w:val="en-US"/>
-                        </w:rPr>
-                        <w:t>, swimming, hiking</w:t>
+                        <w:t>running</w:t>
+                      </w:r>
+                      <w:r>
+                        <w:rPr>
+                          <w:sz w:val="24"/>
+                          <w:szCs w:val="24"/>
+                          <w:lang w:val="en-US"/>
+                        </w:rPr>
+                        <w:t xml:space="preserve">, swimming, </w:t>
+                      </w:r>
+                      <w:r>
+                        <w:rPr>
+                          <w:sz w:val="24"/>
+                          <w:szCs w:val="24"/>
+                          <w:lang w:val="en-US"/>
+                        </w:rPr>
+                        <w:t>walking</w:t>
                       </w:r>
                       <w:r>
                         <w:rPr>
@@ -3124,15 +3355,16 @@
                           <w:szCs w:val="24"/>
                           <w:lang w:val="en-US"/>
                         </w:rPr>
-                        <w:t>Board games</w:t>
-                      </w:r>
-                      <w:r>
-                        <w:rPr>
-                          <w:sz w:val="24"/>
-                          <w:szCs w:val="24"/>
-                          <w:lang w:val="en-US"/>
-                        </w:rPr>
-                        <w:t xml:space="preserve"> (Catan)</w:t>
+                        <w:t xml:space="preserve">Magic the Gathering </w:t>
+                      </w:r>
+                      <w:r>
+                        <w:rPr>
+                          <w:sz w:val="24"/>
+                          <w:szCs w:val="24"/>
+                          <w:lang w:val="en-US"/>
+                        </w:rPr>
+                        <w:br/>
+                        <w:t>trading card game</w:t>
                       </w:r>
                     </w:p>
                     <w:p>
@@ -3154,15 +3386,7 @@
                           <w:szCs w:val="24"/>
                           <w:lang w:val="en-US"/>
                         </w:rPr>
-                        <w:t>Magic the Gathering</w:t>
-                      </w:r>
-                      <w:r>
-                        <w:rPr>
-                          <w:sz w:val="24"/>
-                          <w:szCs w:val="24"/>
-                          <w:lang w:val="en-US"/>
-                        </w:rPr>
-                        <w:t xml:space="preserve"> TCG</w:t>
+                        <w:t>Board games</w:t>
                       </w:r>
                     </w:p>
                   </w:txbxContent>
@@ -3229,6 +3453,8 @@
                               <w:rPr>
                                 <w:b/>
                                 <w:bCs/>
+                                <w:sz w:val="24"/>
+                                <w:szCs w:val="24"/>
                                 <w:lang w:val="en-US"/>
                               </w:rPr>
                             </w:pPr>
@@ -3236,9 +3462,21 @@
                               <w:rPr>
                                 <w:b/>
                                 <w:bCs/>
+                                <w:sz w:val="24"/>
+                                <w:szCs w:val="24"/>
                                 <w:lang w:val="en-US"/>
                               </w:rPr>
                               <w:t>Projects</w:t>
+                            </w:r>
+                            <w:r>
+                              <w:rPr>
+                                <w:b/>
+                                <w:bCs/>
+                                <w:sz w:val="24"/>
+                                <w:szCs w:val="24"/>
+                                <w:lang w:val="en-US"/>
+                              </w:rPr>
+                              <w:t xml:space="preserve"> during studies</w:t>
                             </w:r>
                           </w:p>
                           <w:p>
@@ -3320,13 +3558,23 @@
                                 <w:lang w:val="en-US"/>
                               </w:rPr>
                             </w:pPr>
-                            <w:r>
-                              <w:rPr>
-                                <w:sz w:val="24"/>
-                                <w:szCs w:val="24"/>
-                                <w:lang w:val="en-US"/>
-                              </w:rPr>
-                              <w:t>Iwashere (web portal)</w:t>
+                            <w:proofErr w:type="spellStart"/>
+                            <w:r>
+                              <w:rPr>
+                                <w:sz w:val="24"/>
+                                <w:szCs w:val="24"/>
+                                <w:lang w:val="en-US"/>
+                              </w:rPr>
+                              <w:t>Iwashere</w:t>
+                            </w:r>
+                            <w:proofErr w:type="spellEnd"/>
+                            <w:r>
+                              <w:rPr>
+                                <w:sz w:val="24"/>
+                                <w:szCs w:val="24"/>
+                                <w:lang w:val="en-US"/>
+                              </w:rPr>
+                              <w:t xml:space="preserve"> (web portal)</w:t>
                             </w:r>
                           </w:p>
                           <w:p>
@@ -3342,16 +3590,51 @@
                                 <w:lang w:val="en-US"/>
                               </w:rPr>
                             </w:pPr>
-                            <w:r>
-                              <w:rPr>
-                                <w:sz w:val="24"/>
-                                <w:szCs w:val="24"/>
-                                <w:lang w:val="en-US"/>
-                              </w:rPr>
-                              <w:t>Nakit &amp; Ure (online shop)</w:t>
-                            </w:r>
-                          </w:p>
-                          <w:p/>
+                            <w:proofErr w:type="spellStart"/>
+                            <w:r>
+                              <w:rPr>
+                                <w:sz w:val="24"/>
+                                <w:szCs w:val="24"/>
+                                <w:lang w:val="en-US"/>
+                              </w:rPr>
+                              <w:t>Nakit</w:t>
+                            </w:r>
+                            <w:proofErr w:type="spellEnd"/>
+                            <w:r>
+                              <w:rPr>
+                                <w:sz w:val="24"/>
+                                <w:szCs w:val="24"/>
+                                <w:lang w:val="en-US"/>
+                              </w:rPr>
+                              <w:t xml:space="preserve"> &amp; </w:t>
+                            </w:r>
+                            <w:proofErr w:type="spellStart"/>
+                            <w:r>
+                              <w:rPr>
+                                <w:sz w:val="24"/>
+                                <w:szCs w:val="24"/>
+                                <w:lang w:val="en-US"/>
+                              </w:rPr>
+                              <w:t>Ure</w:t>
+                            </w:r>
+                            <w:proofErr w:type="spellEnd"/>
+                            <w:r>
+                              <w:rPr>
+                                <w:sz w:val="24"/>
+                                <w:szCs w:val="24"/>
+                                <w:lang w:val="en-US"/>
+                              </w:rPr>
+                              <w:t xml:space="preserve"> (online shop)</w:t>
+                            </w:r>
+                          </w:p>
+                          <w:p>
+                            <w:pPr>
+                              <w:rPr>
+                                <w:sz w:val="24"/>
+                                <w:szCs w:val="24"/>
+                              </w:rPr>
+                            </w:pPr>
+                          </w:p>
                           <w:p>
                             <w:pPr>
                               <w:pStyle w:val="ListParagraph"/>
@@ -3393,6 +3676,8 @@
                         <w:rPr>
                           <w:b/>
                           <w:bCs/>
+                          <w:sz w:val="24"/>
+                          <w:szCs w:val="24"/>
                           <w:lang w:val="en-US"/>
                         </w:rPr>
                       </w:pPr>
@@ -3400,9 +3685,21 @@
                         <w:rPr>
                           <w:b/>
                           <w:bCs/>
+                          <w:sz w:val="24"/>
+                          <w:szCs w:val="24"/>
                           <w:lang w:val="en-US"/>
                         </w:rPr>
                         <w:t>Projects</w:t>
+                      </w:r>
+                      <w:r>
+                        <w:rPr>
+                          <w:b/>
+                          <w:bCs/>
+                          <w:sz w:val="24"/>
+                          <w:szCs w:val="24"/>
+                          <w:lang w:val="en-US"/>
+                        </w:rPr>
+                        <w:t xml:space="preserve"> during studies</w:t>
                       </w:r>
                     </w:p>
                     <w:p>
@@ -3484,13 +3781,23 @@
                           <w:lang w:val="en-US"/>
                         </w:rPr>
                       </w:pPr>
-                      <w:r>
-                        <w:rPr>
-                          <w:sz w:val="24"/>
-                          <w:szCs w:val="24"/>
-                          <w:lang w:val="en-US"/>
-                        </w:rPr>
-                        <w:t>Iwashere (web portal)</w:t>
+                      <w:proofErr w:type="spellStart"/>
+                      <w:r>
+                        <w:rPr>
+                          <w:sz w:val="24"/>
+                          <w:szCs w:val="24"/>
+                          <w:lang w:val="en-US"/>
+                        </w:rPr>
+                        <w:t>Iwashere</w:t>
+                      </w:r>
+                      <w:proofErr w:type="spellEnd"/>
+                      <w:r>
+                        <w:rPr>
+                          <w:sz w:val="24"/>
+                          <w:szCs w:val="24"/>
+                          <w:lang w:val="en-US"/>
+                        </w:rPr>
+                        <w:t xml:space="preserve"> (web portal)</w:t>
                       </w:r>
                     </w:p>
                     <w:p>
@@ -3506,16 +3813,51 @@
                           <w:lang w:val="en-US"/>
                         </w:rPr>
                       </w:pPr>
-                      <w:r>
-                        <w:rPr>
-                          <w:sz w:val="24"/>
-                          <w:szCs w:val="24"/>
-                          <w:lang w:val="en-US"/>
-                        </w:rPr>
-                        <w:t>Nakit &amp; Ure (online shop)</w:t>
-                      </w:r>
-                    </w:p>
-                    <w:p/>
+                      <w:proofErr w:type="spellStart"/>
+                      <w:r>
+                        <w:rPr>
+                          <w:sz w:val="24"/>
+                          <w:szCs w:val="24"/>
+                          <w:lang w:val="en-US"/>
+                        </w:rPr>
+                        <w:t>Nakit</w:t>
+                      </w:r>
+                      <w:proofErr w:type="spellEnd"/>
+                      <w:r>
+                        <w:rPr>
+                          <w:sz w:val="24"/>
+                          <w:szCs w:val="24"/>
+                          <w:lang w:val="en-US"/>
+                        </w:rPr>
+                        <w:t xml:space="preserve"> &amp; </w:t>
+                      </w:r>
+                      <w:proofErr w:type="spellStart"/>
+                      <w:r>
+                        <w:rPr>
+                          <w:sz w:val="24"/>
+                          <w:szCs w:val="24"/>
+                          <w:lang w:val="en-US"/>
+                        </w:rPr>
+                        <w:t>Ure</w:t>
+                      </w:r>
+                      <w:proofErr w:type="spellEnd"/>
+                      <w:r>
+                        <w:rPr>
+                          <w:sz w:val="24"/>
+                          <w:szCs w:val="24"/>
+                          <w:lang w:val="en-US"/>
+                        </w:rPr>
+                        <w:t xml:space="preserve"> (online shop)</w:t>
+                      </w:r>
+                    </w:p>
+                    <w:p>
+                      <w:pPr>
+                        <w:rPr>
+                          <w:sz w:val="24"/>
+                          <w:szCs w:val="24"/>
+                        </w:rPr>
+                      </w:pPr>
+                    </w:p>
                     <w:p>
                       <w:pPr>
                         <w:pStyle w:val="ListParagraph"/>
@@ -3604,16 +3946,7 @@
                                 <w:szCs w:val="24"/>
                                 <w:lang w:val="en-US"/>
                               </w:rPr>
-                              <w:t>W</w:t>
-                            </w:r>
-                            <w:r>
-                              <w:rPr>
-                                <w:b/>
-                                <w:sz w:val="24"/>
-                                <w:szCs w:val="24"/>
-                                <w:lang w:val="en-US"/>
-                              </w:rPr>
-                              <w:t>ork experience</w:t>
+                              <w:t>Work experience</w:t>
                             </w:r>
                           </w:p>
                           <w:p>
@@ -3675,16 +4008,7 @@
                           <w:szCs w:val="24"/>
                           <w:lang w:val="en-US"/>
                         </w:rPr>
-                        <w:t>W</w:t>
-                      </w:r>
-                      <w:r>
-                        <w:rPr>
-                          <w:b/>
-                          <w:sz w:val="24"/>
-                          <w:szCs w:val="24"/>
-                          <w:lang w:val="en-US"/>
-                        </w:rPr>
-                        <w:t>ork experience</w:t>
+                        <w:t>Work experience</w:t>
                       </w:r>
                     </w:p>
                     <w:p>
@@ -4066,6 +4390,232 @@
     </w:lvl>
   </w:abstractNum>
   <w:abstractNum w:abstractNumId="1" w15:restartNumberingAfterBreak="0">
+    <w:nsid w:val="11232175"/>
+    <w:multiLevelType w:val="hybridMultilevel"/>
+    <w:tmpl w:val="625E449C"/>
+    <w:lvl w:ilvl="0" w:tplc="FFFFFFFF">
+      <w:start w:val="1"/>
+      <w:numFmt w:val="bullet"/>
+      <w:lvlText w:val=""/>
+      <w:lvlJc w:val="left"/>
+      <w:pPr>
+        <w:ind w:left="1080" w:hanging="360"/>
+      </w:pPr>
+      <w:rPr>
+        <w:rFonts w:ascii="Symbol" w:hAnsi="Symbol" w:hint="default"/>
+      </w:rPr>
+    </w:lvl>
+    <w:lvl w:ilvl="1" w:tplc="20000001">
+      <w:start w:val="1"/>
+      <w:numFmt w:val="bullet"/>
+      <w:lvlText w:val=""/>
+      <w:lvlJc w:val="left"/>
+      <w:pPr>
+        <w:ind w:left="1800" w:hanging="360"/>
+      </w:pPr>
+      <w:rPr>
+        <w:rFonts w:ascii="Symbol" w:hAnsi="Symbol" w:hint="default"/>
+      </w:rPr>
+    </w:lvl>
+    <w:lvl w:ilvl="2" w:tplc="FFFFFFFF" w:tentative="1">
+      <w:start w:val="1"/>
+      <w:numFmt w:val="bullet"/>
+      <w:lvlText w:val=""/>
+      <w:lvlJc w:val="left"/>
+      <w:pPr>
+        <w:ind w:left="2520" w:hanging="360"/>
+      </w:pPr>
+      <w:rPr>
+        <w:rFonts w:ascii="Wingdings" w:hAnsi="Wingdings" w:hint="default"/>
+      </w:rPr>
+    </w:lvl>
+    <w:lvl w:ilvl="3" w:tplc="FFFFFFFF" w:tentative="1">
+      <w:start w:val="1"/>
+      <w:numFmt w:val="bullet"/>
+      <w:lvlText w:val=""/>
+      <w:lvlJc w:val="left"/>
+      <w:pPr>
+        <w:ind w:left="3240" w:hanging="360"/>
+      </w:pPr>
+      <w:rPr>
+        <w:rFonts w:ascii="Symbol" w:hAnsi="Symbol" w:hint="default"/>
+      </w:rPr>
+    </w:lvl>
+    <w:lvl w:ilvl="4" w:tplc="FFFFFFFF" w:tentative="1">
+      <w:start w:val="1"/>
+      <w:numFmt w:val="bullet"/>
+      <w:lvlText w:val="o"/>
+      <w:lvlJc w:val="left"/>
+      <w:pPr>
+        <w:ind w:left="3960" w:hanging="360"/>
+      </w:pPr>
+      <w:rPr>
+        <w:rFonts w:ascii="Courier New" w:hAnsi="Courier New" w:cs="Courier New" w:hint="default"/>
+      </w:rPr>
+    </w:lvl>
+    <w:lvl w:ilvl="5" w:tplc="FFFFFFFF" w:tentative="1">
+      <w:start w:val="1"/>
+      <w:numFmt w:val="bullet"/>
+      <w:lvlText w:val=""/>
+      <w:lvlJc w:val="left"/>
+      <w:pPr>
+        <w:ind w:left="4680" w:hanging="360"/>
+      </w:pPr>
+      <w:rPr>
+        <w:rFonts w:ascii="Wingdings" w:hAnsi="Wingdings" w:hint="default"/>
+      </w:rPr>
+    </w:lvl>
+    <w:lvl w:ilvl="6" w:tplc="FFFFFFFF" w:tentative="1">
+      <w:start w:val="1"/>
+      <w:numFmt w:val="bullet"/>
+      <w:lvlText w:val=""/>
+      <w:lvlJc w:val="left"/>
+      <w:pPr>
+        <w:ind w:left="5400" w:hanging="360"/>
+      </w:pPr>
+      <w:rPr>
+        <w:rFonts w:ascii="Symbol" w:hAnsi="Symbol" w:hint="default"/>
+      </w:rPr>
+    </w:lvl>
+    <w:lvl w:ilvl="7" w:tplc="FFFFFFFF" w:tentative="1">
+      <w:start w:val="1"/>
+      <w:numFmt w:val="bullet"/>
+      <w:lvlText w:val="o"/>
+      <w:lvlJc w:val="left"/>
+      <w:pPr>
+        <w:ind w:left="6120" w:hanging="360"/>
+      </w:pPr>
+      <w:rPr>
+        <w:rFonts w:ascii="Courier New" w:hAnsi="Courier New" w:cs="Courier New" w:hint="default"/>
+      </w:rPr>
+    </w:lvl>
+    <w:lvl w:ilvl="8" w:tplc="FFFFFFFF" w:tentative="1">
+      <w:start w:val="1"/>
+      <w:numFmt w:val="bullet"/>
+      <w:lvlText w:val=""/>
+      <w:lvlJc w:val="left"/>
+      <w:pPr>
+        <w:ind w:left="6840" w:hanging="360"/>
+      </w:pPr>
+      <w:rPr>
+        <w:rFonts w:ascii="Wingdings" w:hAnsi="Wingdings" w:hint="default"/>
+      </w:rPr>
+    </w:lvl>
+  </w:abstractNum>
+  <w:abstractNum w:abstractNumId="2" w15:restartNumberingAfterBreak="0">
+    <w:nsid w:val="371D173B"/>
+    <w:multiLevelType w:val="hybridMultilevel"/>
+    <w:tmpl w:val="522CC138"/>
+    <w:lvl w:ilvl="0" w:tplc="FFFFFFFF">
+      <w:start w:val="1"/>
+      <w:numFmt w:val="bullet"/>
+      <w:lvlText w:val=""/>
+      <w:lvlJc w:val="left"/>
+      <w:pPr>
+        <w:ind w:left="1080" w:hanging="360"/>
+      </w:pPr>
+      <w:rPr>
+        <w:rFonts w:ascii="Symbol" w:hAnsi="Symbol" w:hint="default"/>
+      </w:rPr>
+    </w:lvl>
+    <w:lvl w:ilvl="1" w:tplc="20000001">
+      <w:start w:val="1"/>
+      <w:numFmt w:val="bullet"/>
+      <w:lvlText w:val=""/>
+      <w:lvlJc w:val="left"/>
+      <w:pPr>
+        <w:ind w:left="1080" w:hanging="360"/>
+      </w:pPr>
+      <w:rPr>
+        <w:rFonts w:ascii="Symbol" w:hAnsi="Symbol" w:hint="default"/>
+      </w:rPr>
+    </w:lvl>
+    <w:lvl w:ilvl="2" w:tplc="FFFFFFFF">
+      <w:start w:val="1"/>
+      <w:numFmt w:val="bullet"/>
+      <w:lvlText w:val=""/>
+      <w:lvlJc w:val="left"/>
+      <w:pPr>
+        <w:ind w:left="2520" w:hanging="360"/>
+      </w:pPr>
+      <w:rPr>
+        <w:rFonts w:ascii="Wingdings" w:hAnsi="Wingdings" w:hint="default"/>
+      </w:rPr>
+    </w:lvl>
+    <w:lvl w:ilvl="3" w:tplc="FFFFFFFF" w:tentative="1">
+      <w:start w:val="1"/>
+      <w:numFmt w:val="bullet"/>
+      <w:lvlText w:val=""/>
+      <w:lvlJc w:val="left"/>
+      <w:pPr>
+        <w:ind w:left="3240" w:hanging="360"/>
+      </w:pPr>
+      <w:rPr>
+        <w:rFonts w:ascii="Symbol" w:hAnsi="Symbol" w:hint="default"/>
+      </w:rPr>
+    </w:lvl>
+    <w:lvl w:ilvl="4" w:tplc="FFFFFFFF" w:tentative="1">
+      <w:start w:val="1"/>
+      <w:numFmt w:val="bullet"/>
+      <w:lvlText w:val="o"/>
+      <w:lvlJc w:val="left"/>
+      <w:pPr>
+        <w:ind w:left="3960" w:hanging="360"/>
+      </w:pPr>
+      <w:rPr>
+        <w:rFonts w:ascii="Courier New" w:hAnsi="Courier New" w:cs="Courier New" w:hint="default"/>
+      </w:rPr>
+    </w:lvl>
+    <w:lvl w:ilvl="5" w:tplc="FFFFFFFF" w:tentative="1">
+      <w:start w:val="1"/>
+      <w:numFmt w:val="bullet"/>
+      <w:lvlText w:val=""/>
+      <w:lvlJc w:val="left"/>
+      <w:pPr>
+        <w:ind w:left="4680" w:hanging="360"/>
+      </w:pPr>
+      <w:rPr>
+        <w:rFonts w:ascii="Wingdings" w:hAnsi="Wingdings" w:hint="default"/>
+      </w:rPr>
+    </w:lvl>
+    <w:lvl w:ilvl="6" w:tplc="FFFFFFFF" w:tentative="1">
+      <w:start w:val="1"/>
+      <w:numFmt w:val="bullet"/>
+      <w:lvlText w:val=""/>
+      <w:lvlJc w:val="left"/>
+      <w:pPr>
+        <w:ind w:left="5400" w:hanging="360"/>
+      </w:pPr>
+      <w:rPr>
+        <w:rFonts w:ascii="Symbol" w:hAnsi="Symbol" w:hint="default"/>
+      </w:rPr>
+    </w:lvl>
+    <w:lvl w:ilvl="7" w:tplc="FFFFFFFF" w:tentative="1">
+      <w:start w:val="1"/>
+      <w:numFmt w:val="bullet"/>
+      <w:lvlText w:val="o"/>
+      <w:lvlJc w:val="left"/>
+      <w:pPr>
+        <w:ind w:left="6120" w:hanging="360"/>
+      </w:pPr>
+      <w:rPr>
+        <w:rFonts w:ascii="Courier New" w:hAnsi="Courier New" w:cs="Courier New" w:hint="default"/>
+      </w:rPr>
+    </w:lvl>
+    <w:lvl w:ilvl="8" w:tplc="FFFFFFFF" w:tentative="1">
+      <w:start w:val="1"/>
+      <w:numFmt w:val="bullet"/>
+      <w:lvlText w:val=""/>
+      <w:lvlJc w:val="left"/>
+      <w:pPr>
+        <w:ind w:left="6840" w:hanging="360"/>
+      </w:pPr>
+      <w:rPr>
+        <w:rFonts w:ascii="Wingdings" w:hAnsi="Wingdings" w:hint="default"/>
+      </w:rPr>
+    </w:lvl>
+  </w:abstractNum>
+  <w:abstractNum w:abstractNumId="3" w15:restartNumberingAfterBreak="0">
     <w:nsid w:val="383928D7"/>
     <w:multiLevelType w:val="multilevel"/>
     <w:tmpl w:val="E9726088"/>
@@ -4178,7 +4728,120 @@
       </w:rPr>
     </w:lvl>
   </w:abstractNum>
-  <w:abstractNum w:abstractNumId="2" w15:restartNumberingAfterBreak="0">
+  <w:abstractNum w:abstractNumId="4" w15:restartNumberingAfterBreak="0">
+    <w:nsid w:val="3A6C747C"/>
+    <w:multiLevelType w:val="hybridMultilevel"/>
+    <w:tmpl w:val="17686F62"/>
+    <w:lvl w:ilvl="0" w:tplc="20000001">
+      <w:start w:val="1"/>
+      <w:numFmt w:val="bullet"/>
+      <w:lvlText w:val=""/>
+      <w:lvlJc w:val="left"/>
+      <w:pPr>
+        <w:ind w:left="1800" w:hanging="360"/>
+      </w:pPr>
+      <w:rPr>
+        <w:rFonts w:ascii="Symbol" w:hAnsi="Symbol" w:hint="default"/>
+      </w:rPr>
+    </w:lvl>
+    <w:lvl w:ilvl="1" w:tplc="04090003">
+      <w:start w:val="1"/>
+      <w:numFmt w:val="bullet"/>
+      <w:lvlText w:val="o"/>
+      <w:lvlJc w:val="left"/>
+      <w:pPr>
+        <w:ind w:left="2520" w:hanging="360"/>
+      </w:pPr>
+      <w:rPr>
+        <w:rFonts w:ascii="Courier New" w:hAnsi="Courier New" w:cs="Courier New" w:hint="default"/>
+      </w:rPr>
+    </w:lvl>
+    <w:lvl w:ilvl="2" w:tplc="04090005" w:tentative="1">
+      <w:start w:val="1"/>
+      <w:numFmt w:val="bullet"/>
+      <w:lvlText w:val=""/>
+      <w:lvlJc w:val="left"/>
+      <w:pPr>
+        <w:ind w:left="3240" w:hanging="360"/>
+      </w:pPr>
+      <w:rPr>
+        <w:rFonts w:ascii="Wingdings" w:hAnsi="Wingdings" w:hint="default"/>
+      </w:rPr>
+    </w:lvl>
+    <w:lvl w:ilvl="3" w:tplc="04090001" w:tentative="1">
+      <w:start w:val="1"/>
+      <w:numFmt w:val="bullet"/>
+      <w:lvlText w:val=""/>
+      <w:lvlJc w:val="left"/>
+      <w:pPr>
+        <w:ind w:left="3960" w:hanging="360"/>
+      </w:pPr>
+      <w:rPr>
+        <w:rFonts w:ascii="Symbol" w:hAnsi="Symbol" w:hint="default"/>
+      </w:rPr>
+    </w:lvl>
+    <w:lvl w:ilvl="4" w:tplc="04090003" w:tentative="1">
+      <w:start w:val="1"/>
+      <w:numFmt w:val="bullet"/>
+      <w:lvlText w:val="o"/>
+      <w:lvlJc w:val="left"/>
+      <w:pPr>
+        <w:ind w:left="4680" w:hanging="360"/>
+      </w:pPr>
+      <w:rPr>
+        <w:rFonts w:ascii="Courier New" w:hAnsi="Courier New" w:cs="Courier New" w:hint="default"/>
+      </w:rPr>
+    </w:lvl>
+    <w:lvl w:ilvl="5" w:tplc="04090005" w:tentative="1">
+      <w:start w:val="1"/>
+      <w:numFmt w:val="bullet"/>
+      <w:lvlText w:val=""/>
+      <w:lvlJc w:val="left"/>
+      <w:pPr>
+        <w:ind w:left="5400" w:hanging="360"/>
+      </w:pPr>
+      <w:rPr>
+        <w:rFonts w:ascii="Wingdings" w:hAnsi="Wingdings" w:hint="default"/>
+      </w:rPr>
+    </w:lvl>
+    <w:lvl w:ilvl="6" w:tplc="04090001" w:tentative="1">
+      <w:start w:val="1"/>
+      <w:numFmt w:val="bullet"/>
+      <w:lvlText w:val=""/>
+      <w:lvlJc w:val="left"/>
+      <w:pPr>
+        <w:ind w:left="6120" w:hanging="360"/>
+      </w:pPr>
+      <w:rPr>
+        <w:rFonts w:ascii="Symbol" w:hAnsi="Symbol" w:hint="default"/>
+      </w:rPr>
+    </w:lvl>
+    <w:lvl w:ilvl="7" w:tplc="04090003" w:tentative="1">
+      <w:start w:val="1"/>
+      <w:numFmt w:val="bullet"/>
+      <w:lvlText w:val="o"/>
+      <w:lvlJc w:val="left"/>
+      <w:pPr>
+        <w:ind w:left="6840" w:hanging="360"/>
+      </w:pPr>
+      <w:rPr>
+        <w:rFonts w:ascii="Courier New" w:hAnsi="Courier New" w:cs="Courier New" w:hint="default"/>
+      </w:rPr>
+    </w:lvl>
+    <w:lvl w:ilvl="8" w:tplc="04090005" w:tentative="1">
+      <w:start w:val="1"/>
+      <w:numFmt w:val="bullet"/>
+      <w:lvlText w:val=""/>
+      <w:lvlJc w:val="left"/>
+      <w:pPr>
+        <w:ind w:left="7560" w:hanging="360"/>
+      </w:pPr>
+      <w:rPr>
+        <w:rFonts w:ascii="Wingdings" w:hAnsi="Wingdings" w:hint="default"/>
+      </w:rPr>
+    </w:lvl>
+  </w:abstractNum>
+  <w:abstractNum w:abstractNumId="5" w15:restartNumberingAfterBreak="0">
     <w:nsid w:val="3ADC553C"/>
     <w:multiLevelType w:val="multilevel"/>
     <w:tmpl w:val="7056F09A"/>
@@ -4291,7 +4954,120 @@
       </w:rPr>
     </w:lvl>
   </w:abstractNum>
-  <w:abstractNum w:abstractNumId="3" w15:restartNumberingAfterBreak="0">
+  <w:abstractNum w:abstractNumId="6" w15:restartNumberingAfterBreak="0">
+    <w:nsid w:val="40DA3CF3"/>
+    <w:multiLevelType w:val="hybridMultilevel"/>
+    <w:tmpl w:val="DB8AD2BA"/>
+    <w:lvl w:ilvl="0" w:tplc="20000001">
+      <w:start w:val="1"/>
+      <w:numFmt w:val="bullet"/>
+      <w:lvlText w:val=""/>
+      <w:lvlJc w:val="left"/>
+      <w:pPr>
+        <w:ind w:left="720" w:hanging="360"/>
+      </w:pPr>
+      <w:rPr>
+        <w:rFonts w:ascii="Symbol" w:hAnsi="Symbol" w:hint="default"/>
+      </w:rPr>
+    </w:lvl>
+    <w:lvl w:ilvl="1" w:tplc="04090003">
+      <w:start w:val="1"/>
+      <w:numFmt w:val="bullet"/>
+      <w:lvlText w:val="o"/>
+      <w:lvlJc w:val="left"/>
+      <w:pPr>
+        <w:ind w:left="1440" w:hanging="360"/>
+      </w:pPr>
+      <w:rPr>
+        <w:rFonts w:ascii="Courier New" w:hAnsi="Courier New" w:cs="Courier New" w:hint="default"/>
+      </w:rPr>
+    </w:lvl>
+    <w:lvl w:ilvl="2" w:tplc="04090005" w:tentative="1">
+      <w:start w:val="1"/>
+      <w:numFmt w:val="bullet"/>
+      <w:lvlText w:val=""/>
+      <w:lvlJc w:val="left"/>
+      <w:pPr>
+        <w:ind w:left="2160" w:hanging="360"/>
+      </w:pPr>
+      <w:rPr>
+        <w:rFonts w:ascii="Wingdings" w:hAnsi="Wingdings" w:hint="default"/>
+      </w:rPr>
+    </w:lvl>
+    <w:lvl w:ilvl="3" w:tplc="04090001" w:tentative="1">
+      <w:start w:val="1"/>
+      <w:numFmt w:val="bullet"/>
+      <w:lvlText w:val=""/>
+      <w:lvlJc w:val="left"/>
+      <w:pPr>
+        <w:ind w:left="2880" w:hanging="360"/>
+      </w:pPr>
+      <w:rPr>
+        <w:rFonts w:ascii="Symbol" w:hAnsi="Symbol" w:hint="default"/>
+      </w:rPr>
+    </w:lvl>
+    <w:lvl w:ilvl="4" w:tplc="04090003" w:tentative="1">
+      <w:start w:val="1"/>
+      <w:numFmt w:val="bullet"/>
+      <w:lvlText w:val="o"/>
+      <w:lvlJc w:val="left"/>
+      <w:pPr>
+        <w:ind w:left="3600" w:hanging="360"/>
+      </w:pPr>
+      <w:rPr>
+        <w:rFonts w:ascii="Courier New" w:hAnsi="Courier New" w:cs="Courier New" w:hint="default"/>
+      </w:rPr>
+    </w:lvl>
+    <w:lvl w:ilvl="5" w:tplc="04090005" w:tentative="1">
+      <w:start w:val="1"/>
+      <w:numFmt w:val="bullet"/>
+      <w:lvlText w:val=""/>
+      <w:lvlJc w:val="left"/>
+      <w:pPr>
+        <w:ind w:left="4320" w:hanging="360"/>
+      </w:pPr>
+      <w:rPr>
+        <w:rFonts w:ascii="Wingdings" w:hAnsi="Wingdings" w:hint="default"/>
+      </w:rPr>
+    </w:lvl>
+    <w:lvl w:ilvl="6" w:tplc="04090001" w:tentative="1">
+      <w:start w:val="1"/>
+      <w:numFmt w:val="bullet"/>
+      <w:lvlText w:val=""/>
+      <w:lvlJc w:val="left"/>
+      <w:pPr>
+        <w:ind w:left="5040" w:hanging="360"/>
+      </w:pPr>
+      <w:rPr>
+        <w:rFonts w:ascii="Symbol" w:hAnsi="Symbol" w:hint="default"/>
+      </w:rPr>
+    </w:lvl>
+    <w:lvl w:ilvl="7" w:tplc="04090003" w:tentative="1">
+      <w:start w:val="1"/>
+      <w:numFmt w:val="bullet"/>
+      <w:lvlText w:val="o"/>
+      <w:lvlJc w:val="left"/>
+      <w:pPr>
+        <w:ind w:left="5760" w:hanging="360"/>
+      </w:pPr>
+      <w:rPr>
+        <w:rFonts w:ascii="Courier New" w:hAnsi="Courier New" w:cs="Courier New" w:hint="default"/>
+      </w:rPr>
+    </w:lvl>
+    <w:lvl w:ilvl="8" w:tplc="04090005" w:tentative="1">
+      <w:start w:val="1"/>
+      <w:numFmt w:val="bullet"/>
+      <w:lvlText w:val=""/>
+      <w:lvlJc w:val="left"/>
+      <w:pPr>
+        <w:ind w:left="6480" w:hanging="360"/>
+      </w:pPr>
+      <w:rPr>
+        <w:rFonts w:ascii="Wingdings" w:hAnsi="Wingdings" w:hint="default"/>
+      </w:rPr>
+    </w:lvl>
+  </w:abstractNum>
+  <w:abstractNum w:abstractNumId="7" w15:restartNumberingAfterBreak="0">
     <w:nsid w:val="458014C1"/>
     <w:multiLevelType w:val="multilevel"/>
     <w:tmpl w:val="EED4FA90"/>
@@ -4404,7 +5180,120 @@
       </w:rPr>
     </w:lvl>
   </w:abstractNum>
-  <w:abstractNum w:abstractNumId="4" w15:restartNumberingAfterBreak="0">
+  <w:abstractNum w:abstractNumId="8" w15:restartNumberingAfterBreak="0">
+    <w:nsid w:val="572F7AAB"/>
+    <w:multiLevelType w:val="hybridMultilevel"/>
+    <w:tmpl w:val="6B12FA40"/>
+    <w:lvl w:ilvl="0" w:tplc="20000001">
+      <w:start w:val="1"/>
+      <w:numFmt w:val="bullet"/>
+      <w:lvlText w:val=""/>
+      <w:lvlJc w:val="left"/>
+      <w:pPr>
+        <w:ind w:left="720" w:hanging="360"/>
+      </w:pPr>
+      <w:rPr>
+        <w:rFonts w:ascii="Symbol" w:hAnsi="Symbol" w:hint="default"/>
+      </w:rPr>
+    </w:lvl>
+    <w:lvl w:ilvl="1" w:tplc="04090003">
+      <w:start w:val="1"/>
+      <w:numFmt w:val="bullet"/>
+      <w:lvlText w:val="o"/>
+      <w:lvlJc w:val="left"/>
+      <w:pPr>
+        <w:ind w:left="1440" w:hanging="360"/>
+      </w:pPr>
+      <w:rPr>
+        <w:rFonts w:ascii="Courier New" w:hAnsi="Courier New" w:cs="Courier New" w:hint="default"/>
+      </w:rPr>
+    </w:lvl>
+    <w:lvl w:ilvl="2" w:tplc="04090005" w:tentative="1">
+      <w:start w:val="1"/>
+      <w:numFmt w:val="bullet"/>
+      <w:lvlText w:val=""/>
+      <w:lvlJc w:val="left"/>
+      <w:pPr>
+        <w:ind w:left="2160" w:hanging="360"/>
+      </w:pPr>
+      <w:rPr>
+        <w:rFonts w:ascii="Wingdings" w:hAnsi="Wingdings" w:hint="default"/>
+      </w:rPr>
+    </w:lvl>
+    <w:lvl w:ilvl="3" w:tplc="04090001" w:tentative="1">
+      <w:start w:val="1"/>
+      <w:numFmt w:val="bullet"/>
+      <w:lvlText w:val=""/>
+      <w:lvlJc w:val="left"/>
+      <w:pPr>
+        <w:ind w:left="2880" w:hanging="360"/>
+      </w:pPr>
+      <w:rPr>
+        <w:rFonts w:ascii="Symbol" w:hAnsi="Symbol" w:hint="default"/>
+      </w:rPr>
+    </w:lvl>
+    <w:lvl w:ilvl="4" w:tplc="04090003" w:tentative="1">
+      <w:start w:val="1"/>
+      <w:numFmt w:val="bullet"/>
+      <w:lvlText w:val="o"/>
+      <w:lvlJc w:val="left"/>
+      <w:pPr>
+        <w:ind w:left="3600" w:hanging="360"/>
+      </w:pPr>
+      <w:rPr>
+        <w:rFonts w:ascii="Courier New" w:hAnsi="Courier New" w:cs="Courier New" w:hint="default"/>
+      </w:rPr>
+    </w:lvl>
+    <w:lvl w:ilvl="5" w:tplc="04090005" w:tentative="1">
+      <w:start w:val="1"/>
+      <w:numFmt w:val="bullet"/>
+      <w:lvlText w:val=""/>
+      <w:lvlJc w:val="left"/>
+      <w:pPr>
+        <w:ind w:left="4320" w:hanging="360"/>
+      </w:pPr>
+      <w:rPr>
+        <w:rFonts w:ascii="Wingdings" w:hAnsi="Wingdings" w:hint="default"/>
+      </w:rPr>
+    </w:lvl>
+    <w:lvl w:ilvl="6" w:tplc="04090001" w:tentative="1">
+      <w:start w:val="1"/>
+      <w:numFmt w:val="bullet"/>
+      <w:lvlText w:val=""/>
+      <w:lvlJc w:val="left"/>
+      <w:pPr>
+        <w:ind w:left="5040" w:hanging="360"/>
+      </w:pPr>
+      <w:rPr>
+        <w:rFonts w:ascii="Symbol" w:hAnsi="Symbol" w:hint="default"/>
+      </w:rPr>
+    </w:lvl>
+    <w:lvl w:ilvl="7" w:tplc="04090003" w:tentative="1">
+      <w:start w:val="1"/>
+      <w:numFmt w:val="bullet"/>
+      <w:lvlText w:val="o"/>
+      <w:lvlJc w:val="left"/>
+      <w:pPr>
+        <w:ind w:left="5760" w:hanging="360"/>
+      </w:pPr>
+      <w:rPr>
+        <w:rFonts w:ascii="Courier New" w:hAnsi="Courier New" w:cs="Courier New" w:hint="default"/>
+      </w:rPr>
+    </w:lvl>
+    <w:lvl w:ilvl="8" w:tplc="04090005" w:tentative="1">
+      <w:start w:val="1"/>
+      <w:numFmt w:val="bullet"/>
+      <w:lvlText w:val=""/>
+      <w:lvlJc w:val="left"/>
+      <w:pPr>
+        <w:ind w:left="6480" w:hanging="360"/>
+      </w:pPr>
+      <w:rPr>
+        <w:rFonts w:ascii="Wingdings" w:hAnsi="Wingdings" w:hint="default"/>
+      </w:rPr>
+    </w:lvl>
+  </w:abstractNum>
+  <w:abstractNum w:abstractNumId="9" w15:restartNumberingAfterBreak="0">
     <w:nsid w:val="652044F9"/>
     <w:multiLevelType w:val="multilevel"/>
     <w:tmpl w:val="7D084152"/>
@@ -4517,7 +5406,7 @@
       </w:rPr>
     </w:lvl>
   </w:abstractNum>
-  <w:abstractNum w:abstractNumId="5" w15:restartNumberingAfterBreak="0">
+  <w:abstractNum w:abstractNumId="10" w15:restartNumberingAfterBreak="0">
     <w:nsid w:val="67E86DDE"/>
     <w:multiLevelType w:val="multilevel"/>
     <w:tmpl w:val="57C8FDF0"/>
@@ -4612,7 +5501,120 @@
       </w:pPr>
     </w:lvl>
   </w:abstractNum>
-  <w:abstractNum w:abstractNumId="6" w15:restartNumberingAfterBreak="0">
+  <w:abstractNum w:abstractNumId="11" w15:restartNumberingAfterBreak="0">
+    <w:nsid w:val="71DB34DB"/>
+    <w:multiLevelType w:val="multilevel"/>
+    <w:tmpl w:val="FD7AEBC8"/>
+    <w:lvl w:ilvl="0">
+      <w:start w:val="1"/>
+      <w:numFmt w:val="bullet"/>
+      <w:lvlText w:val=""/>
+      <w:lvlJc w:val="left"/>
+      <w:pPr>
+        <w:ind w:left="720" w:hanging="360"/>
+      </w:pPr>
+      <w:rPr>
+        <w:rFonts w:ascii="Symbol" w:hAnsi="Symbol" w:cs="Symbol" w:hint="default"/>
+      </w:rPr>
+    </w:lvl>
+    <w:lvl w:ilvl="1">
+      <w:start w:val="1"/>
+      <w:numFmt w:val="bullet"/>
+      <w:lvlText w:val=""/>
+      <w:lvlJc w:val="left"/>
+      <w:pPr>
+        <w:ind w:left="1440" w:hanging="360"/>
+      </w:pPr>
+      <w:rPr>
+        <w:rFonts w:ascii="Symbol" w:hAnsi="Symbol" w:hint="default"/>
+      </w:rPr>
+    </w:lvl>
+    <w:lvl w:ilvl="2">
+      <w:start w:val="1"/>
+      <w:numFmt w:val="bullet"/>
+      <w:lvlText w:val=""/>
+      <w:lvlJc w:val="left"/>
+      <w:pPr>
+        <w:ind w:left="2160" w:hanging="360"/>
+      </w:pPr>
+      <w:rPr>
+        <w:rFonts w:ascii="Symbol" w:hAnsi="Symbol" w:cs="Symbol" w:hint="default"/>
+      </w:rPr>
+    </w:lvl>
+    <w:lvl w:ilvl="3">
+      <w:start w:val="1"/>
+      <w:numFmt w:val="bullet"/>
+      <w:lvlText w:val=""/>
+      <w:lvlJc w:val="left"/>
+      <w:pPr>
+        <w:ind w:left="2880" w:hanging="360"/>
+      </w:pPr>
+      <w:rPr>
+        <w:rFonts w:ascii="Symbol" w:hAnsi="Symbol" w:cs="Symbol" w:hint="default"/>
+      </w:rPr>
+    </w:lvl>
+    <w:lvl w:ilvl="4">
+      <w:start w:val="1"/>
+      <w:numFmt w:val="bullet"/>
+      <w:lvlText w:val="o"/>
+      <w:lvlJc w:val="left"/>
+      <w:pPr>
+        <w:ind w:left="3600" w:hanging="360"/>
+      </w:pPr>
+      <w:rPr>
+        <w:rFonts w:ascii="Courier New" w:hAnsi="Courier New" w:cs="Courier New" w:hint="default"/>
+      </w:rPr>
+    </w:lvl>
+    <w:lvl w:ilvl="5">
+      <w:start w:val="1"/>
+      <w:numFmt w:val="bullet"/>
+      <w:lvlText w:val=""/>
+      <w:lvlJc w:val="left"/>
+      <w:pPr>
+        <w:ind w:left="4320" w:hanging="360"/>
+      </w:pPr>
+      <w:rPr>
+        <w:rFonts w:ascii="Wingdings" w:hAnsi="Wingdings" w:cs="Wingdings" w:hint="default"/>
+      </w:rPr>
+    </w:lvl>
+    <w:lvl w:ilvl="6">
+      <w:start w:val="1"/>
+      <w:numFmt w:val="bullet"/>
+      <w:lvlText w:val=""/>
+      <w:lvlJc w:val="left"/>
+      <w:pPr>
+        <w:ind w:left="5040" w:hanging="360"/>
+      </w:pPr>
+      <w:rPr>
+        <w:rFonts w:ascii="Symbol" w:hAnsi="Symbol" w:cs="Symbol" w:hint="default"/>
+      </w:rPr>
+    </w:lvl>
+    <w:lvl w:ilvl="7">
+      <w:start w:val="1"/>
+      <w:numFmt w:val="bullet"/>
+      <w:lvlText w:val="o"/>
+      <w:lvlJc w:val="left"/>
+      <w:pPr>
+        <w:ind w:left="5760" w:hanging="360"/>
+      </w:pPr>
+      <w:rPr>
+        <w:rFonts w:ascii="Courier New" w:hAnsi="Courier New" w:cs="Courier New" w:hint="default"/>
+      </w:rPr>
+    </w:lvl>
+    <w:lvl w:ilvl="8">
+      <w:start w:val="1"/>
+      <w:numFmt w:val="bullet"/>
+      <w:lvlText w:val=""/>
+      <w:lvlJc w:val="left"/>
+      <w:pPr>
+        <w:ind w:left="6480" w:hanging="360"/>
+      </w:pPr>
+      <w:rPr>
+        <w:rFonts w:ascii="Wingdings" w:hAnsi="Wingdings" w:cs="Wingdings" w:hint="default"/>
+      </w:rPr>
+    </w:lvl>
+  </w:abstractNum>
+  <w:abstractNum w:abstractNumId="12" w15:restartNumberingAfterBreak="0">
     <w:nsid w:val="7E3E6BE6"/>
     <w:multiLevelType w:val="multilevel"/>
     <w:tmpl w:val="698E0C42"/>
@@ -4726,25 +5728,43 @@
     </w:lvl>
   </w:abstractNum>
   <w:num w:numId="1" w16cid:durableId="866599687">
-    <w:abstractNumId w:val="1"/>
+    <w:abstractNumId w:val="3"/>
   </w:num>
   <w:num w:numId="2" w16cid:durableId="205214796">
-    <w:abstractNumId w:val="4"/>
+    <w:abstractNumId w:val="9"/>
   </w:num>
   <w:num w:numId="3" w16cid:durableId="1532650629">
-    <w:abstractNumId w:val="2"/>
+    <w:abstractNumId w:val="5"/>
   </w:num>
   <w:num w:numId="4" w16cid:durableId="725646749">
-    <w:abstractNumId w:val="6"/>
+    <w:abstractNumId w:val="12"/>
   </w:num>
   <w:num w:numId="5" w16cid:durableId="2066827537">
-    <w:abstractNumId w:val="3"/>
+    <w:abstractNumId w:val="7"/>
   </w:num>
   <w:num w:numId="6" w16cid:durableId="1633367384">
     <w:abstractNumId w:val="0"/>
   </w:num>
   <w:num w:numId="7" w16cid:durableId="1908101773">
-    <w:abstractNumId w:val="5"/>
+    <w:abstractNumId w:val="10"/>
+  </w:num>
+  <w:num w:numId="8" w16cid:durableId="718942232">
+    <w:abstractNumId w:val="6"/>
+  </w:num>
+  <w:num w:numId="9" w16cid:durableId="1360427178">
+    <w:abstractNumId w:val="8"/>
+  </w:num>
+  <w:num w:numId="10" w16cid:durableId="1067267233">
+    <w:abstractNumId w:val="1"/>
+  </w:num>
+  <w:num w:numId="11" w16cid:durableId="1814979107">
+    <w:abstractNumId w:val="2"/>
+  </w:num>
+  <w:num w:numId="12" w16cid:durableId="1775443772">
+    <w:abstractNumId w:val="11"/>
+  </w:num>
+  <w:num w:numId="13" w16cid:durableId="1163086914">
+    <w:abstractNumId w:val="4"/>
   </w:num>
 </w:numbering>
 </file>

</xml_diff>

<commit_message>
text* + minor change
</commit_message>
<xml_diff>
--- a/Aljaz_Francic_CV.docx
+++ b/Aljaz_Francic_CV.docx
@@ -631,15 +631,15 @@
         <mc:AlternateContent>
           <mc:Choice Requires="wps">
             <w:drawing>
-              <wp:anchor distT="45720" distB="45720" distL="114300" distR="114300" simplePos="0" relativeHeight="251661310" behindDoc="0" locked="0" layoutInCell="1" allowOverlap="1" wp14:anchorId="2F4131C9" wp14:editId="4837632F">
+              <wp:anchor distT="45720" distB="45720" distL="114300" distR="114300" simplePos="0" relativeHeight="251661310" behindDoc="0" locked="0" layoutInCell="1" allowOverlap="1" wp14:anchorId="2F4131C9" wp14:editId="01445BFD">
                 <wp:simplePos x="0" y="0"/>
                 <wp:positionH relativeFrom="page">
-                  <wp:posOffset>5321300</wp:posOffset>
+                  <wp:posOffset>5257800</wp:posOffset>
                 </wp:positionH>
                 <wp:positionV relativeFrom="paragraph">
-                  <wp:posOffset>979170</wp:posOffset>
+                  <wp:posOffset>950595</wp:posOffset>
                 </wp:positionV>
-                <wp:extent cx="1991360" cy="1404620"/>
+                <wp:extent cx="2152650" cy="1404620"/>
                 <wp:effectExtent l="0" t="0" r="0" b="0"/>
                 <wp:wrapSquare wrapText="bothSides"/>
                 <wp:docPr id="217" name="Text Box 2"/>
@@ -655,7 +655,7 @@
                       <wps:spPr bwMode="auto">
                         <a:xfrm>
                           <a:off x="0" y="0"/>
-                          <a:ext cx="1991360" cy="1404620"/>
+                          <a:ext cx="2152650" cy="1404620"/>
                         </a:xfrm>
                         <a:prstGeom prst="rect">
                           <a:avLst/>
@@ -674,6 +674,8 @@
                             <w:pPr>
                               <w:jc w:val="center"/>
                               <w:rPr>
+                                <w:sz w:val="24"/>
+                                <w:szCs w:val="24"/>
                                 <w:lang w:val="en-US"/>
                               </w:rPr>
                             </w:pPr>
@@ -681,6 +683,8 @@
                               <w:r>
                                 <w:rPr>
                                   <w:rStyle w:val="Hyperlink"/>
+                                  <w:sz w:val="24"/>
+                                  <w:szCs w:val="24"/>
                                 </w:rPr>
                                 <w:t>https://github.com/aljazfrancic</w:t>
                               </w:r>
@@ -705,13 +709,15 @@
           </mc:Choice>
           <mc:Fallback>
             <w:pict>
-              <v:shape w14:anchorId="2F4131C9" id="_x0000_s1027" type="#_x0000_t202" style="position:absolute;margin-left:419pt;margin-top:77.1pt;width:156.8pt;height:110.6pt;z-index:251661310;visibility:visible;mso-wrap-style:square;mso-width-percent:0;mso-height-percent:200;mso-wrap-distance-left:9pt;mso-wrap-distance-top:3.6pt;mso-wrap-distance-right:9pt;mso-wrap-distance-bottom:3.6pt;mso-position-horizontal:absolute;mso-position-horizontal-relative:page;mso-position-vertical:absolute;mso-position-vertical-relative:text;mso-width-percent:0;mso-height-percent:200;mso-width-relative:margin;mso-height-relative:margin;v-text-anchor:top" o:gfxdata="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" filled="f" stroked="f">
+              <v:shape w14:anchorId="2F4131C9" id="_x0000_s1027" type="#_x0000_t202" style="position:absolute;margin-left:414pt;margin-top:74.85pt;width:169.5pt;height:110.6pt;z-index:251661310;visibility:visible;mso-wrap-style:square;mso-width-percent:0;mso-height-percent:200;mso-wrap-distance-left:9pt;mso-wrap-distance-top:3.6pt;mso-wrap-distance-right:9pt;mso-wrap-distance-bottom:3.6pt;mso-position-horizontal:absolute;mso-position-horizontal-relative:page;mso-position-vertical:absolute;mso-position-vertical-relative:text;mso-width-percent:0;mso-height-percent:200;mso-width-relative:margin;mso-height-relative:margin;v-text-anchor:top" o:gfxdata="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" filled="f" stroked="f">
                 <v:textbox style="mso-fit-shape-to-text:t">
                   <w:txbxContent>
                     <w:p>
                       <w:pPr>
                         <w:jc w:val="center"/>
                         <w:rPr>
+                          <w:sz w:val="24"/>
+                          <w:szCs w:val="24"/>
                           <w:lang w:val="en-US"/>
                         </w:rPr>
                       </w:pPr>
@@ -719,6 +725,8 @@
                         <w:r>
                           <w:rPr>
                             <w:rStyle w:val="Hyperlink"/>
+                            <w:sz w:val="24"/>
+                            <w:szCs w:val="24"/>
                           </w:rPr>
                           <w:t>https://github.com/aljazfrancic</w:t>
                         </w:r>

</xml_diff>

<commit_message>
add OSRS hobby + cosmetic changes
</commit_message>
<xml_diff>
--- a/Aljaz_Francic_CV.docx
+++ b/Aljaz_Francic_CV.docx
@@ -20,7 +20,7 @@
         <mc:AlternateContent>
           <mc:Choice Requires="wps">
             <w:drawing>
-              <wp:anchor distT="45720" distB="45720" distL="114300" distR="114300" simplePos="0" relativeHeight="251680768" behindDoc="0" locked="0" layoutInCell="1" allowOverlap="1" wp14:anchorId="2FEE997F" wp14:editId="4E766CEC">
+              <wp:anchor distT="45720" distB="45720" distL="114300" distR="114300" simplePos="0" relativeHeight="251680768" behindDoc="0" locked="0" layoutInCell="1" allowOverlap="1" wp14:anchorId="2FEE997F" wp14:editId="335EC423">
                 <wp:simplePos x="0" y="0"/>
                 <wp:positionH relativeFrom="margin">
                   <wp:align>left</wp:align>
@@ -49,9 +49,7 @@
                         <a:prstGeom prst="rect">
                           <a:avLst/>
                         </a:prstGeom>
-                        <a:solidFill>
-                          <a:srgbClr val="FFFFFF"/>
-                        </a:solidFill>
+                        <a:noFill/>
                         <a:ln w="9525">
                           <a:noFill/>
                           <a:miter lim="800000"/>
@@ -155,7 +153,55 @@
                                 <w:szCs w:val="24"/>
                                 <w:lang w:val="en-US"/>
                               </w:rPr>
-                              <w:t>+38651410170</w:t>
+                              <w:t>+386</w:t>
+                            </w:r>
+                            <w:r>
+                              <w:rPr>
+                                <w:sz w:val="24"/>
+                                <w:szCs w:val="24"/>
+                                <w:lang w:val="en-US"/>
+                              </w:rPr>
+                              <w:t xml:space="preserve"> </w:t>
+                            </w:r>
+                            <w:r>
+                              <w:rPr>
+                                <w:sz w:val="24"/>
+                                <w:szCs w:val="24"/>
+                                <w:lang w:val="en-US"/>
+                              </w:rPr>
+                              <w:t>51</w:t>
+                            </w:r>
+                            <w:r>
+                              <w:rPr>
+                                <w:sz w:val="24"/>
+                                <w:szCs w:val="24"/>
+                                <w:lang w:val="en-US"/>
+                              </w:rPr>
+                              <w:t xml:space="preserve"> </w:t>
+                            </w:r>
+                            <w:r>
+                              <w:rPr>
+                                <w:sz w:val="24"/>
+                                <w:szCs w:val="24"/>
+                                <w:lang w:val="en-US"/>
+                              </w:rPr>
+                              <w:t>410</w:t>
+                            </w:r>
+                            <w:r>
+                              <w:rPr>
+                                <w:sz w:val="24"/>
+                                <w:szCs w:val="24"/>
+                                <w:lang w:val="en-US"/>
+                              </w:rPr>
+                              <w:t xml:space="preserve"> </w:t>
+                            </w:r>
+                            <w:r>
+                              <w:rPr>
+                                <w:sz w:val="24"/>
+                                <w:szCs w:val="24"/>
+                                <w:lang w:val="en-US"/>
+                              </w:rPr>
+                              <w:t>170</w:t>
                             </w:r>
                           </w:p>
                           <w:p>
@@ -261,7 +307,7 @@
                 <v:stroke joinstyle="miter"/>
                 <v:path gradientshapeok="t" o:connecttype="rect"/>
               </v:shapetype>
-              <v:shape id="Text Box 2" o:spid="_x0000_s1026" type="#_x0000_t202" style="position:absolute;margin-left:0;margin-top:18pt;width:270pt;height:152.65pt;z-index:251680768;visibility:visible;mso-wrap-style:square;mso-width-percent:0;mso-height-percent:0;mso-wrap-distance-left:9pt;mso-wrap-distance-top:3.6pt;mso-wrap-distance-right:9pt;mso-wrap-distance-bottom:3.6pt;mso-position-horizontal:left;mso-position-horizontal-relative:margin;mso-position-vertical:absolute;mso-position-vertical-relative:text;mso-width-percent:0;mso-height-percent:0;mso-width-relative:margin;mso-height-relative:margin;v-text-anchor:top" o:gfxdata="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" stroked="f">
+              <v:shape id="Text Box 2" o:spid="_x0000_s1026" type="#_x0000_t202" style="position:absolute;margin-left:0;margin-top:18pt;width:270pt;height:152.65pt;z-index:251680768;visibility:visible;mso-wrap-style:square;mso-width-percent:0;mso-height-percent:0;mso-wrap-distance-left:9pt;mso-wrap-distance-top:3.6pt;mso-wrap-distance-right:9pt;mso-wrap-distance-bottom:3.6pt;mso-position-horizontal:left;mso-position-horizontal-relative:margin;mso-position-vertical:absolute;mso-position-vertical-relative:text;mso-width-percent:0;mso-height-percent:0;mso-width-relative:margin;mso-height-relative:margin;v-text-anchor:top" o:gfxdata="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" filled="f" stroked="f">
                 <v:textbox>
                   <w:txbxContent>
                     <w:p>
@@ -358,7 +404,55 @@
                           <w:szCs w:val="24"/>
                           <w:lang w:val="en-US"/>
                         </w:rPr>
-                        <w:t>+38651410170</w:t>
+                        <w:t>+386</w:t>
+                      </w:r>
+                      <w:r>
+                        <w:rPr>
+                          <w:sz w:val="24"/>
+                          <w:szCs w:val="24"/>
+                          <w:lang w:val="en-US"/>
+                        </w:rPr>
+                        <w:t xml:space="preserve"> </w:t>
+                      </w:r>
+                      <w:r>
+                        <w:rPr>
+                          <w:sz w:val="24"/>
+                          <w:szCs w:val="24"/>
+                          <w:lang w:val="en-US"/>
+                        </w:rPr>
+                        <w:t>51</w:t>
+                      </w:r>
+                      <w:r>
+                        <w:rPr>
+                          <w:sz w:val="24"/>
+                          <w:szCs w:val="24"/>
+                          <w:lang w:val="en-US"/>
+                        </w:rPr>
+                        <w:t xml:space="preserve"> </w:t>
+                      </w:r>
+                      <w:r>
+                        <w:rPr>
+                          <w:sz w:val="24"/>
+                          <w:szCs w:val="24"/>
+                          <w:lang w:val="en-US"/>
+                        </w:rPr>
+                        <w:t>410</w:t>
+                      </w:r>
+                      <w:r>
+                        <w:rPr>
+                          <w:sz w:val="24"/>
+                          <w:szCs w:val="24"/>
+                          <w:lang w:val="en-US"/>
+                        </w:rPr>
+                        <w:t xml:space="preserve"> </w:t>
+                      </w:r>
+                      <w:r>
+                        <w:rPr>
+                          <w:sz w:val="24"/>
+                          <w:szCs w:val="24"/>
+                          <w:lang w:val="en-US"/>
+                        </w:rPr>
+                        <w:t>170</w:t>
                       </w:r>
                     </w:p>
                     <w:p>
@@ -461,76 +555,6 @@
       </w:pPr>
       <w:r>
         <w:rPr>
-          <w:noProof/>
-          <w:sz w:val="24"/>
-          <w:szCs w:val="24"/>
-          <w:lang w:val="en-US"/>
-        </w:rPr>
-        <w:drawing>
-          <wp:anchor distT="0" distB="0" distL="114300" distR="114300" simplePos="0" relativeHeight="251682816" behindDoc="1" locked="0" layoutInCell="1" allowOverlap="1" wp14:anchorId="163EA000" wp14:editId="22AEB8AB">
-            <wp:simplePos x="0" y="0"/>
-            <wp:positionH relativeFrom="margin">
-              <wp:posOffset>5133975</wp:posOffset>
-            </wp:positionH>
-            <wp:positionV relativeFrom="paragraph">
-              <wp:posOffset>116205</wp:posOffset>
-            </wp:positionV>
-            <wp:extent cx="1416685" cy="1416685"/>
-            <wp:effectExtent l="0" t="0" r="0" b="0"/>
-            <wp:wrapNone/>
-            <wp:docPr id="1" name="Graphic 1">
-              <a:hlinkClick xmlns:a="http://schemas.openxmlformats.org/drawingml/2006/main" r:id="rId8"/>
-            </wp:docPr>
-            <wp:cNvGraphicFramePr>
-              <a:graphicFrameLocks xmlns:a="http://schemas.openxmlformats.org/drawingml/2006/main" noChangeAspect="1"/>
-            </wp:cNvGraphicFramePr>
-            <a:graphic xmlns:a="http://schemas.openxmlformats.org/drawingml/2006/main">
-              <a:graphicData uri="http://schemas.openxmlformats.org/drawingml/2006/picture">
-                <pic:pic xmlns:pic="http://schemas.openxmlformats.org/drawingml/2006/picture">
-                  <pic:nvPicPr>
-                    <pic:cNvPr id="1" name="Graphic 1">
-                      <a:hlinkClick r:id="rId8"/>
-                    </pic:cNvPr>
-                    <pic:cNvPicPr/>
-                  </pic:nvPicPr>
-                  <pic:blipFill>
-                    <a:blip r:embed="rId9" cstate="print">
-                      <a:extLst>
-                        <a:ext uri="{28A0092B-C50C-407E-A947-70E740481C1C}">
-                          <a14:useLocalDpi xmlns:a14="http://schemas.microsoft.com/office/drawing/2010/main" val="0"/>
-                        </a:ext>
-                        <a:ext uri="{96DAC541-7B7A-43D3-8B79-37D633B846F1}">
-                          <asvg:svgBlip xmlns:asvg="http://schemas.microsoft.com/office/drawing/2016/SVG/main" r:embed="rId10"/>
-                        </a:ext>
-                      </a:extLst>
-                    </a:blip>
-                    <a:stretch>
-                      <a:fillRect/>
-                    </a:stretch>
-                  </pic:blipFill>
-                  <pic:spPr>
-                    <a:xfrm>
-                      <a:off x="0" y="0"/>
-                      <a:ext cx="1416685" cy="1416685"/>
-                    </a:xfrm>
-                    <a:prstGeom prst="rect">
-                      <a:avLst/>
-                    </a:prstGeom>
-                  </pic:spPr>
-                </pic:pic>
-              </a:graphicData>
-            </a:graphic>
-            <wp14:sizeRelH relativeFrom="page">
-              <wp14:pctWidth>0</wp14:pctWidth>
-            </wp14:sizeRelH>
-            <wp14:sizeRelV relativeFrom="page">
-              <wp14:pctHeight>0</wp14:pctHeight>
-            </wp14:sizeRelV>
-          </wp:anchor>
-        </w:drawing>
-      </w:r>
-      <w:r>
-        <w:rPr>
           <w:b/>
           <w:noProof/>
           <w:sz w:val="24"/>
@@ -538,7 +562,7 @@
           <w:lang w:val="en-US"/>
         </w:rPr>
         <w:drawing>
-          <wp:anchor distT="0" distB="0" distL="114300" distR="114300" simplePos="0" relativeHeight="251681792" behindDoc="0" locked="0" layoutInCell="1" allowOverlap="1" wp14:anchorId="1A3681BB" wp14:editId="7DCCB0EB">
+          <wp:anchor distT="0" distB="0" distL="114300" distR="114300" simplePos="0" relativeHeight="251681792" behindDoc="0" locked="0" layoutInCell="1" allowOverlap="1" wp14:anchorId="1A3681BB" wp14:editId="4C9F5744">
             <wp:simplePos x="0" y="0"/>
             <wp:positionH relativeFrom="column">
               <wp:posOffset>3581400</wp:posOffset>
@@ -563,7 +587,7 @@
                     </pic:cNvPicPr>
                   </pic:nvPicPr>
                   <pic:blipFill>
-                    <a:blip r:embed="rId11" cstate="print">
+                    <a:blip r:embed="rId8" cstate="print">
                       <a:extLst>
                         <a:ext uri="{28A0092B-C50C-407E-A947-70E740481C1C}">
                           <a14:useLocalDpi xmlns:a14="http://schemas.microsoft.com/office/drawing/2010/main" val="0"/>
@@ -627,823 +651,68 @@
           <w:szCs w:val="24"/>
           <w:lang w:val="en-US"/>
         </w:rPr>
-        <mc:AlternateContent>
-          <mc:Choice Requires="wps">
-            <w:drawing>
-              <wp:anchor distT="45720" distB="45720" distL="114300" distR="114300" simplePos="0" relativeHeight="251662335" behindDoc="0" locked="0" layoutInCell="1" allowOverlap="1" wp14:anchorId="6971ADA2" wp14:editId="488D6A48">
-                <wp:simplePos x="0" y="0"/>
-                <wp:positionH relativeFrom="margin">
-                  <wp:align>left</wp:align>
-                </wp:positionH>
-                <wp:positionV relativeFrom="paragraph">
-                  <wp:posOffset>5095875</wp:posOffset>
-                </wp:positionV>
-                <wp:extent cx="3686175" cy="3876675"/>
-                <wp:effectExtent l="0" t="0" r="9525" b="9525"/>
-                <wp:wrapSquare wrapText="bothSides"/>
-                <wp:docPr id="2" name="Text Box 2"/>
-                <wp:cNvGraphicFramePr>
-                  <a:graphicFrameLocks xmlns:a="http://schemas.openxmlformats.org/drawingml/2006/main"/>
-                </wp:cNvGraphicFramePr>
-                <a:graphic xmlns:a="http://schemas.openxmlformats.org/drawingml/2006/main">
-                  <a:graphicData uri="http://schemas.microsoft.com/office/word/2010/wordprocessingShape">
-                    <wps:wsp>
-                      <wps:cNvSpPr txBox="1">
-                        <a:spLocks noChangeArrowheads="1"/>
-                      </wps:cNvSpPr>
-                      <wps:spPr bwMode="auto">
-                        <a:xfrm>
-                          <a:off x="0" y="0"/>
-                          <a:ext cx="3686175" cy="3876675"/>
-                        </a:xfrm>
-                        <a:prstGeom prst="rect">
-                          <a:avLst/>
-                        </a:prstGeom>
-                        <a:solidFill>
-                          <a:srgbClr val="FFFFFF"/>
-                        </a:solidFill>
-                        <a:ln w="9525">
-                          <a:noFill/>
-                          <a:miter lim="800000"/>
-                          <a:headEnd/>
-                          <a:tailEnd/>
-                        </a:ln>
-                      </wps:spPr>
-                      <wps:txbx>
-                        <w:txbxContent>
-                          <w:p>
-                            <w:pPr>
-                              <w:rPr>
-                                <w:sz w:val="24"/>
-                                <w:szCs w:val="24"/>
-                                <w:lang w:val="en-US"/>
-                              </w:rPr>
-                            </w:pPr>
-                            <w:r>
-                              <w:rPr>
-                                <w:b/>
-                                <w:sz w:val="24"/>
-                                <w:szCs w:val="24"/>
-                                <w:lang w:val="en-US"/>
-                              </w:rPr>
-                              <w:t>Proficiencies</w:t>
-                            </w:r>
-                          </w:p>
-                          <w:p>
-                            <w:pPr>
-                              <w:pStyle w:val="ListParagraph"/>
-                              <w:numPr>
-                                <w:ilvl w:val="0"/>
-                                <w:numId w:val="1"/>
-                              </w:numPr>
-                              <w:rPr>
-                                <w:sz w:val="24"/>
-                                <w:szCs w:val="24"/>
-                                <w:lang w:val="en-US"/>
-                              </w:rPr>
-                            </w:pPr>
-                            <w:r>
-                              <w:rPr>
-                                <w:sz w:val="24"/>
-                                <w:szCs w:val="24"/>
-                                <w:lang w:val="en-US"/>
-                              </w:rPr>
-                              <w:t>Python</w:t>
-                            </w:r>
-                          </w:p>
-                          <w:p>
-                            <w:pPr>
-                              <w:pStyle w:val="ListParagraph"/>
-                              <w:numPr>
-                                <w:ilvl w:val="0"/>
-                                <w:numId w:val="10"/>
-                              </w:numPr>
-                              <w:rPr>
-                                <w:sz w:val="24"/>
-                                <w:szCs w:val="24"/>
-                                <w:lang w:val="en-US"/>
-                              </w:rPr>
-                            </w:pPr>
-                            <w:proofErr w:type="spellStart"/>
-                            <w:r>
-                              <w:rPr>
-                                <w:sz w:val="24"/>
-                                <w:szCs w:val="24"/>
-                                <w:lang w:val="en-US"/>
-                              </w:rPr>
-                              <w:t>Keras</w:t>
-                            </w:r>
-                            <w:proofErr w:type="spellEnd"/>
-                            <w:r>
-                              <w:rPr>
-                                <w:sz w:val="24"/>
-                                <w:szCs w:val="24"/>
-                                <w:lang w:val="en-US"/>
-                              </w:rPr>
-                              <w:t>/</w:t>
-                            </w:r>
-                            <w:proofErr w:type="spellStart"/>
-                            <w:r>
-                              <w:rPr>
-                                <w:sz w:val="24"/>
-                                <w:szCs w:val="24"/>
-                                <w:lang w:val="en-US"/>
-                              </w:rPr>
-                              <w:t>Tensorflow</w:t>
-                            </w:r>
-                            <w:proofErr w:type="spellEnd"/>
-                          </w:p>
-                          <w:p>
-                            <w:pPr>
-                              <w:pStyle w:val="ListParagraph"/>
-                              <w:numPr>
-                                <w:ilvl w:val="0"/>
-                                <w:numId w:val="10"/>
-                              </w:numPr>
-                              <w:rPr>
-                                <w:sz w:val="24"/>
-                                <w:szCs w:val="24"/>
-                                <w:lang w:val="en-US"/>
-                              </w:rPr>
-                            </w:pPr>
-                            <w:r>
-                              <w:rPr>
-                                <w:sz w:val="24"/>
-                                <w:szCs w:val="24"/>
-                                <w:lang w:val="en-US"/>
-                              </w:rPr>
-                              <w:t>NumPy</w:t>
-                            </w:r>
-                          </w:p>
-                          <w:p>
-                            <w:pPr>
-                              <w:pStyle w:val="ListParagraph"/>
-                              <w:numPr>
-                                <w:ilvl w:val="0"/>
-                                <w:numId w:val="10"/>
-                              </w:numPr>
-                              <w:rPr>
-                                <w:sz w:val="24"/>
-                                <w:szCs w:val="24"/>
-                                <w:lang w:val="en-US"/>
-                              </w:rPr>
-                            </w:pPr>
-                            <w:r>
-                              <w:rPr>
-                                <w:sz w:val="24"/>
-                                <w:szCs w:val="24"/>
-                                <w:lang w:val="en-US"/>
-                              </w:rPr>
-                              <w:t>OpenCV</w:t>
-                            </w:r>
-                          </w:p>
-                          <w:p>
-                            <w:pPr>
-                              <w:pStyle w:val="ListParagraph"/>
-                              <w:numPr>
-                                <w:ilvl w:val="0"/>
-                                <w:numId w:val="10"/>
-                              </w:numPr>
-                              <w:rPr>
-                                <w:sz w:val="24"/>
-                                <w:szCs w:val="24"/>
-                                <w:lang w:val="en-US"/>
-                              </w:rPr>
-                            </w:pPr>
-                            <w:r>
-                              <w:rPr>
-                                <w:sz w:val="24"/>
-                                <w:szCs w:val="24"/>
-                                <w:lang w:val="en-US"/>
-                              </w:rPr>
-                              <w:t>Discord bots</w:t>
-                            </w:r>
-                            <w:r>
-                              <w:rPr>
-                                <w:sz w:val="24"/>
-                                <w:szCs w:val="24"/>
-                                <w:lang w:val="en-US"/>
-                              </w:rPr>
-                              <w:br/>
-                            </w:r>
-                          </w:p>
-                          <w:p>
-                            <w:pPr>
-                              <w:pStyle w:val="ListParagraph"/>
-                              <w:numPr>
-                                <w:ilvl w:val="0"/>
-                                <w:numId w:val="9"/>
-                              </w:numPr>
-                              <w:rPr>
-                                <w:sz w:val="24"/>
-                                <w:szCs w:val="24"/>
-                                <w:lang w:val="en-US"/>
-                              </w:rPr>
-                            </w:pPr>
-                            <w:r>
-                              <w:rPr>
-                                <w:sz w:val="24"/>
-                                <w:szCs w:val="24"/>
-                                <w:lang w:val="en-US"/>
-                              </w:rPr>
-                              <w:t>C#</w:t>
-                            </w:r>
-                          </w:p>
-                          <w:p>
-                            <w:pPr>
-                              <w:pStyle w:val="ListParagraph"/>
-                              <w:numPr>
-                                <w:ilvl w:val="0"/>
-                                <w:numId w:val="11"/>
-                              </w:numPr>
-                              <w:rPr>
-                                <w:sz w:val="24"/>
-                                <w:szCs w:val="24"/>
-                                <w:lang w:val="en-US"/>
-                              </w:rPr>
-                            </w:pPr>
-                            <w:r>
-                              <w:rPr>
-                                <w:sz w:val="24"/>
-                                <w:szCs w:val="24"/>
-                                <w:lang w:val="en-US"/>
-                              </w:rPr>
-                              <w:t>Unity</w:t>
-                            </w:r>
-                          </w:p>
-                          <w:p>
-                            <w:pPr>
-                              <w:pStyle w:val="ListParagraph"/>
-                              <w:numPr>
-                                <w:ilvl w:val="0"/>
-                                <w:numId w:val="11"/>
-                              </w:numPr>
-                              <w:rPr>
-                                <w:sz w:val="24"/>
-                                <w:szCs w:val="24"/>
-                                <w:lang w:val="en-US"/>
-                              </w:rPr>
-                            </w:pPr>
-                            <w:r>
-                              <w:rPr>
-                                <w:sz w:val="24"/>
-                                <w:szCs w:val="24"/>
-                                <w:lang w:val="en-US"/>
-                              </w:rPr>
-                              <w:t>WPF</w:t>
-                            </w:r>
-                            <w:r>
-                              <w:rPr>
-                                <w:sz w:val="24"/>
-                                <w:szCs w:val="24"/>
-                                <w:lang w:val="en-US"/>
-                              </w:rPr>
-                              <w:br/>
-                            </w:r>
-                          </w:p>
-                          <w:p>
-                            <w:pPr>
-                              <w:pStyle w:val="ListParagraph"/>
-                              <w:numPr>
-                                <w:ilvl w:val="0"/>
-                                <w:numId w:val="1"/>
-                              </w:numPr>
-                              <w:rPr>
-                                <w:sz w:val="24"/>
-                                <w:szCs w:val="24"/>
-                                <w:lang w:val="en-US"/>
-                              </w:rPr>
-                            </w:pPr>
-                            <w:r>
-                              <w:rPr>
-                                <w:sz w:val="24"/>
-                                <w:szCs w:val="24"/>
-                                <w:lang w:val="en-US"/>
-                              </w:rPr>
-                              <w:t>C/C++</w:t>
-                            </w:r>
-                          </w:p>
-                          <w:p>
-                            <w:pPr>
-                              <w:pStyle w:val="ListParagraph"/>
-                              <w:numPr>
-                                <w:ilvl w:val="0"/>
-                                <w:numId w:val="1"/>
-                              </w:numPr>
-                              <w:rPr>
-                                <w:sz w:val="24"/>
-                                <w:szCs w:val="24"/>
-                                <w:lang w:val="en-US"/>
-                              </w:rPr>
-                            </w:pPr>
-                            <w:r>
-                              <w:rPr>
-                                <w:sz w:val="24"/>
-                                <w:szCs w:val="24"/>
-                                <w:lang w:val="en-US"/>
-                              </w:rPr>
-                              <w:t>Java</w:t>
-                            </w:r>
-                          </w:p>
-                          <w:p>
-                            <w:pPr>
-                              <w:pStyle w:val="ListParagraph"/>
-                              <w:numPr>
-                                <w:ilvl w:val="0"/>
-                                <w:numId w:val="1"/>
-                              </w:numPr>
-                              <w:rPr>
-                                <w:sz w:val="24"/>
-                                <w:szCs w:val="24"/>
-                                <w:lang w:val="en-US"/>
-                              </w:rPr>
-                            </w:pPr>
-                            <w:proofErr w:type="spellStart"/>
-                            <w:r>
-                              <w:rPr>
-                                <w:sz w:val="24"/>
-                                <w:szCs w:val="24"/>
-                                <w:lang w:val="en-US"/>
-                              </w:rPr>
-                              <w:t>Matlab</w:t>
-                            </w:r>
-                            <w:proofErr w:type="spellEnd"/>
-                          </w:p>
-                          <w:p>
-                            <w:pPr>
-                              <w:pStyle w:val="ListParagraph"/>
-                              <w:numPr>
-                                <w:ilvl w:val="0"/>
-                                <w:numId w:val="1"/>
-                              </w:numPr>
-                              <w:rPr>
-                                <w:sz w:val="24"/>
-                                <w:szCs w:val="24"/>
-                                <w:lang w:val="en-US"/>
-                              </w:rPr>
-                            </w:pPr>
-                            <w:r>
-                              <w:rPr>
-                                <w:sz w:val="24"/>
-                                <w:szCs w:val="24"/>
-                                <w:lang w:val="en-US"/>
-                              </w:rPr>
-                              <w:t>R</w:t>
-                            </w:r>
-                            <w:r>
-                              <w:rPr>
-                                <w:sz w:val="24"/>
-                                <w:szCs w:val="24"/>
-                                <w:lang w:val="en-US"/>
-                              </w:rPr>
-                              <w:br/>
-                            </w:r>
-                          </w:p>
-                          <w:p>
-                            <w:pPr>
-                              <w:pStyle w:val="ListParagraph"/>
-                              <w:numPr>
-                                <w:ilvl w:val="0"/>
-                                <w:numId w:val="1"/>
-                              </w:numPr>
-                              <w:rPr>
-                                <w:sz w:val="24"/>
-                                <w:szCs w:val="24"/>
-                                <w:lang w:val="en-US"/>
-                              </w:rPr>
-                            </w:pPr>
-                            <w:r>
-                              <w:rPr>
-                                <w:sz w:val="24"/>
-                                <w:szCs w:val="24"/>
-                                <w:lang w:val="en-US"/>
-                              </w:rPr>
-                              <w:t>Bash</w:t>
-                            </w:r>
-                          </w:p>
-                          <w:p>
-                            <w:pPr>
-                              <w:pStyle w:val="ListParagraph"/>
-                              <w:numPr>
-                                <w:ilvl w:val="0"/>
-                                <w:numId w:val="1"/>
-                              </w:numPr>
-                              <w:rPr>
-                                <w:sz w:val="24"/>
-                                <w:szCs w:val="24"/>
-                                <w:lang w:val="en-US"/>
-                              </w:rPr>
-                            </w:pPr>
-                            <w:r>
-                              <w:rPr>
-                                <w:sz w:val="24"/>
-                                <w:szCs w:val="24"/>
-                                <w:lang w:val="en-US"/>
-                              </w:rPr>
-                              <w:t>Regex</w:t>
-                            </w:r>
-                          </w:p>
-                        </w:txbxContent>
-                      </wps:txbx>
-                      <wps:bodyPr rot="0" vert="horz" wrap="square" lIns="91440" tIns="45720" rIns="91440" bIns="45720" anchor="t" anchorCtr="0">
-                        <a:noAutofit/>
-                      </wps:bodyPr>
-                    </wps:wsp>
-                  </a:graphicData>
-                </a:graphic>
-                <wp14:sizeRelH relativeFrom="margin">
-                  <wp14:pctWidth>0</wp14:pctWidth>
-                </wp14:sizeRelH>
-                <wp14:sizeRelV relativeFrom="margin">
-                  <wp14:pctHeight>0</wp14:pctHeight>
-                </wp14:sizeRelV>
-              </wp:anchor>
-            </w:drawing>
-          </mc:Choice>
-          <mc:Fallback>
-            <w:pict>
-              <v:shape w14:anchorId="6971ADA2" id="_x0000_s1027" type="#_x0000_t202" style="position:absolute;margin-left:0;margin-top:401.25pt;width:290.25pt;height:305.25pt;z-index:251662335;visibility:visible;mso-wrap-style:square;mso-width-percent:0;mso-height-percent:0;mso-wrap-distance-left:9pt;mso-wrap-distance-top:3.6pt;mso-wrap-distance-right:9pt;mso-wrap-distance-bottom:3.6pt;mso-position-horizontal:left;mso-position-horizontal-relative:margin;mso-position-vertical:absolute;mso-position-vertical-relative:text;mso-width-percent:0;mso-height-percent:0;mso-width-relative:margin;mso-height-relative:margin;v-text-anchor:top" o:gfxdata="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" stroked="f">
-                <v:textbox>
-                  <w:txbxContent>
-                    <w:p>
-                      <w:pPr>
-                        <w:rPr>
-                          <w:sz w:val="24"/>
-                          <w:szCs w:val="24"/>
-                          <w:lang w:val="en-US"/>
-                        </w:rPr>
-                      </w:pPr>
-                      <w:r>
-                        <w:rPr>
-                          <w:b/>
-                          <w:sz w:val="24"/>
-                          <w:szCs w:val="24"/>
-                          <w:lang w:val="en-US"/>
-                        </w:rPr>
-                        <w:t>Proficiencies</w:t>
-                      </w:r>
-                    </w:p>
-                    <w:p>
-                      <w:pPr>
-                        <w:pStyle w:val="ListParagraph"/>
-                        <w:numPr>
-                          <w:ilvl w:val="0"/>
-                          <w:numId w:val="1"/>
-                        </w:numPr>
-                        <w:rPr>
-                          <w:sz w:val="24"/>
-                          <w:szCs w:val="24"/>
-                          <w:lang w:val="en-US"/>
-                        </w:rPr>
-                      </w:pPr>
-                      <w:r>
-                        <w:rPr>
-                          <w:sz w:val="24"/>
-                          <w:szCs w:val="24"/>
-                          <w:lang w:val="en-US"/>
-                        </w:rPr>
-                        <w:t>Python</w:t>
-                      </w:r>
-                    </w:p>
-                    <w:p>
-                      <w:pPr>
-                        <w:pStyle w:val="ListParagraph"/>
-                        <w:numPr>
-                          <w:ilvl w:val="0"/>
-                          <w:numId w:val="10"/>
-                        </w:numPr>
-                        <w:rPr>
-                          <w:sz w:val="24"/>
-                          <w:szCs w:val="24"/>
-                          <w:lang w:val="en-US"/>
-                        </w:rPr>
-                      </w:pPr>
-                      <w:proofErr w:type="spellStart"/>
-                      <w:r>
-                        <w:rPr>
-                          <w:sz w:val="24"/>
-                          <w:szCs w:val="24"/>
-                          <w:lang w:val="en-US"/>
-                        </w:rPr>
-                        <w:t>Keras</w:t>
-                      </w:r>
-                      <w:proofErr w:type="spellEnd"/>
-                      <w:r>
-                        <w:rPr>
-                          <w:sz w:val="24"/>
-                          <w:szCs w:val="24"/>
-                          <w:lang w:val="en-US"/>
-                        </w:rPr>
-                        <w:t>/</w:t>
-                      </w:r>
-                      <w:proofErr w:type="spellStart"/>
-                      <w:r>
-                        <w:rPr>
-                          <w:sz w:val="24"/>
-                          <w:szCs w:val="24"/>
-                          <w:lang w:val="en-US"/>
-                        </w:rPr>
-                        <w:t>Tensorflow</w:t>
-                      </w:r>
-                      <w:proofErr w:type="spellEnd"/>
-                    </w:p>
-                    <w:p>
-                      <w:pPr>
-                        <w:pStyle w:val="ListParagraph"/>
-                        <w:numPr>
-                          <w:ilvl w:val="0"/>
-                          <w:numId w:val="10"/>
-                        </w:numPr>
-                        <w:rPr>
-                          <w:sz w:val="24"/>
-                          <w:szCs w:val="24"/>
-                          <w:lang w:val="en-US"/>
-                        </w:rPr>
-                      </w:pPr>
-                      <w:r>
-                        <w:rPr>
-                          <w:sz w:val="24"/>
-                          <w:szCs w:val="24"/>
-                          <w:lang w:val="en-US"/>
-                        </w:rPr>
-                        <w:t>NumPy</w:t>
-                      </w:r>
-                    </w:p>
-                    <w:p>
-                      <w:pPr>
-                        <w:pStyle w:val="ListParagraph"/>
-                        <w:numPr>
-                          <w:ilvl w:val="0"/>
-                          <w:numId w:val="10"/>
-                        </w:numPr>
-                        <w:rPr>
-                          <w:sz w:val="24"/>
-                          <w:szCs w:val="24"/>
-                          <w:lang w:val="en-US"/>
-                        </w:rPr>
-                      </w:pPr>
-                      <w:r>
-                        <w:rPr>
-                          <w:sz w:val="24"/>
-                          <w:szCs w:val="24"/>
-                          <w:lang w:val="en-US"/>
-                        </w:rPr>
-                        <w:t>OpenCV</w:t>
-                      </w:r>
-                    </w:p>
-                    <w:p>
-                      <w:pPr>
-                        <w:pStyle w:val="ListParagraph"/>
-                        <w:numPr>
-                          <w:ilvl w:val="0"/>
-                          <w:numId w:val="10"/>
-                        </w:numPr>
-                        <w:rPr>
-                          <w:sz w:val="24"/>
-                          <w:szCs w:val="24"/>
-                          <w:lang w:val="en-US"/>
-                        </w:rPr>
-                      </w:pPr>
-                      <w:r>
-                        <w:rPr>
-                          <w:sz w:val="24"/>
-                          <w:szCs w:val="24"/>
-                          <w:lang w:val="en-US"/>
-                        </w:rPr>
-                        <w:t>Discord bots</w:t>
-                      </w:r>
-                      <w:r>
-                        <w:rPr>
-                          <w:sz w:val="24"/>
-                          <w:szCs w:val="24"/>
-                          <w:lang w:val="en-US"/>
-                        </w:rPr>
-                        <w:br/>
-                      </w:r>
-                    </w:p>
-                    <w:p>
-                      <w:pPr>
-                        <w:pStyle w:val="ListParagraph"/>
-                        <w:numPr>
-                          <w:ilvl w:val="0"/>
-                          <w:numId w:val="9"/>
-                        </w:numPr>
-                        <w:rPr>
-                          <w:sz w:val="24"/>
-                          <w:szCs w:val="24"/>
-                          <w:lang w:val="en-US"/>
-                        </w:rPr>
-                      </w:pPr>
-                      <w:r>
-                        <w:rPr>
-                          <w:sz w:val="24"/>
-                          <w:szCs w:val="24"/>
-                          <w:lang w:val="en-US"/>
-                        </w:rPr>
-                        <w:t>C#</w:t>
-                      </w:r>
-                    </w:p>
-                    <w:p>
-                      <w:pPr>
-                        <w:pStyle w:val="ListParagraph"/>
-                        <w:numPr>
-                          <w:ilvl w:val="0"/>
-                          <w:numId w:val="11"/>
-                        </w:numPr>
-                        <w:rPr>
-                          <w:sz w:val="24"/>
-                          <w:szCs w:val="24"/>
-                          <w:lang w:val="en-US"/>
-                        </w:rPr>
-                      </w:pPr>
-                      <w:r>
-                        <w:rPr>
-                          <w:sz w:val="24"/>
-                          <w:szCs w:val="24"/>
-                          <w:lang w:val="en-US"/>
-                        </w:rPr>
-                        <w:t>Unity</w:t>
-                      </w:r>
-                    </w:p>
-                    <w:p>
-                      <w:pPr>
-                        <w:pStyle w:val="ListParagraph"/>
-                        <w:numPr>
-                          <w:ilvl w:val="0"/>
-                          <w:numId w:val="11"/>
-                        </w:numPr>
-                        <w:rPr>
-                          <w:sz w:val="24"/>
-                          <w:szCs w:val="24"/>
-                          <w:lang w:val="en-US"/>
-                        </w:rPr>
-                      </w:pPr>
-                      <w:r>
-                        <w:rPr>
-                          <w:sz w:val="24"/>
-                          <w:szCs w:val="24"/>
-                          <w:lang w:val="en-US"/>
-                        </w:rPr>
-                        <w:t>WPF</w:t>
-                      </w:r>
-                      <w:r>
-                        <w:rPr>
-                          <w:sz w:val="24"/>
-                          <w:szCs w:val="24"/>
-                          <w:lang w:val="en-US"/>
-                        </w:rPr>
-                        <w:br/>
-                      </w:r>
-                    </w:p>
-                    <w:p>
-                      <w:pPr>
-                        <w:pStyle w:val="ListParagraph"/>
-                        <w:numPr>
-                          <w:ilvl w:val="0"/>
-                          <w:numId w:val="1"/>
-                        </w:numPr>
-                        <w:rPr>
-                          <w:sz w:val="24"/>
-                          <w:szCs w:val="24"/>
-                          <w:lang w:val="en-US"/>
-                        </w:rPr>
-                      </w:pPr>
-                      <w:r>
-                        <w:rPr>
-                          <w:sz w:val="24"/>
-                          <w:szCs w:val="24"/>
-                          <w:lang w:val="en-US"/>
-                        </w:rPr>
-                        <w:t>C/C++</w:t>
-                      </w:r>
-                    </w:p>
-                    <w:p>
-                      <w:pPr>
-                        <w:pStyle w:val="ListParagraph"/>
-                        <w:numPr>
-                          <w:ilvl w:val="0"/>
-                          <w:numId w:val="1"/>
-                        </w:numPr>
-                        <w:rPr>
-                          <w:sz w:val="24"/>
-                          <w:szCs w:val="24"/>
-                          <w:lang w:val="en-US"/>
-                        </w:rPr>
-                      </w:pPr>
-                      <w:r>
-                        <w:rPr>
-                          <w:sz w:val="24"/>
-                          <w:szCs w:val="24"/>
-                          <w:lang w:val="en-US"/>
-                        </w:rPr>
-                        <w:t>Java</w:t>
-                      </w:r>
-                    </w:p>
-                    <w:p>
-                      <w:pPr>
-                        <w:pStyle w:val="ListParagraph"/>
-                        <w:numPr>
-                          <w:ilvl w:val="0"/>
-                          <w:numId w:val="1"/>
-                        </w:numPr>
-                        <w:rPr>
-                          <w:sz w:val="24"/>
-                          <w:szCs w:val="24"/>
-                          <w:lang w:val="en-US"/>
-                        </w:rPr>
-                      </w:pPr>
-                      <w:proofErr w:type="spellStart"/>
-                      <w:r>
-                        <w:rPr>
-                          <w:sz w:val="24"/>
-                          <w:szCs w:val="24"/>
-                          <w:lang w:val="en-US"/>
-                        </w:rPr>
-                        <w:t>Matlab</w:t>
-                      </w:r>
-                      <w:proofErr w:type="spellEnd"/>
-                    </w:p>
-                    <w:p>
-                      <w:pPr>
-                        <w:pStyle w:val="ListParagraph"/>
-                        <w:numPr>
-                          <w:ilvl w:val="0"/>
-                          <w:numId w:val="1"/>
-                        </w:numPr>
-                        <w:rPr>
-                          <w:sz w:val="24"/>
-                          <w:szCs w:val="24"/>
-                          <w:lang w:val="en-US"/>
-                        </w:rPr>
-                      </w:pPr>
-                      <w:r>
-                        <w:rPr>
-                          <w:sz w:val="24"/>
-                          <w:szCs w:val="24"/>
-                          <w:lang w:val="en-US"/>
-                        </w:rPr>
-                        <w:t>R</w:t>
-                      </w:r>
-                      <w:r>
-                        <w:rPr>
-                          <w:sz w:val="24"/>
-                          <w:szCs w:val="24"/>
-                          <w:lang w:val="en-US"/>
-                        </w:rPr>
-                        <w:br/>
-                      </w:r>
-                    </w:p>
-                    <w:p>
-                      <w:pPr>
-                        <w:pStyle w:val="ListParagraph"/>
-                        <w:numPr>
-                          <w:ilvl w:val="0"/>
-                          <w:numId w:val="1"/>
-                        </w:numPr>
-                        <w:rPr>
-                          <w:sz w:val="24"/>
-                          <w:szCs w:val="24"/>
-                          <w:lang w:val="en-US"/>
-                        </w:rPr>
-                      </w:pPr>
-                      <w:r>
-                        <w:rPr>
-                          <w:sz w:val="24"/>
-                          <w:szCs w:val="24"/>
-                          <w:lang w:val="en-US"/>
-                        </w:rPr>
-                        <w:t>Bash</w:t>
-                      </w:r>
-                    </w:p>
-                    <w:p>
-                      <w:pPr>
-                        <w:pStyle w:val="ListParagraph"/>
-                        <w:numPr>
-                          <w:ilvl w:val="0"/>
-                          <w:numId w:val="1"/>
-                        </w:numPr>
-                        <w:rPr>
-                          <w:sz w:val="24"/>
-                          <w:szCs w:val="24"/>
-                          <w:lang w:val="en-US"/>
-                        </w:rPr>
-                      </w:pPr>
-                      <w:r>
-                        <w:rPr>
-                          <w:sz w:val="24"/>
-                          <w:szCs w:val="24"/>
-                          <w:lang w:val="en-US"/>
-                        </w:rPr>
-                        <w:t>Regex</w:t>
-                      </w:r>
-                    </w:p>
-                  </w:txbxContent>
-                </v:textbox>
-                <w10:wrap type="square" anchorx="margin"/>
-              </v:shape>
-            </w:pict>
-          </mc:Fallback>
-        </mc:AlternateContent>
+        <w:drawing>
+          <wp:anchor distT="0" distB="0" distL="114300" distR="114300" simplePos="0" relativeHeight="251682816" behindDoc="1" locked="0" layoutInCell="1" allowOverlap="1" wp14:anchorId="163EA000" wp14:editId="42B60C1D">
+            <wp:simplePos x="0" y="0"/>
+            <wp:positionH relativeFrom="margin">
+              <wp:posOffset>3558596</wp:posOffset>
+            </wp:positionH>
+            <wp:positionV relativeFrom="paragraph">
+              <wp:posOffset>8420735</wp:posOffset>
+            </wp:positionV>
+            <wp:extent cx="549910" cy="549910"/>
+            <wp:effectExtent l="0" t="0" r="2540" b="2540"/>
+            <wp:wrapNone/>
+            <wp:docPr id="1" name="Graphic 1">
+              <a:hlinkClick xmlns:a="http://schemas.openxmlformats.org/drawingml/2006/main" r:id="rId9"/>
+            </wp:docPr>
+            <wp:cNvGraphicFramePr>
+              <a:graphicFrameLocks xmlns:a="http://schemas.openxmlformats.org/drawingml/2006/main" noChangeAspect="1"/>
+            </wp:cNvGraphicFramePr>
+            <a:graphic xmlns:a="http://schemas.openxmlformats.org/drawingml/2006/main">
+              <a:graphicData uri="http://schemas.openxmlformats.org/drawingml/2006/picture">
+                <pic:pic xmlns:pic="http://schemas.openxmlformats.org/drawingml/2006/picture">
+                  <pic:nvPicPr>
+                    <pic:cNvPr id="1" name="Graphic 1">
+                      <a:hlinkClick r:id="rId9"/>
+                    </pic:cNvPr>
+                    <pic:cNvPicPr/>
+                  </pic:nvPicPr>
+                  <pic:blipFill>
+                    <a:blip r:embed="rId10" cstate="print">
+                      <a:extLst>
+                        <a:ext uri="{28A0092B-C50C-407E-A947-70E740481C1C}">
+                          <a14:useLocalDpi xmlns:a14="http://schemas.microsoft.com/office/drawing/2010/main" val="0"/>
+                        </a:ext>
+                        <a:ext uri="{96DAC541-7B7A-43D3-8B79-37D633B846F1}">
+                          <asvg:svgBlip xmlns:asvg="http://schemas.microsoft.com/office/drawing/2016/SVG/main" r:embed="rId11"/>
+                        </a:ext>
+                      </a:extLst>
+                    </a:blip>
+                    <a:stretch>
+                      <a:fillRect/>
+                    </a:stretch>
+                  </pic:blipFill>
+                  <pic:spPr>
+                    <a:xfrm>
+                      <a:off x="0" y="0"/>
+                      <a:ext cx="549910" cy="549910"/>
+                    </a:xfrm>
+                    <a:prstGeom prst="rect">
+                      <a:avLst/>
+                    </a:prstGeom>
+                  </pic:spPr>
+                </pic:pic>
+              </a:graphicData>
+            </a:graphic>
+            <wp14:sizeRelH relativeFrom="page">
+              <wp14:pctWidth>0</wp14:pctWidth>
+            </wp14:sizeRelH>
+            <wp14:sizeRelV relativeFrom="page">
+              <wp14:pctHeight>0</wp14:pctHeight>
+            </wp14:sizeRelV>
+          </wp:anchor>
+        </w:drawing>
       </w:r>
       <w:r>
         <w:rPr>
@@ -1456,15 +725,15 @@
         <mc:AlternateContent>
           <mc:Choice Requires="wps">
             <w:drawing>
-              <wp:anchor distT="45720" distB="45720" distL="114300" distR="114300" simplePos="0" relativeHeight="251661310" behindDoc="0" locked="0" layoutInCell="1" allowOverlap="1" wp14:anchorId="2F4131C9" wp14:editId="3B6B2C14">
+              <wp:anchor distT="45720" distB="45720" distL="114300" distR="114300" simplePos="0" relativeHeight="251661310" behindDoc="0" locked="0" layoutInCell="1" allowOverlap="1" wp14:anchorId="2F4131C9" wp14:editId="222DD70E">
                 <wp:simplePos x="0" y="0"/>
-                <wp:positionH relativeFrom="page">
-                  <wp:posOffset>5257800</wp:posOffset>
+                <wp:positionH relativeFrom="margin">
+                  <wp:posOffset>4094480</wp:posOffset>
                 </wp:positionH>
                 <wp:positionV relativeFrom="paragraph">
-                  <wp:posOffset>950595</wp:posOffset>
+                  <wp:posOffset>8517890</wp:posOffset>
                 </wp:positionV>
-                <wp:extent cx="2152650" cy="1404620"/>
+                <wp:extent cx="2162175" cy="1404620"/>
                 <wp:effectExtent l="0" t="0" r="0" b="0"/>
                 <wp:wrapSquare wrapText="bothSides"/>
                 <wp:docPr id="217" name="Text Box 2"/>
@@ -1480,7 +749,7 @@
                       <wps:spPr bwMode="auto">
                         <a:xfrm>
                           <a:off x="0" y="0"/>
-                          <a:ext cx="2152650" cy="1404620"/>
+                          <a:ext cx="2162175" cy="1404620"/>
                         </a:xfrm>
                         <a:prstGeom prst="rect">
                           <a:avLst/>
@@ -1534,7 +803,7 @@
           </mc:Choice>
           <mc:Fallback>
             <w:pict>
-              <v:shape w14:anchorId="2F4131C9" id="_x0000_s1028" type="#_x0000_t202" style="position:absolute;margin-left:414pt;margin-top:74.85pt;width:169.5pt;height:110.6pt;z-index:251661310;visibility:visible;mso-wrap-style:square;mso-width-percent:0;mso-height-percent:200;mso-wrap-distance-left:9pt;mso-wrap-distance-top:3.6pt;mso-wrap-distance-right:9pt;mso-wrap-distance-bottom:3.6pt;mso-position-horizontal:absolute;mso-position-horizontal-relative:page;mso-position-vertical:absolute;mso-position-vertical-relative:text;mso-width-percent:0;mso-height-percent:200;mso-width-relative:margin;mso-height-relative:margin;v-text-anchor:top" o:gfxdata="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" filled="f" stroked="f">
+              <v:shape w14:anchorId="2F4131C9" id="_x0000_s1027" type="#_x0000_t202" style="position:absolute;margin-left:322.4pt;margin-top:670.7pt;width:170.25pt;height:110.6pt;z-index:251661310;visibility:visible;mso-wrap-style:square;mso-width-percent:0;mso-height-percent:200;mso-wrap-distance-left:9pt;mso-wrap-distance-top:3.6pt;mso-wrap-distance-right:9pt;mso-wrap-distance-bottom:3.6pt;mso-position-horizontal:absolute;mso-position-horizontal-relative:margin;mso-position-vertical:absolute;mso-position-vertical-relative:text;mso-width-percent:0;mso-height-percent:200;mso-width-relative:margin;mso-height-relative:margin;v-text-anchor:top" o:gfxdata="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" filled="f" stroked="f">
                 <v:textbox style="mso-fit-shape-to-text:t">
                   <w:txbxContent>
                     <w:p>
@@ -1559,7 +828,7 @@
                     </w:p>
                   </w:txbxContent>
                 </v:textbox>
-                <w10:wrap type="square" anchorx="page"/>
+                <w10:wrap type="square" anchorx="margin"/>
               </v:shape>
             </w:pict>
           </mc:Fallback>
@@ -1575,15 +844,1161 @@
         <mc:AlternateContent>
           <mc:Choice Requires="wps">
             <w:drawing>
-              <wp:anchor distT="45720" distB="45720" distL="114300" distR="114300" simplePos="0" relativeHeight="251663360" behindDoc="0" locked="0" layoutInCell="1" allowOverlap="1" wp14:anchorId="693F343E" wp14:editId="3403FF0F">
+              <wp:anchor distT="45720" distB="45720" distL="114300" distR="114300" simplePos="0" relativeHeight="251662335" behindDoc="0" locked="0" layoutInCell="1" allowOverlap="1" wp14:anchorId="6971ADA2" wp14:editId="6B686444">
                 <wp:simplePos x="0" y="0"/>
                 <wp:positionH relativeFrom="margin">
-                  <wp:posOffset>1883410</wp:posOffset>
+                  <wp:align>left</wp:align>
                 </wp:positionH>
                 <wp:positionV relativeFrom="paragraph">
-                  <wp:posOffset>5151120</wp:posOffset>
+                  <wp:posOffset>4810125</wp:posOffset>
                 </wp:positionV>
-                <wp:extent cx="2174240" cy="3657600"/>
+                <wp:extent cx="2295525" cy="4162425"/>
+                <wp:effectExtent l="0" t="0" r="0" b="0"/>
+                <wp:wrapSquare wrapText="bothSides"/>
+                <wp:docPr id="2" name="Text Box 2"/>
+                <wp:cNvGraphicFramePr>
+                  <a:graphicFrameLocks xmlns:a="http://schemas.openxmlformats.org/drawingml/2006/main"/>
+                </wp:cNvGraphicFramePr>
+                <a:graphic xmlns:a="http://schemas.openxmlformats.org/drawingml/2006/main">
+                  <a:graphicData uri="http://schemas.microsoft.com/office/word/2010/wordprocessingShape">
+                    <wps:wsp>
+                      <wps:cNvSpPr txBox="1">
+                        <a:spLocks noChangeArrowheads="1"/>
+                      </wps:cNvSpPr>
+                      <wps:spPr bwMode="auto">
+                        <a:xfrm>
+                          <a:off x="0" y="0"/>
+                          <a:ext cx="2295525" cy="4162425"/>
+                        </a:xfrm>
+                        <a:prstGeom prst="rect">
+                          <a:avLst/>
+                        </a:prstGeom>
+                        <a:noFill/>
+                        <a:ln w="9525">
+                          <a:noFill/>
+                          <a:miter lim="800000"/>
+                          <a:headEnd/>
+                          <a:tailEnd/>
+                        </a:ln>
+                      </wps:spPr>
+                      <wps:txbx>
+                        <w:txbxContent>
+                          <w:p>
+                            <w:pPr>
+                              <w:rPr>
+                                <w:sz w:val="24"/>
+                                <w:szCs w:val="24"/>
+                                <w:lang w:val="en-US"/>
+                              </w:rPr>
+                            </w:pPr>
+                            <w:r>
+                              <w:rPr>
+                                <w:b/>
+                                <w:sz w:val="24"/>
+                                <w:szCs w:val="24"/>
+                                <w:lang w:val="en-US"/>
+                              </w:rPr>
+                              <w:t>Proficiencies</w:t>
+                            </w:r>
+                          </w:p>
+                          <w:p>
+                            <w:pPr>
+                              <w:pStyle w:val="ListParagraph"/>
+                              <w:numPr>
+                                <w:ilvl w:val="0"/>
+                                <w:numId w:val="1"/>
+                              </w:numPr>
+                              <w:rPr>
+                                <w:sz w:val="24"/>
+                                <w:szCs w:val="24"/>
+                                <w:lang w:val="en-US"/>
+                              </w:rPr>
+                            </w:pPr>
+                            <w:r>
+                              <w:rPr>
+                                <w:sz w:val="24"/>
+                                <w:szCs w:val="24"/>
+                                <w:lang w:val="en-US"/>
+                              </w:rPr>
+                              <w:t>Python</w:t>
+                            </w:r>
+                          </w:p>
+                          <w:p>
+                            <w:pPr>
+                              <w:pStyle w:val="ListParagraph"/>
+                              <w:numPr>
+                                <w:ilvl w:val="0"/>
+                                <w:numId w:val="10"/>
+                              </w:numPr>
+                              <w:rPr>
+                                <w:sz w:val="24"/>
+                                <w:szCs w:val="24"/>
+                                <w:lang w:val="en-US"/>
+                              </w:rPr>
+                            </w:pPr>
+                            <w:proofErr w:type="spellStart"/>
+                            <w:r>
+                              <w:rPr>
+                                <w:sz w:val="24"/>
+                                <w:szCs w:val="24"/>
+                                <w:lang w:val="en-US"/>
+                              </w:rPr>
+                              <w:t>Keras</w:t>
+                            </w:r>
+                            <w:proofErr w:type="spellEnd"/>
+                            <w:r>
+                              <w:rPr>
+                                <w:sz w:val="24"/>
+                                <w:szCs w:val="24"/>
+                                <w:lang w:val="en-US"/>
+                              </w:rPr>
+                              <w:t>/</w:t>
+                            </w:r>
+                            <w:proofErr w:type="spellStart"/>
+                            <w:r>
+                              <w:rPr>
+                                <w:sz w:val="24"/>
+                                <w:szCs w:val="24"/>
+                                <w:lang w:val="en-US"/>
+                              </w:rPr>
+                              <w:t>Tensorflow</w:t>
+                            </w:r>
+                            <w:proofErr w:type="spellEnd"/>
+                          </w:p>
+                          <w:p>
+                            <w:pPr>
+                              <w:pStyle w:val="ListParagraph"/>
+                              <w:numPr>
+                                <w:ilvl w:val="0"/>
+                                <w:numId w:val="10"/>
+                              </w:numPr>
+                              <w:rPr>
+                                <w:sz w:val="24"/>
+                                <w:szCs w:val="24"/>
+                                <w:lang w:val="en-US"/>
+                              </w:rPr>
+                            </w:pPr>
+                            <w:r>
+                              <w:rPr>
+                                <w:sz w:val="24"/>
+                                <w:szCs w:val="24"/>
+                                <w:lang w:val="en-US"/>
+                              </w:rPr>
+                              <w:t>NumPy</w:t>
+                            </w:r>
+                          </w:p>
+                          <w:p>
+                            <w:pPr>
+                              <w:pStyle w:val="ListParagraph"/>
+                              <w:numPr>
+                                <w:ilvl w:val="0"/>
+                                <w:numId w:val="10"/>
+                              </w:numPr>
+                              <w:rPr>
+                                <w:sz w:val="24"/>
+                                <w:szCs w:val="24"/>
+                                <w:lang w:val="en-US"/>
+                              </w:rPr>
+                            </w:pPr>
+                            <w:r>
+                              <w:rPr>
+                                <w:sz w:val="24"/>
+                                <w:szCs w:val="24"/>
+                                <w:lang w:val="en-US"/>
+                              </w:rPr>
+                              <w:t>OpenCV</w:t>
+                            </w:r>
+                          </w:p>
+                          <w:p>
+                            <w:pPr>
+                              <w:pStyle w:val="ListParagraph"/>
+                              <w:numPr>
+                                <w:ilvl w:val="0"/>
+                                <w:numId w:val="10"/>
+                              </w:numPr>
+                              <w:rPr>
+                                <w:sz w:val="24"/>
+                                <w:szCs w:val="24"/>
+                                <w:lang w:val="en-US"/>
+                              </w:rPr>
+                            </w:pPr>
+                            <w:r>
+                              <w:rPr>
+                                <w:sz w:val="24"/>
+                                <w:szCs w:val="24"/>
+                                <w:lang w:val="en-US"/>
+                              </w:rPr>
+                              <w:t>Discord bots</w:t>
+                            </w:r>
+                            <w:r>
+                              <w:rPr>
+                                <w:sz w:val="24"/>
+                                <w:szCs w:val="24"/>
+                                <w:lang w:val="en-US"/>
+                              </w:rPr>
+                              <w:br/>
+                            </w:r>
+                          </w:p>
+                          <w:p>
+                            <w:pPr>
+                              <w:pStyle w:val="ListParagraph"/>
+                              <w:numPr>
+                                <w:ilvl w:val="0"/>
+                                <w:numId w:val="9"/>
+                              </w:numPr>
+                              <w:rPr>
+                                <w:sz w:val="24"/>
+                                <w:szCs w:val="24"/>
+                                <w:lang w:val="en-US"/>
+                              </w:rPr>
+                            </w:pPr>
+                            <w:r>
+                              <w:rPr>
+                                <w:sz w:val="24"/>
+                                <w:szCs w:val="24"/>
+                                <w:lang w:val="en-US"/>
+                              </w:rPr>
+                              <w:t>C#</w:t>
+                            </w:r>
+                          </w:p>
+                          <w:p>
+                            <w:pPr>
+                              <w:pStyle w:val="ListParagraph"/>
+                              <w:numPr>
+                                <w:ilvl w:val="0"/>
+                                <w:numId w:val="11"/>
+                              </w:numPr>
+                              <w:rPr>
+                                <w:sz w:val="24"/>
+                                <w:szCs w:val="24"/>
+                                <w:lang w:val="en-US"/>
+                              </w:rPr>
+                            </w:pPr>
+                            <w:r>
+                              <w:rPr>
+                                <w:sz w:val="24"/>
+                                <w:szCs w:val="24"/>
+                                <w:lang w:val="en-US"/>
+                              </w:rPr>
+                              <w:t>Unity</w:t>
+                            </w:r>
+                          </w:p>
+                          <w:p>
+                            <w:pPr>
+                              <w:pStyle w:val="ListParagraph"/>
+                              <w:numPr>
+                                <w:ilvl w:val="0"/>
+                                <w:numId w:val="11"/>
+                              </w:numPr>
+                              <w:rPr>
+                                <w:sz w:val="24"/>
+                                <w:szCs w:val="24"/>
+                                <w:lang w:val="en-US"/>
+                              </w:rPr>
+                            </w:pPr>
+                            <w:r>
+                              <w:rPr>
+                                <w:sz w:val="24"/>
+                                <w:szCs w:val="24"/>
+                                <w:lang w:val="en-US"/>
+                              </w:rPr>
+                              <w:t>WPF</w:t>
+                            </w:r>
+                            <w:r>
+                              <w:rPr>
+                                <w:sz w:val="24"/>
+                                <w:szCs w:val="24"/>
+                                <w:lang w:val="en-US"/>
+                              </w:rPr>
+                              <w:br/>
+                            </w:r>
+                          </w:p>
+                          <w:p>
+                            <w:pPr>
+                              <w:pStyle w:val="ListParagraph"/>
+                              <w:numPr>
+                                <w:ilvl w:val="0"/>
+                                <w:numId w:val="1"/>
+                              </w:numPr>
+                              <w:rPr>
+                                <w:sz w:val="24"/>
+                                <w:szCs w:val="24"/>
+                                <w:lang w:val="en-US"/>
+                              </w:rPr>
+                            </w:pPr>
+                            <w:r>
+                              <w:rPr>
+                                <w:sz w:val="24"/>
+                                <w:szCs w:val="24"/>
+                                <w:lang w:val="en-US"/>
+                              </w:rPr>
+                              <w:t>C/C++</w:t>
+                            </w:r>
+                          </w:p>
+                          <w:p>
+                            <w:pPr>
+                              <w:pStyle w:val="ListParagraph"/>
+                              <w:numPr>
+                                <w:ilvl w:val="0"/>
+                                <w:numId w:val="1"/>
+                              </w:numPr>
+                              <w:rPr>
+                                <w:sz w:val="24"/>
+                                <w:szCs w:val="24"/>
+                                <w:lang w:val="en-US"/>
+                              </w:rPr>
+                            </w:pPr>
+                            <w:r>
+                              <w:rPr>
+                                <w:sz w:val="24"/>
+                                <w:szCs w:val="24"/>
+                                <w:lang w:val="en-US"/>
+                              </w:rPr>
+                              <w:t>Java</w:t>
+                            </w:r>
+                          </w:p>
+                          <w:p>
+                            <w:pPr>
+                              <w:pStyle w:val="ListParagraph"/>
+                              <w:numPr>
+                                <w:ilvl w:val="0"/>
+                                <w:numId w:val="1"/>
+                              </w:numPr>
+                              <w:rPr>
+                                <w:sz w:val="24"/>
+                                <w:szCs w:val="24"/>
+                                <w:lang w:val="en-US"/>
+                              </w:rPr>
+                            </w:pPr>
+                            <w:proofErr w:type="spellStart"/>
+                            <w:r>
+                              <w:rPr>
+                                <w:sz w:val="24"/>
+                                <w:szCs w:val="24"/>
+                                <w:lang w:val="en-US"/>
+                              </w:rPr>
+                              <w:t>Matlab</w:t>
+                            </w:r>
+                            <w:proofErr w:type="spellEnd"/>
+                          </w:p>
+                          <w:p>
+                            <w:pPr>
+                              <w:pStyle w:val="ListParagraph"/>
+                              <w:numPr>
+                                <w:ilvl w:val="0"/>
+                                <w:numId w:val="1"/>
+                              </w:numPr>
+                              <w:rPr>
+                                <w:sz w:val="24"/>
+                                <w:szCs w:val="24"/>
+                                <w:lang w:val="en-US"/>
+                              </w:rPr>
+                            </w:pPr>
+                            <w:r>
+                              <w:rPr>
+                                <w:sz w:val="24"/>
+                                <w:szCs w:val="24"/>
+                                <w:lang w:val="en-US"/>
+                              </w:rPr>
+                              <w:t>R</w:t>
+                            </w:r>
+                            <w:r>
+                              <w:rPr>
+                                <w:sz w:val="24"/>
+                                <w:szCs w:val="24"/>
+                                <w:lang w:val="en-US"/>
+                              </w:rPr>
+                              <w:br/>
+                            </w:r>
+                          </w:p>
+                          <w:p>
+                            <w:pPr>
+                              <w:pStyle w:val="ListParagraph"/>
+                              <w:numPr>
+                                <w:ilvl w:val="0"/>
+                                <w:numId w:val="1"/>
+                              </w:numPr>
+                              <w:rPr>
+                                <w:sz w:val="24"/>
+                                <w:szCs w:val="24"/>
+                                <w:lang w:val="en-US"/>
+                              </w:rPr>
+                            </w:pPr>
+                            <w:r>
+                              <w:rPr>
+                                <w:sz w:val="24"/>
+                                <w:szCs w:val="24"/>
+                                <w:lang w:val="en-US"/>
+                              </w:rPr>
+                              <w:t>Bash</w:t>
+                            </w:r>
+                          </w:p>
+                          <w:p>
+                            <w:pPr>
+                              <w:pStyle w:val="ListParagraph"/>
+                              <w:numPr>
+                                <w:ilvl w:val="0"/>
+                                <w:numId w:val="1"/>
+                              </w:numPr>
+                              <w:rPr>
+                                <w:sz w:val="24"/>
+                                <w:szCs w:val="24"/>
+                                <w:lang w:val="en-US"/>
+                              </w:rPr>
+                            </w:pPr>
+                            <w:r>
+                              <w:rPr>
+                                <w:sz w:val="24"/>
+                                <w:szCs w:val="24"/>
+                                <w:lang w:val="en-US"/>
+                              </w:rPr>
+                              <w:t>Regex</w:t>
+                            </w:r>
+                          </w:p>
+                        </w:txbxContent>
+                      </wps:txbx>
+                      <wps:bodyPr rot="0" vert="horz" wrap="square" lIns="91440" tIns="45720" rIns="91440" bIns="45720" anchor="t" anchorCtr="0">
+                        <a:noAutofit/>
+                      </wps:bodyPr>
+                    </wps:wsp>
+                  </a:graphicData>
+                </a:graphic>
+                <wp14:sizeRelH relativeFrom="margin">
+                  <wp14:pctWidth>0</wp14:pctWidth>
+                </wp14:sizeRelH>
+                <wp14:sizeRelV relativeFrom="margin">
+                  <wp14:pctHeight>0</wp14:pctHeight>
+                </wp14:sizeRelV>
+              </wp:anchor>
+            </w:drawing>
+          </mc:Choice>
+          <mc:Fallback>
+            <w:pict>
+              <v:shape w14:anchorId="6971ADA2" id="_x0000_s1028" type="#_x0000_t202" style="position:absolute;margin-left:0;margin-top:378.75pt;width:180.75pt;height:327.75pt;z-index:251662335;visibility:visible;mso-wrap-style:square;mso-width-percent:0;mso-height-percent:0;mso-wrap-distance-left:9pt;mso-wrap-distance-top:3.6pt;mso-wrap-distance-right:9pt;mso-wrap-distance-bottom:3.6pt;mso-position-horizontal:left;mso-position-horizontal-relative:margin;mso-position-vertical:absolute;mso-position-vertical-relative:text;mso-width-percent:0;mso-height-percent:0;mso-width-relative:margin;mso-height-relative:margin;v-text-anchor:top" o:gfxdata="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" filled="f" stroked="f">
+                <v:textbox>
+                  <w:txbxContent>
+                    <w:p>
+                      <w:pPr>
+                        <w:rPr>
+                          <w:sz w:val="24"/>
+                          <w:szCs w:val="24"/>
+                          <w:lang w:val="en-US"/>
+                        </w:rPr>
+                      </w:pPr>
+                      <w:r>
+                        <w:rPr>
+                          <w:b/>
+                          <w:sz w:val="24"/>
+                          <w:szCs w:val="24"/>
+                          <w:lang w:val="en-US"/>
+                        </w:rPr>
+                        <w:t>Proficiencies</w:t>
+                      </w:r>
+                    </w:p>
+                    <w:p>
+                      <w:pPr>
+                        <w:pStyle w:val="ListParagraph"/>
+                        <w:numPr>
+                          <w:ilvl w:val="0"/>
+                          <w:numId w:val="1"/>
+                        </w:numPr>
+                        <w:rPr>
+                          <w:sz w:val="24"/>
+                          <w:szCs w:val="24"/>
+                          <w:lang w:val="en-US"/>
+                        </w:rPr>
+                      </w:pPr>
+                      <w:r>
+                        <w:rPr>
+                          <w:sz w:val="24"/>
+                          <w:szCs w:val="24"/>
+                          <w:lang w:val="en-US"/>
+                        </w:rPr>
+                        <w:t>Python</w:t>
+                      </w:r>
+                    </w:p>
+                    <w:p>
+                      <w:pPr>
+                        <w:pStyle w:val="ListParagraph"/>
+                        <w:numPr>
+                          <w:ilvl w:val="0"/>
+                          <w:numId w:val="10"/>
+                        </w:numPr>
+                        <w:rPr>
+                          <w:sz w:val="24"/>
+                          <w:szCs w:val="24"/>
+                          <w:lang w:val="en-US"/>
+                        </w:rPr>
+                      </w:pPr>
+                      <w:proofErr w:type="spellStart"/>
+                      <w:r>
+                        <w:rPr>
+                          <w:sz w:val="24"/>
+                          <w:szCs w:val="24"/>
+                          <w:lang w:val="en-US"/>
+                        </w:rPr>
+                        <w:t>Keras</w:t>
+                      </w:r>
+                      <w:proofErr w:type="spellEnd"/>
+                      <w:r>
+                        <w:rPr>
+                          <w:sz w:val="24"/>
+                          <w:szCs w:val="24"/>
+                          <w:lang w:val="en-US"/>
+                        </w:rPr>
+                        <w:t>/</w:t>
+                      </w:r>
+                      <w:proofErr w:type="spellStart"/>
+                      <w:r>
+                        <w:rPr>
+                          <w:sz w:val="24"/>
+                          <w:szCs w:val="24"/>
+                          <w:lang w:val="en-US"/>
+                        </w:rPr>
+                        <w:t>Tensorflow</w:t>
+                      </w:r>
+                      <w:proofErr w:type="spellEnd"/>
+                    </w:p>
+                    <w:p>
+                      <w:pPr>
+                        <w:pStyle w:val="ListParagraph"/>
+                        <w:numPr>
+                          <w:ilvl w:val="0"/>
+                          <w:numId w:val="10"/>
+                        </w:numPr>
+                        <w:rPr>
+                          <w:sz w:val="24"/>
+                          <w:szCs w:val="24"/>
+                          <w:lang w:val="en-US"/>
+                        </w:rPr>
+                      </w:pPr>
+                      <w:r>
+                        <w:rPr>
+                          <w:sz w:val="24"/>
+                          <w:szCs w:val="24"/>
+                          <w:lang w:val="en-US"/>
+                        </w:rPr>
+                        <w:t>NumPy</w:t>
+                      </w:r>
+                    </w:p>
+                    <w:p>
+                      <w:pPr>
+                        <w:pStyle w:val="ListParagraph"/>
+                        <w:numPr>
+                          <w:ilvl w:val="0"/>
+                          <w:numId w:val="10"/>
+                        </w:numPr>
+                        <w:rPr>
+                          <w:sz w:val="24"/>
+                          <w:szCs w:val="24"/>
+                          <w:lang w:val="en-US"/>
+                        </w:rPr>
+                      </w:pPr>
+                      <w:r>
+                        <w:rPr>
+                          <w:sz w:val="24"/>
+                          <w:szCs w:val="24"/>
+                          <w:lang w:val="en-US"/>
+                        </w:rPr>
+                        <w:t>OpenCV</w:t>
+                      </w:r>
+                    </w:p>
+                    <w:p>
+                      <w:pPr>
+                        <w:pStyle w:val="ListParagraph"/>
+                        <w:numPr>
+                          <w:ilvl w:val="0"/>
+                          <w:numId w:val="10"/>
+                        </w:numPr>
+                        <w:rPr>
+                          <w:sz w:val="24"/>
+                          <w:szCs w:val="24"/>
+                          <w:lang w:val="en-US"/>
+                        </w:rPr>
+                      </w:pPr>
+                      <w:r>
+                        <w:rPr>
+                          <w:sz w:val="24"/>
+                          <w:szCs w:val="24"/>
+                          <w:lang w:val="en-US"/>
+                        </w:rPr>
+                        <w:t>Discord bots</w:t>
+                      </w:r>
+                      <w:r>
+                        <w:rPr>
+                          <w:sz w:val="24"/>
+                          <w:szCs w:val="24"/>
+                          <w:lang w:val="en-US"/>
+                        </w:rPr>
+                        <w:br/>
+                      </w:r>
+                    </w:p>
+                    <w:p>
+                      <w:pPr>
+                        <w:pStyle w:val="ListParagraph"/>
+                        <w:numPr>
+                          <w:ilvl w:val="0"/>
+                          <w:numId w:val="9"/>
+                        </w:numPr>
+                        <w:rPr>
+                          <w:sz w:val="24"/>
+                          <w:szCs w:val="24"/>
+                          <w:lang w:val="en-US"/>
+                        </w:rPr>
+                      </w:pPr>
+                      <w:r>
+                        <w:rPr>
+                          <w:sz w:val="24"/>
+                          <w:szCs w:val="24"/>
+                          <w:lang w:val="en-US"/>
+                        </w:rPr>
+                        <w:t>C#</w:t>
+                      </w:r>
+                    </w:p>
+                    <w:p>
+                      <w:pPr>
+                        <w:pStyle w:val="ListParagraph"/>
+                        <w:numPr>
+                          <w:ilvl w:val="0"/>
+                          <w:numId w:val="11"/>
+                        </w:numPr>
+                        <w:rPr>
+                          <w:sz w:val="24"/>
+                          <w:szCs w:val="24"/>
+                          <w:lang w:val="en-US"/>
+                        </w:rPr>
+                      </w:pPr>
+                      <w:r>
+                        <w:rPr>
+                          <w:sz w:val="24"/>
+                          <w:szCs w:val="24"/>
+                          <w:lang w:val="en-US"/>
+                        </w:rPr>
+                        <w:t>Unity</w:t>
+                      </w:r>
+                    </w:p>
+                    <w:p>
+                      <w:pPr>
+                        <w:pStyle w:val="ListParagraph"/>
+                        <w:numPr>
+                          <w:ilvl w:val="0"/>
+                          <w:numId w:val="11"/>
+                        </w:numPr>
+                        <w:rPr>
+                          <w:sz w:val="24"/>
+                          <w:szCs w:val="24"/>
+                          <w:lang w:val="en-US"/>
+                        </w:rPr>
+                      </w:pPr>
+                      <w:r>
+                        <w:rPr>
+                          <w:sz w:val="24"/>
+                          <w:szCs w:val="24"/>
+                          <w:lang w:val="en-US"/>
+                        </w:rPr>
+                        <w:t>WPF</w:t>
+                      </w:r>
+                      <w:r>
+                        <w:rPr>
+                          <w:sz w:val="24"/>
+                          <w:szCs w:val="24"/>
+                          <w:lang w:val="en-US"/>
+                        </w:rPr>
+                        <w:br/>
+                      </w:r>
+                    </w:p>
+                    <w:p>
+                      <w:pPr>
+                        <w:pStyle w:val="ListParagraph"/>
+                        <w:numPr>
+                          <w:ilvl w:val="0"/>
+                          <w:numId w:val="1"/>
+                        </w:numPr>
+                        <w:rPr>
+                          <w:sz w:val="24"/>
+                          <w:szCs w:val="24"/>
+                          <w:lang w:val="en-US"/>
+                        </w:rPr>
+                      </w:pPr>
+                      <w:r>
+                        <w:rPr>
+                          <w:sz w:val="24"/>
+                          <w:szCs w:val="24"/>
+                          <w:lang w:val="en-US"/>
+                        </w:rPr>
+                        <w:t>C/C++</w:t>
+                      </w:r>
+                    </w:p>
+                    <w:p>
+                      <w:pPr>
+                        <w:pStyle w:val="ListParagraph"/>
+                        <w:numPr>
+                          <w:ilvl w:val="0"/>
+                          <w:numId w:val="1"/>
+                        </w:numPr>
+                        <w:rPr>
+                          <w:sz w:val="24"/>
+                          <w:szCs w:val="24"/>
+                          <w:lang w:val="en-US"/>
+                        </w:rPr>
+                      </w:pPr>
+                      <w:r>
+                        <w:rPr>
+                          <w:sz w:val="24"/>
+                          <w:szCs w:val="24"/>
+                          <w:lang w:val="en-US"/>
+                        </w:rPr>
+                        <w:t>Java</w:t>
+                      </w:r>
+                    </w:p>
+                    <w:p>
+                      <w:pPr>
+                        <w:pStyle w:val="ListParagraph"/>
+                        <w:numPr>
+                          <w:ilvl w:val="0"/>
+                          <w:numId w:val="1"/>
+                        </w:numPr>
+                        <w:rPr>
+                          <w:sz w:val="24"/>
+                          <w:szCs w:val="24"/>
+                          <w:lang w:val="en-US"/>
+                        </w:rPr>
+                      </w:pPr>
+                      <w:proofErr w:type="spellStart"/>
+                      <w:r>
+                        <w:rPr>
+                          <w:sz w:val="24"/>
+                          <w:szCs w:val="24"/>
+                          <w:lang w:val="en-US"/>
+                        </w:rPr>
+                        <w:t>Matlab</w:t>
+                      </w:r>
+                      <w:proofErr w:type="spellEnd"/>
+                    </w:p>
+                    <w:p>
+                      <w:pPr>
+                        <w:pStyle w:val="ListParagraph"/>
+                        <w:numPr>
+                          <w:ilvl w:val="0"/>
+                          <w:numId w:val="1"/>
+                        </w:numPr>
+                        <w:rPr>
+                          <w:sz w:val="24"/>
+                          <w:szCs w:val="24"/>
+                          <w:lang w:val="en-US"/>
+                        </w:rPr>
+                      </w:pPr>
+                      <w:r>
+                        <w:rPr>
+                          <w:sz w:val="24"/>
+                          <w:szCs w:val="24"/>
+                          <w:lang w:val="en-US"/>
+                        </w:rPr>
+                        <w:t>R</w:t>
+                      </w:r>
+                      <w:r>
+                        <w:rPr>
+                          <w:sz w:val="24"/>
+                          <w:szCs w:val="24"/>
+                          <w:lang w:val="en-US"/>
+                        </w:rPr>
+                        <w:br/>
+                      </w:r>
+                    </w:p>
+                    <w:p>
+                      <w:pPr>
+                        <w:pStyle w:val="ListParagraph"/>
+                        <w:numPr>
+                          <w:ilvl w:val="0"/>
+                          <w:numId w:val="1"/>
+                        </w:numPr>
+                        <w:rPr>
+                          <w:sz w:val="24"/>
+                          <w:szCs w:val="24"/>
+                          <w:lang w:val="en-US"/>
+                        </w:rPr>
+                      </w:pPr>
+                      <w:r>
+                        <w:rPr>
+                          <w:sz w:val="24"/>
+                          <w:szCs w:val="24"/>
+                          <w:lang w:val="en-US"/>
+                        </w:rPr>
+                        <w:t>Bash</w:t>
+                      </w:r>
+                    </w:p>
+                    <w:p>
+                      <w:pPr>
+                        <w:pStyle w:val="ListParagraph"/>
+                        <w:numPr>
+                          <w:ilvl w:val="0"/>
+                          <w:numId w:val="1"/>
+                        </w:numPr>
+                        <w:rPr>
+                          <w:sz w:val="24"/>
+                          <w:szCs w:val="24"/>
+                          <w:lang w:val="en-US"/>
+                        </w:rPr>
+                      </w:pPr>
+                      <w:r>
+                        <w:rPr>
+                          <w:sz w:val="24"/>
+                          <w:szCs w:val="24"/>
+                          <w:lang w:val="en-US"/>
+                        </w:rPr>
+                        <w:t>Regex</w:t>
+                      </w:r>
+                    </w:p>
+                  </w:txbxContent>
+                </v:textbox>
+                <w10:wrap type="square" anchorx="margin"/>
+              </v:shape>
+            </w:pict>
+          </mc:Fallback>
+        </mc:AlternateContent>
+      </w:r>
+      <w:r>
+        <w:rPr>
+          <w:noProof/>
+          <w:sz w:val="24"/>
+          <w:szCs w:val="24"/>
+          <w:lang w:val="en-US"/>
+        </w:rPr>
+        <mc:AlternateContent>
+          <mc:Choice Requires="wps">
+            <w:drawing>
+              <wp:anchor distT="45720" distB="45720" distL="114300" distR="114300" simplePos="0" relativeHeight="251674624" behindDoc="0" locked="0" layoutInCell="1" allowOverlap="1" wp14:anchorId="3EF2FA2A" wp14:editId="0B4C8C30">
+                <wp:simplePos x="0" y="0"/>
+                <wp:positionH relativeFrom="margin">
+                  <wp:align>right</wp:align>
+                </wp:positionH>
+                <wp:positionV relativeFrom="paragraph">
+                  <wp:posOffset>6637020</wp:posOffset>
+                </wp:positionV>
+                <wp:extent cx="2988310" cy="1369060"/>
+                <wp:effectExtent l="0" t="0" r="0" b="2540"/>
+                <wp:wrapSquare wrapText="bothSides"/>
+                <wp:docPr id="10" name="Text Box 2"/>
+                <wp:cNvGraphicFramePr>
+                  <a:graphicFrameLocks xmlns:a="http://schemas.openxmlformats.org/drawingml/2006/main"/>
+                </wp:cNvGraphicFramePr>
+                <a:graphic xmlns:a="http://schemas.openxmlformats.org/drawingml/2006/main">
+                  <a:graphicData uri="http://schemas.microsoft.com/office/word/2010/wordprocessingShape">
+                    <wps:wsp>
+                      <wps:cNvSpPr txBox="1">
+                        <a:spLocks noChangeArrowheads="1"/>
+                      </wps:cNvSpPr>
+                      <wps:spPr bwMode="auto">
+                        <a:xfrm>
+                          <a:off x="0" y="0"/>
+                          <a:ext cx="2988310" cy="1369060"/>
+                        </a:xfrm>
+                        <a:prstGeom prst="rect">
+                          <a:avLst/>
+                        </a:prstGeom>
+                        <a:noFill/>
+                        <a:ln w="9525">
+                          <a:noFill/>
+                          <a:miter lim="800000"/>
+                          <a:headEnd/>
+                          <a:tailEnd/>
+                        </a:ln>
+                      </wps:spPr>
+                      <wps:txbx>
+                        <w:txbxContent>
+                          <w:p>
+                            <w:pPr>
+                              <w:rPr>
+                                <w:sz w:val="24"/>
+                                <w:szCs w:val="24"/>
+                                <w:lang w:val="en-US"/>
+                              </w:rPr>
+                            </w:pPr>
+                            <w:r>
+                              <w:rPr>
+                                <w:b/>
+                                <w:sz w:val="24"/>
+                                <w:szCs w:val="24"/>
+                                <w:lang w:val="en-US"/>
+                              </w:rPr>
+                              <w:t>Other</w:t>
+                            </w:r>
+                          </w:p>
+                          <w:p>
+                            <w:pPr>
+                              <w:pStyle w:val="ListParagraph"/>
+                              <w:numPr>
+                                <w:ilvl w:val="0"/>
+                                <w:numId w:val="5"/>
+                              </w:numPr>
+                              <w:rPr>
+                                <w:sz w:val="24"/>
+                                <w:szCs w:val="24"/>
+                                <w:lang w:val="en-US"/>
+                              </w:rPr>
+                            </w:pPr>
+                            <w:r>
+                              <w:rPr>
+                                <w:sz w:val="24"/>
+                                <w:szCs w:val="24"/>
+                                <w:lang w:val="en-US"/>
+                              </w:rPr>
+                              <w:t>Easy going</w:t>
+                            </w:r>
+                          </w:p>
+                          <w:p>
+                            <w:pPr>
+                              <w:pStyle w:val="ListParagraph"/>
+                              <w:numPr>
+                                <w:ilvl w:val="0"/>
+                                <w:numId w:val="5"/>
+                              </w:numPr>
+                              <w:rPr>
+                                <w:sz w:val="24"/>
+                                <w:szCs w:val="24"/>
+                                <w:lang w:val="en-US"/>
+                              </w:rPr>
+                            </w:pPr>
+                            <w:r>
+                              <w:rPr>
+                                <w:sz w:val="24"/>
+                                <w:szCs w:val="24"/>
+                                <w:lang w:val="en-US"/>
+                              </w:rPr>
+                              <w:t xml:space="preserve">I like challenges </w:t>
+                            </w:r>
+                          </w:p>
+                          <w:p>
+                            <w:pPr>
+                              <w:pStyle w:val="ListParagraph"/>
+                              <w:numPr>
+                                <w:ilvl w:val="0"/>
+                                <w:numId w:val="5"/>
+                              </w:numPr>
+                              <w:rPr>
+                                <w:sz w:val="24"/>
+                                <w:szCs w:val="24"/>
+                                <w:lang w:val="en-US"/>
+                              </w:rPr>
+                            </w:pPr>
+                            <w:r>
+                              <w:rPr>
+                                <w:sz w:val="24"/>
+                                <w:szCs w:val="24"/>
+                                <w:lang w:val="en-US"/>
+                              </w:rPr>
+                              <w:t>Creative</w:t>
+                            </w:r>
+                          </w:p>
+                          <w:p>
+                            <w:pPr>
+                              <w:pStyle w:val="ListParagraph"/>
+                              <w:numPr>
+                                <w:ilvl w:val="0"/>
+                                <w:numId w:val="5"/>
+                              </w:numPr>
+                              <w:rPr>
+                                <w:sz w:val="24"/>
+                                <w:szCs w:val="24"/>
+                                <w:lang w:val="en-US"/>
+                              </w:rPr>
+                            </w:pPr>
+                            <w:r>
+                              <w:rPr>
+                                <w:sz w:val="24"/>
+                                <w:szCs w:val="24"/>
+                                <w:lang w:val="en-US"/>
+                              </w:rPr>
+                              <w:t xml:space="preserve">Been </w:t>
+                            </w:r>
+                            <w:r>
+                              <w:rPr>
+                                <w:sz w:val="24"/>
+                                <w:szCs w:val="24"/>
+                                <w:lang w:val="en-US"/>
+                              </w:rPr>
+                              <w:t>programming</w:t>
+                            </w:r>
+                            <w:r>
+                              <w:rPr>
+                                <w:sz w:val="24"/>
+                                <w:szCs w:val="24"/>
+                                <w:lang w:val="en-US"/>
+                              </w:rPr>
+                              <w:t xml:space="preserve"> since 2010</w:t>
+                            </w:r>
+                          </w:p>
+                        </w:txbxContent>
+                      </wps:txbx>
+                      <wps:bodyPr rot="0" vert="horz" wrap="square" lIns="91440" tIns="45720" rIns="91440" bIns="45720" anchor="t" anchorCtr="0">
+                        <a:noAutofit/>
+                      </wps:bodyPr>
+                    </wps:wsp>
+                  </a:graphicData>
+                </a:graphic>
+                <wp14:sizeRelH relativeFrom="margin">
+                  <wp14:pctWidth>0</wp14:pctWidth>
+                </wp14:sizeRelH>
+                <wp14:sizeRelV relativeFrom="margin">
+                  <wp14:pctHeight>0</wp14:pctHeight>
+                </wp14:sizeRelV>
+              </wp:anchor>
+            </w:drawing>
+          </mc:Choice>
+          <mc:Fallback>
+            <w:pict>
+              <v:shape w14:anchorId="3EF2FA2A" id="_x0000_s1029" type="#_x0000_t202" style="position:absolute;margin-left:184.1pt;margin-top:522.6pt;width:235.3pt;height:107.8pt;z-index:251674624;visibility:visible;mso-wrap-style:square;mso-width-percent:0;mso-height-percent:0;mso-wrap-distance-left:9pt;mso-wrap-distance-top:3.6pt;mso-wrap-distance-right:9pt;mso-wrap-distance-bottom:3.6pt;mso-position-horizontal:right;mso-position-horizontal-relative:margin;mso-position-vertical:absolute;mso-position-vertical-relative:text;mso-width-percent:0;mso-height-percent:0;mso-width-relative:margin;mso-height-relative:margin;v-text-anchor:top" o:gfxdata="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" filled="f" stroked="f">
+                <v:textbox>
+                  <w:txbxContent>
+                    <w:p>
+                      <w:pPr>
+                        <w:rPr>
+                          <w:sz w:val="24"/>
+                          <w:szCs w:val="24"/>
+                          <w:lang w:val="en-US"/>
+                        </w:rPr>
+                      </w:pPr>
+                      <w:r>
+                        <w:rPr>
+                          <w:b/>
+                          <w:sz w:val="24"/>
+                          <w:szCs w:val="24"/>
+                          <w:lang w:val="en-US"/>
+                        </w:rPr>
+                        <w:t>Other</w:t>
+                      </w:r>
+                    </w:p>
+                    <w:p>
+                      <w:pPr>
+                        <w:pStyle w:val="ListParagraph"/>
+                        <w:numPr>
+                          <w:ilvl w:val="0"/>
+                          <w:numId w:val="5"/>
+                        </w:numPr>
+                        <w:rPr>
+                          <w:sz w:val="24"/>
+                          <w:szCs w:val="24"/>
+                          <w:lang w:val="en-US"/>
+                        </w:rPr>
+                      </w:pPr>
+                      <w:r>
+                        <w:rPr>
+                          <w:sz w:val="24"/>
+                          <w:szCs w:val="24"/>
+                          <w:lang w:val="en-US"/>
+                        </w:rPr>
+                        <w:t>Easy going</w:t>
+                      </w:r>
+                    </w:p>
+                    <w:p>
+                      <w:pPr>
+                        <w:pStyle w:val="ListParagraph"/>
+                        <w:numPr>
+                          <w:ilvl w:val="0"/>
+                          <w:numId w:val="5"/>
+                        </w:numPr>
+                        <w:rPr>
+                          <w:sz w:val="24"/>
+                          <w:szCs w:val="24"/>
+                          <w:lang w:val="en-US"/>
+                        </w:rPr>
+                      </w:pPr>
+                      <w:r>
+                        <w:rPr>
+                          <w:sz w:val="24"/>
+                          <w:szCs w:val="24"/>
+                          <w:lang w:val="en-US"/>
+                        </w:rPr>
+                        <w:t xml:space="preserve">I like challenges </w:t>
+                      </w:r>
+                    </w:p>
+                    <w:p>
+                      <w:pPr>
+                        <w:pStyle w:val="ListParagraph"/>
+                        <w:numPr>
+                          <w:ilvl w:val="0"/>
+                          <w:numId w:val="5"/>
+                        </w:numPr>
+                        <w:rPr>
+                          <w:sz w:val="24"/>
+                          <w:szCs w:val="24"/>
+                          <w:lang w:val="en-US"/>
+                        </w:rPr>
+                      </w:pPr>
+                      <w:r>
+                        <w:rPr>
+                          <w:sz w:val="24"/>
+                          <w:szCs w:val="24"/>
+                          <w:lang w:val="en-US"/>
+                        </w:rPr>
+                        <w:t>Creative</w:t>
+                      </w:r>
+                    </w:p>
+                    <w:p>
+                      <w:pPr>
+                        <w:pStyle w:val="ListParagraph"/>
+                        <w:numPr>
+                          <w:ilvl w:val="0"/>
+                          <w:numId w:val="5"/>
+                        </w:numPr>
+                        <w:rPr>
+                          <w:sz w:val="24"/>
+                          <w:szCs w:val="24"/>
+                          <w:lang w:val="en-US"/>
+                        </w:rPr>
+                      </w:pPr>
+                      <w:r>
+                        <w:rPr>
+                          <w:sz w:val="24"/>
+                          <w:szCs w:val="24"/>
+                          <w:lang w:val="en-US"/>
+                        </w:rPr>
+                        <w:t xml:space="preserve">Been </w:t>
+                      </w:r>
+                      <w:r>
+                        <w:rPr>
+                          <w:sz w:val="24"/>
+                          <w:szCs w:val="24"/>
+                          <w:lang w:val="en-US"/>
+                        </w:rPr>
+                        <w:t>programming</w:t>
+                      </w:r>
+                      <w:r>
+                        <w:rPr>
+                          <w:sz w:val="24"/>
+                          <w:szCs w:val="24"/>
+                          <w:lang w:val="en-US"/>
+                        </w:rPr>
+                        <w:t xml:space="preserve"> since 2010</w:t>
+                      </w:r>
+                    </w:p>
+                  </w:txbxContent>
+                </v:textbox>
+                <w10:wrap type="square" anchorx="margin"/>
+              </v:shape>
+            </w:pict>
+          </mc:Fallback>
+        </mc:AlternateContent>
+      </w:r>
+      <w:r>
+        <w:rPr>
+          <w:noProof/>
+          <w:sz w:val="24"/>
+          <w:szCs w:val="24"/>
+          <w:lang w:val="en-US"/>
+        </w:rPr>
+        <mc:AlternateContent>
+          <mc:Choice Requires="wps">
+            <w:drawing>
+              <wp:anchor distT="45720" distB="45720" distL="114300" distR="114300" simplePos="0" relativeHeight="251663360" behindDoc="0" locked="0" layoutInCell="1" allowOverlap="1" wp14:anchorId="693F343E" wp14:editId="630FA22B">
+                <wp:simplePos x="0" y="0"/>
+                <wp:positionH relativeFrom="margin">
+                  <wp:posOffset>1666875</wp:posOffset>
+                </wp:positionH>
+                <wp:positionV relativeFrom="paragraph">
+                  <wp:posOffset>5074920</wp:posOffset>
+                </wp:positionV>
+                <wp:extent cx="2174240" cy="3476625"/>
                 <wp:effectExtent l="0" t="0" r="0" b="0"/>
                 <wp:wrapSquare wrapText="bothSides"/>
                 <wp:docPr id="3" name="Text Box 3"/>
@@ -1599,14 +2014,12 @@
                       <wps:spPr bwMode="auto">
                         <a:xfrm>
                           <a:off x="0" y="0"/>
-                          <a:ext cx="2174240" cy="3657600"/>
+                          <a:ext cx="2174240" cy="3476625"/>
                         </a:xfrm>
                         <a:prstGeom prst="rect">
                           <a:avLst/>
                         </a:prstGeom>
-                        <a:solidFill>
-                          <a:srgbClr val="FFFFFF"/>
-                        </a:solidFill>
+                        <a:noFill/>
                         <a:ln w="9525">
                           <a:noFill/>
                           <a:miter lim="800000"/>
@@ -1616,15 +2029,6 @@
                       </wps:spPr>
                       <wps:txbx>
                         <w:txbxContent>
-                          <w:p>
-                            <w:pPr>
-                              <w:ind w:left="720" w:hanging="360"/>
-                              <w:rPr>
-                                <w:sz w:val="24"/>
-                                <w:szCs w:val="24"/>
-                              </w:rPr>
-                            </w:pPr>
-                          </w:p>
                           <w:p>
                             <w:pPr>
                               <w:pStyle w:val="ListParagraph"/>
@@ -1972,18 +2376,9 @@
           </mc:Choice>
           <mc:Fallback>
             <w:pict>
-              <v:shape w14:anchorId="693F343E" id="Text Box 3" o:spid="_x0000_s1029" type="#_x0000_t202" style="position:absolute;margin-left:148.3pt;margin-top:405.6pt;width:171.2pt;height:4in;z-index:251663360;visibility:visible;mso-wrap-style:square;mso-width-percent:0;mso-height-percent:0;mso-wrap-distance-left:9pt;mso-wrap-distance-top:3.6pt;mso-wrap-distance-right:9pt;mso-wrap-distance-bottom:3.6pt;mso-position-horizontal:absolute;mso-position-horizontal-relative:margin;mso-position-vertical:absolute;mso-position-vertical-relative:text;mso-width-percent:0;mso-height-percent:0;mso-width-relative:margin;mso-height-relative:margin;v-text-anchor:top" o:gfxdata="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" stroked="f">
+              <v:shape w14:anchorId="693F343E" id="Text Box 3" o:spid="_x0000_s1030" type="#_x0000_t202" style="position:absolute;margin-left:131.25pt;margin-top:399.6pt;width:171.2pt;height:273.75pt;z-index:251663360;visibility:visible;mso-wrap-style:square;mso-width-percent:0;mso-height-percent:0;mso-wrap-distance-left:9pt;mso-wrap-distance-top:3.6pt;mso-wrap-distance-right:9pt;mso-wrap-distance-bottom:3.6pt;mso-position-horizontal:absolute;mso-position-horizontal-relative:margin;mso-position-vertical:absolute;mso-position-vertical-relative:text;mso-width-percent:0;mso-height-percent:0;mso-width-relative:margin;mso-height-relative:margin;v-text-anchor:top" o:gfxdata="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" filled="f" stroked="f">
                 <v:textbox>
                   <w:txbxContent>
-                    <w:p>
-                      <w:pPr>
-                        <w:ind w:left="720" w:hanging="360"/>
-                        <w:rPr>
-                          <w:sz w:val="24"/>
-                          <w:szCs w:val="24"/>
-                        </w:rPr>
-                      </w:pPr>
-                    </w:p>
                     <w:p>
                       <w:pPr>
                         <w:pStyle w:val="ListParagraph"/>
@@ -2330,15 +2725,15 @@
         <mc:AlternateContent>
           <mc:Choice Requires="wps">
             <w:drawing>
-              <wp:anchor distT="45720" distB="45720" distL="114300" distR="114300" simplePos="0" relativeHeight="251678720" behindDoc="0" locked="0" layoutInCell="1" allowOverlap="1" wp14:anchorId="65A3090E" wp14:editId="1FE194DD">
+              <wp:anchor distT="45720" distB="45720" distL="114300" distR="114300" simplePos="0" relativeHeight="251678720" behindDoc="0" locked="0" layoutInCell="1" allowOverlap="1" wp14:anchorId="65A3090E" wp14:editId="5EF1E147">
                 <wp:simplePos x="0" y="0"/>
                 <wp:positionH relativeFrom="margin">
                   <wp:align>left</wp:align>
                 </wp:positionH>
                 <wp:positionV relativeFrom="paragraph">
-                  <wp:posOffset>1602105</wp:posOffset>
+                  <wp:posOffset>1611630</wp:posOffset>
                 </wp:positionV>
-                <wp:extent cx="3314700" cy="3548380"/>
+                <wp:extent cx="3314700" cy="3086100"/>
                 <wp:effectExtent l="0" t="0" r="0" b="0"/>
                 <wp:wrapSquare wrapText="bothSides"/>
                 <wp:docPr id="13" name="Text Box 2"/>
@@ -2354,14 +2749,12 @@
                       <wps:spPr bwMode="auto">
                         <a:xfrm>
                           <a:off x="0" y="0"/>
-                          <a:ext cx="3314700" cy="3548380"/>
+                          <a:ext cx="3314700" cy="3086100"/>
                         </a:xfrm>
                         <a:prstGeom prst="rect">
                           <a:avLst/>
                         </a:prstGeom>
-                        <a:solidFill>
-                          <a:srgbClr val="FFFFFF"/>
-                        </a:solidFill>
+                        <a:noFill/>
                         <a:ln w="9525">
                           <a:noFill/>
                           <a:miter lim="800000"/>
@@ -2576,49 +2969,6 @@
                                 <w:sz w:val="24"/>
                                 <w:szCs w:val="24"/>
                                 <w:lang w:val="en-US"/>
-                              </w:rPr>
-                            </w:pPr>
-                            <w:r>
-                              <w:rPr>
-                                <w:sz w:val="24"/>
-                                <w:szCs w:val="24"/>
-                                <w:lang w:val="en-US"/>
-                              </w:rPr>
-                              <w:t>Certificates</w:t>
-                            </w:r>
-                          </w:p>
-                          <w:p>
-                            <w:pPr>
-                              <w:pStyle w:val="ListParagraph"/>
-                              <w:numPr>
-                                <w:ilvl w:val="0"/>
-                                <w:numId w:val="13"/>
-                              </w:numPr>
-                              <w:rPr>
-                                <w:sz w:val="24"/>
-                                <w:szCs w:val="24"/>
-                                <w:lang w:val="en-US"/>
-                              </w:rPr>
-                            </w:pPr>
-                            <w:r>
-                              <w:rPr>
-                                <w:sz w:val="24"/>
-                                <w:szCs w:val="24"/>
-                                <w:lang w:val="en-US"/>
-                              </w:rPr>
-                              <w:t>English C2 (CEFR)</w:t>
-                            </w:r>
-                          </w:p>
-                          <w:p>
-                            <w:pPr>
-                              <w:pStyle w:val="ListParagraph"/>
-                              <w:numPr>
-                                <w:ilvl w:val="0"/>
-                                <w:numId w:val="13"/>
-                              </w:numPr>
-                              <w:rPr>
-                                <w:sz w:val="24"/>
-                                <w:szCs w:val="24"/>
                               </w:rPr>
                             </w:pPr>
                             <w:r>
@@ -2657,7 +3007,7 @@
           </mc:Choice>
           <mc:Fallback>
             <w:pict>
-              <v:shape w14:anchorId="65A3090E" id="_x0000_s1030" type="#_x0000_t202" style="position:absolute;margin-left:0;margin-top:126.15pt;width:261pt;height:279.4pt;z-index:251678720;visibility:visible;mso-wrap-style:square;mso-width-percent:0;mso-height-percent:0;mso-wrap-distance-left:9pt;mso-wrap-distance-top:3.6pt;mso-wrap-distance-right:9pt;mso-wrap-distance-bottom:3.6pt;mso-position-horizontal:left;mso-position-horizontal-relative:margin;mso-position-vertical:absolute;mso-position-vertical-relative:text;mso-width-percent:0;mso-height-percent:0;mso-width-relative:margin;mso-height-relative:margin;v-text-anchor:top" o:gfxdata="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" stroked="f">
+              <v:shape w14:anchorId="65A3090E" id="_x0000_s1031" type="#_x0000_t202" style="position:absolute;margin-left:0;margin-top:126.9pt;width:261pt;height:243pt;z-index:251678720;visibility:visible;mso-wrap-style:square;mso-width-percent:0;mso-height-percent:0;mso-wrap-distance-left:9pt;mso-wrap-distance-top:3.6pt;mso-wrap-distance-right:9pt;mso-wrap-distance-bottom:3.6pt;mso-position-horizontal:left;mso-position-horizontal-relative:margin;mso-position-vertical:absolute;mso-position-vertical-relative:text;mso-width-percent:0;mso-height-percent:0;mso-width-relative:margin;mso-height-relative:margin;v-text-anchor:top" o:gfxdata="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" filled="f" stroked="f">
                 <v:textbox>
                   <w:txbxContent>
                     <w:p>
@@ -2865,49 +3215,6 @@
                           <w:sz w:val="24"/>
                           <w:szCs w:val="24"/>
                           <w:lang w:val="en-US"/>
-                        </w:rPr>
-                      </w:pPr>
-                      <w:r>
-                        <w:rPr>
-                          <w:sz w:val="24"/>
-                          <w:szCs w:val="24"/>
-                          <w:lang w:val="en-US"/>
-                        </w:rPr>
-                        <w:t>Certificates</w:t>
-                      </w:r>
-                    </w:p>
-                    <w:p>
-                      <w:pPr>
-                        <w:pStyle w:val="ListParagraph"/>
-                        <w:numPr>
-                          <w:ilvl w:val="0"/>
-                          <w:numId w:val="13"/>
-                        </w:numPr>
-                        <w:rPr>
-                          <w:sz w:val="24"/>
-                          <w:szCs w:val="24"/>
-                          <w:lang w:val="en-US"/>
-                        </w:rPr>
-                      </w:pPr>
-                      <w:r>
-                        <w:rPr>
-                          <w:sz w:val="24"/>
-                          <w:szCs w:val="24"/>
-                          <w:lang w:val="en-US"/>
-                        </w:rPr>
-                        <w:t>English C2 (CEFR)</w:t>
-                      </w:r>
-                    </w:p>
-                    <w:p>
-                      <w:pPr>
-                        <w:pStyle w:val="ListParagraph"/>
-                        <w:numPr>
-                          <w:ilvl w:val="0"/>
-                          <w:numId w:val="13"/>
-                        </w:numPr>
-                        <w:rPr>
-                          <w:sz w:val="24"/>
-                          <w:szCs w:val="24"/>
                         </w:rPr>
                       </w:pPr>
                       <w:r>
@@ -2945,18 +3252,18 @@
         <mc:AlternateContent>
           <mc:Choice Requires="wps">
             <w:drawing>
-              <wp:anchor distT="45720" distB="45720" distL="114300" distR="114300" simplePos="0" relativeHeight="251674624" behindDoc="0" locked="0" layoutInCell="1" allowOverlap="1" wp14:anchorId="3EF2FA2A" wp14:editId="4CC1A07E">
+              <wp:anchor distT="45720" distB="45720" distL="114300" distR="114300" simplePos="0" relativeHeight="251672576" behindDoc="0" locked="0" layoutInCell="1" allowOverlap="1" wp14:anchorId="1196C46C" wp14:editId="33F55B9A">
                 <wp:simplePos x="0" y="0"/>
                 <wp:positionH relativeFrom="margin">
                   <wp:align>right</wp:align>
                 </wp:positionH>
                 <wp:positionV relativeFrom="paragraph">
-                  <wp:posOffset>6406913</wp:posOffset>
+                  <wp:posOffset>5379720</wp:posOffset>
                 </wp:positionV>
-                <wp:extent cx="2969260" cy="1369060"/>
-                <wp:effectExtent l="0" t="0" r="2540" b="2540"/>
+                <wp:extent cx="2984500" cy="1247775"/>
+                <wp:effectExtent l="0" t="0" r="0" b="0"/>
                 <wp:wrapSquare wrapText="bothSides"/>
-                <wp:docPr id="10" name="Text Box 2"/>
+                <wp:docPr id="9" name="Text Box 2"/>
                 <wp:cNvGraphicFramePr>
                   <a:graphicFrameLocks xmlns:a="http://schemas.openxmlformats.org/drawingml/2006/main"/>
                 </wp:cNvGraphicFramePr>
@@ -2969,14 +3276,12 @@
                       <wps:spPr bwMode="auto">
                         <a:xfrm>
                           <a:off x="0" y="0"/>
-                          <a:ext cx="2969260" cy="1369060"/>
+                          <a:ext cx="2984500" cy="1247775"/>
                         </a:xfrm>
                         <a:prstGeom prst="rect">
                           <a:avLst/>
                         </a:prstGeom>
-                        <a:solidFill>
-                          <a:srgbClr val="FFFFFF"/>
-                        </a:solidFill>
+                        <a:noFill/>
                         <a:ln w="9525">
                           <a:noFill/>
                           <a:miter lim="800000"/>
@@ -3001,7 +3306,7 @@
                                 <w:szCs w:val="24"/>
                                 <w:lang w:val="en-US"/>
                               </w:rPr>
-                              <w:t>Other</w:t>
+                              <w:t>Hobbies</w:t>
                             </w:r>
                           </w:p>
                           <w:p>
@@ -3023,7 +3328,73 @@
                                 <w:szCs w:val="24"/>
                                 <w:lang w:val="en-US"/>
                               </w:rPr>
-                              <w:t>Easy going</w:t>
+                              <w:t>Sport</w:t>
+                            </w:r>
+                            <w:r>
+                              <w:rPr>
+                                <w:sz w:val="24"/>
+                                <w:szCs w:val="24"/>
+                                <w:lang w:val="en-US"/>
+                              </w:rPr>
+                              <w:t>s</w:t>
+                            </w:r>
+                            <w:r>
+                              <w:rPr>
+                                <w:sz w:val="24"/>
+                                <w:szCs w:val="24"/>
+                                <w:lang w:val="en-US"/>
+                              </w:rPr>
+                              <w:t xml:space="preserve"> (</w:t>
+                            </w:r>
+                            <w:r>
+                              <w:rPr>
+                                <w:sz w:val="24"/>
+                                <w:szCs w:val="24"/>
+                                <w:lang w:val="en-US"/>
+                              </w:rPr>
+                              <w:t>walking</w:t>
+                            </w:r>
+                            <w:r>
+                              <w:rPr>
+                                <w:sz w:val="24"/>
+                                <w:szCs w:val="24"/>
+                                <w:lang w:val="en-US"/>
+                              </w:rPr>
+                              <w:t xml:space="preserve">, </w:t>
+                            </w:r>
+                            <w:r>
+                              <w:rPr>
+                                <w:sz w:val="24"/>
+                                <w:szCs w:val="24"/>
+                                <w:lang w:val="en-US"/>
+                              </w:rPr>
+                              <w:t>running</w:t>
+                            </w:r>
+                            <w:r>
+                              <w:rPr>
+                                <w:sz w:val="24"/>
+                                <w:szCs w:val="24"/>
+                                <w:lang w:val="en-US"/>
+                              </w:rPr>
+                              <w:t xml:space="preserve">, </w:t>
+                            </w:r>
+                            <w:proofErr w:type="spellStart"/>
+                            <w:r>
+                              <w:rPr>
+                                <w:sz w:val="24"/>
+                                <w:szCs w:val="24"/>
+                                <w:lang w:val="en-US"/>
+                              </w:rPr>
+                              <w:t>swiming</w:t>
+                            </w:r>
+                            <w:proofErr w:type="spellEnd"/>
+                            <w:r>
+                              <w:rPr>
+                                <w:sz w:val="24"/>
+                                <w:szCs w:val="24"/>
+                                <w:lang w:val="en-US"/>
+                              </w:rPr>
+                              <w:t>)</w:t>
                             </w:r>
                           </w:p>
                           <w:p>
@@ -3045,7 +3416,16 @@
                                 <w:szCs w:val="24"/>
                                 <w:lang w:val="en-US"/>
                               </w:rPr>
-                              <w:t xml:space="preserve">I like challenges </w:t>
+                              <w:t xml:space="preserve">Magic the Gathering </w:t>
+                            </w:r>
+                            <w:r>
+                              <w:rPr>
+                                <w:sz w:val="24"/>
+                                <w:szCs w:val="24"/>
+                                <w:lang w:val="en-US"/>
+                              </w:rPr>
+                              <w:br/>
+                              <w:t>trading card game</w:t>
                             </w:r>
                           </w:p>
                           <w:p>
@@ -3067,7 +3447,7 @@
                                 <w:szCs w:val="24"/>
                                 <w:lang w:val="en-US"/>
                               </w:rPr>
-                              <w:t>Creative</w:t>
+                              <w:t>Old School RuneScape video game</w:t>
                             </w:r>
                           </w:p>
                           <w:p>
@@ -3089,23 +3469,7 @@
                                 <w:szCs w:val="24"/>
                                 <w:lang w:val="en-US"/>
                               </w:rPr>
-                              <w:t xml:space="preserve">Been </w:t>
-                            </w:r>
-                            <w:r>
-                              <w:rPr>
-                                <w:sz w:val="24"/>
-                                <w:szCs w:val="24"/>
-                                <w:lang w:val="en-US"/>
-                              </w:rPr>
-                              <w:t>programming</w:t>
-                            </w:r>
-                            <w:r>
-                              <w:rPr>
-                                <w:sz w:val="24"/>
-                                <w:szCs w:val="24"/>
-                                <w:lang w:val="en-US"/>
-                              </w:rPr>
-                              <w:t xml:space="preserve"> since 2010</w:t>
+                              <w:t>Board games</w:t>
                             </w:r>
                           </w:p>
                         </w:txbxContent>
@@ -3127,7 +3491,7 @@
           </mc:Choice>
           <mc:Fallback>
             <w:pict>
-              <v:shape w14:anchorId="3EF2FA2A" id="_x0000_s1031" type="#_x0000_t202" style="position:absolute;margin-left:182.6pt;margin-top:504.5pt;width:233.8pt;height:107.8pt;z-index:251674624;visibility:visible;mso-wrap-style:square;mso-width-percent:0;mso-height-percent:0;mso-wrap-distance-left:9pt;mso-wrap-distance-top:3.6pt;mso-wrap-distance-right:9pt;mso-wrap-distance-bottom:3.6pt;mso-position-horizontal:right;mso-position-horizontal-relative:margin;mso-position-vertical:absolute;mso-position-vertical-relative:text;mso-width-percent:0;mso-height-percent:0;mso-width-relative:margin;mso-height-relative:margin;v-text-anchor:top" o:gfxdata="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" stroked="f">
+              <v:shape w14:anchorId="1196C46C" id="_x0000_s1032" type="#_x0000_t202" style="position:absolute;margin-left:183.8pt;margin-top:423.6pt;width:235pt;height:98.25pt;z-index:251672576;visibility:visible;mso-wrap-style:square;mso-width-percent:0;mso-height-percent:0;mso-wrap-distance-left:9pt;mso-wrap-distance-top:3.6pt;mso-wrap-distance-right:9pt;mso-wrap-distance-bottom:3.6pt;mso-position-horizontal:right;mso-position-horizontal-relative:margin;mso-position-vertical:absolute;mso-position-vertical-relative:text;mso-width-percent:0;mso-height-percent:0;mso-width-relative:margin;mso-height-relative:margin;v-text-anchor:top" o:gfxdata="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" filled="f" stroked="f">
                 <v:textbox>
                   <w:txbxContent>
                     <w:p>
@@ -3145,7 +3509,7 @@
                           <w:szCs w:val="24"/>
                           <w:lang w:val="en-US"/>
                         </w:rPr>
-                        <w:t>Other</w:t>
+                        <w:t>Hobbies</w:t>
                       </w:r>
                     </w:p>
                     <w:p>
@@ -3167,7 +3531,73 @@
                           <w:szCs w:val="24"/>
                           <w:lang w:val="en-US"/>
                         </w:rPr>
-                        <w:t>Easy going</w:t>
+                        <w:t>Sport</w:t>
+                      </w:r>
+                      <w:r>
+                        <w:rPr>
+                          <w:sz w:val="24"/>
+                          <w:szCs w:val="24"/>
+                          <w:lang w:val="en-US"/>
+                        </w:rPr>
+                        <w:t>s</w:t>
+                      </w:r>
+                      <w:r>
+                        <w:rPr>
+                          <w:sz w:val="24"/>
+                          <w:szCs w:val="24"/>
+                          <w:lang w:val="en-US"/>
+                        </w:rPr>
+                        <w:t xml:space="preserve"> (</w:t>
+                      </w:r>
+                      <w:r>
+                        <w:rPr>
+                          <w:sz w:val="24"/>
+                          <w:szCs w:val="24"/>
+                          <w:lang w:val="en-US"/>
+                        </w:rPr>
+                        <w:t>walking</w:t>
+                      </w:r>
+                      <w:r>
+                        <w:rPr>
+                          <w:sz w:val="24"/>
+                          <w:szCs w:val="24"/>
+                          <w:lang w:val="en-US"/>
+                        </w:rPr>
+                        <w:t xml:space="preserve">, </w:t>
+                      </w:r>
+                      <w:r>
+                        <w:rPr>
+                          <w:sz w:val="24"/>
+                          <w:szCs w:val="24"/>
+                          <w:lang w:val="en-US"/>
+                        </w:rPr>
+                        <w:t>running</w:t>
+                      </w:r>
+                      <w:r>
+                        <w:rPr>
+                          <w:sz w:val="24"/>
+                          <w:szCs w:val="24"/>
+                          <w:lang w:val="en-US"/>
+                        </w:rPr>
+                        <w:t xml:space="preserve">, </w:t>
+                      </w:r>
+                      <w:proofErr w:type="spellStart"/>
+                      <w:r>
+                        <w:rPr>
+                          <w:sz w:val="24"/>
+                          <w:szCs w:val="24"/>
+                          <w:lang w:val="en-US"/>
+                        </w:rPr>
+                        <w:t>swiming</w:t>
+                      </w:r>
+                      <w:proofErr w:type="spellEnd"/>
+                      <w:r>
+                        <w:rPr>
+                          <w:sz w:val="24"/>
+                          <w:szCs w:val="24"/>
+                          <w:lang w:val="en-US"/>
+                        </w:rPr>
+                        <w:t>)</w:t>
                       </w:r>
                     </w:p>
                     <w:p>
@@ -3189,7 +3619,16 @@
                           <w:szCs w:val="24"/>
                           <w:lang w:val="en-US"/>
                         </w:rPr>
-                        <w:t xml:space="preserve">I like challenges </w:t>
+                        <w:t xml:space="preserve">Magic the Gathering </w:t>
+                      </w:r>
+                      <w:r>
+                        <w:rPr>
+                          <w:sz w:val="24"/>
+                          <w:szCs w:val="24"/>
+                          <w:lang w:val="en-US"/>
+                        </w:rPr>
+                        <w:br/>
+                        <w:t>trading card game</w:t>
                       </w:r>
                     </w:p>
                     <w:p>
@@ -3211,7 +3650,7 @@
                           <w:szCs w:val="24"/>
                           <w:lang w:val="en-US"/>
                         </w:rPr>
-                        <w:t>Creative</w:t>
+                        <w:t>Old School RuneScape video game</w:t>
                       </w:r>
                     </w:p>
                     <w:p>
@@ -3233,23 +3672,7 @@
                           <w:szCs w:val="24"/>
                           <w:lang w:val="en-US"/>
                         </w:rPr>
-                        <w:t xml:space="preserve">Been </w:t>
-                      </w:r>
-                      <w:r>
-                        <w:rPr>
-                          <w:sz w:val="24"/>
-                          <w:szCs w:val="24"/>
-                          <w:lang w:val="en-US"/>
-                        </w:rPr>
-                        <w:t>programming</w:t>
-                      </w:r>
-                      <w:r>
-                        <w:rPr>
-                          <w:sz w:val="24"/>
-                          <w:szCs w:val="24"/>
-                          <w:lang w:val="en-US"/>
-                        </w:rPr>
-                        <w:t xml:space="preserve"> since 2010</w:t>
+                        <w:t>Board games</w:t>
                       </w:r>
                     </w:p>
                   </w:txbxContent>
@@ -3270,379 +3693,16 @@
         <mc:AlternateContent>
           <mc:Choice Requires="wps">
             <w:drawing>
-              <wp:anchor distT="45720" distB="45720" distL="114300" distR="114300" simplePos="0" relativeHeight="251672576" behindDoc="0" locked="0" layoutInCell="1" allowOverlap="1" wp14:anchorId="1196C46C" wp14:editId="0D2543A6">
+              <wp:anchor distT="45720" distB="45720" distL="114300" distR="114300" simplePos="0" relativeHeight="251668480" behindDoc="0" locked="0" layoutInCell="1" allowOverlap="1" wp14:anchorId="0A8B598B" wp14:editId="3E557DB2">
                 <wp:simplePos x="0" y="0"/>
                 <wp:positionH relativeFrom="margin">
-                  <wp:align>right</wp:align>
+                  <wp:posOffset>3657600</wp:posOffset>
                 </wp:positionH>
                 <wp:positionV relativeFrom="paragraph">
-                  <wp:posOffset>5376943</wp:posOffset>
+                  <wp:posOffset>3665220</wp:posOffset>
                 </wp:positionV>
-                <wp:extent cx="2974975" cy="1026795"/>
-                <wp:effectExtent l="0" t="0" r="0" b="1905"/>
-                <wp:wrapSquare wrapText="bothSides"/>
-                <wp:docPr id="9" name="Text Box 2"/>
-                <wp:cNvGraphicFramePr>
-                  <a:graphicFrameLocks xmlns:a="http://schemas.openxmlformats.org/drawingml/2006/main"/>
-                </wp:cNvGraphicFramePr>
-                <a:graphic xmlns:a="http://schemas.openxmlformats.org/drawingml/2006/main">
-                  <a:graphicData uri="http://schemas.microsoft.com/office/word/2010/wordprocessingShape">
-                    <wps:wsp>
-                      <wps:cNvSpPr txBox="1">
-                        <a:spLocks noChangeArrowheads="1"/>
-                      </wps:cNvSpPr>
-                      <wps:spPr bwMode="auto">
-                        <a:xfrm>
-                          <a:off x="0" y="0"/>
-                          <a:ext cx="2974975" cy="1026795"/>
-                        </a:xfrm>
-                        <a:prstGeom prst="rect">
-                          <a:avLst/>
-                        </a:prstGeom>
-                        <a:solidFill>
-                          <a:srgbClr val="FFFFFF"/>
-                        </a:solidFill>
-                        <a:ln w="9525">
-                          <a:noFill/>
-                          <a:miter lim="800000"/>
-                          <a:headEnd/>
-                          <a:tailEnd/>
-                        </a:ln>
-                      </wps:spPr>
-                      <wps:txbx>
-                        <w:txbxContent>
-                          <w:p>
-                            <w:pPr>
-                              <w:rPr>
-                                <w:sz w:val="24"/>
-                                <w:szCs w:val="24"/>
-                                <w:lang w:val="en-US"/>
-                              </w:rPr>
-                            </w:pPr>
-                            <w:r>
-                              <w:rPr>
-                                <w:b/>
-                                <w:sz w:val="24"/>
-                                <w:szCs w:val="24"/>
-                                <w:lang w:val="en-US"/>
-                              </w:rPr>
-                              <w:t>Hobbies</w:t>
-                            </w:r>
-                          </w:p>
-                          <w:p>
-                            <w:pPr>
-                              <w:pStyle w:val="ListParagraph"/>
-                              <w:numPr>
-                                <w:ilvl w:val="0"/>
-                                <w:numId w:val="5"/>
-                              </w:numPr>
-                              <w:rPr>
-                                <w:sz w:val="24"/>
-                                <w:szCs w:val="24"/>
-                                <w:lang w:val="en-US"/>
-                              </w:rPr>
-                            </w:pPr>
-                            <w:r>
-                              <w:rPr>
-                                <w:sz w:val="24"/>
-                                <w:szCs w:val="24"/>
-                                <w:lang w:val="en-US"/>
-                              </w:rPr>
-                              <w:t>Sport</w:t>
-                            </w:r>
-                            <w:r>
-                              <w:rPr>
-                                <w:sz w:val="24"/>
-                                <w:szCs w:val="24"/>
-                                <w:lang w:val="en-US"/>
-                              </w:rPr>
-                              <w:t>s</w:t>
-                            </w:r>
-                            <w:r>
-                              <w:rPr>
-                                <w:sz w:val="24"/>
-                                <w:szCs w:val="24"/>
-                                <w:lang w:val="en-US"/>
-                              </w:rPr>
-                              <w:t xml:space="preserve"> (</w:t>
-                            </w:r>
-                            <w:r>
-                              <w:rPr>
-                                <w:sz w:val="24"/>
-                                <w:szCs w:val="24"/>
-                                <w:lang w:val="en-US"/>
-                              </w:rPr>
-                              <w:t>running</w:t>
-                            </w:r>
-                            <w:r>
-                              <w:rPr>
-                                <w:sz w:val="24"/>
-                                <w:szCs w:val="24"/>
-                                <w:lang w:val="en-US"/>
-                              </w:rPr>
-                              <w:t xml:space="preserve">, swimming, </w:t>
-                            </w:r>
-                            <w:r>
-                              <w:rPr>
-                                <w:sz w:val="24"/>
-                                <w:szCs w:val="24"/>
-                                <w:lang w:val="en-US"/>
-                              </w:rPr>
-                              <w:t>walking</w:t>
-                            </w:r>
-                            <w:r>
-                              <w:rPr>
-                                <w:sz w:val="24"/>
-                                <w:szCs w:val="24"/>
-                                <w:lang w:val="en-US"/>
-                              </w:rPr>
-                              <w:t>)</w:t>
-                            </w:r>
-                          </w:p>
-                          <w:p>
-                            <w:pPr>
-                              <w:pStyle w:val="ListParagraph"/>
-                              <w:numPr>
-                                <w:ilvl w:val="0"/>
-                                <w:numId w:val="5"/>
-                              </w:numPr>
-                              <w:rPr>
-                                <w:sz w:val="24"/>
-                                <w:szCs w:val="24"/>
-                                <w:lang w:val="en-US"/>
-                              </w:rPr>
-                            </w:pPr>
-                            <w:r>
-                              <w:rPr>
-                                <w:sz w:val="24"/>
-                                <w:szCs w:val="24"/>
-                                <w:lang w:val="en-US"/>
-                              </w:rPr>
-                              <w:t xml:space="preserve">Magic the Gathering </w:t>
-                            </w:r>
-                            <w:r>
-                              <w:rPr>
-                                <w:sz w:val="24"/>
-                                <w:szCs w:val="24"/>
-                                <w:lang w:val="en-US"/>
-                              </w:rPr>
-                              <w:br/>
-                              <w:t>trading card game</w:t>
-                            </w:r>
-                          </w:p>
-                          <w:p>
-                            <w:pPr>
-                              <w:pStyle w:val="ListParagraph"/>
-                              <w:numPr>
-                                <w:ilvl w:val="0"/>
-                                <w:numId w:val="5"/>
-                              </w:numPr>
-                              <w:rPr>
-                                <w:sz w:val="24"/>
-                                <w:szCs w:val="24"/>
-                                <w:lang w:val="en-US"/>
-                              </w:rPr>
-                            </w:pPr>
-                            <w:r>
-                              <w:rPr>
-                                <w:sz w:val="24"/>
-                                <w:szCs w:val="24"/>
-                                <w:lang w:val="en-US"/>
-                              </w:rPr>
-                              <w:t>Board games</w:t>
-                            </w:r>
-                          </w:p>
-                        </w:txbxContent>
-                      </wps:txbx>
-                      <wps:bodyPr rot="0" vert="horz" wrap="square" lIns="91440" tIns="45720" rIns="91440" bIns="45720" anchor="t" anchorCtr="0">
-                        <a:noAutofit/>
-                      </wps:bodyPr>
-                    </wps:wsp>
-                  </a:graphicData>
-                </a:graphic>
-                <wp14:sizeRelH relativeFrom="margin">
-                  <wp14:pctWidth>0</wp14:pctWidth>
-                </wp14:sizeRelH>
-                <wp14:sizeRelV relativeFrom="margin">
-                  <wp14:pctHeight>0</wp14:pctHeight>
-                </wp14:sizeRelV>
-              </wp:anchor>
-            </w:drawing>
-          </mc:Choice>
-          <mc:Fallback>
-            <w:pict>
-              <v:shape w14:anchorId="1196C46C" id="_x0000_s1032" type="#_x0000_t202" style="position:absolute;margin-left:183.05pt;margin-top:423.4pt;width:234.25pt;height:80.85pt;z-index:251672576;visibility:visible;mso-wrap-style:square;mso-width-percent:0;mso-height-percent:0;mso-wrap-distance-left:9pt;mso-wrap-distance-top:3.6pt;mso-wrap-distance-right:9pt;mso-wrap-distance-bottom:3.6pt;mso-position-horizontal:right;mso-position-horizontal-relative:margin;mso-position-vertical:absolute;mso-position-vertical-relative:text;mso-width-percent:0;mso-height-percent:0;mso-width-relative:margin;mso-height-relative:margin;v-text-anchor:top" o:gfxdata="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" stroked="f">
-                <v:textbox>
-                  <w:txbxContent>
-                    <w:p>
-                      <w:pPr>
-                        <w:rPr>
-                          <w:sz w:val="24"/>
-                          <w:szCs w:val="24"/>
-                          <w:lang w:val="en-US"/>
-                        </w:rPr>
-                      </w:pPr>
-                      <w:r>
-                        <w:rPr>
-                          <w:b/>
-                          <w:sz w:val="24"/>
-                          <w:szCs w:val="24"/>
-                          <w:lang w:val="en-US"/>
-                        </w:rPr>
-                        <w:t>Hobbies</w:t>
-                      </w:r>
-                    </w:p>
-                    <w:p>
-                      <w:pPr>
-                        <w:pStyle w:val="ListParagraph"/>
-                        <w:numPr>
-                          <w:ilvl w:val="0"/>
-                          <w:numId w:val="5"/>
-                        </w:numPr>
-                        <w:rPr>
-                          <w:sz w:val="24"/>
-                          <w:szCs w:val="24"/>
-                          <w:lang w:val="en-US"/>
-                        </w:rPr>
-                      </w:pPr>
-                      <w:r>
-                        <w:rPr>
-                          <w:sz w:val="24"/>
-                          <w:szCs w:val="24"/>
-                          <w:lang w:val="en-US"/>
-                        </w:rPr>
-                        <w:t>Sport</w:t>
-                      </w:r>
-                      <w:r>
-                        <w:rPr>
-                          <w:sz w:val="24"/>
-                          <w:szCs w:val="24"/>
-                          <w:lang w:val="en-US"/>
-                        </w:rPr>
-                        <w:t>s</w:t>
-                      </w:r>
-                      <w:r>
-                        <w:rPr>
-                          <w:sz w:val="24"/>
-                          <w:szCs w:val="24"/>
-                          <w:lang w:val="en-US"/>
-                        </w:rPr>
-                        <w:t xml:space="preserve"> (</w:t>
-                      </w:r>
-                      <w:r>
-                        <w:rPr>
-                          <w:sz w:val="24"/>
-                          <w:szCs w:val="24"/>
-                          <w:lang w:val="en-US"/>
-                        </w:rPr>
-                        <w:t>running</w:t>
-                      </w:r>
-                      <w:r>
-                        <w:rPr>
-                          <w:sz w:val="24"/>
-                          <w:szCs w:val="24"/>
-                          <w:lang w:val="en-US"/>
-                        </w:rPr>
-                        <w:t xml:space="preserve">, swimming, </w:t>
-                      </w:r>
-                      <w:r>
-                        <w:rPr>
-                          <w:sz w:val="24"/>
-                          <w:szCs w:val="24"/>
-                          <w:lang w:val="en-US"/>
-                        </w:rPr>
-                        <w:t>walking</w:t>
-                      </w:r>
-                      <w:r>
-                        <w:rPr>
-                          <w:sz w:val="24"/>
-                          <w:szCs w:val="24"/>
-                          <w:lang w:val="en-US"/>
-                        </w:rPr>
-                        <w:t>)</w:t>
-                      </w:r>
-                    </w:p>
-                    <w:p>
-                      <w:pPr>
-                        <w:pStyle w:val="ListParagraph"/>
-                        <w:numPr>
-                          <w:ilvl w:val="0"/>
-                          <w:numId w:val="5"/>
-                        </w:numPr>
-                        <w:rPr>
-                          <w:sz w:val="24"/>
-                          <w:szCs w:val="24"/>
-                          <w:lang w:val="en-US"/>
-                        </w:rPr>
-                      </w:pPr>
-                      <w:r>
-                        <w:rPr>
-                          <w:sz w:val="24"/>
-                          <w:szCs w:val="24"/>
-                          <w:lang w:val="en-US"/>
-                        </w:rPr>
-                        <w:t xml:space="preserve">Magic the Gathering </w:t>
-                      </w:r>
-                      <w:r>
-                        <w:rPr>
-                          <w:sz w:val="24"/>
-                          <w:szCs w:val="24"/>
-                          <w:lang w:val="en-US"/>
-                        </w:rPr>
-                        <w:br/>
-                        <w:t>trading card game</w:t>
-                      </w:r>
-                    </w:p>
-                    <w:p>
-                      <w:pPr>
-                        <w:pStyle w:val="ListParagraph"/>
-                        <w:numPr>
-                          <w:ilvl w:val="0"/>
-                          <w:numId w:val="5"/>
-                        </w:numPr>
-                        <w:rPr>
-                          <w:sz w:val="24"/>
-                          <w:szCs w:val="24"/>
-                          <w:lang w:val="en-US"/>
-                        </w:rPr>
-                      </w:pPr>
-                      <w:r>
-                        <w:rPr>
-                          <w:sz w:val="24"/>
-                          <w:szCs w:val="24"/>
-                          <w:lang w:val="en-US"/>
-                        </w:rPr>
-                        <w:t>Board games</w:t>
-                      </w:r>
-                    </w:p>
-                  </w:txbxContent>
-                </v:textbox>
-                <w10:wrap type="square" anchorx="margin"/>
-              </v:shape>
-            </w:pict>
-          </mc:Fallback>
-        </mc:AlternateContent>
-      </w:r>
-      <w:r>
-        <w:rPr>
-          <w:noProof/>
-          <w:sz w:val="24"/>
-          <w:szCs w:val="24"/>
-          <w:lang w:val="en-US"/>
-        </w:rPr>
-        <mc:AlternateContent>
-          <mc:Choice Requires="wps">
-            <w:drawing>
-              <wp:anchor distT="45720" distB="45720" distL="114300" distR="114300" simplePos="0" relativeHeight="251668480" behindDoc="0" locked="0" layoutInCell="1" allowOverlap="1" wp14:anchorId="0A8B598B" wp14:editId="5B5B5A5F">
-                <wp:simplePos x="0" y="0"/>
-                <wp:positionH relativeFrom="margin">
-                  <wp:posOffset>3653638</wp:posOffset>
-                </wp:positionH>
-                <wp:positionV relativeFrom="paragraph">
-                  <wp:posOffset>3661173</wp:posOffset>
-                </wp:positionV>
-                <wp:extent cx="2969260" cy="1717040"/>
-                <wp:effectExtent l="0" t="0" r="2540" b="0"/>
+                <wp:extent cx="2854960" cy="1717040"/>
+                <wp:effectExtent l="0" t="0" r="0" b="0"/>
                 <wp:wrapSquare wrapText="bothSides"/>
                 <wp:docPr id="7" name="Text Box 2"/>
                 <wp:cNvGraphicFramePr>
@@ -3657,14 +3717,12 @@
                       <wps:spPr bwMode="auto">
                         <a:xfrm>
                           <a:off x="0" y="0"/>
-                          <a:ext cx="2969260" cy="1717040"/>
+                          <a:ext cx="2854960" cy="1717040"/>
                         </a:xfrm>
                         <a:prstGeom prst="rect">
                           <a:avLst/>
                         </a:prstGeom>
-                        <a:solidFill>
-                          <a:srgbClr val="FFFFFF"/>
-                        </a:solidFill>
+                        <a:noFill/>
                         <a:ln w="9525">
                           <a:noFill/>
                           <a:miter lim="800000"/>
@@ -3832,25 +3890,7 @@
                                 <w:szCs w:val="24"/>
                                 <w:lang w:val="en-US"/>
                               </w:rPr>
-                              <w:t xml:space="preserve"> &amp; </w:t>
-                            </w:r>
-                            <w:proofErr w:type="spellStart"/>
-                            <w:r>
-                              <w:rPr>
-                                <w:sz w:val="24"/>
-                                <w:szCs w:val="24"/>
-                                <w:lang w:val="en-US"/>
-                              </w:rPr>
-                              <w:t>Ure</w:t>
-                            </w:r>
-                            <w:proofErr w:type="spellEnd"/>
-                            <w:r>
-                              <w:rPr>
-                                <w:sz w:val="24"/>
-                                <w:szCs w:val="24"/>
-                                <w:lang w:val="en-US"/>
-                              </w:rPr>
-                              <w:t xml:space="preserve"> (online shop)</w:t>
+                              <w:t xml:space="preserve"> &amp; Ure (online shop)</w:t>
                             </w:r>
                           </w:p>
                           <w:p>
@@ -3894,7 +3934,7 @@
           </mc:Choice>
           <mc:Fallback>
             <w:pict>
-              <v:shape w14:anchorId="0A8B598B" id="_x0000_s1033" type="#_x0000_t202" style="position:absolute;margin-left:287.7pt;margin-top:288.3pt;width:233.8pt;height:135.2pt;z-index:251668480;visibility:visible;mso-wrap-style:square;mso-width-percent:0;mso-height-percent:0;mso-wrap-distance-left:9pt;mso-wrap-distance-top:3.6pt;mso-wrap-distance-right:9pt;mso-wrap-distance-bottom:3.6pt;mso-position-horizontal:absolute;mso-position-horizontal-relative:margin;mso-position-vertical:absolute;mso-position-vertical-relative:text;mso-width-percent:0;mso-height-percent:0;mso-width-relative:margin;mso-height-relative:margin;v-text-anchor:top" o:gfxdata="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" stroked="f">
+              <v:shape w14:anchorId="0A8B598B" id="_x0000_s1033" type="#_x0000_t202" style="position:absolute;margin-left:4in;margin-top:288.6pt;width:224.8pt;height:135.2pt;z-index:251668480;visibility:visible;mso-wrap-style:square;mso-width-percent:0;mso-height-percent:0;mso-wrap-distance-left:9pt;mso-wrap-distance-top:3.6pt;mso-wrap-distance-right:9pt;mso-wrap-distance-bottom:3.6pt;mso-position-horizontal:absolute;mso-position-horizontal-relative:margin;mso-position-vertical:absolute;mso-position-vertical-relative:text;mso-width-percent:0;mso-height-percent:0;mso-width-relative:margin;mso-height-relative:margin;v-text-anchor:top" o:gfxdata="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" filled="f" stroked="f">
                 <v:textbox>
                   <w:txbxContent>
                     <w:p>
@@ -4055,25 +4095,7 @@
                           <w:szCs w:val="24"/>
                           <w:lang w:val="en-US"/>
                         </w:rPr>
-                        <w:t xml:space="preserve"> &amp; </w:t>
-                      </w:r>
-                      <w:proofErr w:type="spellStart"/>
-                      <w:r>
-                        <w:rPr>
-                          <w:sz w:val="24"/>
-                          <w:szCs w:val="24"/>
-                          <w:lang w:val="en-US"/>
-                        </w:rPr>
-                        <w:t>Ure</w:t>
-                      </w:r>
-                      <w:proofErr w:type="spellEnd"/>
-                      <w:r>
-                        <w:rPr>
-                          <w:sz w:val="24"/>
-                          <w:szCs w:val="24"/>
-                          <w:lang w:val="en-US"/>
-                        </w:rPr>
-                        <w:t xml:space="preserve"> (online shop)</w:t>
+                        <w:t xml:space="preserve"> &amp; Ure (online shop)</w:t>
                       </w:r>
                     </w:p>
                     <w:p>
@@ -4116,18 +4138,18 @@
         <mc:AlternateContent>
           <mc:Choice Requires="wps">
             <w:drawing>
-              <wp:anchor distT="45720" distB="45720" distL="114300" distR="114300" simplePos="0" relativeHeight="251665408" behindDoc="0" locked="0" layoutInCell="1" allowOverlap="1" wp14:anchorId="4E1B04F4" wp14:editId="6933A4DB">
+              <wp:anchor distT="45720" distB="45720" distL="114300" distR="114300" simplePos="0" relativeHeight="251670528" behindDoc="0" locked="0" layoutInCell="1" allowOverlap="1" wp14:anchorId="3703A9D8" wp14:editId="0B521CA4">
                 <wp:simplePos x="0" y="0"/>
                 <wp:positionH relativeFrom="margin">
                   <wp:align>right</wp:align>
                 </wp:positionH>
                 <wp:positionV relativeFrom="paragraph">
-                  <wp:posOffset>2639695</wp:posOffset>
+                  <wp:posOffset>1607820</wp:posOffset>
                 </wp:positionV>
-                <wp:extent cx="2974975" cy="1024890"/>
-                <wp:effectExtent l="0" t="0" r="0" b="3810"/>
+                <wp:extent cx="2984500" cy="1030605"/>
+                <wp:effectExtent l="0" t="0" r="0" b="0"/>
                 <wp:wrapSquare wrapText="bothSides"/>
-                <wp:docPr id="5" name="Text Box 2"/>
+                <wp:docPr id="8" name="Text Box 2"/>
                 <wp:cNvGraphicFramePr>
                   <a:graphicFrameLocks xmlns:a="http://schemas.openxmlformats.org/drawingml/2006/main"/>
                 </wp:cNvGraphicFramePr>
@@ -4140,14 +4162,12 @@
                       <wps:spPr bwMode="auto">
                         <a:xfrm>
                           <a:off x="0" y="0"/>
-                          <a:ext cx="2974975" cy="1024890"/>
+                          <a:ext cx="2984500" cy="1030605"/>
                         </a:xfrm>
                         <a:prstGeom prst="rect">
                           <a:avLst/>
                         </a:prstGeom>
-                        <a:solidFill>
-                          <a:srgbClr val="FFFFFF"/>
-                        </a:solidFill>
+                        <a:noFill/>
                         <a:ln w="9525">
                           <a:noFill/>
                           <a:miter lim="800000"/>
@@ -4172,7 +4192,7 @@
                                 <w:szCs w:val="24"/>
                                 <w:lang w:val="en-US"/>
                               </w:rPr>
-                              <w:t>Work experience</w:t>
+                              <w:t>Research interests</w:t>
                             </w:r>
                           </w:p>
                           <w:p>
@@ -4194,7 +4214,37 @@
                                 <w:szCs w:val="24"/>
                                 <w:lang w:val="en-US"/>
                               </w:rPr>
-                              <w:t>Young researcher (System Software Laboratory, Faculty of Electrical Engineering and Computer Science)</w:t>
+                              <w:t>Biomedical signal processing</w:t>
+                            </w:r>
+                            <w:r>
+                              <w:rPr>
+                                <w:sz w:val="24"/>
+                                <w:szCs w:val="24"/>
+                                <w:lang w:val="en-US"/>
+                              </w:rPr>
+                              <w:t xml:space="preserve"> with focus on electromyography</w:t>
+                            </w:r>
+                          </w:p>
+                          <w:p>
+                            <w:pPr>
+                              <w:pStyle w:val="ListParagraph"/>
+                              <w:numPr>
+                                <w:ilvl w:val="0"/>
+                                <w:numId w:val="3"/>
+                              </w:numPr>
+                              <w:rPr>
+                                <w:sz w:val="24"/>
+                                <w:szCs w:val="24"/>
+                                <w:lang w:val="en-US"/>
+                              </w:rPr>
+                            </w:pPr>
+                            <w:r>
+                              <w:rPr>
+                                <w:sz w:val="24"/>
+                                <w:szCs w:val="24"/>
+                                <w:lang w:val="en-US"/>
+                              </w:rPr>
+                              <w:t>Machine learning</w:t>
                             </w:r>
                           </w:p>
                         </w:txbxContent>
@@ -4216,7 +4266,7 @@
           </mc:Choice>
           <mc:Fallback>
             <w:pict>
-              <v:shape w14:anchorId="4E1B04F4" id="_x0000_s1034" type="#_x0000_t202" style="position:absolute;margin-left:183.05pt;margin-top:207.85pt;width:234.25pt;height:80.7pt;z-index:251665408;visibility:visible;mso-wrap-style:square;mso-width-percent:0;mso-height-percent:0;mso-wrap-distance-left:9pt;mso-wrap-distance-top:3.6pt;mso-wrap-distance-right:9pt;mso-wrap-distance-bottom:3.6pt;mso-position-horizontal:right;mso-position-horizontal-relative:margin;mso-position-vertical:absolute;mso-position-vertical-relative:text;mso-width-percent:0;mso-height-percent:0;mso-width-relative:margin;mso-height-relative:margin;v-text-anchor:top" o:gfxdata="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" stroked="f">
+              <v:shape w14:anchorId="3703A9D8" id="_x0000_s1034" type="#_x0000_t202" style="position:absolute;margin-left:183.8pt;margin-top:126.6pt;width:235pt;height:81.15pt;z-index:251670528;visibility:visible;mso-wrap-style:square;mso-width-percent:0;mso-height-percent:0;mso-wrap-distance-left:9pt;mso-wrap-distance-top:3.6pt;mso-wrap-distance-right:9pt;mso-wrap-distance-bottom:3.6pt;mso-position-horizontal:right;mso-position-horizontal-relative:margin;mso-position-vertical:absolute;mso-position-vertical-relative:text;mso-width-percent:0;mso-height-percent:0;mso-width-relative:margin;mso-height-relative:margin;v-text-anchor:top" o:gfxdata="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" filled="f" stroked="f">
                 <v:textbox>
                   <w:txbxContent>
                     <w:p>
@@ -4234,7 +4284,7 @@
                           <w:szCs w:val="24"/>
                           <w:lang w:val="en-US"/>
                         </w:rPr>
-                        <w:t>Work experience</w:t>
+                        <w:t>Research interests</w:t>
                       </w:r>
                     </w:p>
                     <w:p>
@@ -4256,7 +4306,37 @@
                           <w:szCs w:val="24"/>
                           <w:lang w:val="en-US"/>
                         </w:rPr>
-                        <w:t>Young researcher (System Software Laboratory, Faculty of Electrical Engineering and Computer Science)</w:t>
+                        <w:t>Biomedical signal processing</w:t>
+                      </w:r>
+                      <w:r>
+                        <w:rPr>
+                          <w:sz w:val="24"/>
+                          <w:szCs w:val="24"/>
+                          <w:lang w:val="en-US"/>
+                        </w:rPr>
+                        <w:t xml:space="preserve"> with focus on electromyography</w:t>
+                      </w:r>
+                    </w:p>
+                    <w:p>
+                      <w:pPr>
+                        <w:pStyle w:val="ListParagraph"/>
+                        <w:numPr>
+                          <w:ilvl w:val="0"/>
+                          <w:numId w:val="3"/>
+                        </w:numPr>
+                        <w:rPr>
+                          <w:sz w:val="24"/>
+                          <w:szCs w:val="24"/>
+                          <w:lang w:val="en-US"/>
+                        </w:rPr>
+                      </w:pPr>
+                      <w:r>
+                        <w:rPr>
+                          <w:sz w:val="24"/>
+                          <w:szCs w:val="24"/>
+                          <w:lang w:val="en-US"/>
+                        </w:rPr>
+                        <w:t>Machine learning</w:t>
                       </w:r>
                     </w:p>
                   </w:txbxContent>
@@ -4277,18 +4357,18 @@
         <mc:AlternateContent>
           <mc:Choice Requires="wps">
             <w:drawing>
-              <wp:anchor distT="45720" distB="45720" distL="114300" distR="114300" simplePos="0" relativeHeight="251670528" behindDoc="0" locked="0" layoutInCell="1" allowOverlap="1" wp14:anchorId="3703A9D8" wp14:editId="65DAC3FE">
+              <wp:anchor distT="45720" distB="45720" distL="114300" distR="114300" simplePos="0" relativeHeight="251665408" behindDoc="0" locked="0" layoutInCell="1" allowOverlap="1" wp14:anchorId="4E1B04F4" wp14:editId="75712155">
                 <wp:simplePos x="0" y="0"/>
                 <wp:positionH relativeFrom="margin">
                   <wp:align>right</wp:align>
                 </wp:positionH>
                 <wp:positionV relativeFrom="paragraph">
-                  <wp:posOffset>1605479</wp:posOffset>
+                  <wp:posOffset>2636520</wp:posOffset>
                 </wp:positionV>
-                <wp:extent cx="2974975" cy="1030605"/>
-                <wp:effectExtent l="0" t="0" r="0" b="0"/>
+                <wp:extent cx="2984500" cy="1024890"/>
+                <wp:effectExtent l="0" t="0" r="0" b="3810"/>
                 <wp:wrapSquare wrapText="bothSides"/>
-                <wp:docPr id="8" name="Text Box 2"/>
+                <wp:docPr id="5" name="Text Box 2"/>
                 <wp:cNvGraphicFramePr>
                   <a:graphicFrameLocks xmlns:a="http://schemas.openxmlformats.org/drawingml/2006/main"/>
                 </wp:cNvGraphicFramePr>
@@ -4301,14 +4381,12 @@
                       <wps:spPr bwMode="auto">
                         <a:xfrm>
                           <a:off x="0" y="0"/>
-                          <a:ext cx="2974975" cy="1030605"/>
+                          <a:ext cx="2984500" cy="1024890"/>
                         </a:xfrm>
                         <a:prstGeom prst="rect">
                           <a:avLst/>
                         </a:prstGeom>
-                        <a:solidFill>
-                          <a:srgbClr val="FFFFFF"/>
-                        </a:solidFill>
+                        <a:noFill/>
                         <a:ln w="9525">
                           <a:noFill/>
                           <a:miter lim="800000"/>
@@ -4333,7 +4411,7 @@
                                 <w:szCs w:val="24"/>
                                 <w:lang w:val="en-US"/>
                               </w:rPr>
-                              <w:t>Research interests</w:t>
+                              <w:t>Work experience</w:t>
                             </w:r>
                           </w:p>
                           <w:p>
@@ -4355,37 +4433,7 @@
                                 <w:szCs w:val="24"/>
                                 <w:lang w:val="en-US"/>
                               </w:rPr>
-                              <w:t>Biomedical signal processing</w:t>
-                            </w:r>
-                            <w:r>
-                              <w:rPr>
-                                <w:sz w:val="24"/>
-                                <w:szCs w:val="24"/>
-                                <w:lang w:val="en-US"/>
-                              </w:rPr>
-                              <w:t xml:space="preserve"> with focus on electromyography</w:t>
-                            </w:r>
-                          </w:p>
-                          <w:p>
-                            <w:pPr>
-                              <w:pStyle w:val="ListParagraph"/>
-                              <w:numPr>
-                                <w:ilvl w:val="0"/>
-                                <w:numId w:val="3"/>
-                              </w:numPr>
-                              <w:rPr>
-                                <w:sz w:val="24"/>
-                                <w:szCs w:val="24"/>
-                                <w:lang w:val="en-US"/>
-                              </w:rPr>
-                            </w:pPr>
-                            <w:r>
-                              <w:rPr>
-                                <w:sz w:val="24"/>
-                                <w:szCs w:val="24"/>
-                                <w:lang w:val="en-US"/>
-                              </w:rPr>
-                              <w:t>Machine learning</w:t>
+                              <w:t>Young researcher (System Software Laboratory, Faculty of Electrical Engineering and Computer Science)</w:t>
                             </w:r>
                           </w:p>
                         </w:txbxContent>
@@ -4407,7 +4455,7 @@
           </mc:Choice>
           <mc:Fallback>
             <w:pict>
-              <v:shape w14:anchorId="3703A9D8" id="_x0000_s1035" type="#_x0000_t202" style="position:absolute;margin-left:183.05pt;margin-top:126.4pt;width:234.25pt;height:81.15pt;z-index:251670528;visibility:visible;mso-wrap-style:square;mso-width-percent:0;mso-height-percent:0;mso-wrap-distance-left:9pt;mso-wrap-distance-top:3.6pt;mso-wrap-distance-right:9pt;mso-wrap-distance-bottom:3.6pt;mso-position-horizontal:right;mso-position-horizontal-relative:margin;mso-position-vertical:absolute;mso-position-vertical-relative:text;mso-width-percent:0;mso-height-percent:0;mso-width-relative:margin;mso-height-relative:margin;v-text-anchor:top" o:gfxdata="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" stroked="f">
+              <v:shape w14:anchorId="4E1B04F4" id="_x0000_s1035" type="#_x0000_t202" style="position:absolute;margin-left:183.8pt;margin-top:207.6pt;width:235pt;height:80.7pt;z-index:251665408;visibility:visible;mso-wrap-style:square;mso-width-percent:0;mso-height-percent:0;mso-wrap-distance-left:9pt;mso-wrap-distance-top:3.6pt;mso-wrap-distance-right:9pt;mso-wrap-distance-bottom:3.6pt;mso-position-horizontal:right;mso-position-horizontal-relative:margin;mso-position-vertical:absolute;mso-position-vertical-relative:text;mso-width-percent:0;mso-height-percent:0;mso-width-relative:margin;mso-height-relative:margin;v-text-anchor:top" o:gfxdata="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" filled="f" stroked="f">
                 <v:textbox>
                   <w:txbxContent>
                     <w:p>
@@ -4425,7 +4473,7 @@
                           <w:szCs w:val="24"/>
                           <w:lang w:val="en-US"/>
                         </w:rPr>
-                        <w:t>Research interests</w:t>
+                        <w:t>Work experience</w:t>
                       </w:r>
                     </w:p>
                     <w:p>
@@ -4447,37 +4495,7 @@
                           <w:szCs w:val="24"/>
                           <w:lang w:val="en-US"/>
                         </w:rPr>
-                        <w:t>Biomedical signal processing</w:t>
-                      </w:r>
-                      <w:r>
-                        <w:rPr>
-                          <w:sz w:val="24"/>
-                          <w:szCs w:val="24"/>
-                          <w:lang w:val="en-US"/>
-                        </w:rPr>
-                        <w:t xml:space="preserve"> with focus on electromyography</w:t>
-                      </w:r>
-                    </w:p>
-                    <w:p>
-                      <w:pPr>
-                        <w:pStyle w:val="ListParagraph"/>
-                        <w:numPr>
-                          <w:ilvl w:val="0"/>
-                          <w:numId w:val="3"/>
-                        </w:numPr>
-                        <w:rPr>
-                          <w:sz w:val="24"/>
-                          <w:szCs w:val="24"/>
-                          <w:lang w:val="en-US"/>
-                        </w:rPr>
-                      </w:pPr>
-                      <w:r>
-                        <w:rPr>
-                          <w:sz w:val="24"/>
-                          <w:szCs w:val="24"/>
-                          <w:lang w:val="en-US"/>
-                        </w:rPr>
-                        <w:t>Machine learning</w:t>
+                        <w:t>Young researcher (System Software Laboratory, Faculty of Electrical Engineering and Computer Science)</w:t>
                       </w:r>
                     </w:p>
                   </w:txbxContent>

</xml_diff>

<commit_message>
added assistant to work experience
</commit_message>
<xml_diff>
--- a/Aljaz_Francic_CV.docx
+++ b/Aljaz_Francic_CV.docx
@@ -77,19 +77,8 @@
                                 <w:szCs w:val="40"/>
                                 <w:lang w:val="en-US"/>
                               </w:rPr>
-                              <w:t xml:space="preserve">Aljaž </w:t>
-                            </w:r>
-                            <w:proofErr w:type="spellStart"/>
-                            <w:r>
-                              <w:rPr>
-                                <w:b/>
-                                <w:sz w:val="40"/>
-                                <w:szCs w:val="40"/>
-                                <w:lang w:val="en-US"/>
-                              </w:rPr>
-                              <w:t>Frančič</w:t>
-                            </w:r>
-                            <w:proofErr w:type="spellEnd"/>
+                              <w:t>Aljaž Frančič</w:t>
+                            </w:r>
                           </w:p>
                           <w:p>
                             <w:pPr>
@@ -101,23 +90,13 @@
                                 <w:lang w:val="en-US"/>
                               </w:rPr>
                             </w:pPr>
-                            <w:proofErr w:type="spellStart"/>
-                            <w:r>
-                              <w:rPr>
-                                <w:sz w:val="24"/>
-                                <w:szCs w:val="24"/>
-                                <w:lang w:val="en-US"/>
-                              </w:rPr>
-                              <w:t>Ješenca</w:t>
-                            </w:r>
-                            <w:proofErr w:type="spellEnd"/>
-                            <w:r>
-                              <w:rPr>
-                                <w:sz w:val="24"/>
-                                <w:szCs w:val="24"/>
-                                <w:lang w:val="en-US"/>
-                              </w:rPr>
-                              <w:t xml:space="preserve"> 6d</w:t>
+                            <w:r>
+                              <w:rPr>
+                                <w:sz w:val="24"/>
+                                <w:szCs w:val="24"/>
+                                <w:lang w:val="en-US"/>
+                              </w:rPr>
+                              <w:t>Ješenca 6d</w:t>
                             </w:r>
                           </w:p>
                           <w:p>
@@ -135,18 +114,8 @@
                                 <w:szCs w:val="24"/>
                                 <w:lang w:val="en-US"/>
                               </w:rPr>
-                              <w:t xml:space="preserve">2327 </w:t>
-                            </w:r>
-                            <w:proofErr w:type="spellStart"/>
-                            <w:r>
-                              <w:rPr>
-                                <w:sz w:val="24"/>
-                                <w:szCs w:val="24"/>
-                                <w:lang w:val="en-US"/>
-                              </w:rPr>
-                              <w:t>Rače</w:t>
-                            </w:r>
-                            <w:proofErr w:type="spellEnd"/>
+                              <w:t>2327 Rače</w:t>
+                            </w:r>
                             <w:r>
                               <w:rPr>
                                 <w:sz w:val="24"/>
@@ -360,19 +329,8 @@
                           <w:szCs w:val="40"/>
                           <w:lang w:val="en-US"/>
                         </w:rPr>
-                        <w:t xml:space="preserve">Aljaž </w:t>
-                      </w:r>
-                      <w:proofErr w:type="spellStart"/>
-                      <w:r>
-                        <w:rPr>
-                          <w:b/>
-                          <w:sz w:val="40"/>
-                          <w:szCs w:val="40"/>
-                          <w:lang w:val="en-US"/>
-                        </w:rPr>
-                        <w:t>Frančič</w:t>
-                      </w:r>
-                      <w:proofErr w:type="spellEnd"/>
+                        <w:t>Aljaž Frančič</w:t>
+                      </w:r>
                     </w:p>
                     <w:p>
                       <w:pPr>
@@ -384,23 +342,13 @@
                           <w:lang w:val="en-US"/>
                         </w:rPr>
                       </w:pPr>
-                      <w:proofErr w:type="spellStart"/>
-                      <w:r>
-                        <w:rPr>
-                          <w:sz w:val="24"/>
-                          <w:szCs w:val="24"/>
-                          <w:lang w:val="en-US"/>
-                        </w:rPr>
-                        <w:t>Ješenca</w:t>
-                      </w:r>
-                      <w:proofErr w:type="spellEnd"/>
-                      <w:r>
-                        <w:rPr>
-                          <w:sz w:val="24"/>
-                          <w:szCs w:val="24"/>
-                          <w:lang w:val="en-US"/>
-                        </w:rPr>
-                        <w:t xml:space="preserve"> 6d</w:t>
+                      <w:r>
+                        <w:rPr>
+                          <w:sz w:val="24"/>
+                          <w:szCs w:val="24"/>
+                          <w:lang w:val="en-US"/>
+                        </w:rPr>
+                        <w:t>Ješenca 6d</w:t>
                       </w:r>
                     </w:p>
                     <w:p>
@@ -418,18 +366,8 @@
                           <w:szCs w:val="24"/>
                           <w:lang w:val="en-US"/>
                         </w:rPr>
-                        <w:t xml:space="preserve">2327 </w:t>
-                      </w:r>
-                      <w:proofErr w:type="spellStart"/>
-                      <w:r>
-                        <w:rPr>
-                          <w:sz w:val="24"/>
-                          <w:szCs w:val="24"/>
-                          <w:lang w:val="en-US"/>
-                        </w:rPr>
-                        <w:t>Rače</w:t>
-                      </w:r>
-                      <w:proofErr w:type="spellEnd"/>
+                        <w:t>2327 Rače</w:t>
+                      </w:r>
                       <w:r>
                         <w:rPr>
                           <w:sz w:val="24"/>
@@ -1104,11 +1042,7 @@
           </mc:Choice>
           <mc:Fallback>
             <w:pict>
-              <v:shapetype w14:anchorId="693F343E" id="_x0000_t202" coordsize="21600,21600" o:spt="202" path="m,l,21600r21600,l21600,xe">
-                <v:stroke joinstyle="miter"/>
-                <v:path gradientshapeok="t" o:connecttype="rect"/>
-              </v:shapetype>
-              <v:shape id="Text Box 3" o:spid="_x0000_s1027" type="#_x0000_t202" style="position:absolute;margin-left:140.6pt;margin-top:399.4pt;width:171.2pt;height:273.75pt;z-index:251663360;visibility:visible;mso-wrap-style:square;mso-width-percent:0;mso-height-percent:0;mso-wrap-distance-left:9pt;mso-wrap-distance-top:3.6pt;mso-wrap-distance-right:9pt;mso-wrap-distance-bottom:3.6pt;mso-position-horizontal:absolute;mso-position-horizontal-relative:margin;mso-position-vertical:absolute;mso-position-vertical-relative:text;mso-width-percent:0;mso-height-percent:0;mso-width-relative:margin;mso-height-relative:margin;v-text-anchor:top" o:gfxdata="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" filled="f" stroked="f">
+              <v:shape w14:anchorId="693F343E" id="Text Box 3" o:spid="_x0000_s1027" type="#_x0000_t202" style="position:absolute;margin-left:140.6pt;margin-top:399.4pt;width:171.2pt;height:273.75pt;z-index:251663360;visibility:visible;mso-wrap-style:square;mso-width-percent:0;mso-height-percent:0;mso-wrap-distance-left:9pt;mso-wrap-distance-top:3.6pt;mso-wrap-distance-right:9pt;mso-wrap-distance-bottom:3.6pt;mso-position-horizontal:absolute;mso-position-horizontal-relative:margin;mso-position-vertical:absolute;mso-position-vertical-relative:text;mso-width-percent:0;mso-height-percent:0;mso-width-relative:margin;mso-height-relative:margin;v-text-anchor:top" o:gfxdata="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" filled="f" stroked="f">
                 <v:textbox>
                   <w:txbxContent>
                     <w:p>
@@ -1536,11 +1470,7 @@
           </mc:Choice>
           <mc:Fallback>
             <w:pict>
-              <v:shapetype w14:anchorId="2F4131C9" id="_x0000_t202" coordsize="21600,21600" o:spt="202" path="m,l,21600r21600,l21600,xe">
-                <v:stroke joinstyle="miter"/>
-                <v:path gradientshapeok="t" o:connecttype="rect"/>
-              </v:shapetype>
-              <v:shape id="_x0000_s1027" type="#_x0000_t202" style="position:absolute;margin-left:321.3pt;margin-top:670.7pt;width:170.25pt;height:110.6pt;z-index:251661310;visibility:visible;mso-wrap-style:square;mso-width-percent:0;mso-height-percent:200;mso-wrap-distance-left:9pt;mso-wrap-distance-top:3.6pt;mso-wrap-distance-right:9pt;mso-wrap-distance-bottom:3.6pt;mso-position-horizontal:absolute;mso-position-horizontal-relative:margin;mso-position-vertical:absolute;mso-position-vertical-relative:text;mso-width-percent:0;mso-height-percent:200;mso-width-relative:margin;mso-height-relative:margin;v-text-anchor:top" o:gfxdata="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" filled="f" stroked="f">
+              <v:shape w14:anchorId="2F4131C9" id="_x0000_s1028" type="#_x0000_t202" style="position:absolute;margin-left:321.3pt;margin-top:670.7pt;width:170.25pt;height:110.6pt;z-index:251661310;visibility:visible;mso-wrap-style:square;mso-width-percent:0;mso-height-percent:200;mso-wrap-distance-left:9pt;mso-wrap-distance-top:3.6pt;mso-wrap-distance-right:9pt;mso-wrap-distance-bottom:3.6pt;mso-position-horizontal:absolute;mso-position-horizontal-relative:margin;mso-position-vertical:absolute;mso-position-vertical-relative:text;mso-width-percent:0;mso-height-percent:200;mso-width-relative:margin;mso-height-relative:margin;v-text-anchor:top" o:gfxdata="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" filled="f" stroked="f">
                 <v:textbox style="mso-fit-shape-to-text:t">
                   <w:txbxContent>
                     <w:p>
@@ -1695,25 +1625,7 @@
                                 <w:szCs w:val="24"/>
                                 <w:lang w:val="en-US"/>
                               </w:rPr>
-                              <w:t xml:space="preserve">I like </w:t>
-                            </w:r>
-                            <w:proofErr w:type="gramStart"/>
-                            <w:r>
-                              <w:rPr>
-                                <w:sz w:val="24"/>
-                                <w:szCs w:val="24"/>
-                                <w:lang w:val="en-US"/>
-                              </w:rPr>
-                              <w:t>challenges</w:t>
-                            </w:r>
-                            <w:proofErr w:type="gramEnd"/>
-                            <w:r>
-                              <w:rPr>
-                                <w:sz w:val="24"/>
-                                <w:szCs w:val="24"/>
-                                <w:lang w:val="en-US"/>
-                              </w:rPr>
-                              <w:t xml:space="preserve"> </w:t>
+                              <w:t xml:space="preserve">I like challenges </w:t>
                             </w:r>
                           </w:p>
                           <w:p>
@@ -1773,18 +1685,8 @@
                                 <w:szCs w:val="24"/>
                                 <w:lang w:val="en-US"/>
                               </w:rPr>
-                              <w:t xml:space="preserve"> since </w:t>
-                            </w:r>
-                            <w:proofErr w:type="gramStart"/>
-                            <w:r>
-                              <w:rPr>
-                                <w:sz w:val="24"/>
-                                <w:szCs w:val="24"/>
-                                <w:lang w:val="en-US"/>
-                              </w:rPr>
-                              <w:t>2010</w:t>
-                            </w:r>
-                            <w:proofErr w:type="gramEnd"/>
+                              <w:t xml:space="preserve"> since 2010</w:t>
+                            </w:r>
                           </w:p>
                         </w:txbxContent>
                       </wps:txbx>
@@ -1805,7 +1707,7 @@
           </mc:Choice>
           <mc:Fallback>
             <w:pict>
-              <v:shape w14:anchorId="3EF2FA2A" id="_x0000_s1027" type="#_x0000_t202" style="position:absolute;margin-left:184.1pt;margin-top:549.9pt;width:235.3pt;height:107.8pt;z-index:251674624;visibility:visible;mso-wrap-style:square;mso-width-percent:0;mso-height-percent:0;mso-wrap-distance-left:9pt;mso-wrap-distance-top:3.6pt;mso-wrap-distance-right:9pt;mso-wrap-distance-bottom:3.6pt;mso-position-horizontal:right;mso-position-horizontal-relative:margin;mso-position-vertical:absolute;mso-position-vertical-relative:text;mso-width-percent:0;mso-height-percent:0;mso-width-relative:margin;mso-height-relative:margin;v-text-anchor:top" o:gfxdata="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" filled="f" stroked="f">
+              <v:shape w14:anchorId="3EF2FA2A" id="_x0000_s1029" type="#_x0000_t202" style="position:absolute;margin-left:184.1pt;margin-top:549.9pt;width:235.3pt;height:107.8pt;z-index:251674624;visibility:visible;mso-wrap-style:square;mso-width-percent:0;mso-height-percent:0;mso-wrap-distance-left:9pt;mso-wrap-distance-top:3.6pt;mso-wrap-distance-right:9pt;mso-wrap-distance-bottom:3.6pt;mso-position-horizontal:right;mso-position-horizontal-relative:margin;mso-position-vertical:absolute;mso-position-vertical-relative:text;mso-width-percent:0;mso-height-percent:0;mso-width-relative:margin;mso-height-relative:margin;v-text-anchor:top" o:gfxdata="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" filled="f" stroked="f">
                 <v:textbox>
                   <w:txbxContent>
                     <w:p>
@@ -1883,25 +1785,7 @@
                           <w:szCs w:val="24"/>
                           <w:lang w:val="en-US"/>
                         </w:rPr>
-                        <w:t xml:space="preserve">I like </w:t>
-                      </w:r>
-                      <w:proofErr w:type="gramStart"/>
-                      <w:r>
-                        <w:rPr>
-                          <w:sz w:val="24"/>
-                          <w:szCs w:val="24"/>
-                          <w:lang w:val="en-US"/>
-                        </w:rPr>
-                        <w:t>challenges</w:t>
-                      </w:r>
-                      <w:proofErr w:type="gramEnd"/>
-                      <w:r>
-                        <w:rPr>
-                          <w:sz w:val="24"/>
-                          <w:szCs w:val="24"/>
-                          <w:lang w:val="en-US"/>
-                        </w:rPr>
-                        <w:t xml:space="preserve"> </w:t>
+                        <w:t xml:space="preserve">I like challenges </w:t>
                       </w:r>
                     </w:p>
                     <w:p>
@@ -1961,18 +1845,8 @@
                           <w:szCs w:val="24"/>
                           <w:lang w:val="en-US"/>
                         </w:rPr>
-                        <w:t xml:space="preserve"> since </w:t>
-                      </w:r>
-                      <w:proofErr w:type="gramStart"/>
-                      <w:r>
-                        <w:rPr>
-                          <w:sz w:val="24"/>
-                          <w:szCs w:val="24"/>
-                          <w:lang w:val="en-US"/>
-                        </w:rPr>
-                        <w:t>2010</w:t>
-                      </w:r>
-                      <w:proofErr w:type="gramEnd"/>
+                        <w:t xml:space="preserve"> since 2010</w:t>
+                      </w:r>
                     </w:p>
                   </w:txbxContent>
                 </v:textbox>
@@ -2276,7 +2150,7 @@
           </mc:Choice>
           <mc:Fallback>
             <w:pict>
-              <v:shape w14:anchorId="1196C46C" id="_x0000_s1028" type="#_x0000_t202" style="position:absolute;margin-left:183.8pt;margin-top:441.75pt;width:235pt;height:116.65pt;z-index:251672576;visibility:visible;mso-wrap-style:square;mso-width-percent:0;mso-height-percent:0;mso-wrap-distance-left:9pt;mso-wrap-distance-top:3.6pt;mso-wrap-distance-right:9pt;mso-wrap-distance-bottom:3.6pt;mso-position-horizontal:right;mso-position-horizontal-relative:margin;mso-position-vertical:absolute;mso-position-vertical-relative:text;mso-width-percent:0;mso-height-percent:0;mso-width-relative:margin;mso-height-relative:margin;v-text-anchor:top" o:gfxdata="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" filled="f" stroked="f">
+              <v:shape w14:anchorId="1196C46C" id="_x0000_s1030" type="#_x0000_t202" style="position:absolute;margin-left:183.8pt;margin-top:441.75pt;width:235pt;height:116.65pt;z-index:251672576;visibility:visible;mso-wrap-style:square;mso-width-percent:0;mso-height-percent:0;mso-wrap-distance-left:9pt;mso-wrap-distance-top:3.6pt;mso-wrap-distance-right:9pt;mso-wrap-distance-bottom:3.6pt;mso-position-horizontal:right;mso-position-horizontal-relative:margin;mso-position-vertical:absolute;mso-position-vertical-relative:text;mso-width-percent:0;mso-height-percent:0;mso-width-relative:margin;mso-height-relative:margin;v-text-anchor:top" o:gfxdata="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" filled="f" stroked="f">
                 <v:textbox>
                   <w:txbxContent>
                     <w:p>
@@ -2696,23 +2570,13 @@
                                 <w:lang w:val="en-US"/>
                               </w:rPr>
                             </w:pPr>
-                            <w:proofErr w:type="spellStart"/>
-                            <w:r>
-                              <w:rPr>
-                                <w:sz w:val="24"/>
-                                <w:szCs w:val="24"/>
-                                <w:lang w:val="en-US"/>
-                              </w:rPr>
-                              <w:t>Iwashere</w:t>
-                            </w:r>
-                            <w:proofErr w:type="spellEnd"/>
-                            <w:r>
-                              <w:rPr>
-                                <w:sz w:val="24"/>
-                                <w:szCs w:val="24"/>
-                                <w:lang w:val="en-US"/>
-                              </w:rPr>
-                              <w:t xml:space="preserve"> (web portal)</w:t>
+                            <w:r>
+                              <w:rPr>
+                                <w:sz w:val="24"/>
+                                <w:szCs w:val="24"/>
+                                <w:lang w:val="en-US"/>
+                              </w:rPr>
+                              <w:t>Iwashere (web portal)</w:t>
                             </w:r>
                           </w:p>
                           <w:p>
@@ -2728,23 +2592,13 @@
                                 <w:lang w:val="en-US"/>
                               </w:rPr>
                             </w:pPr>
-                            <w:proofErr w:type="spellStart"/>
-                            <w:r>
-                              <w:rPr>
-                                <w:sz w:val="24"/>
-                                <w:szCs w:val="24"/>
-                                <w:lang w:val="en-US"/>
-                              </w:rPr>
-                              <w:t>Nakit</w:t>
-                            </w:r>
-                            <w:proofErr w:type="spellEnd"/>
-                            <w:r>
-                              <w:rPr>
-                                <w:sz w:val="24"/>
-                                <w:szCs w:val="24"/>
-                                <w:lang w:val="en-US"/>
-                              </w:rPr>
-                              <w:t xml:space="preserve"> &amp; Ure (online shop)</w:t>
+                            <w:r>
+                              <w:rPr>
+                                <w:sz w:val="24"/>
+                                <w:szCs w:val="24"/>
+                                <w:lang w:val="en-US"/>
+                              </w:rPr>
+                              <w:t>Nakit &amp; Ure (online shop)</w:t>
                             </w:r>
                           </w:p>
                           <w:p>
@@ -2788,7 +2642,7 @@
           </mc:Choice>
           <mc:Fallback>
             <w:pict>
-              <v:shape w14:anchorId="0A8B598B" id="_x0000_s1029" type="#_x0000_t202" style="position:absolute;margin-left:4in;margin-top:315.4pt;width:224.8pt;height:135.2pt;z-index:251668480;visibility:visible;mso-wrap-style:square;mso-width-percent:0;mso-height-percent:0;mso-wrap-distance-left:9pt;mso-wrap-distance-top:3.6pt;mso-wrap-distance-right:9pt;mso-wrap-distance-bottom:3.6pt;mso-position-horizontal:absolute;mso-position-horizontal-relative:margin;mso-position-vertical:absolute;mso-position-vertical-relative:text;mso-width-percent:0;mso-height-percent:0;mso-width-relative:margin;mso-height-relative:margin;v-text-anchor:top" o:gfxdata="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" filled="f" stroked="f">
+              <v:shape w14:anchorId="0A8B598B" id="_x0000_s1031" type="#_x0000_t202" style="position:absolute;margin-left:4in;margin-top:315.4pt;width:224.8pt;height:135.2pt;z-index:251668480;visibility:visible;mso-wrap-style:square;mso-width-percent:0;mso-height-percent:0;mso-wrap-distance-left:9pt;mso-wrap-distance-top:3.6pt;mso-wrap-distance-right:9pt;mso-wrap-distance-bottom:3.6pt;mso-position-horizontal:absolute;mso-position-horizontal-relative:margin;mso-position-vertical:absolute;mso-position-vertical-relative:text;mso-width-percent:0;mso-height-percent:0;mso-width-relative:margin;mso-height-relative:margin;v-text-anchor:top" o:gfxdata="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" filled="f" stroked="f">
                 <v:textbox>
                   <w:txbxContent>
                     <w:p>
@@ -2925,23 +2779,13 @@
                           <w:lang w:val="en-US"/>
                         </w:rPr>
                       </w:pPr>
-                      <w:proofErr w:type="spellStart"/>
-                      <w:r>
-                        <w:rPr>
-                          <w:sz w:val="24"/>
-                          <w:szCs w:val="24"/>
-                          <w:lang w:val="en-US"/>
-                        </w:rPr>
-                        <w:t>Iwashere</w:t>
-                      </w:r>
-                      <w:proofErr w:type="spellEnd"/>
-                      <w:r>
-                        <w:rPr>
-                          <w:sz w:val="24"/>
-                          <w:szCs w:val="24"/>
-                          <w:lang w:val="en-US"/>
-                        </w:rPr>
-                        <w:t xml:space="preserve"> (web portal)</w:t>
+                      <w:r>
+                        <w:rPr>
+                          <w:sz w:val="24"/>
+                          <w:szCs w:val="24"/>
+                          <w:lang w:val="en-US"/>
+                        </w:rPr>
+                        <w:t>Iwashere (web portal)</w:t>
                       </w:r>
                     </w:p>
                     <w:p>
@@ -2957,23 +2801,13 @@
                           <w:lang w:val="en-US"/>
                         </w:rPr>
                       </w:pPr>
-                      <w:proofErr w:type="spellStart"/>
-                      <w:r>
-                        <w:rPr>
-                          <w:sz w:val="24"/>
-                          <w:szCs w:val="24"/>
-                          <w:lang w:val="en-US"/>
-                        </w:rPr>
-                        <w:t>Nakit</w:t>
-                      </w:r>
-                      <w:proofErr w:type="spellEnd"/>
-                      <w:r>
-                        <w:rPr>
-                          <w:sz w:val="24"/>
-                          <w:szCs w:val="24"/>
-                          <w:lang w:val="en-US"/>
-                        </w:rPr>
-                        <w:t xml:space="preserve"> &amp; Ure (online shop)</w:t>
+                      <w:r>
+                        <w:rPr>
+                          <w:sz w:val="24"/>
+                          <w:szCs w:val="24"/>
+                          <w:lang w:val="en-US"/>
+                        </w:rPr>
+                        <w:t>Nakit &amp; Ure (online shop)</w:t>
                       </w:r>
                     </w:p>
                     <w:p>
@@ -3100,7 +2934,31 @@
                                 <w:szCs w:val="24"/>
                                 <w:lang w:val="en-US"/>
                               </w:rPr>
-                              <w:t>Young researcher (System Software Laboratory, Faculty of Electrical Engineering and Computer Science</w:t>
+                              <w:t>y</w:t>
+                            </w:r>
+                            <w:r>
+                              <w:rPr>
+                                <w:sz w:val="24"/>
+                                <w:szCs w:val="24"/>
+                                <w:lang w:val="en-US"/>
+                              </w:rPr>
+                              <w:t>oung researcher</w:t>
+                            </w:r>
+                            <w:r>
+                              <w:rPr>
+                                <w:sz w:val="24"/>
+                                <w:szCs w:val="24"/>
+                                <w:lang w:val="en-US"/>
+                              </w:rPr>
+                              <w:t>, assistant</w:t>
+                            </w:r>
+                            <w:r>
+                              <w:rPr>
+                                <w:sz w:val="24"/>
+                                <w:szCs w:val="24"/>
+                                <w:lang w:val="en-US"/>
+                              </w:rPr>
+                              <w:t xml:space="preserve"> (System Software Laboratory, Faculty of Electrical Engineering and Computer Science</w:t>
                             </w:r>
                             <w:r>
                               <w:rPr>
@@ -3186,7 +3044,31 @@
                           <w:szCs w:val="24"/>
                           <w:lang w:val="en-US"/>
                         </w:rPr>
-                        <w:t>Young researcher (System Software Laboratory, Faculty of Electrical Engineering and Computer Science</w:t>
+                        <w:t>y</w:t>
+                      </w:r>
+                      <w:r>
+                        <w:rPr>
+                          <w:sz w:val="24"/>
+                          <w:szCs w:val="24"/>
+                          <w:lang w:val="en-US"/>
+                        </w:rPr>
+                        <w:t>oung researcher</w:t>
+                      </w:r>
+                      <w:r>
+                        <w:rPr>
+                          <w:sz w:val="24"/>
+                          <w:szCs w:val="24"/>
+                          <w:lang w:val="en-US"/>
+                        </w:rPr>
+                        <w:t>, assistant</w:t>
+                      </w:r>
+                      <w:r>
+                        <w:rPr>
+                          <w:sz w:val="24"/>
+                          <w:szCs w:val="24"/>
+                          <w:lang w:val="en-US"/>
+                        </w:rPr>
+                        <w:t xml:space="preserve"> (System Software Laboratory, Faculty of Electrical Engineering and Computer Science</w:t>
                       </w:r>
                       <w:r>
                         <w:rPr>
@@ -3315,34 +3197,14 @@
                                 <w:lang w:val="en-US"/>
                               </w:rPr>
                             </w:pPr>
-                            <w:proofErr w:type="spellStart"/>
-                            <w:r>
-                              <w:rPr>
-                                <w:sz w:val="24"/>
-                                <w:szCs w:val="24"/>
-                                <w:lang w:val="en-US"/>
-                              </w:rPr>
-                              <w:t>Keras</w:t>
-                            </w:r>
-                            <w:proofErr w:type="spellEnd"/>
-                            <w:r>
-                              <w:rPr>
-                                <w:sz w:val="24"/>
-                                <w:szCs w:val="24"/>
-                                <w:lang w:val="en-US"/>
-                              </w:rPr>
-                              <w:t>/</w:t>
-                            </w:r>
-                            <w:proofErr w:type="spellStart"/>
-                            <w:r>
-                              <w:rPr>
-                                <w:sz w:val="24"/>
-                                <w:szCs w:val="24"/>
-                                <w:lang w:val="en-US"/>
-                              </w:rPr>
-                              <w:t>Tensorflow</w:t>
-                            </w:r>
-                            <w:proofErr w:type="spellEnd"/>
+                            <w:r>
+                              <w:rPr>
+                                <w:sz w:val="24"/>
+                                <w:szCs w:val="24"/>
+                                <w:lang w:val="en-US"/>
+                              </w:rPr>
+                              <w:t>Keras/Tensorflow</w:t>
+                            </w:r>
                           </w:p>
                           <w:p>
                             <w:pPr>
@@ -3549,7 +3411,6 @@
                                 <w:lang w:val="en-US"/>
                               </w:rPr>
                             </w:pPr>
-                            <w:proofErr w:type="spellStart"/>
                             <w:r>
                               <w:rPr>
                                 <w:sz w:val="24"/>
@@ -3558,7 +3419,6 @@
                               </w:rPr>
                               <w:t>Matlab</w:t>
                             </w:r>
-                            <w:proofErr w:type="spellEnd"/>
                           </w:p>
                           <w:p>
                             <w:pPr>
@@ -3653,7 +3513,7 @@
           </mc:Choice>
           <mc:Fallback>
             <w:pict>
-              <v:shape w14:anchorId="6971ADA2" id="_x0000_s1032" type="#_x0000_t202" style="position:absolute;margin-left:0;margin-top:378.7pt;width:180.75pt;height:327.75pt;z-index:251662335;visibility:visible;mso-wrap-style:square;mso-width-percent:0;mso-height-percent:0;mso-wrap-distance-left:9pt;mso-wrap-distance-top:3.6pt;mso-wrap-distance-right:9pt;mso-wrap-distance-bottom:3.6pt;mso-position-horizontal:left;mso-position-horizontal-relative:margin;mso-position-vertical:absolute;mso-position-vertical-relative:text;mso-width-percent:0;mso-height-percent:0;mso-width-relative:margin;mso-height-relative:margin;v-text-anchor:top" o:gfxdata="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" filled="f" stroked="f">
+              <v:shape w14:anchorId="6971ADA2" id="_x0000_s1033" type="#_x0000_t202" style="position:absolute;margin-left:0;margin-top:378.7pt;width:180.75pt;height:327.75pt;z-index:251662335;visibility:visible;mso-wrap-style:square;mso-width-percent:0;mso-height-percent:0;mso-wrap-distance-left:9pt;mso-wrap-distance-top:3.6pt;mso-wrap-distance-right:9pt;mso-wrap-distance-bottom:3.6pt;mso-position-horizontal:left;mso-position-horizontal-relative:margin;mso-position-vertical:absolute;mso-position-vertical-relative:text;mso-width-percent:0;mso-height-percent:0;mso-width-relative:margin;mso-height-relative:margin;v-text-anchor:top" o:gfxdata="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" filled="f" stroked="f">
                 <v:textbox>
                   <w:txbxContent>
                     <w:p>
@@ -3709,34 +3569,14 @@
                           <w:lang w:val="en-US"/>
                         </w:rPr>
                       </w:pPr>
-                      <w:proofErr w:type="spellStart"/>
-                      <w:r>
-                        <w:rPr>
-                          <w:sz w:val="24"/>
-                          <w:szCs w:val="24"/>
-                          <w:lang w:val="en-US"/>
-                        </w:rPr>
-                        <w:t>Keras</w:t>
-                      </w:r>
-                      <w:proofErr w:type="spellEnd"/>
-                      <w:r>
-                        <w:rPr>
-                          <w:sz w:val="24"/>
-                          <w:szCs w:val="24"/>
-                          <w:lang w:val="en-US"/>
-                        </w:rPr>
-                        <w:t>/</w:t>
-                      </w:r>
-                      <w:proofErr w:type="spellStart"/>
-                      <w:r>
-                        <w:rPr>
-                          <w:sz w:val="24"/>
-                          <w:szCs w:val="24"/>
-                          <w:lang w:val="en-US"/>
-                        </w:rPr>
-                        <w:t>Tensorflow</w:t>
-                      </w:r>
-                      <w:proofErr w:type="spellEnd"/>
+                      <w:r>
+                        <w:rPr>
+                          <w:sz w:val="24"/>
+                          <w:szCs w:val="24"/>
+                          <w:lang w:val="en-US"/>
+                        </w:rPr>
+                        <w:t>Keras/Tensorflow</w:t>
+                      </w:r>
                     </w:p>
                     <w:p>
                       <w:pPr>
@@ -3943,7 +3783,6 @@
                           <w:lang w:val="en-US"/>
                         </w:rPr>
                       </w:pPr>
-                      <w:proofErr w:type="spellStart"/>
                       <w:r>
                         <w:rPr>
                           <w:sz w:val="24"/>
@@ -3952,7 +3791,6 @@
                         </w:rPr>
                         <w:t>Matlab</w:t>
                       </w:r>
-                      <w:proofErr w:type="spellEnd"/>
                     </w:p>
                     <w:p>
                       <w:pPr>
@@ -4122,18 +3960,8 @@
                                 <w:szCs w:val="24"/>
                                 <w:lang w:val="en-US"/>
                               </w:rPr>
-                              <w:t xml:space="preserve">Primary school </w:t>
-                            </w:r>
-                            <w:proofErr w:type="spellStart"/>
-                            <w:r>
-                              <w:rPr>
-                                <w:sz w:val="24"/>
-                                <w:szCs w:val="24"/>
-                                <w:lang w:val="en-US"/>
-                              </w:rPr>
-                              <w:t>Rače</w:t>
-                            </w:r>
-                            <w:proofErr w:type="spellEnd"/>
+                              <w:t>Primary school Rače</w:t>
+                            </w:r>
                           </w:p>
                           <w:p>
                             <w:pPr>
@@ -4154,25 +3982,7 @@
                                 <w:szCs w:val="24"/>
                                 <w:lang w:val="en-US"/>
                               </w:rPr>
-                              <w:t xml:space="preserve">II. </w:t>
-                            </w:r>
-                            <w:proofErr w:type="spellStart"/>
-                            <w:r>
-                              <w:rPr>
-                                <w:sz w:val="24"/>
-                                <w:szCs w:val="24"/>
-                                <w:lang w:val="en-US"/>
-                              </w:rPr>
-                              <w:t>gimnazija</w:t>
-                            </w:r>
-                            <w:proofErr w:type="spellEnd"/>
-                            <w:r>
-                              <w:rPr>
-                                <w:sz w:val="24"/>
-                                <w:szCs w:val="24"/>
-                                <w:lang w:val="en-US"/>
-                              </w:rPr>
-                              <w:t xml:space="preserve"> Maribor</w:t>
+                              <w:t>II. gimnazija Maribor</w:t>
                             </w:r>
                           </w:p>
                           <w:p>
@@ -4504,7 +4314,7 @@
           </mc:Choice>
           <mc:Fallback>
             <w:pict>
-              <v:shape w14:anchorId="65A3090E" id="_x0000_s1033" type="#_x0000_t202" style="position:absolute;margin-left:0;margin-top:126.9pt;width:261pt;height:260.45pt;z-index:251678720;visibility:visible;mso-wrap-style:square;mso-width-percent:0;mso-height-percent:0;mso-wrap-distance-left:9pt;mso-wrap-distance-top:3.6pt;mso-wrap-distance-right:9pt;mso-wrap-distance-bottom:3.6pt;mso-position-horizontal:left;mso-position-horizontal-relative:margin;mso-position-vertical:absolute;mso-position-vertical-relative:text;mso-width-percent:0;mso-height-percent:0;mso-width-relative:margin;mso-height-relative:margin;v-text-anchor:top" o:gfxdata="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" filled="f" stroked="f">
+              <v:shape w14:anchorId="65A3090E" id="_x0000_s1034" type="#_x0000_t202" style="position:absolute;margin-left:0;margin-top:126.9pt;width:261pt;height:260.45pt;z-index:251678720;visibility:visible;mso-wrap-style:square;mso-width-percent:0;mso-height-percent:0;mso-wrap-distance-left:9pt;mso-wrap-distance-top:3.6pt;mso-wrap-distance-right:9pt;mso-wrap-distance-bottom:3.6pt;mso-position-horizontal:left;mso-position-horizontal-relative:margin;mso-position-vertical:absolute;mso-position-vertical-relative:text;mso-width-percent:0;mso-height-percent:0;mso-width-relative:margin;mso-height-relative:margin;v-text-anchor:top" o:gfxdata="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" filled="f" stroked="f">
                 <v:textbox>
                   <w:txbxContent>
                     <w:p>
@@ -4544,18 +4354,8 @@
                           <w:szCs w:val="24"/>
                           <w:lang w:val="en-US"/>
                         </w:rPr>
-                        <w:t xml:space="preserve">Primary school </w:t>
-                      </w:r>
-                      <w:proofErr w:type="spellStart"/>
-                      <w:r>
-                        <w:rPr>
-                          <w:sz w:val="24"/>
-                          <w:szCs w:val="24"/>
-                          <w:lang w:val="en-US"/>
-                        </w:rPr>
-                        <w:t>Rače</w:t>
-                      </w:r>
-                      <w:proofErr w:type="spellEnd"/>
+                        <w:t>Primary school Rače</w:t>
+                      </w:r>
                     </w:p>
                     <w:p>
                       <w:pPr>
@@ -4576,25 +4376,7 @@
                           <w:szCs w:val="24"/>
                           <w:lang w:val="en-US"/>
                         </w:rPr>
-                        <w:t xml:space="preserve">II. </w:t>
-                      </w:r>
-                      <w:proofErr w:type="spellStart"/>
-                      <w:r>
-                        <w:rPr>
-                          <w:sz w:val="24"/>
-                          <w:szCs w:val="24"/>
-                          <w:lang w:val="en-US"/>
-                        </w:rPr>
-                        <w:t>gimnazija</w:t>
-                      </w:r>
-                      <w:proofErr w:type="spellEnd"/>
-                      <w:r>
-                        <w:rPr>
-                          <w:sz w:val="24"/>
-                          <w:szCs w:val="24"/>
-                          <w:lang w:val="en-US"/>
-                        </w:rPr>
-                        <w:t xml:space="preserve"> Maribor</w:t>
+                        <w:t>II. gimnazija Maribor</w:t>
                       </w:r>
                     </w:p>
                     <w:p>
@@ -4945,7 +4727,7 @@
                 <pic:pic xmlns:pic="http://schemas.openxmlformats.org/drawingml/2006/picture">
                   <pic:nvPicPr>
                     <pic:cNvPr id="1" name="Graphic 1">
-                      <a:hlinkClick r:id="rId10"/>
+                      <a:hlinkClick r:id="rId9"/>
                     </pic:cNvPr>
                     <pic:cNvPicPr/>
                   </pic:nvPicPr>

</xml_diff>

<commit_message>
visual changes + pdf
</commit_message>
<xml_diff>
--- a/Aljaz_Francic_CV.docx
+++ b/Aljaz_Francic_CV.docx
@@ -606,6 +606,1421 @@
         <mc:AlternateContent>
           <mc:Choice Requires="wps">
             <w:drawing>
+              <wp:anchor distT="45720" distB="45720" distL="114300" distR="114300" simplePos="0" relativeHeight="251674624" behindDoc="0" locked="0" layoutInCell="1" allowOverlap="1" wp14:anchorId="3EF2FA2A" wp14:editId="450A947E">
+                <wp:simplePos x="0" y="0"/>
+                <wp:positionH relativeFrom="margin">
+                  <wp:align>right</wp:align>
+                </wp:positionH>
+                <wp:positionV relativeFrom="paragraph">
+                  <wp:posOffset>5839578</wp:posOffset>
+                </wp:positionV>
+                <wp:extent cx="2879725" cy="1981200"/>
+                <wp:effectExtent l="0" t="0" r="0" b="0"/>
+                <wp:wrapSquare wrapText="bothSides"/>
+                <wp:docPr id="10" name="Text Box 2"/>
+                <wp:cNvGraphicFramePr>
+                  <a:graphicFrameLocks xmlns:a="http://schemas.openxmlformats.org/drawingml/2006/main"/>
+                </wp:cNvGraphicFramePr>
+                <a:graphic xmlns:a="http://schemas.openxmlformats.org/drawingml/2006/main">
+                  <a:graphicData uri="http://schemas.microsoft.com/office/word/2010/wordprocessingShape">
+                    <wps:wsp>
+                      <wps:cNvSpPr txBox="1">
+                        <a:spLocks noChangeArrowheads="1"/>
+                      </wps:cNvSpPr>
+                      <wps:spPr bwMode="auto">
+                        <a:xfrm>
+                          <a:off x="0" y="0"/>
+                          <a:ext cx="2879725" cy="1981200"/>
+                        </a:xfrm>
+                        <a:prstGeom prst="rect">
+                          <a:avLst/>
+                        </a:prstGeom>
+                        <a:noFill/>
+                        <a:ln w="9525">
+                          <a:noFill/>
+                          <a:miter lim="800000"/>
+                          <a:headEnd/>
+                          <a:tailEnd/>
+                        </a:ln>
+                      </wps:spPr>
+                      <wps:txbx>
+                        <w:txbxContent>
+                          <w:p>
+                            <w:pPr>
+                              <w:rPr>
+                                <w:sz w:val="24"/>
+                                <w:szCs w:val="24"/>
+                                <w:lang w:val="sl-SI"/>
+                              </w:rPr>
+                            </w:pPr>
+                            <w:r>
+                              <w:rPr>
+                                <w:b/>
+                                <w:sz w:val="24"/>
+                                <w:szCs w:val="24"/>
+                                <w:lang w:val="sl-SI"/>
+                              </w:rPr>
+                              <w:t>Drugo</w:t>
+                            </w:r>
+                          </w:p>
+                          <w:p>
+                            <w:pPr>
+                              <w:pStyle w:val="ListParagraph"/>
+                              <w:numPr>
+                                <w:ilvl w:val="0"/>
+                                <w:numId w:val="5"/>
+                              </w:numPr>
+                              <w:rPr>
+                                <w:sz w:val="24"/>
+                                <w:szCs w:val="24"/>
+                                <w:lang w:val="sl-SI"/>
+                              </w:rPr>
+                            </w:pPr>
+                            <w:r>
+                              <w:rPr>
+                                <w:sz w:val="24"/>
+                                <w:szCs w:val="24"/>
+                                <w:lang w:val="sl-SI"/>
+                              </w:rPr>
+                              <w:t>Sp</w:t>
+                            </w:r>
+                            <w:r>
+                              <w:rPr>
+                                <w:sz w:val="24"/>
+                                <w:szCs w:val="24"/>
+                                <w:lang w:val="sl-SI"/>
+                              </w:rPr>
+                              <w:t>r</w:t>
+                            </w:r>
+                            <w:r>
+                              <w:rPr>
+                                <w:sz w:val="24"/>
+                                <w:szCs w:val="24"/>
+                                <w:lang w:val="sl-SI"/>
+                              </w:rPr>
+                              <w:t>oščene narave</w:t>
+                            </w:r>
+                          </w:p>
+                          <w:p>
+                            <w:pPr>
+                              <w:pStyle w:val="ListParagraph"/>
+                              <w:numPr>
+                                <w:ilvl w:val="0"/>
+                                <w:numId w:val="5"/>
+                              </w:numPr>
+                              <w:rPr>
+                                <w:sz w:val="24"/>
+                                <w:szCs w:val="24"/>
+                                <w:lang w:val="sl-SI"/>
+                              </w:rPr>
+                            </w:pPr>
+                            <w:r>
+                              <w:rPr>
+                                <w:sz w:val="24"/>
+                                <w:szCs w:val="24"/>
+                                <w:lang w:val="sl-SI"/>
+                              </w:rPr>
+                              <w:t xml:space="preserve">Rad imam </w:t>
+                            </w:r>
+                            <w:r>
+                              <w:rPr>
+                                <w:sz w:val="24"/>
+                                <w:szCs w:val="24"/>
+                                <w:lang w:val="sl-SI"/>
+                              </w:rPr>
+                              <w:t>izzive</w:t>
+                            </w:r>
+                          </w:p>
+                          <w:p>
+                            <w:pPr>
+                              <w:pStyle w:val="ListParagraph"/>
+                              <w:numPr>
+                                <w:ilvl w:val="0"/>
+                                <w:numId w:val="5"/>
+                              </w:numPr>
+                              <w:rPr>
+                                <w:sz w:val="24"/>
+                                <w:szCs w:val="24"/>
+                                <w:lang w:val="sl-SI"/>
+                              </w:rPr>
+                            </w:pPr>
+                            <w:r>
+                              <w:rPr>
+                                <w:sz w:val="24"/>
+                                <w:szCs w:val="24"/>
+                                <w:lang w:val="sl-SI"/>
+                              </w:rPr>
+                              <w:t>Kreativen</w:t>
+                            </w:r>
+                          </w:p>
+                          <w:p>
+                            <w:pPr>
+                              <w:pStyle w:val="ListParagraph"/>
+                              <w:numPr>
+                                <w:ilvl w:val="0"/>
+                                <w:numId w:val="5"/>
+                              </w:numPr>
+                              <w:rPr>
+                                <w:sz w:val="24"/>
+                                <w:szCs w:val="24"/>
+                                <w:lang w:val="sl-SI"/>
+                              </w:rPr>
+                            </w:pPr>
+                            <w:r>
+                              <w:rPr>
+                                <w:sz w:val="24"/>
+                                <w:szCs w:val="24"/>
+                                <w:lang w:val="sl-SI"/>
+                              </w:rPr>
+                              <w:t>Programiram od leta</w:t>
+                            </w:r>
+                            <w:r>
+                              <w:rPr>
+                                <w:sz w:val="24"/>
+                                <w:szCs w:val="24"/>
+                                <w:lang w:val="sl-SI"/>
+                              </w:rPr>
+                              <w:t xml:space="preserve"> 2010</w:t>
+                            </w:r>
+                            <w:r>
+                              <w:rPr>
+                                <w:sz w:val="24"/>
+                                <w:szCs w:val="24"/>
+                                <w:lang w:val="sl-SI"/>
+                              </w:rPr>
+                              <w:br/>
+                            </w:r>
+                          </w:p>
+                          <w:p>
+                            <w:pPr>
+                              <w:pStyle w:val="ListParagraph"/>
+                              <w:numPr>
+                                <w:ilvl w:val="0"/>
+                                <w:numId w:val="15"/>
+                              </w:numPr>
+                              <w:rPr>
+                                <w:bCs/>
+                                <w:sz w:val="24"/>
+                                <w:szCs w:val="24"/>
+                                <w:lang w:val="sl-SI"/>
+                              </w:rPr>
+                            </w:pPr>
+                            <w:hyperlink r:id="rId9" w:history="1">
+                              <w:r>
+                                <w:rPr>
+                                  <w:rStyle w:val="Hyperlink"/>
+                                  <w:bCs/>
+                                  <w:sz w:val="24"/>
+                                  <w:szCs w:val="24"/>
+                                  <w:lang w:val="sl-SI"/>
+                                </w:rPr>
+                                <w:t>https://github.com/aljazfrancic</w:t>
+                              </w:r>
+                            </w:hyperlink>
+                            <w:r>
+                              <w:rPr>
+                                <w:bCs/>
+                                <w:sz w:val="24"/>
+                                <w:szCs w:val="24"/>
+                                <w:lang w:val="sl-SI"/>
+                              </w:rPr>
+                              <w:t xml:space="preserve"> </w:t>
+                            </w:r>
+                          </w:p>
+                        </w:txbxContent>
+                      </wps:txbx>
+                      <wps:bodyPr rot="0" vert="horz" wrap="square" lIns="91440" tIns="45720" rIns="91440" bIns="45720" anchor="t" anchorCtr="0">
+                        <a:noAutofit/>
+                      </wps:bodyPr>
+                    </wps:wsp>
+                  </a:graphicData>
+                </a:graphic>
+                <wp14:sizeRelH relativeFrom="margin">
+                  <wp14:pctWidth>0</wp14:pctWidth>
+                </wp14:sizeRelH>
+                <wp14:sizeRelV relativeFrom="margin">
+                  <wp14:pctHeight>0</wp14:pctHeight>
+                </wp14:sizeRelV>
+              </wp:anchor>
+            </w:drawing>
+          </mc:Choice>
+          <mc:Fallback>
+            <w:pict>
+              <v:shape w14:anchorId="3EF2FA2A" id="_x0000_s1027" type="#_x0000_t202" style="position:absolute;margin-left:175.55pt;margin-top:459.8pt;width:226.75pt;height:156pt;z-index:251674624;visibility:visible;mso-wrap-style:square;mso-width-percent:0;mso-height-percent:0;mso-wrap-distance-left:9pt;mso-wrap-distance-top:3.6pt;mso-wrap-distance-right:9pt;mso-wrap-distance-bottom:3.6pt;mso-position-horizontal:right;mso-position-horizontal-relative:margin;mso-position-vertical:absolute;mso-position-vertical-relative:text;mso-width-percent:0;mso-height-percent:0;mso-width-relative:margin;mso-height-relative:margin;v-text-anchor:top" o:gfxdata="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" filled="f" stroked="f">
+                <v:textbox>
+                  <w:txbxContent>
+                    <w:p>
+                      <w:pPr>
+                        <w:rPr>
+                          <w:sz w:val="24"/>
+                          <w:szCs w:val="24"/>
+                          <w:lang w:val="sl-SI"/>
+                        </w:rPr>
+                      </w:pPr>
+                      <w:r>
+                        <w:rPr>
+                          <w:b/>
+                          <w:sz w:val="24"/>
+                          <w:szCs w:val="24"/>
+                          <w:lang w:val="sl-SI"/>
+                        </w:rPr>
+                        <w:t>Drugo</w:t>
+                      </w:r>
+                    </w:p>
+                    <w:p>
+                      <w:pPr>
+                        <w:pStyle w:val="ListParagraph"/>
+                        <w:numPr>
+                          <w:ilvl w:val="0"/>
+                          <w:numId w:val="5"/>
+                        </w:numPr>
+                        <w:rPr>
+                          <w:sz w:val="24"/>
+                          <w:szCs w:val="24"/>
+                          <w:lang w:val="sl-SI"/>
+                        </w:rPr>
+                      </w:pPr>
+                      <w:r>
+                        <w:rPr>
+                          <w:sz w:val="24"/>
+                          <w:szCs w:val="24"/>
+                          <w:lang w:val="sl-SI"/>
+                        </w:rPr>
+                        <w:t>Sp</w:t>
+                      </w:r>
+                      <w:r>
+                        <w:rPr>
+                          <w:sz w:val="24"/>
+                          <w:szCs w:val="24"/>
+                          <w:lang w:val="sl-SI"/>
+                        </w:rPr>
+                        <w:t>r</w:t>
+                      </w:r>
+                      <w:r>
+                        <w:rPr>
+                          <w:sz w:val="24"/>
+                          <w:szCs w:val="24"/>
+                          <w:lang w:val="sl-SI"/>
+                        </w:rPr>
+                        <w:t>oščene narave</w:t>
+                      </w:r>
+                    </w:p>
+                    <w:p>
+                      <w:pPr>
+                        <w:pStyle w:val="ListParagraph"/>
+                        <w:numPr>
+                          <w:ilvl w:val="0"/>
+                          <w:numId w:val="5"/>
+                        </w:numPr>
+                        <w:rPr>
+                          <w:sz w:val="24"/>
+                          <w:szCs w:val="24"/>
+                          <w:lang w:val="sl-SI"/>
+                        </w:rPr>
+                      </w:pPr>
+                      <w:r>
+                        <w:rPr>
+                          <w:sz w:val="24"/>
+                          <w:szCs w:val="24"/>
+                          <w:lang w:val="sl-SI"/>
+                        </w:rPr>
+                        <w:t xml:space="preserve">Rad imam </w:t>
+                      </w:r>
+                      <w:r>
+                        <w:rPr>
+                          <w:sz w:val="24"/>
+                          <w:szCs w:val="24"/>
+                          <w:lang w:val="sl-SI"/>
+                        </w:rPr>
+                        <w:t>izzive</w:t>
+                      </w:r>
+                    </w:p>
+                    <w:p>
+                      <w:pPr>
+                        <w:pStyle w:val="ListParagraph"/>
+                        <w:numPr>
+                          <w:ilvl w:val="0"/>
+                          <w:numId w:val="5"/>
+                        </w:numPr>
+                        <w:rPr>
+                          <w:sz w:val="24"/>
+                          <w:szCs w:val="24"/>
+                          <w:lang w:val="sl-SI"/>
+                        </w:rPr>
+                      </w:pPr>
+                      <w:r>
+                        <w:rPr>
+                          <w:sz w:val="24"/>
+                          <w:szCs w:val="24"/>
+                          <w:lang w:val="sl-SI"/>
+                        </w:rPr>
+                        <w:t>Kreativen</w:t>
+                      </w:r>
+                    </w:p>
+                    <w:p>
+                      <w:pPr>
+                        <w:pStyle w:val="ListParagraph"/>
+                        <w:numPr>
+                          <w:ilvl w:val="0"/>
+                          <w:numId w:val="5"/>
+                        </w:numPr>
+                        <w:rPr>
+                          <w:sz w:val="24"/>
+                          <w:szCs w:val="24"/>
+                          <w:lang w:val="sl-SI"/>
+                        </w:rPr>
+                      </w:pPr>
+                      <w:r>
+                        <w:rPr>
+                          <w:sz w:val="24"/>
+                          <w:szCs w:val="24"/>
+                          <w:lang w:val="sl-SI"/>
+                        </w:rPr>
+                        <w:t>Programiram od leta</w:t>
+                      </w:r>
+                      <w:r>
+                        <w:rPr>
+                          <w:sz w:val="24"/>
+                          <w:szCs w:val="24"/>
+                          <w:lang w:val="sl-SI"/>
+                        </w:rPr>
+                        <w:t xml:space="preserve"> 2010</w:t>
+                      </w:r>
+                      <w:r>
+                        <w:rPr>
+                          <w:sz w:val="24"/>
+                          <w:szCs w:val="24"/>
+                          <w:lang w:val="sl-SI"/>
+                        </w:rPr>
+                        <w:br/>
+                      </w:r>
+                    </w:p>
+                    <w:p>
+                      <w:pPr>
+                        <w:pStyle w:val="ListParagraph"/>
+                        <w:numPr>
+                          <w:ilvl w:val="0"/>
+                          <w:numId w:val="15"/>
+                        </w:numPr>
+                        <w:rPr>
+                          <w:bCs/>
+                          <w:sz w:val="24"/>
+                          <w:szCs w:val="24"/>
+                          <w:lang w:val="sl-SI"/>
+                        </w:rPr>
+                      </w:pPr>
+                      <w:hyperlink r:id="rId10" w:history="1">
+                        <w:r>
+                          <w:rPr>
+                            <w:rStyle w:val="Hyperlink"/>
+                            <w:bCs/>
+                            <w:sz w:val="24"/>
+                            <w:szCs w:val="24"/>
+                            <w:lang w:val="sl-SI"/>
+                          </w:rPr>
+                          <w:t>https://github.com/aljazfrancic</w:t>
+                        </w:r>
+                      </w:hyperlink>
+                      <w:r>
+                        <w:rPr>
+                          <w:bCs/>
+                          <w:sz w:val="24"/>
+                          <w:szCs w:val="24"/>
+                          <w:lang w:val="sl-SI"/>
+                        </w:rPr>
+                        <w:t xml:space="preserve"> </w:t>
+                      </w:r>
+                    </w:p>
+                  </w:txbxContent>
+                </v:textbox>
+                <w10:wrap type="square" anchorx="margin"/>
+              </v:shape>
+            </w:pict>
+          </mc:Fallback>
+        </mc:AlternateContent>
+      </w:r>
+      <w:r>
+        <w:rPr>
+          <w:noProof/>
+          <w:sz w:val="24"/>
+          <w:szCs w:val="24"/>
+          <w:lang w:val="sl-SI"/>
+        </w:rPr>
+        <mc:AlternateContent>
+          <mc:Choice Requires="wps">
+            <w:drawing>
+              <wp:anchor distT="45720" distB="45720" distL="114300" distR="114300" simplePos="0" relativeHeight="251683840" behindDoc="0" locked="0" layoutInCell="1" allowOverlap="1" wp14:anchorId="53F344CC" wp14:editId="19503391">
+                <wp:simplePos x="0" y="0"/>
+                <wp:positionH relativeFrom="margin">
+                  <wp:align>right</wp:align>
+                </wp:positionH>
+                <wp:positionV relativeFrom="paragraph">
+                  <wp:posOffset>3439042</wp:posOffset>
+                </wp:positionV>
+                <wp:extent cx="6645910" cy="911225"/>
+                <wp:effectExtent l="0" t="0" r="0" b="3175"/>
+                <wp:wrapSquare wrapText="bothSides"/>
+                <wp:docPr id="1765648863" name="Text Box 2"/>
+                <wp:cNvGraphicFramePr>
+                  <a:graphicFrameLocks xmlns:a="http://schemas.openxmlformats.org/drawingml/2006/main"/>
+                </wp:cNvGraphicFramePr>
+                <a:graphic xmlns:a="http://schemas.openxmlformats.org/drawingml/2006/main">
+                  <a:graphicData uri="http://schemas.microsoft.com/office/word/2010/wordprocessingShape">
+                    <wps:wsp>
+                      <wps:cNvSpPr txBox="1">
+                        <a:spLocks noChangeArrowheads="1"/>
+                      </wps:cNvSpPr>
+                      <wps:spPr bwMode="auto">
+                        <a:xfrm>
+                          <a:off x="0" y="0"/>
+                          <a:ext cx="6645910" cy="911225"/>
+                        </a:xfrm>
+                        <a:prstGeom prst="rect">
+                          <a:avLst/>
+                        </a:prstGeom>
+                        <a:noFill/>
+                        <a:ln w="9525">
+                          <a:noFill/>
+                          <a:miter lim="800000"/>
+                          <a:headEnd/>
+                          <a:tailEnd/>
+                        </a:ln>
+                      </wps:spPr>
+                      <wps:txbx>
+                        <w:txbxContent>
+                          <w:p>
+                            <w:pPr>
+                              <w:rPr>
+                                <w:b/>
+                                <w:bCs/>
+                                <w:sz w:val="24"/>
+                                <w:szCs w:val="24"/>
+                                <w:lang w:val="sl-SI"/>
+                              </w:rPr>
+                            </w:pPr>
+                            <w:r>
+                              <w:rPr>
+                                <w:b/>
+                                <w:bCs/>
+                                <w:sz w:val="24"/>
+                                <w:szCs w:val="24"/>
+                                <w:lang w:val="sl-SI"/>
+                              </w:rPr>
+                              <w:t>Delovne izkušnje</w:t>
+                            </w:r>
+                          </w:p>
+                          <w:p>
+                            <w:pPr>
+                              <w:pStyle w:val="ListParagraph"/>
+                              <w:numPr>
+                                <w:ilvl w:val="0"/>
+                                <w:numId w:val="16"/>
+                              </w:numPr>
+                              <w:rPr>
+                                <w:sz w:val="24"/>
+                                <w:szCs w:val="24"/>
+                                <w:lang w:val="sl-SI"/>
+                              </w:rPr>
+                            </w:pPr>
+                            <w:r>
+                              <w:rPr>
+                                <w:sz w:val="24"/>
+                                <w:szCs w:val="24"/>
+                                <w:lang w:val="sl-SI"/>
+                              </w:rPr>
+                              <w:t>2019-2022: mladi raziskovalec, asistent (Laboratorij za sistemsko programsko opremo, Fakulteta za elektrotehniko, računalništvo in informatiko, Univerza v Mariboru)</w:t>
+                            </w:r>
+                          </w:p>
+                        </w:txbxContent>
+                      </wps:txbx>
+                      <wps:bodyPr rot="0" vert="horz" wrap="square" lIns="91440" tIns="45720" rIns="91440" bIns="45720" anchor="t" anchorCtr="0">
+                        <a:noAutofit/>
+                      </wps:bodyPr>
+                    </wps:wsp>
+                  </a:graphicData>
+                </a:graphic>
+                <wp14:sizeRelH relativeFrom="margin">
+                  <wp14:pctWidth>0</wp14:pctWidth>
+                </wp14:sizeRelH>
+                <wp14:sizeRelV relativeFrom="margin">
+                  <wp14:pctHeight>0</wp14:pctHeight>
+                </wp14:sizeRelV>
+              </wp:anchor>
+            </w:drawing>
+          </mc:Choice>
+          <mc:Fallback>
+            <w:pict>
+              <v:shape w14:anchorId="53F344CC" id="_x0000_s1028" type="#_x0000_t202" style="position:absolute;margin-left:472.1pt;margin-top:270.8pt;width:523.3pt;height:71.75pt;z-index:251683840;visibility:visible;mso-wrap-style:square;mso-width-percent:0;mso-height-percent:0;mso-wrap-distance-left:9pt;mso-wrap-distance-top:3.6pt;mso-wrap-distance-right:9pt;mso-wrap-distance-bottom:3.6pt;mso-position-horizontal:right;mso-position-horizontal-relative:margin;mso-position-vertical:absolute;mso-position-vertical-relative:text;mso-width-percent:0;mso-height-percent:0;mso-width-relative:margin;mso-height-relative:margin;v-text-anchor:top" o:gfxdata="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" filled="f" stroked="f">
+                <v:textbox>
+                  <w:txbxContent>
+                    <w:p>
+                      <w:pPr>
+                        <w:rPr>
+                          <w:b/>
+                          <w:bCs/>
+                          <w:sz w:val="24"/>
+                          <w:szCs w:val="24"/>
+                          <w:lang w:val="sl-SI"/>
+                        </w:rPr>
+                      </w:pPr>
+                      <w:r>
+                        <w:rPr>
+                          <w:b/>
+                          <w:bCs/>
+                          <w:sz w:val="24"/>
+                          <w:szCs w:val="24"/>
+                          <w:lang w:val="sl-SI"/>
+                        </w:rPr>
+                        <w:t>Delovne izkušnje</w:t>
+                      </w:r>
+                    </w:p>
+                    <w:p>
+                      <w:pPr>
+                        <w:pStyle w:val="ListParagraph"/>
+                        <w:numPr>
+                          <w:ilvl w:val="0"/>
+                          <w:numId w:val="16"/>
+                        </w:numPr>
+                        <w:rPr>
+                          <w:sz w:val="24"/>
+                          <w:szCs w:val="24"/>
+                          <w:lang w:val="sl-SI"/>
+                        </w:rPr>
+                      </w:pPr>
+                      <w:r>
+                        <w:rPr>
+                          <w:sz w:val="24"/>
+                          <w:szCs w:val="24"/>
+                          <w:lang w:val="sl-SI"/>
+                        </w:rPr>
+                        <w:t>2019-2022: mladi raziskovalec, asistent (Laboratorij za sistemsko programsko opremo, Fakulteta za elektrotehniko, računalništvo in informatiko, Univerza v Mariboru)</w:t>
+                      </w:r>
+                    </w:p>
+                  </w:txbxContent>
+                </v:textbox>
+                <w10:wrap type="square" anchorx="margin"/>
+              </v:shape>
+            </w:pict>
+          </mc:Fallback>
+        </mc:AlternateContent>
+      </w:r>
+      <w:r>
+        <w:rPr>
+          <w:noProof/>
+          <w:sz w:val="24"/>
+          <w:szCs w:val="24"/>
+          <w:lang w:val="sl-SI"/>
+        </w:rPr>
+        <mc:AlternateContent>
+          <mc:Choice Requires="wps">
+            <w:drawing>
+              <wp:anchor distT="45720" distB="45720" distL="114300" distR="114300" simplePos="0" relativeHeight="251660285" behindDoc="0" locked="0" layoutInCell="1" allowOverlap="1" wp14:anchorId="65A3090E" wp14:editId="69FEE0A5">
+                <wp:simplePos x="0" y="0"/>
+                <wp:positionH relativeFrom="margin">
+                  <wp:align>right</wp:align>
+                </wp:positionH>
+                <wp:positionV relativeFrom="paragraph">
+                  <wp:posOffset>1376560</wp:posOffset>
+                </wp:positionV>
+                <wp:extent cx="6645910" cy="2174240"/>
+                <wp:effectExtent l="0" t="0" r="0" b="0"/>
+                <wp:wrapSquare wrapText="bothSides"/>
+                <wp:docPr id="13" name="Text Box 2"/>
+                <wp:cNvGraphicFramePr>
+                  <a:graphicFrameLocks xmlns:a="http://schemas.openxmlformats.org/drawingml/2006/main"/>
+                </wp:cNvGraphicFramePr>
+                <a:graphic xmlns:a="http://schemas.openxmlformats.org/drawingml/2006/main">
+                  <a:graphicData uri="http://schemas.microsoft.com/office/word/2010/wordprocessingShape">
+                    <wps:wsp>
+                      <wps:cNvSpPr txBox="1">
+                        <a:spLocks noChangeArrowheads="1"/>
+                      </wps:cNvSpPr>
+                      <wps:spPr bwMode="auto">
+                        <a:xfrm>
+                          <a:off x="0" y="0"/>
+                          <a:ext cx="6645910" cy="2174358"/>
+                        </a:xfrm>
+                        <a:prstGeom prst="rect">
+                          <a:avLst/>
+                        </a:prstGeom>
+                        <a:noFill/>
+                        <a:ln w="9525">
+                          <a:noFill/>
+                          <a:miter lim="800000"/>
+                          <a:headEnd/>
+                          <a:tailEnd/>
+                        </a:ln>
+                      </wps:spPr>
+                      <wps:txbx>
+                        <w:txbxContent>
+                          <w:p>
+                            <w:pPr>
+                              <w:rPr>
+                                <w:sz w:val="24"/>
+                                <w:szCs w:val="24"/>
+                                <w:lang w:val="sl-SI"/>
+                              </w:rPr>
+                            </w:pPr>
+                            <w:r>
+                              <w:rPr>
+                                <w:b/>
+                                <w:sz w:val="24"/>
+                                <w:szCs w:val="24"/>
+                                <w:lang w:val="sl-SI"/>
+                              </w:rPr>
+                              <w:t>Izobrazba</w:t>
+                            </w:r>
+                          </w:p>
+                          <w:p>
+                            <w:pPr>
+                              <w:pStyle w:val="ListParagraph"/>
+                              <w:numPr>
+                                <w:ilvl w:val="0"/>
+                                <w:numId w:val="4"/>
+                              </w:numPr>
+                              <w:rPr>
+                                <w:sz w:val="24"/>
+                                <w:szCs w:val="24"/>
+                                <w:lang w:val="sl-SI"/>
+                              </w:rPr>
+                            </w:pPr>
+                            <w:r>
+                              <w:rPr>
+                                <w:sz w:val="24"/>
+                                <w:szCs w:val="24"/>
+                                <w:lang w:val="sl-SI"/>
+                              </w:rPr>
+                              <w:t>Osnovna šola</w:t>
+                            </w:r>
+                            <w:r>
+                              <w:rPr>
+                                <w:sz w:val="24"/>
+                                <w:szCs w:val="24"/>
+                                <w:lang w:val="sl-SI"/>
+                              </w:rPr>
+                              <w:t xml:space="preserve"> Rače</w:t>
+                            </w:r>
+                          </w:p>
+                          <w:p>
+                            <w:pPr>
+                              <w:pStyle w:val="ListParagraph"/>
+                              <w:numPr>
+                                <w:ilvl w:val="0"/>
+                                <w:numId w:val="4"/>
+                              </w:numPr>
+                              <w:rPr>
+                                <w:sz w:val="24"/>
+                                <w:szCs w:val="24"/>
+                                <w:lang w:val="sl-SI"/>
+                              </w:rPr>
+                            </w:pPr>
+                            <w:r>
+                              <w:rPr>
+                                <w:sz w:val="24"/>
+                                <w:szCs w:val="24"/>
+                                <w:lang w:val="sl-SI"/>
+                              </w:rPr>
+                              <w:t>II. gimnazija Maribor</w:t>
+                            </w:r>
+                          </w:p>
+                          <w:p>
+                            <w:pPr>
+                              <w:pStyle w:val="ListParagraph"/>
+                              <w:numPr>
+                                <w:ilvl w:val="0"/>
+                                <w:numId w:val="4"/>
+                              </w:numPr>
+                              <w:rPr>
+                                <w:sz w:val="24"/>
+                                <w:szCs w:val="24"/>
+                                <w:lang w:val="sl-SI"/>
+                              </w:rPr>
+                            </w:pPr>
+                            <w:r>
+                              <w:rPr>
+                                <w:sz w:val="24"/>
+                                <w:szCs w:val="24"/>
+                                <w:lang w:val="sl-SI"/>
+                              </w:rPr>
+                              <w:t>Univerza v Mariboru</w:t>
+                            </w:r>
+                            <w:r>
+                              <w:rPr>
+                                <w:sz w:val="24"/>
+                                <w:szCs w:val="24"/>
+                                <w:lang w:val="sl-SI"/>
+                              </w:rPr>
+                              <w:t xml:space="preserve">, </w:t>
+                            </w:r>
+                            <w:r>
+                              <w:rPr>
+                                <w:sz w:val="24"/>
+                                <w:szCs w:val="24"/>
+                                <w:lang w:val="sl-SI"/>
+                              </w:rPr>
+                              <w:t>Fakulteta za elektrotehniko, računalništvo in informatiko</w:t>
+                            </w:r>
+                          </w:p>
+                          <w:p>
+                            <w:pPr>
+                              <w:pStyle w:val="ListParagraph"/>
+                              <w:numPr>
+                                <w:ilvl w:val="1"/>
+                                <w:numId w:val="4"/>
+                              </w:numPr>
+                              <w:rPr>
+                                <w:sz w:val="24"/>
+                                <w:szCs w:val="24"/>
+                                <w:lang w:val="sl-SI"/>
+                              </w:rPr>
+                            </w:pPr>
+                            <w:r>
+                              <w:rPr>
+                                <w:sz w:val="24"/>
+                                <w:szCs w:val="24"/>
+                                <w:lang w:val="sl-SI"/>
+                              </w:rPr>
+                              <w:t>201</w:t>
+                            </w:r>
+                            <w:r>
+                              <w:rPr>
+                                <w:sz w:val="24"/>
+                                <w:szCs w:val="24"/>
+                                <w:lang w:val="sl-SI"/>
+                              </w:rPr>
+                              <w:t>5</w:t>
+                            </w:r>
+                            <w:r>
+                              <w:rPr>
+                                <w:sz w:val="24"/>
+                                <w:szCs w:val="24"/>
+                                <w:lang w:val="sl-SI"/>
+                              </w:rPr>
+                              <w:t>: diplomiran inženir računalništva in informacijskih tehnologij (UN)</w:t>
+                            </w:r>
+                            <w:r>
+                              <w:rPr>
+                                <w:sz w:val="24"/>
+                                <w:szCs w:val="24"/>
+                                <w:lang w:val="sl-SI"/>
+                              </w:rPr>
+                              <w:t xml:space="preserve"> </w:t>
+                            </w:r>
+                          </w:p>
+                          <w:p>
+                            <w:pPr>
+                              <w:pStyle w:val="ListParagraph"/>
+                              <w:numPr>
+                                <w:ilvl w:val="1"/>
+                                <w:numId w:val="4"/>
+                              </w:numPr>
+                              <w:rPr>
+                                <w:sz w:val="24"/>
+                                <w:szCs w:val="24"/>
+                                <w:lang w:val="sl-SI"/>
+                              </w:rPr>
+                            </w:pPr>
+                            <w:r>
+                              <w:rPr>
+                                <w:sz w:val="24"/>
+                                <w:szCs w:val="24"/>
+                                <w:lang w:val="sl-SI"/>
+                              </w:rPr>
+                              <w:t xml:space="preserve">2015: </w:t>
+                            </w:r>
+                            <w:proofErr w:type="spellStart"/>
+                            <w:r>
+                              <w:rPr>
+                                <w:sz w:val="24"/>
+                                <w:szCs w:val="24"/>
+                                <w:lang w:val="sl-SI"/>
+                              </w:rPr>
+                              <w:t>Erasmus</w:t>
+                            </w:r>
+                            <w:proofErr w:type="spellEnd"/>
+                            <w:r>
+                              <w:rPr>
+                                <w:sz w:val="24"/>
+                                <w:szCs w:val="24"/>
+                                <w:lang w:val="sl-SI"/>
+                              </w:rPr>
+                              <w:t xml:space="preserve">+ študentska izmenjava na </w:t>
+                            </w:r>
+                            <w:proofErr w:type="spellStart"/>
+                            <w:r>
+                              <w:rPr>
+                                <w:sz w:val="24"/>
+                                <w:szCs w:val="24"/>
+                                <w:lang w:val="sl-SI"/>
+                              </w:rPr>
+                              <w:t>Tampere</w:t>
+                            </w:r>
+                            <w:proofErr w:type="spellEnd"/>
+                            <w:r>
+                              <w:rPr>
+                                <w:sz w:val="24"/>
+                                <w:szCs w:val="24"/>
+                                <w:lang w:val="sl-SI"/>
+                              </w:rPr>
+                              <w:t xml:space="preserve"> </w:t>
+                            </w:r>
+                            <w:proofErr w:type="spellStart"/>
+                            <w:r>
+                              <w:rPr>
+                                <w:sz w:val="24"/>
+                                <w:szCs w:val="24"/>
+                                <w:lang w:val="sl-SI"/>
+                              </w:rPr>
+                              <w:t>University</w:t>
+                            </w:r>
+                            <w:proofErr w:type="spellEnd"/>
+                            <w:r>
+                              <w:rPr>
+                                <w:sz w:val="24"/>
+                                <w:szCs w:val="24"/>
+                                <w:lang w:val="sl-SI"/>
+                              </w:rPr>
+                              <w:t xml:space="preserve"> </w:t>
+                            </w:r>
+                            <w:proofErr w:type="spellStart"/>
+                            <w:r>
+                              <w:rPr>
+                                <w:sz w:val="24"/>
+                                <w:szCs w:val="24"/>
+                                <w:lang w:val="sl-SI"/>
+                              </w:rPr>
+                              <w:t>of</w:t>
+                            </w:r>
+                            <w:proofErr w:type="spellEnd"/>
+                            <w:r>
+                              <w:rPr>
+                                <w:sz w:val="24"/>
+                                <w:szCs w:val="24"/>
+                                <w:lang w:val="sl-SI"/>
+                              </w:rPr>
+                              <w:t xml:space="preserve"> </w:t>
+                            </w:r>
+                            <w:proofErr w:type="spellStart"/>
+                            <w:r>
+                              <w:rPr>
+                                <w:sz w:val="24"/>
+                                <w:szCs w:val="24"/>
+                                <w:lang w:val="sl-SI"/>
+                              </w:rPr>
+                              <w:t>Technology</w:t>
+                            </w:r>
+                            <w:proofErr w:type="spellEnd"/>
+                            <w:r>
+                              <w:rPr>
+                                <w:sz w:val="24"/>
+                                <w:szCs w:val="24"/>
+                                <w:lang w:val="sl-SI"/>
+                              </w:rPr>
+                              <w:t>, Finska</w:t>
+                            </w:r>
+                          </w:p>
+                          <w:p>
+                            <w:pPr>
+                              <w:pStyle w:val="ListParagraph"/>
+                              <w:numPr>
+                                <w:ilvl w:val="1"/>
+                                <w:numId w:val="4"/>
+                              </w:numPr>
+                              <w:rPr>
+                                <w:sz w:val="24"/>
+                                <w:szCs w:val="24"/>
+                                <w:lang w:val="sl-SI"/>
+                              </w:rPr>
+                            </w:pPr>
+                            <w:r>
+                              <w:rPr>
+                                <w:sz w:val="24"/>
+                                <w:szCs w:val="24"/>
+                                <w:lang w:val="sl-SI"/>
+                              </w:rPr>
+                              <w:t>201</w:t>
+                            </w:r>
+                            <w:r>
+                              <w:rPr>
+                                <w:sz w:val="24"/>
+                                <w:szCs w:val="24"/>
+                                <w:lang w:val="sl-SI"/>
+                              </w:rPr>
+                              <w:t>8</w:t>
+                            </w:r>
+                            <w:r>
+                              <w:rPr>
+                                <w:sz w:val="24"/>
+                                <w:szCs w:val="24"/>
+                                <w:lang w:val="sl-SI"/>
+                              </w:rPr>
+                              <w:t>: magister inženir računalništva in informacijskih tehnologij</w:t>
+                            </w:r>
+                          </w:p>
+                          <w:p>
+                            <w:pPr>
+                              <w:pStyle w:val="ListParagraph"/>
+                              <w:numPr>
+                                <w:ilvl w:val="1"/>
+                                <w:numId w:val="4"/>
+                              </w:numPr>
+                              <w:rPr>
+                                <w:sz w:val="24"/>
+                                <w:szCs w:val="24"/>
+                                <w:lang w:val="sl-SI"/>
+                              </w:rPr>
+                            </w:pPr>
+                            <w:r>
+                              <w:rPr>
+                                <w:sz w:val="24"/>
+                                <w:szCs w:val="24"/>
+                                <w:lang w:val="sl-SI"/>
+                              </w:rPr>
+                              <w:t xml:space="preserve">2023: doktor </w:t>
+                            </w:r>
+                            <w:r>
+                              <w:rPr>
+                                <w:sz w:val="24"/>
+                                <w:szCs w:val="24"/>
+                                <w:lang w:val="sl-SI"/>
+                              </w:rPr>
+                              <w:t>računalništva in informatike</w:t>
+                            </w:r>
+                          </w:p>
+                          <w:p>
+                            <w:pPr>
+                              <w:pStyle w:val="ListParagraph"/>
+                              <w:numPr>
+                                <w:ilvl w:val="0"/>
+                                <w:numId w:val="4"/>
+                              </w:numPr>
+                              <w:rPr>
+                                <w:sz w:val="24"/>
+                                <w:szCs w:val="24"/>
+                                <w:lang w:val="sl-SI"/>
+                              </w:rPr>
+                            </w:pPr>
+                            <w:r>
+                              <w:rPr>
+                                <w:sz w:val="24"/>
+                                <w:szCs w:val="24"/>
+                                <w:lang w:val="sl-SI"/>
+                              </w:rPr>
+                              <w:t xml:space="preserve">Vozniški izpit </w:t>
+                            </w:r>
+                            <w:r>
+                              <w:rPr>
+                                <w:sz w:val="24"/>
+                                <w:szCs w:val="24"/>
+                                <w:lang w:val="sl-SI"/>
+                              </w:rPr>
+                              <w:t>kategorije B</w:t>
+                            </w:r>
+                          </w:p>
+                        </w:txbxContent>
+                      </wps:txbx>
+                      <wps:bodyPr rot="0" vert="horz" wrap="square" lIns="91440" tIns="45720" rIns="91440" bIns="45720" anchor="t" anchorCtr="0">
+                        <a:noAutofit/>
+                      </wps:bodyPr>
+                    </wps:wsp>
+                  </a:graphicData>
+                </a:graphic>
+                <wp14:sizeRelH relativeFrom="margin">
+                  <wp14:pctWidth>0</wp14:pctWidth>
+                </wp14:sizeRelH>
+                <wp14:sizeRelV relativeFrom="margin">
+                  <wp14:pctHeight>0</wp14:pctHeight>
+                </wp14:sizeRelV>
+              </wp:anchor>
+            </w:drawing>
+          </mc:Choice>
+          <mc:Fallback>
+            <w:pict>
+              <v:shape w14:anchorId="65A3090E" id="_x0000_s1029" type="#_x0000_t202" style="position:absolute;margin-left:472.1pt;margin-top:108.4pt;width:523.3pt;height:171.2pt;z-index:251660285;visibility:visible;mso-wrap-style:square;mso-width-percent:0;mso-height-percent:0;mso-wrap-distance-left:9pt;mso-wrap-distance-top:3.6pt;mso-wrap-distance-right:9pt;mso-wrap-distance-bottom:3.6pt;mso-position-horizontal:right;mso-position-horizontal-relative:margin;mso-position-vertical:absolute;mso-position-vertical-relative:text;mso-width-percent:0;mso-height-percent:0;mso-width-relative:margin;mso-height-relative:margin;v-text-anchor:top" o:gfxdata="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" filled="f" stroked="f">
+                <v:textbox>
+                  <w:txbxContent>
+                    <w:p>
+                      <w:pPr>
+                        <w:rPr>
+                          <w:sz w:val="24"/>
+                          <w:szCs w:val="24"/>
+                          <w:lang w:val="sl-SI"/>
+                        </w:rPr>
+                      </w:pPr>
+                      <w:r>
+                        <w:rPr>
+                          <w:b/>
+                          <w:sz w:val="24"/>
+                          <w:szCs w:val="24"/>
+                          <w:lang w:val="sl-SI"/>
+                        </w:rPr>
+                        <w:t>Izobrazba</w:t>
+                      </w:r>
+                    </w:p>
+                    <w:p>
+                      <w:pPr>
+                        <w:pStyle w:val="ListParagraph"/>
+                        <w:numPr>
+                          <w:ilvl w:val="0"/>
+                          <w:numId w:val="4"/>
+                        </w:numPr>
+                        <w:rPr>
+                          <w:sz w:val="24"/>
+                          <w:szCs w:val="24"/>
+                          <w:lang w:val="sl-SI"/>
+                        </w:rPr>
+                      </w:pPr>
+                      <w:r>
+                        <w:rPr>
+                          <w:sz w:val="24"/>
+                          <w:szCs w:val="24"/>
+                          <w:lang w:val="sl-SI"/>
+                        </w:rPr>
+                        <w:t>Osnovna šola</w:t>
+                      </w:r>
+                      <w:r>
+                        <w:rPr>
+                          <w:sz w:val="24"/>
+                          <w:szCs w:val="24"/>
+                          <w:lang w:val="sl-SI"/>
+                        </w:rPr>
+                        <w:t xml:space="preserve"> Rače</w:t>
+                      </w:r>
+                    </w:p>
+                    <w:p>
+                      <w:pPr>
+                        <w:pStyle w:val="ListParagraph"/>
+                        <w:numPr>
+                          <w:ilvl w:val="0"/>
+                          <w:numId w:val="4"/>
+                        </w:numPr>
+                        <w:rPr>
+                          <w:sz w:val="24"/>
+                          <w:szCs w:val="24"/>
+                          <w:lang w:val="sl-SI"/>
+                        </w:rPr>
+                      </w:pPr>
+                      <w:r>
+                        <w:rPr>
+                          <w:sz w:val="24"/>
+                          <w:szCs w:val="24"/>
+                          <w:lang w:val="sl-SI"/>
+                        </w:rPr>
+                        <w:t>II. gimnazija Maribor</w:t>
+                      </w:r>
+                    </w:p>
+                    <w:p>
+                      <w:pPr>
+                        <w:pStyle w:val="ListParagraph"/>
+                        <w:numPr>
+                          <w:ilvl w:val="0"/>
+                          <w:numId w:val="4"/>
+                        </w:numPr>
+                        <w:rPr>
+                          <w:sz w:val="24"/>
+                          <w:szCs w:val="24"/>
+                          <w:lang w:val="sl-SI"/>
+                        </w:rPr>
+                      </w:pPr>
+                      <w:r>
+                        <w:rPr>
+                          <w:sz w:val="24"/>
+                          <w:szCs w:val="24"/>
+                          <w:lang w:val="sl-SI"/>
+                        </w:rPr>
+                        <w:t>Univerza v Mariboru</w:t>
+                      </w:r>
+                      <w:r>
+                        <w:rPr>
+                          <w:sz w:val="24"/>
+                          <w:szCs w:val="24"/>
+                          <w:lang w:val="sl-SI"/>
+                        </w:rPr>
+                        <w:t xml:space="preserve">, </w:t>
+                      </w:r>
+                      <w:r>
+                        <w:rPr>
+                          <w:sz w:val="24"/>
+                          <w:szCs w:val="24"/>
+                          <w:lang w:val="sl-SI"/>
+                        </w:rPr>
+                        <w:t>Fakulteta za elektrotehniko, računalništvo in informatiko</w:t>
+                      </w:r>
+                    </w:p>
+                    <w:p>
+                      <w:pPr>
+                        <w:pStyle w:val="ListParagraph"/>
+                        <w:numPr>
+                          <w:ilvl w:val="1"/>
+                          <w:numId w:val="4"/>
+                        </w:numPr>
+                        <w:rPr>
+                          <w:sz w:val="24"/>
+                          <w:szCs w:val="24"/>
+                          <w:lang w:val="sl-SI"/>
+                        </w:rPr>
+                      </w:pPr>
+                      <w:r>
+                        <w:rPr>
+                          <w:sz w:val="24"/>
+                          <w:szCs w:val="24"/>
+                          <w:lang w:val="sl-SI"/>
+                        </w:rPr>
+                        <w:t>201</w:t>
+                      </w:r>
+                      <w:r>
+                        <w:rPr>
+                          <w:sz w:val="24"/>
+                          <w:szCs w:val="24"/>
+                          <w:lang w:val="sl-SI"/>
+                        </w:rPr>
+                        <w:t>5</w:t>
+                      </w:r>
+                      <w:r>
+                        <w:rPr>
+                          <w:sz w:val="24"/>
+                          <w:szCs w:val="24"/>
+                          <w:lang w:val="sl-SI"/>
+                        </w:rPr>
+                        <w:t>: diplomiran inženir računalništva in informacijskih tehnologij (UN)</w:t>
+                      </w:r>
+                      <w:r>
+                        <w:rPr>
+                          <w:sz w:val="24"/>
+                          <w:szCs w:val="24"/>
+                          <w:lang w:val="sl-SI"/>
+                        </w:rPr>
+                        <w:t xml:space="preserve"> </w:t>
+                      </w:r>
+                    </w:p>
+                    <w:p>
+                      <w:pPr>
+                        <w:pStyle w:val="ListParagraph"/>
+                        <w:numPr>
+                          <w:ilvl w:val="1"/>
+                          <w:numId w:val="4"/>
+                        </w:numPr>
+                        <w:rPr>
+                          <w:sz w:val="24"/>
+                          <w:szCs w:val="24"/>
+                          <w:lang w:val="sl-SI"/>
+                        </w:rPr>
+                      </w:pPr>
+                      <w:r>
+                        <w:rPr>
+                          <w:sz w:val="24"/>
+                          <w:szCs w:val="24"/>
+                          <w:lang w:val="sl-SI"/>
+                        </w:rPr>
+                        <w:t xml:space="preserve">2015: </w:t>
+                      </w:r>
+                      <w:proofErr w:type="spellStart"/>
+                      <w:r>
+                        <w:rPr>
+                          <w:sz w:val="24"/>
+                          <w:szCs w:val="24"/>
+                          <w:lang w:val="sl-SI"/>
+                        </w:rPr>
+                        <w:t>Erasmus</w:t>
+                      </w:r>
+                      <w:proofErr w:type="spellEnd"/>
+                      <w:r>
+                        <w:rPr>
+                          <w:sz w:val="24"/>
+                          <w:szCs w:val="24"/>
+                          <w:lang w:val="sl-SI"/>
+                        </w:rPr>
+                        <w:t xml:space="preserve">+ študentska izmenjava na </w:t>
+                      </w:r>
+                      <w:proofErr w:type="spellStart"/>
+                      <w:r>
+                        <w:rPr>
+                          <w:sz w:val="24"/>
+                          <w:szCs w:val="24"/>
+                          <w:lang w:val="sl-SI"/>
+                        </w:rPr>
+                        <w:t>Tampere</w:t>
+                      </w:r>
+                      <w:proofErr w:type="spellEnd"/>
+                      <w:r>
+                        <w:rPr>
+                          <w:sz w:val="24"/>
+                          <w:szCs w:val="24"/>
+                          <w:lang w:val="sl-SI"/>
+                        </w:rPr>
+                        <w:t xml:space="preserve"> </w:t>
+                      </w:r>
+                      <w:proofErr w:type="spellStart"/>
+                      <w:r>
+                        <w:rPr>
+                          <w:sz w:val="24"/>
+                          <w:szCs w:val="24"/>
+                          <w:lang w:val="sl-SI"/>
+                        </w:rPr>
+                        <w:t>University</w:t>
+                      </w:r>
+                      <w:proofErr w:type="spellEnd"/>
+                      <w:r>
+                        <w:rPr>
+                          <w:sz w:val="24"/>
+                          <w:szCs w:val="24"/>
+                          <w:lang w:val="sl-SI"/>
+                        </w:rPr>
+                        <w:t xml:space="preserve"> </w:t>
+                      </w:r>
+                      <w:proofErr w:type="spellStart"/>
+                      <w:r>
+                        <w:rPr>
+                          <w:sz w:val="24"/>
+                          <w:szCs w:val="24"/>
+                          <w:lang w:val="sl-SI"/>
+                        </w:rPr>
+                        <w:t>of</w:t>
+                      </w:r>
+                      <w:proofErr w:type="spellEnd"/>
+                      <w:r>
+                        <w:rPr>
+                          <w:sz w:val="24"/>
+                          <w:szCs w:val="24"/>
+                          <w:lang w:val="sl-SI"/>
+                        </w:rPr>
+                        <w:t xml:space="preserve"> </w:t>
+                      </w:r>
+                      <w:proofErr w:type="spellStart"/>
+                      <w:r>
+                        <w:rPr>
+                          <w:sz w:val="24"/>
+                          <w:szCs w:val="24"/>
+                          <w:lang w:val="sl-SI"/>
+                        </w:rPr>
+                        <w:t>Technology</w:t>
+                      </w:r>
+                      <w:proofErr w:type="spellEnd"/>
+                      <w:r>
+                        <w:rPr>
+                          <w:sz w:val="24"/>
+                          <w:szCs w:val="24"/>
+                          <w:lang w:val="sl-SI"/>
+                        </w:rPr>
+                        <w:t>, Finska</w:t>
+                      </w:r>
+                    </w:p>
+                    <w:p>
+                      <w:pPr>
+                        <w:pStyle w:val="ListParagraph"/>
+                        <w:numPr>
+                          <w:ilvl w:val="1"/>
+                          <w:numId w:val="4"/>
+                        </w:numPr>
+                        <w:rPr>
+                          <w:sz w:val="24"/>
+                          <w:szCs w:val="24"/>
+                          <w:lang w:val="sl-SI"/>
+                        </w:rPr>
+                      </w:pPr>
+                      <w:r>
+                        <w:rPr>
+                          <w:sz w:val="24"/>
+                          <w:szCs w:val="24"/>
+                          <w:lang w:val="sl-SI"/>
+                        </w:rPr>
+                        <w:t>201</w:t>
+                      </w:r>
+                      <w:r>
+                        <w:rPr>
+                          <w:sz w:val="24"/>
+                          <w:szCs w:val="24"/>
+                          <w:lang w:val="sl-SI"/>
+                        </w:rPr>
+                        <w:t>8</w:t>
+                      </w:r>
+                      <w:r>
+                        <w:rPr>
+                          <w:sz w:val="24"/>
+                          <w:szCs w:val="24"/>
+                          <w:lang w:val="sl-SI"/>
+                        </w:rPr>
+                        <w:t>: magister inženir računalništva in informacijskih tehnologij</w:t>
+                      </w:r>
+                    </w:p>
+                    <w:p>
+                      <w:pPr>
+                        <w:pStyle w:val="ListParagraph"/>
+                        <w:numPr>
+                          <w:ilvl w:val="1"/>
+                          <w:numId w:val="4"/>
+                        </w:numPr>
+                        <w:rPr>
+                          <w:sz w:val="24"/>
+                          <w:szCs w:val="24"/>
+                          <w:lang w:val="sl-SI"/>
+                        </w:rPr>
+                      </w:pPr>
+                      <w:r>
+                        <w:rPr>
+                          <w:sz w:val="24"/>
+                          <w:szCs w:val="24"/>
+                          <w:lang w:val="sl-SI"/>
+                        </w:rPr>
+                        <w:t xml:space="preserve">2023: doktor </w:t>
+                      </w:r>
+                      <w:r>
+                        <w:rPr>
+                          <w:sz w:val="24"/>
+                          <w:szCs w:val="24"/>
+                          <w:lang w:val="sl-SI"/>
+                        </w:rPr>
+                        <w:t>računalništva in informatike</w:t>
+                      </w:r>
+                    </w:p>
+                    <w:p>
+                      <w:pPr>
+                        <w:pStyle w:val="ListParagraph"/>
+                        <w:numPr>
+                          <w:ilvl w:val="0"/>
+                          <w:numId w:val="4"/>
+                        </w:numPr>
+                        <w:rPr>
+                          <w:sz w:val="24"/>
+                          <w:szCs w:val="24"/>
+                          <w:lang w:val="sl-SI"/>
+                        </w:rPr>
+                      </w:pPr>
+                      <w:r>
+                        <w:rPr>
+                          <w:sz w:val="24"/>
+                          <w:szCs w:val="24"/>
+                          <w:lang w:val="sl-SI"/>
+                        </w:rPr>
+                        <w:t xml:space="preserve">Vozniški izpit </w:t>
+                      </w:r>
+                      <w:r>
+                        <w:rPr>
+                          <w:sz w:val="24"/>
+                          <w:szCs w:val="24"/>
+                          <w:lang w:val="sl-SI"/>
+                        </w:rPr>
+                        <w:t>kategorije B</w:t>
+                      </w:r>
+                    </w:p>
+                  </w:txbxContent>
+                </v:textbox>
+                <w10:wrap type="square" anchorx="margin"/>
+              </v:shape>
+            </w:pict>
+          </mc:Fallback>
+        </mc:AlternateContent>
+      </w:r>
+      <w:r>
+        <w:rPr>
+          <w:noProof/>
+          <w:sz w:val="24"/>
+          <w:szCs w:val="24"/>
+          <w:lang w:val="sl-SI"/>
+        </w:rPr>
+        <mc:AlternateContent>
+          <mc:Choice Requires="wps">
+            <w:drawing>
               <wp:anchor distT="45720" distB="45720" distL="114300" distR="114300" simplePos="0" relativeHeight="251663360" behindDoc="0" locked="0" layoutInCell="1" allowOverlap="1" wp14:anchorId="693F343E" wp14:editId="43CA127A">
                 <wp:simplePos x="0" y="0"/>
                 <wp:positionH relativeFrom="margin">
@@ -658,6 +2073,7 @@
                                 <w:lang w:val="sl-SI"/>
                               </w:rPr>
                             </w:pPr>
+                            <w:proofErr w:type="spellStart"/>
                             <w:r>
                               <w:rPr>
                                 <w:sz w:val="24"/>
@@ -666,6 +2082,7 @@
                               </w:rPr>
                               <w:t>Git</w:t>
                             </w:r>
+                            <w:proofErr w:type="spellEnd"/>
                           </w:p>
                           <w:p>
                             <w:pPr>
@@ -680,6 +2097,7 @@
                                 <w:lang w:val="sl-SI"/>
                               </w:rPr>
                             </w:pPr>
+                            <w:proofErr w:type="spellStart"/>
                             <w:r>
                               <w:rPr>
                                 <w:sz w:val="24"/>
@@ -688,6 +2106,7 @@
                               </w:rPr>
                               <w:t>Heroku</w:t>
                             </w:r>
+                            <w:proofErr w:type="spellEnd"/>
                           </w:p>
                           <w:p>
                             <w:pPr>
@@ -733,6 +2152,7 @@
                                 <w:lang w:val="sl-SI"/>
                               </w:rPr>
                             </w:pPr>
+                            <w:proofErr w:type="spellStart"/>
                             <w:r>
                               <w:rPr>
                                 <w:sz w:val="24"/>
@@ -741,6 +2161,7 @@
                               </w:rPr>
                               <w:t>Myo</w:t>
                             </w:r>
+                            <w:proofErr w:type="spellEnd"/>
                           </w:p>
                           <w:p>
                             <w:pPr>
@@ -755,14 +2176,34 @@
                                 <w:lang w:val="sl-SI"/>
                               </w:rPr>
                             </w:pPr>
-                            <w:r>
-                              <w:rPr>
-                                <w:sz w:val="24"/>
-                                <w:szCs w:val="24"/>
-                                <w:lang w:val="sl-SI"/>
-                              </w:rPr>
-                              <w:t>Oculus Rift</w:t>
-                            </w:r>
+                            <w:proofErr w:type="spellStart"/>
+                            <w:r>
+                              <w:rPr>
+                                <w:sz w:val="24"/>
+                                <w:szCs w:val="24"/>
+                                <w:lang w:val="sl-SI"/>
+                              </w:rPr>
+                              <w:t>Oculus</w:t>
+                            </w:r>
+                            <w:proofErr w:type="spellEnd"/>
+                            <w:r>
+                              <w:rPr>
+                                <w:sz w:val="24"/>
+                                <w:szCs w:val="24"/>
+                                <w:lang w:val="sl-SI"/>
+                              </w:rPr>
+                              <w:t xml:space="preserve"> </w:t>
+                            </w:r>
+                            <w:proofErr w:type="spellStart"/>
+                            <w:r>
+                              <w:rPr>
+                                <w:sz w:val="24"/>
+                                <w:szCs w:val="24"/>
+                                <w:lang w:val="sl-SI"/>
+                              </w:rPr>
+                              <w:t>Rift</w:t>
+                            </w:r>
+                            <w:proofErr w:type="spellEnd"/>
                           </w:p>
                           <w:p>
                             <w:pPr>
@@ -851,6 +2292,7 @@
                                 <w:lang w:val="sl-SI"/>
                               </w:rPr>
                             </w:pPr>
+                            <w:proofErr w:type="spellStart"/>
                             <w:r>
                               <w:rPr>
                                 <w:sz w:val="24"/>
@@ -867,6 +2309,7 @@
                               </w:rPr>
                               <w:t>X</w:t>
                             </w:r>
+                            <w:proofErr w:type="spellEnd"/>
                             <w:r>
                               <w:rPr>
                                 <w:sz w:val="24"/>
@@ -889,6 +2332,7 @@
                                 <w:lang w:val="sl-SI"/>
                               </w:rPr>
                             </w:pPr>
+                            <w:proofErr w:type="spellStart"/>
                             <w:r>
                               <w:rPr>
                                 <w:sz w:val="24"/>
@@ -897,6 +2341,7 @@
                               </w:rPr>
                               <w:t>JavaScript</w:t>
                             </w:r>
+                            <w:proofErr w:type="spellEnd"/>
                           </w:p>
                           <w:p>
                             <w:pPr>
@@ -977,6 +2422,7 @@
                                 <w:lang w:val="sl-SI"/>
                               </w:rPr>
                             </w:pPr>
+                            <w:proofErr w:type="spellStart"/>
                             <w:r>
                               <w:rPr>
                                 <w:sz w:val="24"/>
@@ -985,6 +2431,7 @@
                               </w:rPr>
                               <w:t>MySQL</w:t>
                             </w:r>
+                            <w:proofErr w:type="spellEnd"/>
                           </w:p>
                           <w:p>
                             <w:pPr>
@@ -1014,7 +2461,7 @@
           </mc:Choice>
           <mc:Fallback>
             <w:pict>
-              <v:shape w14:anchorId="693F343E" id="Text Box 3" o:spid="_x0000_s1027" type="#_x0000_t202" style="position:absolute;margin-left:145.6pt;margin-top:354pt;width:174.3pt;height:312.55pt;z-index:251663360;visibility:visible;mso-wrap-style:square;mso-width-percent:0;mso-height-percent:0;mso-wrap-distance-left:9pt;mso-wrap-distance-top:3.6pt;mso-wrap-distance-right:9pt;mso-wrap-distance-bottom:3.6pt;mso-position-horizontal:absolute;mso-position-horizontal-relative:margin;mso-position-vertical:absolute;mso-position-vertical-relative:text;mso-width-percent:0;mso-height-percent:0;mso-width-relative:margin;mso-height-relative:margin;v-text-anchor:top" o:gfxdata="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" filled="f" stroked="f">
+              <v:shape w14:anchorId="693F343E" id="Text Box 3" o:spid="_x0000_s1030" type="#_x0000_t202" style="position:absolute;margin-left:145.6pt;margin-top:354pt;width:174.3pt;height:312.55pt;z-index:251663360;visibility:visible;mso-wrap-style:square;mso-width-percent:0;mso-height-percent:0;mso-wrap-distance-left:9pt;mso-wrap-distance-top:3.6pt;mso-wrap-distance-right:9pt;mso-wrap-distance-bottom:3.6pt;mso-position-horizontal:absolute;mso-position-horizontal-relative:margin;mso-position-vertical:absolute;mso-position-vertical-relative:text;mso-width-percent:0;mso-height-percent:0;mso-width-relative:margin;mso-height-relative:margin;v-text-anchor:top" o:gfxdata="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" filled="f" stroked="f">
                 <v:textbox>
                   <w:txbxContent>
                     <w:p>
@@ -1030,6 +2477,7 @@
                           <w:lang w:val="sl-SI"/>
                         </w:rPr>
                       </w:pPr>
+                      <w:proofErr w:type="spellStart"/>
                       <w:r>
                         <w:rPr>
                           <w:sz w:val="24"/>
@@ -1038,6 +2486,7 @@
                         </w:rPr>
                         <w:t>Git</w:t>
                       </w:r>
+                      <w:proofErr w:type="spellEnd"/>
                     </w:p>
                     <w:p>
                       <w:pPr>
@@ -1052,6 +2501,7 @@
                           <w:lang w:val="sl-SI"/>
                         </w:rPr>
                       </w:pPr>
+                      <w:proofErr w:type="spellStart"/>
                       <w:r>
                         <w:rPr>
                           <w:sz w:val="24"/>
@@ -1060,6 +2510,7 @@
                         </w:rPr>
                         <w:t>Heroku</w:t>
                       </w:r>
+                      <w:proofErr w:type="spellEnd"/>
                     </w:p>
                     <w:p>
                       <w:pPr>
@@ -1105,6 +2556,7 @@
                           <w:lang w:val="sl-SI"/>
                         </w:rPr>
                       </w:pPr>
+                      <w:proofErr w:type="spellStart"/>
                       <w:r>
                         <w:rPr>
                           <w:sz w:val="24"/>
@@ -1113,6 +2565,7 @@
                         </w:rPr>
                         <w:t>Myo</w:t>
                       </w:r>
+                      <w:proofErr w:type="spellEnd"/>
                     </w:p>
                     <w:p>
                       <w:pPr>
@@ -1127,14 +2580,34 @@
                           <w:lang w:val="sl-SI"/>
                         </w:rPr>
                       </w:pPr>
-                      <w:r>
-                        <w:rPr>
-                          <w:sz w:val="24"/>
-                          <w:szCs w:val="24"/>
-                          <w:lang w:val="sl-SI"/>
-                        </w:rPr>
-                        <w:t>Oculus Rift</w:t>
-                      </w:r>
+                      <w:proofErr w:type="spellStart"/>
+                      <w:r>
+                        <w:rPr>
+                          <w:sz w:val="24"/>
+                          <w:szCs w:val="24"/>
+                          <w:lang w:val="sl-SI"/>
+                        </w:rPr>
+                        <w:t>Oculus</w:t>
+                      </w:r>
+                      <w:proofErr w:type="spellEnd"/>
+                      <w:r>
+                        <w:rPr>
+                          <w:sz w:val="24"/>
+                          <w:szCs w:val="24"/>
+                          <w:lang w:val="sl-SI"/>
+                        </w:rPr>
+                        <w:t xml:space="preserve"> </w:t>
+                      </w:r>
+                      <w:proofErr w:type="spellStart"/>
+                      <w:r>
+                        <w:rPr>
+                          <w:sz w:val="24"/>
+                          <w:szCs w:val="24"/>
+                          <w:lang w:val="sl-SI"/>
+                        </w:rPr>
+                        <w:t>Rift</w:t>
+                      </w:r>
+                      <w:proofErr w:type="spellEnd"/>
                     </w:p>
                     <w:p>
                       <w:pPr>
@@ -1223,6 +2696,7 @@
                           <w:lang w:val="sl-SI"/>
                         </w:rPr>
                       </w:pPr>
+                      <w:proofErr w:type="spellStart"/>
                       <w:r>
                         <w:rPr>
                           <w:sz w:val="24"/>
@@ -1239,6 +2713,7 @@
                         </w:rPr>
                         <w:t>X</w:t>
                       </w:r>
+                      <w:proofErr w:type="spellEnd"/>
                       <w:r>
                         <w:rPr>
                           <w:sz w:val="24"/>
@@ -1261,6 +2736,7 @@
                           <w:lang w:val="sl-SI"/>
                         </w:rPr>
                       </w:pPr>
+                      <w:proofErr w:type="spellStart"/>
                       <w:r>
                         <w:rPr>
                           <w:sz w:val="24"/>
@@ -1269,6 +2745,7 @@
                         </w:rPr>
                         <w:t>JavaScript</w:t>
                       </w:r>
+                      <w:proofErr w:type="spellEnd"/>
                     </w:p>
                     <w:p>
                       <w:pPr>
@@ -1349,6 +2826,7 @@
                           <w:lang w:val="sl-SI"/>
                         </w:rPr>
                       </w:pPr>
+                      <w:proofErr w:type="spellStart"/>
                       <w:r>
                         <w:rPr>
                           <w:sz w:val="24"/>
@@ -1357,6 +2835,7 @@
                         </w:rPr>
                         <w:t>MySQL</w:t>
                       </w:r>
+                      <w:proofErr w:type="spellEnd"/>
                     </w:p>
                     <w:p>
                       <w:pPr>
@@ -1385,7 +2864,7 @@
         <mc:AlternateContent>
           <mc:Choice Requires="wps">
             <w:drawing>
-              <wp:anchor distT="45720" distB="45720" distL="114300" distR="114300" simplePos="0" relativeHeight="251662335" behindDoc="0" locked="0" layoutInCell="1" allowOverlap="1" wp14:anchorId="6971ADA2" wp14:editId="11BEDC78">
+              <wp:anchor distT="45720" distB="45720" distL="114300" distR="114300" simplePos="0" relativeHeight="251662335" behindDoc="0" locked="0" layoutInCell="1" allowOverlap="1" wp14:anchorId="6971ADA2" wp14:editId="7265F101">
                 <wp:simplePos x="0" y="0"/>
                 <wp:positionH relativeFrom="margin">
                   <wp:align>left</wp:align>
@@ -1455,6 +2934,7 @@
                                 <w:lang w:val="sl-SI"/>
                               </w:rPr>
                             </w:pPr>
+                            <w:proofErr w:type="spellStart"/>
                             <w:r>
                               <w:rPr>
                                 <w:sz w:val="24"/>
@@ -1463,6 +2943,7 @@
                               </w:rPr>
                               <w:t>Python</w:t>
                             </w:r>
+                            <w:proofErr w:type="spellEnd"/>
                           </w:p>
                           <w:p>
                             <w:pPr>
@@ -1477,14 +2958,34 @@
                                 <w:lang w:val="sl-SI"/>
                               </w:rPr>
                             </w:pPr>
-                            <w:r>
-                              <w:rPr>
-                                <w:sz w:val="24"/>
-                                <w:szCs w:val="24"/>
-                                <w:lang w:val="sl-SI"/>
-                              </w:rPr>
-                              <w:t>Keras/Tensorflow</w:t>
-                            </w:r>
+                            <w:proofErr w:type="spellStart"/>
+                            <w:r>
+                              <w:rPr>
+                                <w:sz w:val="24"/>
+                                <w:szCs w:val="24"/>
+                                <w:lang w:val="sl-SI"/>
+                              </w:rPr>
+                              <w:t>Keras</w:t>
+                            </w:r>
+                            <w:proofErr w:type="spellEnd"/>
+                            <w:r>
+                              <w:rPr>
+                                <w:sz w:val="24"/>
+                                <w:szCs w:val="24"/>
+                                <w:lang w:val="sl-SI"/>
+                              </w:rPr>
+                              <w:t>/</w:t>
+                            </w:r>
+                            <w:proofErr w:type="spellStart"/>
+                            <w:r>
+                              <w:rPr>
+                                <w:sz w:val="24"/>
+                                <w:szCs w:val="24"/>
+                                <w:lang w:val="sl-SI"/>
+                              </w:rPr>
+                              <w:t>Tensorflow</w:t>
+                            </w:r>
+                            <w:proofErr w:type="spellEnd"/>
                           </w:p>
                           <w:p>
                             <w:pPr>
@@ -1499,6 +3000,7 @@
                                 <w:lang w:val="sl-SI"/>
                               </w:rPr>
                             </w:pPr>
+                            <w:proofErr w:type="spellStart"/>
                             <w:r>
                               <w:rPr>
                                 <w:sz w:val="24"/>
@@ -1507,6 +3009,7 @@
                               </w:rPr>
                               <w:t>NumPy</w:t>
                             </w:r>
+                            <w:proofErr w:type="spellEnd"/>
                           </w:p>
                           <w:p>
                             <w:pPr>
@@ -1521,6 +3024,7 @@
                                 <w:lang w:val="sl-SI"/>
                               </w:rPr>
                             </w:pPr>
+                            <w:proofErr w:type="spellStart"/>
                             <w:r>
                               <w:rPr>
                                 <w:sz w:val="24"/>
@@ -1529,6 +3033,7 @@
                               </w:rPr>
                               <w:t>OpenCV</w:t>
                             </w:r>
+                            <w:proofErr w:type="spellEnd"/>
                           </w:p>
                           <w:p>
                             <w:pPr>
@@ -1543,13 +3048,32 @@
                                 <w:lang w:val="sl-SI"/>
                               </w:rPr>
                             </w:pPr>
-                            <w:r>
-                              <w:rPr>
-                                <w:sz w:val="24"/>
-                                <w:szCs w:val="24"/>
-                                <w:lang w:val="sl-SI"/>
-                              </w:rPr>
-                              <w:t>Discord bot</w:t>
+                            <w:proofErr w:type="spellStart"/>
+                            <w:r>
+                              <w:rPr>
+                                <w:sz w:val="24"/>
+                                <w:szCs w:val="24"/>
+                                <w:lang w:val="sl-SI"/>
+                              </w:rPr>
+                              <w:t>Discord</w:t>
+                            </w:r>
+                            <w:proofErr w:type="spellEnd"/>
+                            <w:r>
+                              <w:rPr>
+                                <w:sz w:val="24"/>
+                                <w:szCs w:val="24"/>
+                                <w:lang w:val="sl-SI"/>
+                              </w:rPr>
+                              <w:t xml:space="preserve"> </w:t>
+                            </w:r>
+                            <w:proofErr w:type="spellStart"/>
+                            <w:r>
+                              <w:rPr>
+                                <w:sz w:val="24"/>
+                                <w:szCs w:val="24"/>
+                                <w:lang w:val="sl-SI"/>
+                              </w:rPr>
+                              <w:t>bot</w:t>
                             </w:r>
                             <w:r>
                               <w:rPr>
@@ -1559,6 +3083,7 @@
                               </w:rPr>
                               <w:t>i</w:t>
                             </w:r>
+                            <w:proofErr w:type="spellEnd"/>
                             <w:r>
                               <w:rPr>
                                 <w:sz w:val="24"/>
@@ -1603,6 +3128,7 @@
                                 <w:lang w:val="sl-SI"/>
                               </w:rPr>
                             </w:pPr>
+                            <w:proofErr w:type="spellStart"/>
                             <w:r>
                               <w:rPr>
                                 <w:sz w:val="24"/>
@@ -1611,6 +3137,7 @@
                               </w:rPr>
                               <w:t>Unity</w:t>
                             </w:r>
+                            <w:proofErr w:type="spellEnd"/>
                           </w:p>
                           <w:p>
                             <w:pPr>
@@ -1699,6 +3226,7 @@
                                 <w:lang w:val="sl-SI"/>
                               </w:rPr>
                             </w:pPr>
+                            <w:proofErr w:type="spellStart"/>
                             <w:r>
                               <w:rPr>
                                 <w:sz w:val="24"/>
@@ -1707,6 +3235,7 @@
                               </w:rPr>
                               <w:t>Matlab</w:t>
                             </w:r>
+                            <w:proofErr w:type="spellEnd"/>
                           </w:p>
                           <w:p>
                             <w:pPr>
@@ -1751,6 +3280,7 @@
                                 <w:lang w:val="sl-SI"/>
                               </w:rPr>
                             </w:pPr>
+                            <w:proofErr w:type="spellStart"/>
                             <w:r>
                               <w:rPr>
                                 <w:sz w:val="24"/>
@@ -1759,6 +3289,7 @@
                               </w:rPr>
                               <w:t>Bash</w:t>
                             </w:r>
+                            <w:proofErr w:type="spellEnd"/>
                           </w:p>
                           <w:p>
                             <w:pPr>
@@ -1773,6 +3304,7 @@
                                 <w:lang w:val="sl-SI"/>
                               </w:rPr>
                             </w:pPr>
+                            <w:proofErr w:type="spellStart"/>
                             <w:r>
                               <w:rPr>
                                 <w:sz w:val="24"/>
@@ -1781,6 +3313,7 @@
                               </w:rPr>
                               <w:t>Regex</w:t>
                             </w:r>
+                            <w:proofErr w:type="spellEnd"/>
                           </w:p>
                         </w:txbxContent>
                       </wps:txbx>
@@ -1801,7 +3334,7 @@
           </mc:Choice>
           <mc:Fallback>
             <w:pict>
-              <v:shape w14:anchorId="6971ADA2" id="_x0000_s1028" type="#_x0000_t202" style="position:absolute;margin-left:0;margin-top:333.6pt;width:174.3pt;height:342pt;z-index:251662335;visibility:visible;mso-wrap-style:square;mso-width-percent:0;mso-height-percent:0;mso-wrap-distance-left:9pt;mso-wrap-distance-top:3.6pt;mso-wrap-distance-right:9pt;mso-wrap-distance-bottom:3.6pt;mso-position-horizontal:left;mso-position-horizontal-relative:margin;mso-position-vertical:absolute;mso-position-vertical-relative:text;mso-width-percent:0;mso-height-percent:0;mso-width-relative:margin;mso-height-relative:margin;v-text-anchor:top" o:gfxdata="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" filled="f" stroked="f">
+              <v:shape w14:anchorId="6971ADA2" id="_x0000_s1031" type="#_x0000_t202" style="position:absolute;margin-left:0;margin-top:333.6pt;width:174.3pt;height:342pt;z-index:251662335;visibility:visible;mso-wrap-style:square;mso-width-percent:0;mso-height-percent:0;mso-wrap-distance-left:9pt;mso-wrap-distance-top:3.6pt;mso-wrap-distance-right:9pt;mso-wrap-distance-bottom:3.6pt;mso-position-horizontal:left;mso-position-horizontal-relative:margin;mso-position-vertical:absolute;mso-position-vertical-relative:text;mso-width-percent:0;mso-height-percent:0;mso-width-relative:margin;mso-height-relative:margin;v-text-anchor:top" o:gfxdata="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" filled="f" stroked="f">
                 <v:textbox>
                   <w:txbxContent>
                     <w:p>
@@ -1835,6 +3368,7 @@
                           <w:lang w:val="sl-SI"/>
                         </w:rPr>
                       </w:pPr>
+                      <w:proofErr w:type="spellStart"/>
                       <w:r>
                         <w:rPr>
                           <w:sz w:val="24"/>
@@ -1843,6 +3377,7 @@
                         </w:rPr>
                         <w:t>Python</w:t>
                       </w:r>
+                      <w:proofErr w:type="spellEnd"/>
                     </w:p>
                     <w:p>
                       <w:pPr>
@@ -1857,14 +3392,34 @@
                           <w:lang w:val="sl-SI"/>
                         </w:rPr>
                       </w:pPr>
-                      <w:r>
-                        <w:rPr>
-                          <w:sz w:val="24"/>
-                          <w:szCs w:val="24"/>
-                          <w:lang w:val="sl-SI"/>
-                        </w:rPr>
-                        <w:t>Keras/Tensorflow</w:t>
-                      </w:r>
+                      <w:proofErr w:type="spellStart"/>
+                      <w:r>
+                        <w:rPr>
+                          <w:sz w:val="24"/>
+                          <w:szCs w:val="24"/>
+                          <w:lang w:val="sl-SI"/>
+                        </w:rPr>
+                        <w:t>Keras</w:t>
+                      </w:r>
+                      <w:proofErr w:type="spellEnd"/>
+                      <w:r>
+                        <w:rPr>
+                          <w:sz w:val="24"/>
+                          <w:szCs w:val="24"/>
+                          <w:lang w:val="sl-SI"/>
+                        </w:rPr>
+                        <w:t>/</w:t>
+                      </w:r>
+                      <w:proofErr w:type="spellStart"/>
+                      <w:r>
+                        <w:rPr>
+                          <w:sz w:val="24"/>
+                          <w:szCs w:val="24"/>
+                          <w:lang w:val="sl-SI"/>
+                        </w:rPr>
+                        <w:t>Tensorflow</w:t>
+                      </w:r>
+                      <w:proofErr w:type="spellEnd"/>
                     </w:p>
                     <w:p>
                       <w:pPr>
@@ -1879,6 +3434,7 @@
                           <w:lang w:val="sl-SI"/>
                         </w:rPr>
                       </w:pPr>
+                      <w:proofErr w:type="spellStart"/>
                       <w:r>
                         <w:rPr>
                           <w:sz w:val="24"/>
@@ -1887,6 +3443,7 @@
                         </w:rPr>
                         <w:t>NumPy</w:t>
                       </w:r>
+                      <w:proofErr w:type="spellEnd"/>
                     </w:p>
                     <w:p>
                       <w:pPr>
@@ -1901,6 +3458,7 @@
                           <w:lang w:val="sl-SI"/>
                         </w:rPr>
                       </w:pPr>
+                      <w:proofErr w:type="spellStart"/>
                       <w:r>
                         <w:rPr>
                           <w:sz w:val="24"/>
@@ -1909,6 +3467,7 @@
                         </w:rPr>
                         <w:t>OpenCV</w:t>
                       </w:r>
+                      <w:proofErr w:type="spellEnd"/>
                     </w:p>
                     <w:p>
                       <w:pPr>
@@ -1923,13 +3482,32 @@
                           <w:lang w:val="sl-SI"/>
                         </w:rPr>
                       </w:pPr>
-                      <w:r>
-                        <w:rPr>
-                          <w:sz w:val="24"/>
-                          <w:szCs w:val="24"/>
-                          <w:lang w:val="sl-SI"/>
-                        </w:rPr>
-                        <w:t>Discord bot</w:t>
+                      <w:proofErr w:type="spellStart"/>
+                      <w:r>
+                        <w:rPr>
+                          <w:sz w:val="24"/>
+                          <w:szCs w:val="24"/>
+                          <w:lang w:val="sl-SI"/>
+                        </w:rPr>
+                        <w:t>Discord</w:t>
+                      </w:r>
+                      <w:proofErr w:type="spellEnd"/>
+                      <w:r>
+                        <w:rPr>
+                          <w:sz w:val="24"/>
+                          <w:szCs w:val="24"/>
+                          <w:lang w:val="sl-SI"/>
+                        </w:rPr>
+                        <w:t xml:space="preserve"> </w:t>
+                      </w:r>
+                      <w:proofErr w:type="spellStart"/>
+                      <w:r>
+                        <w:rPr>
+                          <w:sz w:val="24"/>
+                          <w:szCs w:val="24"/>
+                          <w:lang w:val="sl-SI"/>
+                        </w:rPr>
+                        <w:t>bot</w:t>
                       </w:r>
                       <w:r>
                         <w:rPr>
@@ -1939,6 +3517,7 @@
                         </w:rPr>
                         <w:t>i</w:t>
                       </w:r>
+                      <w:proofErr w:type="spellEnd"/>
                       <w:r>
                         <w:rPr>
                           <w:sz w:val="24"/>
@@ -1983,6 +3562,7 @@
                           <w:lang w:val="sl-SI"/>
                         </w:rPr>
                       </w:pPr>
+                      <w:proofErr w:type="spellStart"/>
                       <w:r>
                         <w:rPr>
                           <w:sz w:val="24"/>
@@ -1991,6 +3571,7 @@
                         </w:rPr>
                         <w:t>Unity</w:t>
                       </w:r>
+                      <w:proofErr w:type="spellEnd"/>
                     </w:p>
                     <w:p>
                       <w:pPr>
@@ -2079,6 +3660,7 @@
                           <w:lang w:val="sl-SI"/>
                         </w:rPr>
                       </w:pPr>
+                      <w:proofErr w:type="spellStart"/>
                       <w:r>
                         <w:rPr>
                           <w:sz w:val="24"/>
@@ -2087,6 +3669,7 @@
                         </w:rPr>
                         <w:t>Matlab</w:t>
                       </w:r>
+                      <w:proofErr w:type="spellEnd"/>
                     </w:p>
                     <w:p>
                       <w:pPr>
@@ -2131,6 +3714,7 @@
                           <w:lang w:val="sl-SI"/>
                         </w:rPr>
                       </w:pPr>
+                      <w:proofErr w:type="spellStart"/>
                       <w:r>
                         <w:rPr>
                           <w:sz w:val="24"/>
@@ -2139,6 +3723,7 @@
                         </w:rPr>
                         <w:t>Bash</w:t>
                       </w:r>
+                      <w:proofErr w:type="spellEnd"/>
                     </w:p>
                     <w:p>
                       <w:pPr>
@@ -2153,6 +3738,7 @@
                           <w:lang w:val="sl-SI"/>
                         </w:rPr>
                       </w:pPr>
+                      <w:proofErr w:type="spellStart"/>
                       <w:r>
                         <w:rPr>
                           <w:sz w:val="24"/>
@@ -2161,6 +3747,7 @@
                         </w:rPr>
                         <w:t>Regex</w:t>
                       </w:r>
+                      <w:proofErr w:type="spellEnd"/>
                     </w:p>
                   </w:txbxContent>
                 </v:textbox>
@@ -2180,450 +3767,7 @@
         <mc:AlternateContent>
           <mc:Choice Requires="wps">
             <w:drawing>
-              <wp:anchor distT="45720" distB="45720" distL="114300" distR="114300" simplePos="0" relativeHeight="251674624" behindDoc="0" locked="0" layoutInCell="1" allowOverlap="1" wp14:anchorId="3EF2FA2A" wp14:editId="600C84DB">
-                <wp:simplePos x="0" y="0"/>
-                <wp:positionH relativeFrom="margin">
-                  <wp:align>right</wp:align>
-                </wp:positionH>
-                <wp:positionV relativeFrom="paragraph">
-                  <wp:posOffset>5951220</wp:posOffset>
-                </wp:positionV>
-                <wp:extent cx="2879725" cy="1981200"/>
-                <wp:effectExtent l="0" t="0" r="0" b="0"/>
-                <wp:wrapSquare wrapText="bothSides"/>
-                <wp:docPr id="10" name="Text Box 2"/>
-                <wp:cNvGraphicFramePr>
-                  <a:graphicFrameLocks xmlns:a="http://schemas.openxmlformats.org/drawingml/2006/main"/>
-                </wp:cNvGraphicFramePr>
-                <a:graphic xmlns:a="http://schemas.openxmlformats.org/drawingml/2006/main">
-                  <a:graphicData uri="http://schemas.microsoft.com/office/word/2010/wordprocessingShape">
-                    <wps:wsp>
-                      <wps:cNvSpPr txBox="1">
-                        <a:spLocks noChangeArrowheads="1"/>
-                      </wps:cNvSpPr>
-                      <wps:spPr bwMode="auto">
-                        <a:xfrm>
-                          <a:off x="0" y="0"/>
-                          <a:ext cx="2879725" cy="1981200"/>
-                        </a:xfrm>
-                        <a:prstGeom prst="rect">
-                          <a:avLst/>
-                        </a:prstGeom>
-                        <a:noFill/>
-                        <a:ln w="9525">
-                          <a:noFill/>
-                          <a:miter lim="800000"/>
-                          <a:headEnd/>
-                          <a:tailEnd/>
-                        </a:ln>
-                      </wps:spPr>
-                      <wps:txbx>
-                        <w:txbxContent>
-                          <w:p>
-                            <w:pPr>
-                              <w:rPr>
-                                <w:sz w:val="24"/>
-                                <w:szCs w:val="24"/>
-                                <w:lang w:val="sl-SI"/>
-                              </w:rPr>
-                            </w:pPr>
-                            <w:r>
-                              <w:rPr>
-                                <w:b/>
-                                <w:sz w:val="24"/>
-                                <w:szCs w:val="24"/>
-                                <w:lang w:val="sl-SI"/>
-                              </w:rPr>
-                              <w:t>Drugo</w:t>
-                            </w:r>
-                          </w:p>
-                          <w:p>
-                            <w:pPr>
-                              <w:pStyle w:val="ListParagraph"/>
-                              <w:numPr>
-                                <w:ilvl w:val="0"/>
-                                <w:numId w:val="5"/>
-                              </w:numPr>
-                              <w:rPr>
-                                <w:sz w:val="24"/>
-                                <w:szCs w:val="24"/>
-                                <w:lang w:val="sl-SI"/>
-                              </w:rPr>
-                            </w:pPr>
-                            <w:r>
-                              <w:rPr>
-                                <w:sz w:val="24"/>
-                                <w:szCs w:val="24"/>
-                                <w:lang w:val="sl-SI"/>
-                              </w:rPr>
-                              <w:t>Sp</w:t>
-                            </w:r>
-                            <w:r>
-                              <w:rPr>
-                                <w:sz w:val="24"/>
-                                <w:szCs w:val="24"/>
-                                <w:lang w:val="sl-SI"/>
-                              </w:rPr>
-                              <w:t>r</w:t>
-                            </w:r>
-                            <w:r>
-                              <w:rPr>
-                                <w:sz w:val="24"/>
-                                <w:szCs w:val="24"/>
-                                <w:lang w:val="sl-SI"/>
-                              </w:rPr>
-                              <w:t>oščene narave</w:t>
-                            </w:r>
-                          </w:p>
-                          <w:p>
-                            <w:pPr>
-                              <w:pStyle w:val="ListParagraph"/>
-                              <w:numPr>
-                                <w:ilvl w:val="0"/>
-                                <w:numId w:val="5"/>
-                              </w:numPr>
-                              <w:rPr>
-                                <w:sz w:val="24"/>
-                                <w:szCs w:val="24"/>
-                                <w:lang w:val="sl-SI"/>
-                              </w:rPr>
-                            </w:pPr>
-                            <w:r>
-                              <w:rPr>
-                                <w:sz w:val="24"/>
-                                <w:szCs w:val="24"/>
-                                <w:lang w:val="sl-SI"/>
-                              </w:rPr>
-                              <w:t xml:space="preserve">Rad imam </w:t>
-                            </w:r>
-                            <w:r>
-                              <w:rPr>
-                                <w:sz w:val="24"/>
-                                <w:szCs w:val="24"/>
-                                <w:lang w:val="sl-SI"/>
-                              </w:rPr>
-                              <w:t>izzive</w:t>
-                            </w:r>
-                          </w:p>
-                          <w:p>
-                            <w:pPr>
-                              <w:pStyle w:val="ListParagraph"/>
-                              <w:numPr>
-                                <w:ilvl w:val="0"/>
-                                <w:numId w:val="5"/>
-                              </w:numPr>
-                              <w:rPr>
-                                <w:sz w:val="24"/>
-                                <w:szCs w:val="24"/>
-                                <w:lang w:val="sl-SI"/>
-                              </w:rPr>
-                            </w:pPr>
-                            <w:r>
-                              <w:rPr>
-                                <w:sz w:val="24"/>
-                                <w:szCs w:val="24"/>
-                                <w:lang w:val="sl-SI"/>
-                              </w:rPr>
-                              <w:t>Kreativen</w:t>
-                            </w:r>
-                          </w:p>
-                          <w:p>
-                            <w:pPr>
-                              <w:pStyle w:val="ListParagraph"/>
-                              <w:numPr>
-                                <w:ilvl w:val="0"/>
-                                <w:numId w:val="5"/>
-                              </w:numPr>
-                              <w:rPr>
-                                <w:sz w:val="24"/>
-                                <w:szCs w:val="24"/>
-                                <w:lang w:val="sl-SI"/>
-                              </w:rPr>
-                            </w:pPr>
-                            <w:r>
-                              <w:rPr>
-                                <w:sz w:val="24"/>
-                                <w:szCs w:val="24"/>
-                                <w:lang w:val="sl-SI"/>
-                              </w:rPr>
-                              <w:t>Programiram od leta</w:t>
-                            </w:r>
-                            <w:r>
-                              <w:rPr>
-                                <w:sz w:val="24"/>
-                                <w:szCs w:val="24"/>
-                                <w:lang w:val="sl-SI"/>
-                              </w:rPr>
-                              <w:t xml:space="preserve"> 2010</w:t>
-                            </w:r>
-                            <w:r>
-                              <w:rPr>
-                                <w:sz w:val="24"/>
-                                <w:szCs w:val="24"/>
-                                <w:lang w:val="sl-SI"/>
-                              </w:rPr>
-                              <w:br/>
-                            </w:r>
-                          </w:p>
-                          <w:p>
-                            <w:pPr>
-                              <w:pStyle w:val="ListParagraph"/>
-                              <w:numPr>
-                                <w:ilvl w:val="0"/>
-                                <w:numId w:val="15"/>
-                              </w:numPr>
-                              <w:rPr>
-                                <w:bCs/>
-                                <w:sz w:val="24"/>
-                                <w:szCs w:val="24"/>
-                                <w:lang w:val="sl-SI"/>
-                              </w:rPr>
-                            </w:pPr>
-                            <w:hyperlink r:id="rId9" w:history="1">
-                              <w:r>
-                                <w:rPr>
-                                  <w:rStyle w:val="Hyperlink"/>
-                                  <w:bCs/>
-                                  <w:sz w:val="24"/>
-                                  <w:szCs w:val="24"/>
-                                  <w:lang w:val="sl-SI"/>
-                                </w:rPr>
-                                <w:t>https://github.com/aljazfrancic</w:t>
-                              </w:r>
-                            </w:hyperlink>
-                            <w:r>
-                              <w:rPr>
-                                <w:bCs/>
-                                <w:sz w:val="24"/>
-                                <w:szCs w:val="24"/>
-                                <w:lang w:val="sl-SI"/>
-                              </w:rPr>
-                              <w:t xml:space="preserve"> </w:t>
-                            </w:r>
-                          </w:p>
-                        </w:txbxContent>
-                      </wps:txbx>
-                      <wps:bodyPr rot="0" vert="horz" wrap="square" lIns="91440" tIns="45720" rIns="91440" bIns="45720" anchor="t" anchorCtr="0">
-                        <a:noAutofit/>
-                      </wps:bodyPr>
-                    </wps:wsp>
-                  </a:graphicData>
-                </a:graphic>
-                <wp14:sizeRelH relativeFrom="margin">
-                  <wp14:pctWidth>0</wp14:pctWidth>
-                </wp14:sizeRelH>
-                <wp14:sizeRelV relativeFrom="margin">
-                  <wp14:pctHeight>0</wp14:pctHeight>
-                </wp14:sizeRelV>
-              </wp:anchor>
-            </w:drawing>
-          </mc:Choice>
-          <mc:Fallback>
-            <w:pict>
-              <v:shape w14:anchorId="3EF2FA2A" id="_x0000_s1029" type="#_x0000_t202" style="position:absolute;margin-left:175.55pt;margin-top:468.6pt;width:226.75pt;height:156pt;z-index:251674624;visibility:visible;mso-wrap-style:square;mso-width-percent:0;mso-height-percent:0;mso-wrap-distance-left:9pt;mso-wrap-distance-top:3.6pt;mso-wrap-distance-right:9pt;mso-wrap-distance-bottom:3.6pt;mso-position-horizontal:right;mso-position-horizontal-relative:margin;mso-position-vertical:absolute;mso-position-vertical-relative:text;mso-width-percent:0;mso-height-percent:0;mso-width-relative:margin;mso-height-relative:margin;v-text-anchor:top" o:gfxdata="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" filled="f" stroked="f">
-                <v:textbox>
-                  <w:txbxContent>
-                    <w:p>
-                      <w:pPr>
-                        <w:rPr>
-                          <w:sz w:val="24"/>
-                          <w:szCs w:val="24"/>
-                          <w:lang w:val="sl-SI"/>
-                        </w:rPr>
-                      </w:pPr>
-                      <w:r>
-                        <w:rPr>
-                          <w:b/>
-                          <w:sz w:val="24"/>
-                          <w:szCs w:val="24"/>
-                          <w:lang w:val="sl-SI"/>
-                        </w:rPr>
-                        <w:t>Drugo</w:t>
-                      </w:r>
-                    </w:p>
-                    <w:p>
-                      <w:pPr>
-                        <w:pStyle w:val="ListParagraph"/>
-                        <w:numPr>
-                          <w:ilvl w:val="0"/>
-                          <w:numId w:val="5"/>
-                        </w:numPr>
-                        <w:rPr>
-                          <w:sz w:val="24"/>
-                          <w:szCs w:val="24"/>
-                          <w:lang w:val="sl-SI"/>
-                        </w:rPr>
-                      </w:pPr>
-                      <w:r>
-                        <w:rPr>
-                          <w:sz w:val="24"/>
-                          <w:szCs w:val="24"/>
-                          <w:lang w:val="sl-SI"/>
-                        </w:rPr>
-                        <w:t>Sp</w:t>
-                      </w:r>
-                      <w:r>
-                        <w:rPr>
-                          <w:sz w:val="24"/>
-                          <w:szCs w:val="24"/>
-                          <w:lang w:val="sl-SI"/>
-                        </w:rPr>
-                        <w:t>r</w:t>
-                      </w:r>
-                      <w:r>
-                        <w:rPr>
-                          <w:sz w:val="24"/>
-                          <w:szCs w:val="24"/>
-                          <w:lang w:val="sl-SI"/>
-                        </w:rPr>
-                        <w:t>oščene narave</w:t>
-                      </w:r>
-                    </w:p>
-                    <w:p>
-                      <w:pPr>
-                        <w:pStyle w:val="ListParagraph"/>
-                        <w:numPr>
-                          <w:ilvl w:val="0"/>
-                          <w:numId w:val="5"/>
-                        </w:numPr>
-                        <w:rPr>
-                          <w:sz w:val="24"/>
-                          <w:szCs w:val="24"/>
-                          <w:lang w:val="sl-SI"/>
-                        </w:rPr>
-                      </w:pPr>
-                      <w:r>
-                        <w:rPr>
-                          <w:sz w:val="24"/>
-                          <w:szCs w:val="24"/>
-                          <w:lang w:val="sl-SI"/>
-                        </w:rPr>
-                        <w:t xml:space="preserve">Rad imam </w:t>
-                      </w:r>
-                      <w:r>
-                        <w:rPr>
-                          <w:sz w:val="24"/>
-                          <w:szCs w:val="24"/>
-                          <w:lang w:val="sl-SI"/>
-                        </w:rPr>
-                        <w:t>izzive</w:t>
-                      </w:r>
-                    </w:p>
-                    <w:p>
-                      <w:pPr>
-                        <w:pStyle w:val="ListParagraph"/>
-                        <w:numPr>
-                          <w:ilvl w:val="0"/>
-                          <w:numId w:val="5"/>
-                        </w:numPr>
-                        <w:rPr>
-                          <w:sz w:val="24"/>
-                          <w:szCs w:val="24"/>
-                          <w:lang w:val="sl-SI"/>
-                        </w:rPr>
-                      </w:pPr>
-                      <w:r>
-                        <w:rPr>
-                          <w:sz w:val="24"/>
-                          <w:szCs w:val="24"/>
-                          <w:lang w:val="sl-SI"/>
-                        </w:rPr>
-                        <w:t>Kreativen</w:t>
-                      </w:r>
-                    </w:p>
-                    <w:p>
-                      <w:pPr>
-                        <w:pStyle w:val="ListParagraph"/>
-                        <w:numPr>
-                          <w:ilvl w:val="0"/>
-                          <w:numId w:val="5"/>
-                        </w:numPr>
-                        <w:rPr>
-                          <w:sz w:val="24"/>
-                          <w:szCs w:val="24"/>
-                          <w:lang w:val="sl-SI"/>
-                        </w:rPr>
-                      </w:pPr>
-                      <w:r>
-                        <w:rPr>
-                          <w:sz w:val="24"/>
-                          <w:szCs w:val="24"/>
-                          <w:lang w:val="sl-SI"/>
-                        </w:rPr>
-                        <w:t>Programiram od leta</w:t>
-                      </w:r>
-                      <w:r>
-                        <w:rPr>
-                          <w:sz w:val="24"/>
-                          <w:szCs w:val="24"/>
-                          <w:lang w:val="sl-SI"/>
-                        </w:rPr>
-                        <w:t xml:space="preserve"> 2010</w:t>
-                      </w:r>
-                      <w:r>
-                        <w:rPr>
-                          <w:sz w:val="24"/>
-                          <w:szCs w:val="24"/>
-                          <w:lang w:val="sl-SI"/>
-                        </w:rPr>
-                        <w:br/>
-                      </w:r>
-                    </w:p>
-                    <w:p>
-                      <w:pPr>
-                        <w:pStyle w:val="ListParagraph"/>
-                        <w:numPr>
-                          <w:ilvl w:val="0"/>
-                          <w:numId w:val="15"/>
-                        </w:numPr>
-                        <w:rPr>
-                          <w:bCs/>
-                          <w:sz w:val="24"/>
-                          <w:szCs w:val="24"/>
-                          <w:lang w:val="sl-SI"/>
-                        </w:rPr>
-                      </w:pPr>
-                      <w:hyperlink r:id="rId10" w:history="1">
-                        <w:r>
-                          <w:rPr>
-                            <w:rStyle w:val="Hyperlink"/>
-                            <w:bCs/>
-                            <w:sz w:val="24"/>
-                            <w:szCs w:val="24"/>
-                            <w:lang w:val="sl-SI"/>
-                          </w:rPr>
-                          <w:t>https://github.com/aljazfrancic</w:t>
-                        </w:r>
-                      </w:hyperlink>
-                      <w:r>
-                        <w:rPr>
-                          <w:bCs/>
-                          <w:sz w:val="24"/>
-                          <w:szCs w:val="24"/>
-                          <w:lang w:val="sl-SI"/>
-                        </w:rPr>
-                        <w:t xml:space="preserve"> </w:t>
-                      </w:r>
-                    </w:p>
-                  </w:txbxContent>
-                </v:textbox>
-                <w10:wrap type="square" anchorx="margin"/>
-              </v:shape>
-            </w:pict>
-          </mc:Fallback>
-        </mc:AlternateContent>
-      </w:r>
-      <w:r>
-        <w:rPr>
-          <w:noProof/>
-          <w:sz w:val="24"/>
-          <w:szCs w:val="24"/>
-          <w:lang w:val="sl-SI"/>
-        </w:rPr>
-        <mc:AlternateContent>
-          <mc:Choice Requires="wps">
-            <w:drawing>
-              <wp:anchor distT="45720" distB="45720" distL="114300" distR="114300" simplePos="0" relativeHeight="251672576" behindDoc="0" locked="0" layoutInCell="1" allowOverlap="1" wp14:anchorId="1196C46C" wp14:editId="0D1CD9C9">
+              <wp:anchor distT="45720" distB="45720" distL="114300" distR="114300" simplePos="0" relativeHeight="251672576" behindDoc="0" locked="0" layoutInCell="1" allowOverlap="1" wp14:anchorId="1196C46C" wp14:editId="60346388">
                 <wp:simplePos x="0" y="0"/>
                 <wp:positionH relativeFrom="margin">
                   <wp:align>right</wp:align>
@@ -2755,13 +3899,59 @@
                                 <w:lang w:val="sl-SI"/>
                               </w:rPr>
                             </w:pPr>
-                            <w:r>
-                              <w:rPr>
-                                <w:sz w:val="24"/>
-                                <w:szCs w:val="24"/>
-                                <w:lang w:val="sl-SI"/>
-                              </w:rPr>
-                              <w:t xml:space="preserve">Magic the Gathering </w:t>
+                            <w:proofErr w:type="spellStart"/>
+                            <w:r>
+                              <w:rPr>
+                                <w:sz w:val="24"/>
+                                <w:szCs w:val="24"/>
+                                <w:lang w:val="sl-SI"/>
+                              </w:rPr>
+                              <w:t>Magic</w:t>
+                            </w:r>
+                            <w:proofErr w:type="spellEnd"/>
+                            <w:r>
+                              <w:rPr>
+                                <w:sz w:val="24"/>
+                                <w:szCs w:val="24"/>
+                                <w:lang w:val="sl-SI"/>
+                              </w:rPr>
+                              <w:t xml:space="preserve"> </w:t>
+                            </w:r>
+                            <w:proofErr w:type="spellStart"/>
+                            <w:r>
+                              <w:rPr>
+                                <w:sz w:val="24"/>
+                                <w:szCs w:val="24"/>
+                                <w:lang w:val="sl-SI"/>
+                              </w:rPr>
+                              <w:t>the</w:t>
+                            </w:r>
+                            <w:proofErr w:type="spellEnd"/>
+                            <w:r>
+                              <w:rPr>
+                                <w:sz w:val="24"/>
+                                <w:szCs w:val="24"/>
+                                <w:lang w:val="sl-SI"/>
+                              </w:rPr>
+                              <w:t xml:space="preserve"> </w:t>
+                            </w:r>
+                            <w:proofErr w:type="spellStart"/>
+                            <w:r>
+                              <w:rPr>
+                                <w:sz w:val="24"/>
+                                <w:szCs w:val="24"/>
+                                <w:lang w:val="sl-SI"/>
+                              </w:rPr>
+                              <w:t>Gathering</w:t>
+                            </w:r>
+                            <w:proofErr w:type="spellEnd"/>
+                            <w:r>
+                              <w:rPr>
+                                <w:sz w:val="24"/>
+                                <w:szCs w:val="24"/>
+                                <w:lang w:val="sl-SI"/>
+                              </w:rPr>
+                              <w:t xml:space="preserve"> </w:t>
                             </w:r>
                             <w:r>
                               <w:rPr>
@@ -2793,14 +3983,52 @@
                                 <w:lang w:val="sl-SI"/>
                               </w:rPr>
                             </w:pPr>
-                            <w:r>
-                              <w:rPr>
-                                <w:sz w:val="24"/>
-                                <w:szCs w:val="24"/>
-                                <w:lang w:val="sl-SI"/>
-                              </w:rPr>
-                              <w:t>Old School RuneScape</w:t>
-                            </w:r>
+                            <w:proofErr w:type="spellStart"/>
+                            <w:r>
+                              <w:rPr>
+                                <w:sz w:val="24"/>
+                                <w:szCs w:val="24"/>
+                                <w:lang w:val="sl-SI"/>
+                              </w:rPr>
+                              <w:t>Old</w:t>
+                            </w:r>
+                            <w:proofErr w:type="spellEnd"/>
+                            <w:r>
+                              <w:rPr>
+                                <w:sz w:val="24"/>
+                                <w:szCs w:val="24"/>
+                                <w:lang w:val="sl-SI"/>
+                              </w:rPr>
+                              <w:t xml:space="preserve"> </w:t>
+                            </w:r>
+                            <w:proofErr w:type="spellStart"/>
+                            <w:r>
+                              <w:rPr>
+                                <w:sz w:val="24"/>
+                                <w:szCs w:val="24"/>
+                                <w:lang w:val="sl-SI"/>
+                              </w:rPr>
+                              <w:t>School</w:t>
+                            </w:r>
+                            <w:proofErr w:type="spellEnd"/>
+                            <w:r>
+                              <w:rPr>
+                                <w:sz w:val="24"/>
+                                <w:szCs w:val="24"/>
+                                <w:lang w:val="sl-SI"/>
+                              </w:rPr>
+                              <w:t xml:space="preserve"> </w:t>
+                            </w:r>
+                            <w:proofErr w:type="spellStart"/>
+                            <w:r>
+                              <w:rPr>
+                                <w:sz w:val="24"/>
+                                <w:szCs w:val="24"/>
+                                <w:lang w:val="sl-SI"/>
+                              </w:rPr>
+                              <w:t>RuneScape</w:t>
+                            </w:r>
+                            <w:proofErr w:type="spellEnd"/>
                             <w:r>
                               <w:rPr>
                                 <w:sz w:val="24"/>
@@ -2868,7 +4096,7 @@
           </mc:Choice>
           <mc:Fallback>
             <w:pict>
-              <v:shape w14:anchorId="1196C46C" id="_x0000_s1030" type="#_x0000_t202" style="position:absolute;margin-left:175.55pt;margin-top:335.1pt;width:226.75pt;height:170.25pt;z-index:251672576;visibility:visible;mso-wrap-style:square;mso-width-percent:0;mso-height-percent:0;mso-wrap-distance-left:9pt;mso-wrap-distance-top:3.6pt;mso-wrap-distance-right:9pt;mso-wrap-distance-bottom:3.6pt;mso-position-horizontal:right;mso-position-horizontal-relative:margin;mso-position-vertical:absolute;mso-position-vertical-relative:text;mso-width-percent:0;mso-height-percent:0;mso-width-relative:margin;mso-height-relative:margin;v-text-anchor:top" o:gfxdata="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" filled="f" stroked="f">
+              <v:shape w14:anchorId="1196C46C" id="_x0000_s1032" type="#_x0000_t202" style="position:absolute;margin-left:175.55pt;margin-top:335.1pt;width:226.75pt;height:170.25pt;z-index:251672576;visibility:visible;mso-wrap-style:square;mso-width-percent:0;mso-height-percent:0;mso-wrap-distance-left:9pt;mso-wrap-distance-top:3.6pt;mso-wrap-distance-right:9pt;mso-wrap-distance-bottom:3.6pt;mso-position-horizontal:right;mso-position-horizontal-relative:margin;mso-position-vertical:absolute;mso-position-vertical-relative:text;mso-width-percent:0;mso-height-percent:0;mso-width-relative:margin;mso-height-relative:margin;v-text-anchor:top" o:gfxdata="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" filled="f" stroked="f">
                 <v:textbox>
                   <w:txbxContent>
                     <w:p>
@@ -2964,13 +4192,59 @@
                           <w:lang w:val="sl-SI"/>
                         </w:rPr>
                       </w:pPr>
-                      <w:r>
-                        <w:rPr>
-                          <w:sz w:val="24"/>
-                          <w:szCs w:val="24"/>
-                          <w:lang w:val="sl-SI"/>
-                        </w:rPr>
-                        <w:t xml:space="preserve">Magic the Gathering </w:t>
+                      <w:proofErr w:type="spellStart"/>
+                      <w:r>
+                        <w:rPr>
+                          <w:sz w:val="24"/>
+                          <w:szCs w:val="24"/>
+                          <w:lang w:val="sl-SI"/>
+                        </w:rPr>
+                        <w:t>Magic</w:t>
+                      </w:r>
+                      <w:proofErr w:type="spellEnd"/>
+                      <w:r>
+                        <w:rPr>
+                          <w:sz w:val="24"/>
+                          <w:szCs w:val="24"/>
+                          <w:lang w:val="sl-SI"/>
+                        </w:rPr>
+                        <w:t xml:space="preserve"> </w:t>
+                      </w:r>
+                      <w:proofErr w:type="spellStart"/>
+                      <w:r>
+                        <w:rPr>
+                          <w:sz w:val="24"/>
+                          <w:szCs w:val="24"/>
+                          <w:lang w:val="sl-SI"/>
+                        </w:rPr>
+                        <w:t>the</w:t>
+                      </w:r>
+                      <w:proofErr w:type="spellEnd"/>
+                      <w:r>
+                        <w:rPr>
+                          <w:sz w:val="24"/>
+                          <w:szCs w:val="24"/>
+                          <w:lang w:val="sl-SI"/>
+                        </w:rPr>
+                        <w:t xml:space="preserve"> </w:t>
+                      </w:r>
+                      <w:proofErr w:type="spellStart"/>
+                      <w:r>
+                        <w:rPr>
+                          <w:sz w:val="24"/>
+                          <w:szCs w:val="24"/>
+                          <w:lang w:val="sl-SI"/>
+                        </w:rPr>
+                        <w:t>Gathering</w:t>
+                      </w:r>
+                      <w:proofErr w:type="spellEnd"/>
+                      <w:r>
+                        <w:rPr>
+                          <w:sz w:val="24"/>
+                          <w:szCs w:val="24"/>
+                          <w:lang w:val="sl-SI"/>
+                        </w:rPr>
+                        <w:t xml:space="preserve"> </w:t>
                       </w:r>
                       <w:r>
                         <w:rPr>
@@ -3002,14 +4276,52 @@
                           <w:lang w:val="sl-SI"/>
                         </w:rPr>
                       </w:pPr>
-                      <w:r>
-                        <w:rPr>
-                          <w:sz w:val="24"/>
-                          <w:szCs w:val="24"/>
-                          <w:lang w:val="sl-SI"/>
-                        </w:rPr>
-                        <w:t>Old School RuneScape</w:t>
-                      </w:r>
+                      <w:proofErr w:type="spellStart"/>
+                      <w:r>
+                        <w:rPr>
+                          <w:sz w:val="24"/>
+                          <w:szCs w:val="24"/>
+                          <w:lang w:val="sl-SI"/>
+                        </w:rPr>
+                        <w:t>Old</w:t>
+                      </w:r>
+                      <w:proofErr w:type="spellEnd"/>
+                      <w:r>
+                        <w:rPr>
+                          <w:sz w:val="24"/>
+                          <w:szCs w:val="24"/>
+                          <w:lang w:val="sl-SI"/>
+                        </w:rPr>
+                        <w:t xml:space="preserve"> </w:t>
+                      </w:r>
+                      <w:proofErr w:type="spellStart"/>
+                      <w:r>
+                        <w:rPr>
+                          <w:sz w:val="24"/>
+                          <w:szCs w:val="24"/>
+                          <w:lang w:val="sl-SI"/>
+                        </w:rPr>
+                        <w:t>School</w:t>
+                      </w:r>
+                      <w:proofErr w:type="spellEnd"/>
+                      <w:r>
+                        <w:rPr>
+                          <w:sz w:val="24"/>
+                          <w:szCs w:val="24"/>
+                          <w:lang w:val="sl-SI"/>
+                        </w:rPr>
+                        <w:t xml:space="preserve"> </w:t>
+                      </w:r>
+                      <w:proofErr w:type="spellStart"/>
+                      <w:r>
+                        <w:rPr>
+                          <w:sz w:val="24"/>
+                          <w:szCs w:val="24"/>
+                          <w:lang w:val="sl-SI"/>
+                        </w:rPr>
+                        <w:t>RuneScape</w:t>
+                      </w:r>
+                      <w:proofErr w:type="spellEnd"/>
                       <w:r>
                         <w:rPr>
                           <w:sz w:val="24"/>
@@ -3056,713 +4368,6 @@
                           <w:lang w:val="sl-SI"/>
                         </w:rPr>
                         <w:t>Namizne igre</w:t>
-                      </w:r>
-                    </w:p>
-                  </w:txbxContent>
-                </v:textbox>
-                <w10:wrap type="square" anchorx="margin"/>
-              </v:shape>
-            </w:pict>
-          </mc:Fallback>
-        </mc:AlternateContent>
-      </w:r>
-      <w:r>
-        <w:rPr>
-          <w:noProof/>
-          <w:sz w:val="24"/>
-          <w:szCs w:val="24"/>
-          <w:lang w:val="sl-SI"/>
-        </w:rPr>
-        <mc:AlternateContent>
-          <mc:Choice Requires="wps">
-            <w:drawing>
-              <wp:anchor distT="45720" distB="45720" distL="114300" distR="114300" simplePos="0" relativeHeight="251660285" behindDoc="0" locked="0" layoutInCell="1" allowOverlap="1" wp14:anchorId="65A3090E" wp14:editId="5A12C043">
-                <wp:simplePos x="0" y="0"/>
-                <wp:positionH relativeFrom="margin">
-                  <wp:align>right</wp:align>
-                </wp:positionH>
-                <wp:positionV relativeFrom="paragraph">
-                  <wp:posOffset>1376560</wp:posOffset>
-                </wp:positionV>
-                <wp:extent cx="6645910" cy="2819400"/>
-                <wp:effectExtent l="0" t="0" r="0" b="0"/>
-                <wp:wrapSquare wrapText="bothSides"/>
-                <wp:docPr id="13" name="Text Box 2"/>
-                <wp:cNvGraphicFramePr>
-                  <a:graphicFrameLocks xmlns:a="http://schemas.openxmlformats.org/drawingml/2006/main"/>
-                </wp:cNvGraphicFramePr>
-                <a:graphic xmlns:a="http://schemas.openxmlformats.org/drawingml/2006/main">
-                  <a:graphicData uri="http://schemas.microsoft.com/office/word/2010/wordprocessingShape">
-                    <wps:wsp>
-                      <wps:cNvSpPr txBox="1">
-                        <a:spLocks noChangeArrowheads="1"/>
-                      </wps:cNvSpPr>
-                      <wps:spPr bwMode="auto">
-                        <a:xfrm>
-                          <a:off x="0" y="0"/>
-                          <a:ext cx="6645910" cy="2819400"/>
-                        </a:xfrm>
-                        <a:prstGeom prst="rect">
-                          <a:avLst/>
-                        </a:prstGeom>
-                        <a:noFill/>
-                        <a:ln w="9525">
-                          <a:noFill/>
-                          <a:miter lim="800000"/>
-                          <a:headEnd/>
-                          <a:tailEnd/>
-                        </a:ln>
-                      </wps:spPr>
-                      <wps:txbx>
-                        <w:txbxContent>
-                          <w:p>
-                            <w:pPr>
-                              <w:rPr>
-                                <w:sz w:val="24"/>
-                                <w:szCs w:val="24"/>
-                                <w:lang w:val="sl-SI"/>
-                              </w:rPr>
-                            </w:pPr>
-                            <w:r>
-                              <w:rPr>
-                                <w:b/>
-                                <w:sz w:val="24"/>
-                                <w:szCs w:val="24"/>
-                                <w:lang w:val="sl-SI"/>
-                              </w:rPr>
-                              <w:t>Izobrazba</w:t>
-                            </w:r>
-                          </w:p>
-                          <w:p>
-                            <w:pPr>
-                              <w:pStyle w:val="ListParagraph"/>
-                              <w:numPr>
-                                <w:ilvl w:val="0"/>
-                                <w:numId w:val="4"/>
-                              </w:numPr>
-                              <w:rPr>
-                                <w:sz w:val="24"/>
-                                <w:szCs w:val="24"/>
-                                <w:lang w:val="sl-SI"/>
-                              </w:rPr>
-                            </w:pPr>
-                            <w:r>
-                              <w:rPr>
-                                <w:sz w:val="24"/>
-                                <w:szCs w:val="24"/>
-                                <w:lang w:val="sl-SI"/>
-                              </w:rPr>
-                              <w:t>Osnovna šola</w:t>
-                            </w:r>
-                            <w:r>
-                              <w:rPr>
-                                <w:sz w:val="24"/>
-                                <w:szCs w:val="24"/>
-                                <w:lang w:val="sl-SI"/>
-                              </w:rPr>
-                              <w:t xml:space="preserve"> Rače</w:t>
-                            </w:r>
-                          </w:p>
-                          <w:p>
-                            <w:pPr>
-                              <w:pStyle w:val="ListParagraph"/>
-                              <w:numPr>
-                                <w:ilvl w:val="0"/>
-                                <w:numId w:val="4"/>
-                              </w:numPr>
-                              <w:rPr>
-                                <w:sz w:val="24"/>
-                                <w:szCs w:val="24"/>
-                                <w:lang w:val="sl-SI"/>
-                              </w:rPr>
-                            </w:pPr>
-                            <w:r>
-                              <w:rPr>
-                                <w:sz w:val="24"/>
-                                <w:szCs w:val="24"/>
-                                <w:lang w:val="sl-SI"/>
-                              </w:rPr>
-                              <w:t>II. gimnazija Maribor</w:t>
-                            </w:r>
-                          </w:p>
-                          <w:p>
-                            <w:pPr>
-                              <w:pStyle w:val="ListParagraph"/>
-                              <w:numPr>
-                                <w:ilvl w:val="0"/>
-                                <w:numId w:val="4"/>
-                              </w:numPr>
-                              <w:rPr>
-                                <w:sz w:val="24"/>
-                                <w:szCs w:val="24"/>
-                                <w:lang w:val="sl-SI"/>
-                              </w:rPr>
-                            </w:pPr>
-                            <w:r>
-                              <w:rPr>
-                                <w:sz w:val="24"/>
-                                <w:szCs w:val="24"/>
-                                <w:lang w:val="sl-SI"/>
-                              </w:rPr>
-                              <w:t>Univerza v Mariboru</w:t>
-                            </w:r>
-                            <w:r>
-                              <w:rPr>
-                                <w:sz w:val="24"/>
-                                <w:szCs w:val="24"/>
-                                <w:lang w:val="sl-SI"/>
-                              </w:rPr>
-                              <w:t xml:space="preserve">, </w:t>
-                            </w:r>
-                            <w:r>
-                              <w:rPr>
-                                <w:sz w:val="24"/>
-                                <w:szCs w:val="24"/>
-                                <w:lang w:val="sl-SI"/>
-                              </w:rPr>
-                              <w:t>Fakulteta za elektrotehniko, računalništvo in informatiko</w:t>
-                            </w:r>
-                          </w:p>
-                          <w:p>
-                            <w:pPr>
-                              <w:pStyle w:val="ListParagraph"/>
-                              <w:numPr>
-                                <w:ilvl w:val="1"/>
-                                <w:numId w:val="4"/>
-                              </w:numPr>
-                              <w:rPr>
-                                <w:sz w:val="24"/>
-                                <w:szCs w:val="24"/>
-                                <w:lang w:val="sl-SI"/>
-                              </w:rPr>
-                            </w:pPr>
-                            <w:r>
-                              <w:rPr>
-                                <w:sz w:val="24"/>
-                                <w:szCs w:val="24"/>
-                                <w:lang w:val="sl-SI"/>
-                              </w:rPr>
-                              <w:t>201</w:t>
-                            </w:r>
-                            <w:r>
-                              <w:rPr>
-                                <w:sz w:val="24"/>
-                                <w:szCs w:val="24"/>
-                                <w:lang w:val="sl-SI"/>
-                              </w:rPr>
-                              <w:t>5</w:t>
-                            </w:r>
-                            <w:r>
-                              <w:rPr>
-                                <w:sz w:val="24"/>
-                                <w:szCs w:val="24"/>
-                                <w:lang w:val="sl-SI"/>
-                              </w:rPr>
-                              <w:t>: diplomiran inženir računalništva in informacijskih tehnologij (UN)</w:t>
-                            </w:r>
-                            <w:r>
-                              <w:rPr>
-                                <w:sz w:val="24"/>
-                                <w:szCs w:val="24"/>
-                                <w:lang w:val="sl-SI"/>
-                              </w:rPr>
-                              <w:t xml:space="preserve"> </w:t>
-                            </w:r>
-                          </w:p>
-                          <w:p>
-                            <w:pPr>
-                              <w:pStyle w:val="ListParagraph"/>
-                              <w:numPr>
-                                <w:ilvl w:val="1"/>
-                                <w:numId w:val="4"/>
-                              </w:numPr>
-                              <w:rPr>
-                                <w:sz w:val="24"/>
-                                <w:szCs w:val="24"/>
-                                <w:lang w:val="sl-SI"/>
-                              </w:rPr>
-                            </w:pPr>
-                            <w:r>
-                              <w:rPr>
-                                <w:sz w:val="24"/>
-                                <w:szCs w:val="24"/>
-                                <w:lang w:val="sl-SI"/>
-                              </w:rPr>
-                              <w:t>2015: Erasmus+ študentska izmenjava na Tampere University of Technology, Finska</w:t>
-                            </w:r>
-                          </w:p>
-                          <w:p>
-                            <w:pPr>
-                              <w:pStyle w:val="ListParagraph"/>
-                              <w:numPr>
-                                <w:ilvl w:val="1"/>
-                                <w:numId w:val="4"/>
-                              </w:numPr>
-                              <w:rPr>
-                                <w:sz w:val="24"/>
-                                <w:szCs w:val="24"/>
-                                <w:lang w:val="sl-SI"/>
-                              </w:rPr>
-                            </w:pPr>
-                            <w:r>
-                              <w:rPr>
-                                <w:sz w:val="24"/>
-                                <w:szCs w:val="24"/>
-                                <w:lang w:val="sl-SI"/>
-                              </w:rPr>
-                              <w:t>201</w:t>
-                            </w:r>
-                            <w:r>
-                              <w:rPr>
-                                <w:sz w:val="24"/>
-                                <w:szCs w:val="24"/>
-                                <w:lang w:val="sl-SI"/>
-                              </w:rPr>
-                              <w:t>8</w:t>
-                            </w:r>
-                            <w:r>
-                              <w:rPr>
-                                <w:sz w:val="24"/>
-                                <w:szCs w:val="24"/>
-                                <w:lang w:val="sl-SI"/>
-                              </w:rPr>
-                              <w:t>: magister inženir računalništva in informacijskih tehnologij</w:t>
-                            </w:r>
-                          </w:p>
-                          <w:p>
-                            <w:pPr>
-                              <w:pStyle w:val="ListParagraph"/>
-                              <w:numPr>
-                                <w:ilvl w:val="1"/>
-                                <w:numId w:val="4"/>
-                              </w:numPr>
-                              <w:rPr>
-                                <w:sz w:val="24"/>
-                                <w:szCs w:val="24"/>
-                                <w:lang w:val="sl-SI"/>
-                              </w:rPr>
-                            </w:pPr>
-                            <w:r>
-                              <w:rPr>
-                                <w:sz w:val="24"/>
-                                <w:szCs w:val="24"/>
-                                <w:lang w:val="sl-SI"/>
-                              </w:rPr>
-                              <w:t xml:space="preserve">2023: doktor </w:t>
-                            </w:r>
-                            <w:r>
-                              <w:rPr>
-                                <w:sz w:val="24"/>
-                                <w:szCs w:val="24"/>
-                                <w:lang w:val="sl-SI"/>
-                              </w:rPr>
-                              <w:t>računalništva in informatike</w:t>
-                            </w:r>
-                          </w:p>
-                          <w:p>
-                            <w:pPr>
-                              <w:pStyle w:val="ListParagraph"/>
-                              <w:numPr>
-                                <w:ilvl w:val="0"/>
-                                <w:numId w:val="4"/>
-                              </w:numPr>
-                              <w:rPr>
-                                <w:sz w:val="24"/>
-                                <w:szCs w:val="24"/>
-                                <w:lang w:val="sl-SI"/>
-                              </w:rPr>
-                            </w:pPr>
-                            <w:r>
-                              <w:rPr>
-                                <w:sz w:val="24"/>
-                                <w:szCs w:val="24"/>
-                                <w:lang w:val="sl-SI"/>
-                              </w:rPr>
-                              <w:t xml:space="preserve">Vozniški izpit </w:t>
-                            </w:r>
-                            <w:r>
-                              <w:rPr>
-                                <w:sz w:val="24"/>
-                                <w:szCs w:val="24"/>
-                                <w:lang w:val="sl-SI"/>
-                              </w:rPr>
-                              <w:t>kategorije B</w:t>
-                            </w:r>
-                          </w:p>
-                          <w:p>
-                            <w:pPr>
-                              <w:rPr>
-                                <w:sz w:val="24"/>
-                                <w:szCs w:val="24"/>
-                                <w:lang w:val="sl-SI"/>
-                              </w:rPr>
-                            </w:pPr>
-                            <w:r>
-                              <w:rPr>
-                                <w:b/>
-                                <w:sz w:val="24"/>
-                                <w:szCs w:val="24"/>
-                                <w:lang w:val="sl-SI"/>
-                              </w:rPr>
-                              <w:t>Delovne izkušnje</w:t>
-                            </w:r>
-                          </w:p>
-                          <w:p>
-                            <w:pPr>
-                              <w:pStyle w:val="ListParagraph"/>
-                              <w:numPr>
-                                <w:ilvl w:val="0"/>
-                                <w:numId w:val="3"/>
-                              </w:numPr>
-                              <w:rPr>
-                                <w:sz w:val="24"/>
-                                <w:szCs w:val="24"/>
-                                <w:lang w:val="sl-SI"/>
-                              </w:rPr>
-                            </w:pPr>
-                            <w:r>
-                              <w:rPr>
-                                <w:sz w:val="24"/>
-                                <w:szCs w:val="24"/>
-                                <w:lang w:val="sl-SI"/>
-                              </w:rPr>
-                              <w:t>2019-2022: mladi raziskovalec, asistent (Laboratorij za sistemsko programsko opremo, Fakulteta za elektrotehniko, računalništvo in informatiko, Univerza v Mariboru)</w:t>
-                            </w:r>
-                          </w:p>
-                        </w:txbxContent>
-                      </wps:txbx>
-                      <wps:bodyPr rot="0" vert="horz" wrap="square" lIns="91440" tIns="45720" rIns="91440" bIns="45720" anchor="t" anchorCtr="0">
-                        <a:noAutofit/>
-                      </wps:bodyPr>
-                    </wps:wsp>
-                  </a:graphicData>
-                </a:graphic>
-                <wp14:sizeRelH relativeFrom="margin">
-                  <wp14:pctWidth>0</wp14:pctWidth>
-                </wp14:sizeRelH>
-                <wp14:sizeRelV relativeFrom="margin">
-                  <wp14:pctHeight>0</wp14:pctHeight>
-                </wp14:sizeRelV>
-              </wp:anchor>
-            </w:drawing>
-          </mc:Choice>
-          <mc:Fallback>
-            <w:pict>
-              <v:shape w14:anchorId="65A3090E" id="_x0000_s1031" type="#_x0000_t202" style="position:absolute;margin-left:472.1pt;margin-top:108.4pt;width:523.3pt;height:222pt;z-index:251660285;visibility:visible;mso-wrap-style:square;mso-width-percent:0;mso-height-percent:0;mso-wrap-distance-left:9pt;mso-wrap-distance-top:3.6pt;mso-wrap-distance-right:9pt;mso-wrap-distance-bottom:3.6pt;mso-position-horizontal:right;mso-position-horizontal-relative:margin;mso-position-vertical:absolute;mso-position-vertical-relative:text;mso-width-percent:0;mso-height-percent:0;mso-width-relative:margin;mso-height-relative:margin;v-text-anchor:top" o:gfxdata="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" filled="f" stroked="f">
-                <v:textbox>
-                  <w:txbxContent>
-                    <w:p>
-                      <w:pPr>
-                        <w:rPr>
-                          <w:sz w:val="24"/>
-                          <w:szCs w:val="24"/>
-                          <w:lang w:val="sl-SI"/>
-                        </w:rPr>
-                      </w:pPr>
-                      <w:r>
-                        <w:rPr>
-                          <w:b/>
-                          <w:sz w:val="24"/>
-                          <w:szCs w:val="24"/>
-                          <w:lang w:val="sl-SI"/>
-                        </w:rPr>
-                        <w:t>Izobrazba</w:t>
-                      </w:r>
-                    </w:p>
-                    <w:p>
-                      <w:pPr>
-                        <w:pStyle w:val="ListParagraph"/>
-                        <w:numPr>
-                          <w:ilvl w:val="0"/>
-                          <w:numId w:val="4"/>
-                        </w:numPr>
-                        <w:rPr>
-                          <w:sz w:val="24"/>
-                          <w:szCs w:val="24"/>
-                          <w:lang w:val="sl-SI"/>
-                        </w:rPr>
-                      </w:pPr>
-                      <w:r>
-                        <w:rPr>
-                          <w:sz w:val="24"/>
-                          <w:szCs w:val="24"/>
-                          <w:lang w:val="sl-SI"/>
-                        </w:rPr>
-                        <w:t>Osnovna šola</w:t>
-                      </w:r>
-                      <w:r>
-                        <w:rPr>
-                          <w:sz w:val="24"/>
-                          <w:szCs w:val="24"/>
-                          <w:lang w:val="sl-SI"/>
-                        </w:rPr>
-                        <w:t xml:space="preserve"> Rače</w:t>
-                      </w:r>
-                    </w:p>
-                    <w:p>
-                      <w:pPr>
-                        <w:pStyle w:val="ListParagraph"/>
-                        <w:numPr>
-                          <w:ilvl w:val="0"/>
-                          <w:numId w:val="4"/>
-                        </w:numPr>
-                        <w:rPr>
-                          <w:sz w:val="24"/>
-                          <w:szCs w:val="24"/>
-                          <w:lang w:val="sl-SI"/>
-                        </w:rPr>
-                      </w:pPr>
-                      <w:r>
-                        <w:rPr>
-                          <w:sz w:val="24"/>
-                          <w:szCs w:val="24"/>
-                          <w:lang w:val="sl-SI"/>
-                        </w:rPr>
-                        <w:t>II. gimnazija Maribor</w:t>
-                      </w:r>
-                    </w:p>
-                    <w:p>
-                      <w:pPr>
-                        <w:pStyle w:val="ListParagraph"/>
-                        <w:numPr>
-                          <w:ilvl w:val="0"/>
-                          <w:numId w:val="4"/>
-                        </w:numPr>
-                        <w:rPr>
-                          <w:sz w:val="24"/>
-                          <w:szCs w:val="24"/>
-                          <w:lang w:val="sl-SI"/>
-                        </w:rPr>
-                      </w:pPr>
-                      <w:r>
-                        <w:rPr>
-                          <w:sz w:val="24"/>
-                          <w:szCs w:val="24"/>
-                          <w:lang w:val="sl-SI"/>
-                        </w:rPr>
-                        <w:t>Univerza v Mariboru</w:t>
-                      </w:r>
-                      <w:r>
-                        <w:rPr>
-                          <w:sz w:val="24"/>
-                          <w:szCs w:val="24"/>
-                          <w:lang w:val="sl-SI"/>
-                        </w:rPr>
-                        <w:t xml:space="preserve">, </w:t>
-                      </w:r>
-                      <w:r>
-                        <w:rPr>
-                          <w:sz w:val="24"/>
-                          <w:szCs w:val="24"/>
-                          <w:lang w:val="sl-SI"/>
-                        </w:rPr>
-                        <w:t>Fakulteta za elektrotehniko, računalništvo in informatiko</w:t>
-                      </w:r>
-                    </w:p>
-                    <w:p>
-                      <w:pPr>
-                        <w:pStyle w:val="ListParagraph"/>
-                        <w:numPr>
-                          <w:ilvl w:val="1"/>
-                          <w:numId w:val="4"/>
-                        </w:numPr>
-                        <w:rPr>
-                          <w:sz w:val="24"/>
-                          <w:szCs w:val="24"/>
-                          <w:lang w:val="sl-SI"/>
-                        </w:rPr>
-                      </w:pPr>
-                      <w:r>
-                        <w:rPr>
-                          <w:sz w:val="24"/>
-                          <w:szCs w:val="24"/>
-                          <w:lang w:val="sl-SI"/>
-                        </w:rPr>
-                        <w:t>201</w:t>
-                      </w:r>
-                      <w:r>
-                        <w:rPr>
-                          <w:sz w:val="24"/>
-                          <w:szCs w:val="24"/>
-                          <w:lang w:val="sl-SI"/>
-                        </w:rPr>
-                        <w:t>5</w:t>
-                      </w:r>
-                      <w:r>
-                        <w:rPr>
-                          <w:sz w:val="24"/>
-                          <w:szCs w:val="24"/>
-                          <w:lang w:val="sl-SI"/>
-                        </w:rPr>
-                        <w:t>: diplomiran inženir računalništva in informacijskih tehnologij (UN)</w:t>
-                      </w:r>
-                      <w:r>
-                        <w:rPr>
-                          <w:sz w:val="24"/>
-                          <w:szCs w:val="24"/>
-                          <w:lang w:val="sl-SI"/>
-                        </w:rPr>
-                        <w:t xml:space="preserve"> </w:t>
-                      </w:r>
-                    </w:p>
-                    <w:p>
-                      <w:pPr>
-                        <w:pStyle w:val="ListParagraph"/>
-                        <w:numPr>
-                          <w:ilvl w:val="1"/>
-                          <w:numId w:val="4"/>
-                        </w:numPr>
-                        <w:rPr>
-                          <w:sz w:val="24"/>
-                          <w:szCs w:val="24"/>
-                          <w:lang w:val="sl-SI"/>
-                        </w:rPr>
-                      </w:pPr>
-                      <w:r>
-                        <w:rPr>
-                          <w:sz w:val="24"/>
-                          <w:szCs w:val="24"/>
-                          <w:lang w:val="sl-SI"/>
-                        </w:rPr>
-                        <w:t>2015: Erasmus+ študentska izmenjava na Tampere University of Technology, Finska</w:t>
-                      </w:r>
-                    </w:p>
-                    <w:p>
-                      <w:pPr>
-                        <w:pStyle w:val="ListParagraph"/>
-                        <w:numPr>
-                          <w:ilvl w:val="1"/>
-                          <w:numId w:val="4"/>
-                        </w:numPr>
-                        <w:rPr>
-                          <w:sz w:val="24"/>
-                          <w:szCs w:val="24"/>
-                          <w:lang w:val="sl-SI"/>
-                        </w:rPr>
-                      </w:pPr>
-                      <w:r>
-                        <w:rPr>
-                          <w:sz w:val="24"/>
-                          <w:szCs w:val="24"/>
-                          <w:lang w:val="sl-SI"/>
-                        </w:rPr>
-                        <w:t>201</w:t>
-                      </w:r>
-                      <w:r>
-                        <w:rPr>
-                          <w:sz w:val="24"/>
-                          <w:szCs w:val="24"/>
-                          <w:lang w:val="sl-SI"/>
-                        </w:rPr>
-                        <w:t>8</w:t>
-                      </w:r>
-                      <w:r>
-                        <w:rPr>
-                          <w:sz w:val="24"/>
-                          <w:szCs w:val="24"/>
-                          <w:lang w:val="sl-SI"/>
-                        </w:rPr>
-                        <w:t>: magister inženir računalništva in informacijskih tehnologij</w:t>
-                      </w:r>
-                    </w:p>
-                    <w:p>
-                      <w:pPr>
-                        <w:pStyle w:val="ListParagraph"/>
-                        <w:numPr>
-                          <w:ilvl w:val="1"/>
-                          <w:numId w:val="4"/>
-                        </w:numPr>
-                        <w:rPr>
-                          <w:sz w:val="24"/>
-                          <w:szCs w:val="24"/>
-                          <w:lang w:val="sl-SI"/>
-                        </w:rPr>
-                      </w:pPr>
-                      <w:r>
-                        <w:rPr>
-                          <w:sz w:val="24"/>
-                          <w:szCs w:val="24"/>
-                          <w:lang w:val="sl-SI"/>
-                        </w:rPr>
-                        <w:t xml:space="preserve">2023: doktor </w:t>
-                      </w:r>
-                      <w:r>
-                        <w:rPr>
-                          <w:sz w:val="24"/>
-                          <w:szCs w:val="24"/>
-                          <w:lang w:val="sl-SI"/>
-                        </w:rPr>
-                        <w:t>računalništva in informatike</w:t>
-                      </w:r>
-                    </w:p>
-                    <w:p>
-                      <w:pPr>
-                        <w:pStyle w:val="ListParagraph"/>
-                        <w:numPr>
-                          <w:ilvl w:val="0"/>
-                          <w:numId w:val="4"/>
-                        </w:numPr>
-                        <w:rPr>
-                          <w:sz w:val="24"/>
-                          <w:szCs w:val="24"/>
-                          <w:lang w:val="sl-SI"/>
-                        </w:rPr>
-                      </w:pPr>
-                      <w:r>
-                        <w:rPr>
-                          <w:sz w:val="24"/>
-                          <w:szCs w:val="24"/>
-                          <w:lang w:val="sl-SI"/>
-                        </w:rPr>
-                        <w:t xml:space="preserve">Vozniški izpit </w:t>
-                      </w:r>
-                      <w:r>
-                        <w:rPr>
-                          <w:sz w:val="24"/>
-                          <w:szCs w:val="24"/>
-                          <w:lang w:val="sl-SI"/>
-                        </w:rPr>
-                        <w:t>kategorije B</w:t>
-                      </w:r>
-                    </w:p>
-                    <w:p>
-                      <w:pPr>
-                        <w:rPr>
-                          <w:sz w:val="24"/>
-                          <w:szCs w:val="24"/>
-                          <w:lang w:val="sl-SI"/>
-                        </w:rPr>
-                      </w:pPr>
-                      <w:r>
-                        <w:rPr>
-                          <w:b/>
-                          <w:sz w:val="24"/>
-                          <w:szCs w:val="24"/>
-                          <w:lang w:val="sl-SI"/>
-                        </w:rPr>
-                        <w:t>Delovne izkušnje</w:t>
-                      </w:r>
-                    </w:p>
-                    <w:p>
-                      <w:pPr>
-                        <w:pStyle w:val="ListParagraph"/>
-                        <w:numPr>
-                          <w:ilvl w:val="0"/>
-                          <w:numId w:val="3"/>
-                        </w:numPr>
-                        <w:rPr>
-                          <w:sz w:val="24"/>
-                          <w:szCs w:val="24"/>
-                          <w:lang w:val="sl-SI"/>
-                        </w:rPr>
-                      </w:pPr>
-                      <w:r>
-                        <w:rPr>
-                          <w:sz w:val="24"/>
-                          <w:szCs w:val="24"/>
-                          <w:lang w:val="sl-SI"/>
-                        </w:rPr>
-                        <w:t>2019-2022: mladi raziskovalec, asistent (Laboratorij za sistemsko programsko opremo, Fakulteta za elektrotehniko, računalništvo in informatiko, Univerza v Mariboru)</w:t>
                       </w:r>
                     </w:p>
                   </w:txbxContent>
@@ -3789,7 +4394,7 @@
 <w:numbering xmlns:wpc="http://schemas.microsoft.com/office/word/2010/wordprocessingCanvas" xmlns:cx="http://schemas.microsoft.com/office/drawing/2014/chartex" xmlns:cx1="http://schemas.microsoft.com/office/drawing/2015/9/8/chartex" xmlns:cx2="http://schemas.microsoft.com/office/drawing/2015/10/21/chartex" xmlns:cx3="http://schemas.microsoft.com/office/drawing/2016/5/9/chartex" xmlns:cx4="http://schemas.microsoft.com/office/drawing/2016/5/10/chartex" xmlns:cx5="http://schemas.microsoft.com/office/drawing/2016/5/11/chartex" xmlns:cx6="http://schemas.microsoft.com/office/drawing/2016/5/12/chartex" xmlns:cx7="http://schemas.microsoft.com/office/drawing/2016/5/13/chartex" xmlns:cx8="http://schemas.microsoft.com/office/drawing/2016/5/14/chartex" xmlns:mc="http://schemas.openxmlformats.org/markup-compatibility/2006" xmlns:aink="http://schemas.microsoft.com/office/drawing/2016/ink" xmlns:am3d="http://schemas.microsoft.com/office/drawing/2017/model3d" xmlns:o="urn:schemas-microsoft-com:office:office" xmlns:oel="http://schemas.microsoft.com/office/2019/extlst" xmlns:r="http://schemas.openxmlformats.org/officeDocument/2006/relationships" xmlns:m="http://schemas.openxmlformats.org/officeDocument/2006/math" xmlns:v="urn:schemas-microsoft-com:vml" xmlns:wp14="http://schemas.microsoft.com/office/word/2010/wordprocessingDrawing" xmlns:wp="http://schemas.openxmlformats.org/drawingml/2006/wordprocessingDrawing" xmlns:w10="urn:schemas-microsoft-com:office:word" xmlns:w="http://schemas.openxmlformats.org/wordprocessingml/2006/main" xmlns:w14="http://schemas.microsoft.com/office/word/2010/wordml" xmlns:w15="http://schemas.microsoft.com/office/word/2012/wordml" xmlns:w16cex="http://schemas.microsoft.com/office/word/2018/wordml/cex" xmlns:w16cid="http://schemas.microsoft.com/office/word/2016/wordml/cid" xmlns:w16="http://schemas.microsoft.com/office/word/2018/wordml" xmlns:w16sdtdh="http://schemas.microsoft.com/office/word/2020/wordml/sdtdatahash" xmlns:w16se="http://schemas.microsoft.com/office/word/2015/wordml/symex" xmlns:wpg="http://schemas.microsoft.com/office/word/2010/wordprocessingGroup" xmlns:wpi="http://schemas.microsoft.com/office/word/2010/wordprocessingInk" xmlns:wne="http://schemas.microsoft.com/office/word/2006/wordml" xmlns:wps="http://schemas.microsoft.com/office/word/2010/wordprocessingShape" mc:Ignorable="w14 w15 w16se w16cid w16 w16cex w16sdtdh wp14">
   <w:numPicBullet w:numPicBulletId="0">
     <w:pict>
-      <v:shapetype id="_x0000_t75" coordsize="21600,21600" o:spt="75" o:preferrelative="t" path="m@4@5l@4@11@9@11@9@5xe" filled="f" stroked="f">
+      <v:shapetype w14:anchorId="3EF2FA2A" id="_x0000_t75" coordsize="21600,21600" o:spt="75" o:preferrelative="t" path="m@4@5l@4@11@9@11@9@5xe" filled="f" stroked="f">
         <v:stroke joinstyle="miter"/>
         <v:formulas>
           <v:f eqn="if lineDrawn pixelLineWidth 0"/>
@@ -3808,7 +4413,7 @@
         <v:path o:extrusionok="f" gradientshapeok="t" o:connecttype="rect"/>
         <o:lock v:ext="edit" aspectratio="t"/>
       </v:shapetype>
-      <v:shape id="_x0000_i1031" type="#_x0000_t75" style="width:48.35pt;height:48.35pt" o:bullet="t">
+      <v:shape id="_x0000_i1040" type="#_x0000_t75" style="width:48.55pt;height:48.55pt" o:bullet="t">
         <v:imagedata r:id="rId1" o:title="github-mark"/>
       </v:shape>
     </w:pict>
@@ -3927,6 +4532,120 @@
     </w:lvl>
   </w:abstractNum>
   <w:abstractNum w:abstractNumId="1" w15:restartNumberingAfterBreak="0">
+    <w:nsid w:val="0E77152D"/>
+    <w:multiLevelType w:val="hybridMultilevel"/>
+    <w:tmpl w:val="487AEA54"/>
+    <w:lvl w:ilvl="0" w:tplc="43DA7700">
+      <w:start w:val="1"/>
+      <w:numFmt w:val="bullet"/>
+      <w:lvlText w:val=""/>
+      <w:lvlJc w:val="center"/>
+      <w:pPr>
+        <w:ind w:left="720" w:hanging="360"/>
+      </w:pPr>
+      <w:rPr>
+        <w:rFonts w:ascii="Symbol" w:hAnsi="Symbol" w:hint="default"/>
+        <w:color w:val="auto"/>
+      </w:rPr>
+    </w:lvl>
+    <w:lvl w:ilvl="1" w:tplc="20000003" w:tentative="1">
+      <w:start w:val="1"/>
+      <w:numFmt w:val="bullet"/>
+      <w:lvlText w:val="o"/>
+      <w:lvlJc w:val="left"/>
+      <w:pPr>
+        <w:ind w:left="1440" w:hanging="360"/>
+      </w:pPr>
+      <w:rPr>
+        <w:rFonts w:ascii="Courier New" w:hAnsi="Courier New" w:cs="Courier New" w:hint="default"/>
+      </w:rPr>
+    </w:lvl>
+    <w:lvl w:ilvl="2" w:tplc="20000005" w:tentative="1">
+      <w:start w:val="1"/>
+      <w:numFmt w:val="bullet"/>
+      <w:lvlText w:val=""/>
+      <w:lvlJc w:val="left"/>
+      <w:pPr>
+        <w:ind w:left="2160" w:hanging="360"/>
+      </w:pPr>
+      <w:rPr>
+        <w:rFonts w:ascii="Wingdings" w:hAnsi="Wingdings" w:hint="default"/>
+      </w:rPr>
+    </w:lvl>
+    <w:lvl w:ilvl="3" w:tplc="20000001" w:tentative="1">
+      <w:start w:val="1"/>
+      <w:numFmt w:val="bullet"/>
+      <w:lvlText w:val=""/>
+      <w:lvlJc w:val="left"/>
+      <w:pPr>
+        <w:ind w:left="2880" w:hanging="360"/>
+      </w:pPr>
+      <w:rPr>
+        <w:rFonts w:ascii="Symbol" w:hAnsi="Symbol" w:hint="default"/>
+      </w:rPr>
+    </w:lvl>
+    <w:lvl w:ilvl="4" w:tplc="20000003" w:tentative="1">
+      <w:start w:val="1"/>
+      <w:numFmt w:val="bullet"/>
+      <w:lvlText w:val="o"/>
+      <w:lvlJc w:val="left"/>
+      <w:pPr>
+        <w:ind w:left="3600" w:hanging="360"/>
+      </w:pPr>
+      <w:rPr>
+        <w:rFonts w:ascii="Courier New" w:hAnsi="Courier New" w:cs="Courier New" w:hint="default"/>
+      </w:rPr>
+    </w:lvl>
+    <w:lvl w:ilvl="5" w:tplc="20000005" w:tentative="1">
+      <w:start w:val="1"/>
+      <w:numFmt w:val="bullet"/>
+      <w:lvlText w:val=""/>
+      <w:lvlJc w:val="left"/>
+      <w:pPr>
+        <w:ind w:left="4320" w:hanging="360"/>
+      </w:pPr>
+      <w:rPr>
+        <w:rFonts w:ascii="Wingdings" w:hAnsi="Wingdings" w:hint="default"/>
+      </w:rPr>
+    </w:lvl>
+    <w:lvl w:ilvl="6" w:tplc="20000001" w:tentative="1">
+      <w:start w:val="1"/>
+      <w:numFmt w:val="bullet"/>
+      <w:lvlText w:val=""/>
+      <w:lvlJc w:val="left"/>
+      <w:pPr>
+        <w:ind w:left="5040" w:hanging="360"/>
+      </w:pPr>
+      <w:rPr>
+        <w:rFonts w:ascii="Symbol" w:hAnsi="Symbol" w:hint="default"/>
+      </w:rPr>
+    </w:lvl>
+    <w:lvl w:ilvl="7" w:tplc="20000003" w:tentative="1">
+      <w:start w:val="1"/>
+      <w:numFmt w:val="bullet"/>
+      <w:lvlText w:val="o"/>
+      <w:lvlJc w:val="left"/>
+      <w:pPr>
+        <w:ind w:left="5760" w:hanging="360"/>
+      </w:pPr>
+      <w:rPr>
+        <w:rFonts w:ascii="Courier New" w:hAnsi="Courier New" w:cs="Courier New" w:hint="default"/>
+      </w:rPr>
+    </w:lvl>
+    <w:lvl w:ilvl="8" w:tplc="20000005" w:tentative="1">
+      <w:start w:val="1"/>
+      <w:numFmt w:val="bullet"/>
+      <w:lvlText w:val=""/>
+      <w:lvlJc w:val="left"/>
+      <w:pPr>
+        <w:ind w:left="6480" w:hanging="360"/>
+      </w:pPr>
+      <w:rPr>
+        <w:rFonts w:ascii="Wingdings" w:hAnsi="Wingdings" w:hint="default"/>
+      </w:rPr>
+    </w:lvl>
+  </w:abstractNum>
+  <w:abstractNum w:abstractNumId="2" w15:restartNumberingAfterBreak="0">
     <w:nsid w:val="11232175"/>
     <w:multiLevelType w:val="hybridMultilevel"/>
     <w:tmpl w:val="733C6388"/>
@@ -4040,7 +4759,7 @@
       </w:rPr>
     </w:lvl>
   </w:abstractNum>
-  <w:abstractNum w:abstractNumId="2" w15:restartNumberingAfterBreak="0">
+  <w:abstractNum w:abstractNumId="3" w15:restartNumberingAfterBreak="0">
     <w:nsid w:val="371D173B"/>
     <w:multiLevelType w:val="hybridMultilevel"/>
     <w:tmpl w:val="7D988F7E"/>
@@ -4154,7 +4873,7 @@
       </w:rPr>
     </w:lvl>
   </w:abstractNum>
-  <w:abstractNum w:abstractNumId="3" w15:restartNumberingAfterBreak="0">
+  <w:abstractNum w:abstractNumId="4" w15:restartNumberingAfterBreak="0">
     <w:nsid w:val="383928D7"/>
     <w:multiLevelType w:val="multilevel"/>
     <w:tmpl w:val="E986591E"/>
@@ -4268,7 +4987,7 @@
       </w:rPr>
     </w:lvl>
   </w:abstractNum>
-  <w:abstractNum w:abstractNumId="4" w15:restartNumberingAfterBreak="0">
+  <w:abstractNum w:abstractNumId="5" w15:restartNumberingAfterBreak="0">
     <w:nsid w:val="3A6C747C"/>
     <w:multiLevelType w:val="hybridMultilevel"/>
     <w:tmpl w:val="17686F62"/>
@@ -4381,7 +5100,7 @@
       </w:rPr>
     </w:lvl>
   </w:abstractNum>
-  <w:abstractNum w:abstractNumId="5" w15:restartNumberingAfterBreak="0">
+  <w:abstractNum w:abstractNumId="6" w15:restartNumberingAfterBreak="0">
     <w:nsid w:val="3ADC553C"/>
     <w:multiLevelType w:val="multilevel"/>
     <w:tmpl w:val="47B68FCC"/>
@@ -4495,7 +5214,7 @@
       </w:rPr>
     </w:lvl>
   </w:abstractNum>
-  <w:abstractNum w:abstractNumId="6" w15:restartNumberingAfterBreak="0">
+  <w:abstractNum w:abstractNumId="7" w15:restartNumberingAfterBreak="0">
     <w:nsid w:val="40DA3CF3"/>
     <w:multiLevelType w:val="hybridMultilevel"/>
     <w:tmpl w:val="DB8AD2BA"/>
@@ -4608,7 +5327,7 @@
       </w:rPr>
     </w:lvl>
   </w:abstractNum>
-  <w:abstractNum w:abstractNumId="7" w15:restartNumberingAfterBreak="0">
+  <w:abstractNum w:abstractNumId="8" w15:restartNumberingAfterBreak="0">
     <w:nsid w:val="458014C1"/>
     <w:multiLevelType w:val="multilevel"/>
     <w:tmpl w:val="CCC098A2"/>
@@ -4722,7 +5441,7 @@
       </w:rPr>
     </w:lvl>
   </w:abstractNum>
-  <w:abstractNum w:abstractNumId="8" w15:restartNumberingAfterBreak="0">
+  <w:abstractNum w:abstractNumId="9" w15:restartNumberingAfterBreak="0">
     <w:nsid w:val="572F7AAB"/>
     <w:multiLevelType w:val="hybridMultilevel"/>
     <w:tmpl w:val="6B12FA40"/>
@@ -4835,7 +5554,7 @@
       </w:rPr>
     </w:lvl>
   </w:abstractNum>
-  <w:abstractNum w:abstractNumId="9" w15:restartNumberingAfterBreak="0">
+  <w:abstractNum w:abstractNumId="10" w15:restartNumberingAfterBreak="0">
     <w:nsid w:val="652044F9"/>
     <w:multiLevelType w:val="multilevel"/>
     <w:tmpl w:val="D2BE714C"/>
@@ -4949,7 +5668,7 @@
       </w:rPr>
     </w:lvl>
   </w:abstractNum>
-  <w:abstractNum w:abstractNumId="10" w15:restartNumberingAfterBreak="0">
+  <w:abstractNum w:abstractNumId="11" w15:restartNumberingAfterBreak="0">
     <w:nsid w:val="65860ED3"/>
     <w:multiLevelType w:val="multilevel"/>
     <w:tmpl w:val="2872104A"/>
@@ -5064,7 +5783,7 @@
       </w:rPr>
     </w:lvl>
   </w:abstractNum>
-  <w:abstractNum w:abstractNumId="11" w15:restartNumberingAfterBreak="0">
+  <w:abstractNum w:abstractNumId="12" w15:restartNumberingAfterBreak="0">
     <w:nsid w:val="67E86DDE"/>
     <w:multiLevelType w:val="multilevel"/>
     <w:tmpl w:val="57C8FDF0"/>
@@ -5159,7 +5878,7 @@
       </w:pPr>
     </w:lvl>
   </w:abstractNum>
-  <w:abstractNum w:abstractNumId="12" w15:restartNumberingAfterBreak="0">
+  <w:abstractNum w:abstractNumId="13" w15:restartNumberingAfterBreak="0">
     <w:nsid w:val="71AB6F77"/>
     <w:multiLevelType w:val="hybridMultilevel"/>
     <w:tmpl w:val="7598BD98"/>
@@ -5274,7 +5993,7 @@
       </w:rPr>
     </w:lvl>
   </w:abstractNum>
-  <w:abstractNum w:abstractNumId="13" w15:restartNumberingAfterBreak="0">
+  <w:abstractNum w:abstractNumId="14" w15:restartNumberingAfterBreak="0">
     <w:nsid w:val="71DB34DB"/>
     <w:multiLevelType w:val="multilevel"/>
     <w:tmpl w:val="FD7AEBC8"/>
@@ -5387,7 +6106,7 @@
       </w:rPr>
     </w:lvl>
   </w:abstractNum>
-  <w:abstractNum w:abstractNumId="14" w15:restartNumberingAfterBreak="0">
+  <w:abstractNum w:abstractNumId="15" w15:restartNumberingAfterBreak="0">
     <w:nsid w:val="7E3E6BE6"/>
     <w:multiLevelType w:val="multilevel"/>
     <w:tmpl w:val="7C6231C2"/>
@@ -5503,49 +6222,52 @@
     </w:lvl>
   </w:abstractNum>
   <w:num w:numId="1" w16cid:durableId="866599687">
-    <w:abstractNumId w:val="3"/>
+    <w:abstractNumId w:val="4"/>
   </w:num>
   <w:num w:numId="2" w16cid:durableId="205214796">
-    <w:abstractNumId w:val="9"/>
+    <w:abstractNumId w:val="10"/>
   </w:num>
   <w:num w:numId="3" w16cid:durableId="1532650629">
-    <w:abstractNumId w:val="5"/>
+    <w:abstractNumId w:val="6"/>
   </w:num>
   <w:num w:numId="4" w16cid:durableId="725646749">
-    <w:abstractNumId w:val="14"/>
+    <w:abstractNumId w:val="15"/>
   </w:num>
   <w:num w:numId="5" w16cid:durableId="2066827537">
-    <w:abstractNumId w:val="7"/>
+    <w:abstractNumId w:val="8"/>
   </w:num>
   <w:num w:numId="6" w16cid:durableId="1633367384">
     <w:abstractNumId w:val="0"/>
   </w:num>
   <w:num w:numId="7" w16cid:durableId="1908101773">
+    <w:abstractNumId w:val="12"/>
+  </w:num>
+  <w:num w:numId="8" w16cid:durableId="718942232">
+    <w:abstractNumId w:val="7"/>
+  </w:num>
+  <w:num w:numId="9" w16cid:durableId="1360427178">
+    <w:abstractNumId w:val="9"/>
+  </w:num>
+  <w:num w:numId="10" w16cid:durableId="1067267233">
+    <w:abstractNumId w:val="2"/>
+  </w:num>
+  <w:num w:numId="11" w16cid:durableId="1814979107">
+    <w:abstractNumId w:val="3"/>
+  </w:num>
+  <w:num w:numId="12" w16cid:durableId="1775443772">
+    <w:abstractNumId w:val="14"/>
+  </w:num>
+  <w:num w:numId="13" w16cid:durableId="1163086914">
+    <w:abstractNumId w:val="5"/>
+  </w:num>
+  <w:num w:numId="14" w16cid:durableId="801119876">
+    <w:abstractNumId w:val="13"/>
+  </w:num>
+  <w:num w:numId="15" w16cid:durableId="1945114394">
     <w:abstractNumId w:val="11"/>
   </w:num>
-  <w:num w:numId="8" w16cid:durableId="718942232">
-    <w:abstractNumId w:val="6"/>
-  </w:num>
-  <w:num w:numId="9" w16cid:durableId="1360427178">
-    <w:abstractNumId w:val="8"/>
-  </w:num>
-  <w:num w:numId="10" w16cid:durableId="1067267233">
+  <w:num w:numId="16" w16cid:durableId="896013099">
     <w:abstractNumId w:val="1"/>
-  </w:num>
-  <w:num w:numId="11" w16cid:durableId="1814979107">
-    <w:abstractNumId w:val="2"/>
-  </w:num>
-  <w:num w:numId="12" w16cid:durableId="1775443772">
-    <w:abstractNumId w:val="13"/>
-  </w:num>
-  <w:num w:numId="13" w16cid:durableId="1163086914">
-    <w:abstractNumId w:val="4"/>
-  </w:num>
-  <w:num w:numId="14" w16cid:durableId="801119876">
-    <w:abstractNumId w:val="12"/>
-  </w:num>
-  <w:num w:numId="15" w16cid:durableId="1945114394">
-    <w:abstractNumId w:val="10"/>
   </w:num>
 </w:numbering>
 </file>

</xml_diff>

<commit_message>
order change, align pixel perfect
</commit_message>
<xml_diff>
--- a/Aljaz_Francic_CV.docx
+++ b/Aljaz_Francic_CV.docx
@@ -604,6 +604,815 @@
         <mc:AlternateContent>
           <mc:Choice Requires="wps">
             <w:drawing>
+              <wp:anchor distT="45720" distB="45720" distL="114300" distR="114300" simplePos="0" relativeHeight="251663360" behindDoc="0" locked="0" layoutInCell="1" allowOverlap="1" wp14:anchorId="693F343E" wp14:editId="75AD5FFE">
+                <wp:simplePos x="0" y="0"/>
+                <wp:positionH relativeFrom="margin">
+                  <wp:posOffset>1828638</wp:posOffset>
+                </wp:positionH>
+                <wp:positionV relativeFrom="paragraph">
+                  <wp:posOffset>4497705</wp:posOffset>
+                </wp:positionV>
+                <wp:extent cx="2213610" cy="3969385"/>
+                <wp:effectExtent l="0" t="0" r="0" b="0"/>
+                <wp:wrapSquare wrapText="bothSides"/>
+                <wp:docPr id="3" name="Text Box 3"/>
+                <wp:cNvGraphicFramePr>
+                  <a:graphicFrameLocks xmlns:a="http://schemas.openxmlformats.org/drawingml/2006/main"/>
+                </wp:cNvGraphicFramePr>
+                <a:graphic xmlns:a="http://schemas.openxmlformats.org/drawingml/2006/main">
+                  <a:graphicData uri="http://schemas.microsoft.com/office/word/2010/wordprocessingShape">
+                    <wps:wsp>
+                      <wps:cNvSpPr txBox="1">
+                        <a:spLocks noChangeArrowheads="1"/>
+                      </wps:cNvSpPr>
+                      <wps:spPr bwMode="auto">
+                        <a:xfrm>
+                          <a:off x="0" y="0"/>
+                          <a:ext cx="2213610" cy="3969385"/>
+                        </a:xfrm>
+                        <a:prstGeom prst="rect">
+                          <a:avLst/>
+                        </a:prstGeom>
+                        <a:noFill/>
+                        <a:ln w="9525">
+                          <a:noFill/>
+                          <a:miter lim="800000"/>
+                          <a:headEnd/>
+                          <a:tailEnd/>
+                        </a:ln>
+                      </wps:spPr>
+                      <wps:txbx>
+                        <w:txbxContent>
+                          <w:p>
+                            <w:pPr>
+                              <w:pStyle w:val="ListParagraph"/>
+                              <w:numPr>
+                                <w:ilvl w:val="0"/>
+                                <w:numId w:val="2"/>
+                              </w:numPr>
+                              <w:rPr>
+                                <w:sz w:val="24"/>
+                                <w:szCs w:val="24"/>
+                                <w:lang w:val="sl-SI"/>
+                              </w:rPr>
+                            </w:pPr>
+                            <w:proofErr w:type="spellStart"/>
+                            <w:r>
+                              <w:rPr>
+                                <w:sz w:val="24"/>
+                                <w:szCs w:val="24"/>
+                                <w:lang w:val="sl-SI"/>
+                              </w:rPr>
+                              <w:t>Git</w:t>
+                            </w:r>
+                            <w:proofErr w:type="spellEnd"/>
+                          </w:p>
+                          <w:p>
+                            <w:pPr>
+                              <w:pStyle w:val="ListParagraph"/>
+                              <w:numPr>
+                                <w:ilvl w:val="0"/>
+                                <w:numId w:val="2"/>
+                              </w:numPr>
+                              <w:rPr>
+                                <w:sz w:val="24"/>
+                                <w:szCs w:val="24"/>
+                                <w:lang w:val="sl-SI"/>
+                              </w:rPr>
+                            </w:pPr>
+                            <w:proofErr w:type="spellStart"/>
+                            <w:r>
+                              <w:rPr>
+                                <w:sz w:val="24"/>
+                                <w:szCs w:val="24"/>
+                                <w:lang w:val="sl-SI"/>
+                              </w:rPr>
+                              <w:t>Heroku</w:t>
+                            </w:r>
+                            <w:proofErr w:type="spellEnd"/>
+                          </w:p>
+                          <w:p>
+                            <w:pPr>
+                              <w:pStyle w:val="ListParagraph"/>
+                              <w:numPr>
+                                <w:ilvl w:val="0"/>
+                                <w:numId w:val="2"/>
+                              </w:numPr>
+                              <w:rPr>
+                                <w:sz w:val="24"/>
+                                <w:szCs w:val="24"/>
+                                <w:lang w:val="sl-SI"/>
+                              </w:rPr>
+                            </w:pPr>
+                            <w:r>
+                              <w:rPr>
+                                <w:sz w:val="24"/>
+                                <w:szCs w:val="24"/>
+                                <w:lang w:val="sl-SI"/>
+                              </w:rPr>
+                              <w:t>AWS</w:t>
+                            </w:r>
+                            <w:r>
+                              <w:rPr>
+                                <w:color w:val="70AD47" w:themeColor="accent6"/>
+                                <w:sz w:val="24"/>
+                                <w:szCs w:val="24"/>
+                                <w:lang w:val="sl-SI"/>
+                              </w:rPr>
+                              <w:br/>
+                            </w:r>
+                          </w:p>
+                          <w:p>
+                            <w:pPr>
+                              <w:pStyle w:val="ListParagraph"/>
+                              <w:numPr>
+                                <w:ilvl w:val="0"/>
+                                <w:numId w:val="2"/>
+                              </w:numPr>
+                              <w:rPr>
+                                <w:sz w:val="24"/>
+                                <w:szCs w:val="24"/>
+                                <w:lang w:val="sl-SI"/>
+                              </w:rPr>
+                            </w:pPr>
+                            <w:proofErr w:type="spellStart"/>
+                            <w:r>
+                              <w:rPr>
+                                <w:sz w:val="24"/>
+                                <w:szCs w:val="24"/>
+                                <w:lang w:val="sl-SI"/>
+                              </w:rPr>
+                              <w:t>Myo</w:t>
+                            </w:r>
+                            <w:proofErr w:type="spellEnd"/>
+                          </w:p>
+                          <w:p>
+                            <w:pPr>
+                              <w:pStyle w:val="ListParagraph"/>
+                              <w:numPr>
+                                <w:ilvl w:val="0"/>
+                                <w:numId w:val="2"/>
+                              </w:numPr>
+                              <w:rPr>
+                                <w:sz w:val="24"/>
+                                <w:szCs w:val="24"/>
+                                <w:lang w:val="sl-SI"/>
+                              </w:rPr>
+                            </w:pPr>
+                            <w:proofErr w:type="spellStart"/>
+                            <w:r>
+                              <w:rPr>
+                                <w:sz w:val="24"/>
+                                <w:szCs w:val="24"/>
+                                <w:lang w:val="sl-SI"/>
+                              </w:rPr>
+                              <w:t>Oculus</w:t>
+                            </w:r>
+                            <w:proofErr w:type="spellEnd"/>
+                            <w:r>
+                              <w:rPr>
+                                <w:sz w:val="24"/>
+                                <w:szCs w:val="24"/>
+                                <w:lang w:val="sl-SI"/>
+                              </w:rPr>
+                              <w:t xml:space="preserve"> </w:t>
+                            </w:r>
+                            <w:proofErr w:type="spellStart"/>
+                            <w:r>
+                              <w:rPr>
+                                <w:sz w:val="24"/>
+                                <w:szCs w:val="24"/>
+                                <w:lang w:val="sl-SI"/>
+                              </w:rPr>
+                              <w:t>Rift</w:t>
+                            </w:r>
+                            <w:proofErr w:type="spellEnd"/>
+                          </w:p>
+                          <w:p>
+                            <w:pPr>
+                              <w:pStyle w:val="ListParagraph"/>
+                              <w:numPr>
+                                <w:ilvl w:val="0"/>
+                                <w:numId w:val="2"/>
+                              </w:numPr>
+                              <w:rPr>
+                                <w:sz w:val="24"/>
+                                <w:szCs w:val="24"/>
+                                <w:lang w:val="sl-SI"/>
+                              </w:rPr>
+                            </w:pPr>
+                            <w:r>
+                              <w:rPr>
+                                <w:sz w:val="24"/>
+                                <w:szCs w:val="24"/>
+                                <w:lang w:val="sl-SI"/>
+                              </w:rPr>
+                              <w:t>Kinect</w:t>
+                            </w:r>
+                            <w:r>
+                              <w:rPr>
+                                <w:sz w:val="24"/>
+                                <w:szCs w:val="24"/>
+                                <w:lang w:val="sl-SI"/>
+                              </w:rPr>
+                              <w:br/>
+                            </w:r>
+                          </w:p>
+                          <w:p>
+                            <w:pPr>
+                              <w:pStyle w:val="ListParagraph"/>
+                              <w:numPr>
+                                <w:ilvl w:val="0"/>
+                                <w:numId w:val="1"/>
+                              </w:numPr>
+                              <w:rPr>
+                                <w:sz w:val="24"/>
+                                <w:szCs w:val="24"/>
+                                <w:lang w:val="sl-SI"/>
+                              </w:rPr>
+                            </w:pPr>
+                            <w:proofErr w:type="spellStart"/>
+                            <w:r>
+                              <w:rPr>
+                                <w:sz w:val="24"/>
+                                <w:szCs w:val="24"/>
+                                <w:lang w:val="sl-SI"/>
+                              </w:rPr>
+                              <w:t>JavaScript</w:t>
+                            </w:r>
+                            <w:proofErr w:type="spellEnd"/>
+                          </w:p>
+                          <w:p>
+                            <w:pPr>
+                              <w:pStyle w:val="ListParagraph"/>
+                              <w:numPr>
+                                <w:ilvl w:val="0"/>
+                                <w:numId w:val="1"/>
+                              </w:numPr>
+                              <w:rPr>
+                                <w:sz w:val="24"/>
+                                <w:szCs w:val="24"/>
+                                <w:lang w:val="sl-SI"/>
+                              </w:rPr>
+                            </w:pPr>
+                            <w:r>
+                              <w:rPr>
+                                <w:sz w:val="24"/>
+                                <w:szCs w:val="24"/>
+                                <w:lang w:val="sl-SI"/>
+                              </w:rPr>
+                              <w:t>PHP</w:t>
+                            </w:r>
+                          </w:p>
+                          <w:p>
+                            <w:pPr>
+                              <w:pStyle w:val="ListParagraph"/>
+                              <w:numPr>
+                                <w:ilvl w:val="0"/>
+                                <w:numId w:val="1"/>
+                              </w:numPr>
+                              <w:rPr>
+                                <w:sz w:val="24"/>
+                                <w:szCs w:val="24"/>
+                                <w:lang w:val="sl-SI"/>
+                              </w:rPr>
+                            </w:pPr>
+                            <w:r>
+                              <w:rPr>
+                                <w:sz w:val="24"/>
+                                <w:szCs w:val="24"/>
+                                <w:lang w:val="sl-SI"/>
+                              </w:rPr>
+                              <w:t>HTML</w:t>
+                            </w:r>
+                          </w:p>
+                          <w:p>
+                            <w:pPr>
+                              <w:pStyle w:val="ListParagraph"/>
+                              <w:numPr>
+                                <w:ilvl w:val="0"/>
+                                <w:numId w:val="1"/>
+                              </w:numPr>
+                              <w:rPr>
+                                <w:sz w:val="24"/>
+                                <w:szCs w:val="24"/>
+                                <w:lang w:val="sl-SI"/>
+                              </w:rPr>
+                            </w:pPr>
+                            <w:r>
+                              <w:rPr>
+                                <w:sz w:val="24"/>
+                                <w:szCs w:val="24"/>
+                                <w:lang w:val="sl-SI"/>
+                              </w:rPr>
+                              <w:t>CSS</w:t>
+                            </w:r>
+                          </w:p>
+                          <w:p>
+                            <w:pPr>
+                              <w:pStyle w:val="ListParagraph"/>
+                              <w:numPr>
+                                <w:ilvl w:val="0"/>
+                                <w:numId w:val="1"/>
+                              </w:numPr>
+                              <w:rPr>
+                                <w:sz w:val="24"/>
+                                <w:szCs w:val="24"/>
+                                <w:lang w:val="sl-SI"/>
+                              </w:rPr>
+                            </w:pPr>
+                            <w:proofErr w:type="spellStart"/>
+                            <w:r>
+                              <w:rPr>
+                                <w:sz w:val="24"/>
+                                <w:szCs w:val="24"/>
+                                <w:lang w:val="sl-SI"/>
+                              </w:rPr>
+                              <w:t>MySQL</w:t>
+                            </w:r>
+                            <w:proofErr w:type="spellEnd"/>
+                            <w:r>
+                              <w:rPr>
+                                <w:sz w:val="24"/>
+                                <w:szCs w:val="24"/>
+                                <w:lang w:val="sl-SI"/>
+                              </w:rPr>
+                              <w:br/>
+                            </w:r>
+                          </w:p>
+                          <w:p>
+                            <w:pPr>
+                              <w:pStyle w:val="ListParagraph"/>
+                              <w:numPr>
+                                <w:ilvl w:val="0"/>
+                                <w:numId w:val="1"/>
+                              </w:numPr>
+                              <w:rPr>
+                                <w:sz w:val="24"/>
+                                <w:szCs w:val="24"/>
+                                <w:lang w:val="sl-SI"/>
+                              </w:rPr>
+                            </w:pPr>
+                            <w:r>
+                              <w:rPr>
+                                <w:sz w:val="24"/>
+                                <w:szCs w:val="24"/>
+                                <w:lang w:val="sl-SI"/>
+                              </w:rPr>
+                              <w:t>Adobe Photoshop</w:t>
+                            </w:r>
+                          </w:p>
+                          <w:p>
+                            <w:pPr>
+                              <w:pStyle w:val="ListParagraph"/>
+                              <w:numPr>
+                                <w:ilvl w:val="0"/>
+                                <w:numId w:val="1"/>
+                              </w:numPr>
+                              <w:rPr>
+                                <w:sz w:val="24"/>
+                                <w:szCs w:val="24"/>
+                                <w:lang w:val="sl-SI"/>
+                              </w:rPr>
+                            </w:pPr>
+                            <w:r>
+                              <w:rPr>
+                                <w:sz w:val="24"/>
+                                <w:szCs w:val="24"/>
+                                <w:lang w:val="sl-SI"/>
+                              </w:rPr>
+                              <w:t>Microsoft Office</w:t>
+                            </w:r>
+                          </w:p>
+                          <w:p>
+                            <w:pPr>
+                              <w:pStyle w:val="ListParagraph"/>
+                              <w:numPr>
+                                <w:ilvl w:val="0"/>
+                                <w:numId w:val="1"/>
+                              </w:numPr>
+                              <w:rPr>
+                                <w:sz w:val="24"/>
+                                <w:szCs w:val="24"/>
+                                <w:lang w:val="sl-SI"/>
+                              </w:rPr>
+                            </w:pPr>
+                            <w:proofErr w:type="spellStart"/>
+                            <w:r>
+                              <w:rPr>
+                                <w:sz w:val="24"/>
+                                <w:szCs w:val="24"/>
+                                <w:lang w:val="sl-SI"/>
+                              </w:rPr>
+                              <w:t>LaTeX</w:t>
+                            </w:r>
+                            <w:proofErr w:type="spellEnd"/>
+                          </w:p>
+                        </w:txbxContent>
+                      </wps:txbx>
+                      <wps:bodyPr rot="0" vert="horz" wrap="square" lIns="91440" tIns="45720" rIns="91440" bIns="45720" anchor="t" anchorCtr="0">
+                        <a:noAutofit/>
+                      </wps:bodyPr>
+                    </wps:wsp>
+                  </a:graphicData>
+                </a:graphic>
+                <wp14:sizeRelH relativeFrom="margin">
+                  <wp14:pctWidth>0</wp14:pctWidth>
+                </wp14:sizeRelH>
+                <wp14:sizeRelV relativeFrom="margin">
+                  <wp14:pctHeight>0</wp14:pctHeight>
+                </wp14:sizeRelV>
+              </wp:anchor>
+            </w:drawing>
+          </mc:Choice>
+          <mc:Fallback>
+            <w:pict>
+              <v:shape w14:anchorId="693F343E" id="Text Box 3" o:spid="_x0000_s1027" type="#_x0000_t202" style="position:absolute;margin-left:2in;margin-top:354.15pt;width:174.3pt;height:312.55pt;z-index:251663360;visibility:visible;mso-wrap-style:square;mso-width-percent:0;mso-height-percent:0;mso-wrap-distance-left:9pt;mso-wrap-distance-top:3.6pt;mso-wrap-distance-right:9pt;mso-wrap-distance-bottom:3.6pt;mso-position-horizontal:absolute;mso-position-horizontal-relative:margin;mso-position-vertical:absolute;mso-position-vertical-relative:text;mso-width-percent:0;mso-height-percent:0;mso-width-relative:margin;mso-height-relative:margin;v-text-anchor:top" o:gfxdata="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" filled="f" stroked="f">
+                <v:textbox>
+                  <w:txbxContent>
+                    <w:p>
+                      <w:pPr>
+                        <w:pStyle w:val="ListParagraph"/>
+                        <w:numPr>
+                          <w:ilvl w:val="0"/>
+                          <w:numId w:val="2"/>
+                        </w:numPr>
+                        <w:rPr>
+                          <w:sz w:val="24"/>
+                          <w:szCs w:val="24"/>
+                          <w:lang w:val="sl-SI"/>
+                        </w:rPr>
+                      </w:pPr>
+                      <w:proofErr w:type="spellStart"/>
+                      <w:r>
+                        <w:rPr>
+                          <w:sz w:val="24"/>
+                          <w:szCs w:val="24"/>
+                          <w:lang w:val="sl-SI"/>
+                        </w:rPr>
+                        <w:t>Git</w:t>
+                      </w:r>
+                      <w:proofErr w:type="spellEnd"/>
+                    </w:p>
+                    <w:p>
+                      <w:pPr>
+                        <w:pStyle w:val="ListParagraph"/>
+                        <w:numPr>
+                          <w:ilvl w:val="0"/>
+                          <w:numId w:val="2"/>
+                        </w:numPr>
+                        <w:rPr>
+                          <w:sz w:val="24"/>
+                          <w:szCs w:val="24"/>
+                          <w:lang w:val="sl-SI"/>
+                        </w:rPr>
+                      </w:pPr>
+                      <w:proofErr w:type="spellStart"/>
+                      <w:r>
+                        <w:rPr>
+                          <w:sz w:val="24"/>
+                          <w:szCs w:val="24"/>
+                          <w:lang w:val="sl-SI"/>
+                        </w:rPr>
+                        <w:t>Heroku</w:t>
+                      </w:r>
+                      <w:proofErr w:type="spellEnd"/>
+                    </w:p>
+                    <w:p>
+                      <w:pPr>
+                        <w:pStyle w:val="ListParagraph"/>
+                        <w:numPr>
+                          <w:ilvl w:val="0"/>
+                          <w:numId w:val="2"/>
+                        </w:numPr>
+                        <w:rPr>
+                          <w:sz w:val="24"/>
+                          <w:szCs w:val="24"/>
+                          <w:lang w:val="sl-SI"/>
+                        </w:rPr>
+                      </w:pPr>
+                      <w:r>
+                        <w:rPr>
+                          <w:sz w:val="24"/>
+                          <w:szCs w:val="24"/>
+                          <w:lang w:val="sl-SI"/>
+                        </w:rPr>
+                        <w:t>AWS</w:t>
+                      </w:r>
+                      <w:r>
+                        <w:rPr>
+                          <w:color w:val="70AD47" w:themeColor="accent6"/>
+                          <w:sz w:val="24"/>
+                          <w:szCs w:val="24"/>
+                          <w:lang w:val="sl-SI"/>
+                        </w:rPr>
+                        <w:br/>
+                      </w:r>
+                    </w:p>
+                    <w:p>
+                      <w:pPr>
+                        <w:pStyle w:val="ListParagraph"/>
+                        <w:numPr>
+                          <w:ilvl w:val="0"/>
+                          <w:numId w:val="2"/>
+                        </w:numPr>
+                        <w:rPr>
+                          <w:sz w:val="24"/>
+                          <w:szCs w:val="24"/>
+                          <w:lang w:val="sl-SI"/>
+                        </w:rPr>
+                      </w:pPr>
+                      <w:proofErr w:type="spellStart"/>
+                      <w:r>
+                        <w:rPr>
+                          <w:sz w:val="24"/>
+                          <w:szCs w:val="24"/>
+                          <w:lang w:val="sl-SI"/>
+                        </w:rPr>
+                        <w:t>Myo</w:t>
+                      </w:r>
+                      <w:proofErr w:type="spellEnd"/>
+                    </w:p>
+                    <w:p>
+                      <w:pPr>
+                        <w:pStyle w:val="ListParagraph"/>
+                        <w:numPr>
+                          <w:ilvl w:val="0"/>
+                          <w:numId w:val="2"/>
+                        </w:numPr>
+                        <w:rPr>
+                          <w:sz w:val="24"/>
+                          <w:szCs w:val="24"/>
+                          <w:lang w:val="sl-SI"/>
+                        </w:rPr>
+                      </w:pPr>
+                      <w:proofErr w:type="spellStart"/>
+                      <w:r>
+                        <w:rPr>
+                          <w:sz w:val="24"/>
+                          <w:szCs w:val="24"/>
+                          <w:lang w:val="sl-SI"/>
+                        </w:rPr>
+                        <w:t>Oculus</w:t>
+                      </w:r>
+                      <w:proofErr w:type="spellEnd"/>
+                      <w:r>
+                        <w:rPr>
+                          <w:sz w:val="24"/>
+                          <w:szCs w:val="24"/>
+                          <w:lang w:val="sl-SI"/>
+                        </w:rPr>
+                        <w:t xml:space="preserve"> </w:t>
+                      </w:r>
+                      <w:proofErr w:type="spellStart"/>
+                      <w:r>
+                        <w:rPr>
+                          <w:sz w:val="24"/>
+                          <w:szCs w:val="24"/>
+                          <w:lang w:val="sl-SI"/>
+                        </w:rPr>
+                        <w:t>Rift</w:t>
+                      </w:r>
+                      <w:proofErr w:type="spellEnd"/>
+                    </w:p>
+                    <w:p>
+                      <w:pPr>
+                        <w:pStyle w:val="ListParagraph"/>
+                        <w:numPr>
+                          <w:ilvl w:val="0"/>
+                          <w:numId w:val="2"/>
+                        </w:numPr>
+                        <w:rPr>
+                          <w:sz w:val="24"/>
+                          <w:szCs w:val="24"/>
+                          <w:lang w:val="sl-SI"/>
+                        </w:rPr>
+                      </w:pPr>
+                      <w:r>
+                        <w:rPr>
+                          <w:sz w:val="24"/>
+                          <w:szCs w:val="24"/>
+                          <w:lang w:val="sl-SI"/>
+                        </w:rPr>
+                        <w:t>Kinect</w:t>
+                      </w:r>
+                      <w:r>
+                        <w:rPr>
+                          <w:sz w:val="24"/>
+                          <w:szCs w:val="24"/>
+                          <w:lang w:val="sl-SI"/>
+                        </w:rPr>
+                        <w:br/>
+                      </w:r>
+                    </w:p>
+                    <w:p>
+                      <w:pPr>
+                        <w:pStyle w:val="ListParagraph"/>
+                        <w:numPr>
+                          <w:ilvl w:val="0"/>
+                          <w:numId w:val="1"/>
+                        </w:numPr>
+                        <w:rPr>
+                          <w:sz w:val="24"/>
+                          <w:szCs w:val="24"/>
+                          <w:lang w:val="sl-SI"/>
+                        </w:rPr>
+                      </w:pPr>
+                      <w:proofErr w:type="spellStart"/>
+                      <w:r>
+                        <w:rPr>
+                          <w:sz w:val="24"/>
+                          <w:szCs w:val="24"/>
+                          <w:lang w:val="sl-SI"/>
+                        </w:rPr>
+                        <w:t>JavaScript</w:t>
+                      </w:r>
+                      <w:proofErr w:type="spellEnd"/>
+                    </w:p>
+                    <w:p>
+                      <w:pPr>
+                        <w:pStyle w:val="ListParagraph"/>
+                        <w:numPr>
+                          <w:ilvl w:val="0"/>
+                          <w:numId w:val="1"/>
+                        </w:numPr>
+                        <w:rPr>
+                          <w:sz w:val="24"/>
+                          <w:szCs w:val="24"/>
+                          <w:lang w:val="sl-SI"/>
+                        </w:rPr>
+                      </w:pPr>
+                      <w:r>
+                        <w:rPr>
+                          <w:sz w:val="24"/>
+                          <w:szCs w:val="24"/>
+                          <w:lang w:val="sl-SI"/>
+                        </w:rPr>
+                        <w:t>PHP</w:t>
+                      </w:r>
+                    </w:p>
+                    <w:p>
+                      <w:pPr>
+                        <w:pStyle w:val="ListParagraph"/>
+                        <w:numPr>
+                          <w:ilvl w:val="0"/>
+                          <w:numId w:val="1"/>
+                        </w:numPr>
+                        <w:rPr>
+                          <w:sz w:val="24"/>
+                          <w:szCs w:val="24"/>
+                          <w:lang w:val="sl-SI"/>
+                        </w:rPr>
+                      </w:pPr>
+                      <w:r>
+                        <w:rPr>
+                          <w:sz w:val="24"/>
+                          <w:szCs w:val="24"/>
+                          <w:lang w:val="sl-SI"/>
+                        </w:rPr>
+                        <w:t>HTML</w:t>
+                      </w:r>
+                    </w:p>
+                    <w:p>
+                      <w:pPr>
+                        <w:pStyle w:val="ListParagraph"/>
+                        <w:numPr>
+                          <w:ilvl w:val="0"/>
+                          <w:numId w:val="1"/>
+                        </w:numPr>
+                        <w:rPr>
+                          <w:sz w:val="24"/>
+                          <w:szCs w:val="24"/>
+                          <w:lang w:val="sl-SI"/>
+                        </w:rPr>
+                      </w:pPr>
+                      <w:r>
+                        <w:rPr>
+                          <w:sz w:val="24"/>
+                          <w:szCs w:val="24"/>
+                          <w:lang w:val="sl-SI"/>
+                        </w:rPr>
+                        <w:t>CSS</w:t>
+                      </w:r>
+                    </w:p>
+                    <w:p>
+                      <w:pPr>
+                        <w:pStyle w:val="ListParagraph"/>
+                        <w:numPr>
+                          <w:ilvl w:val="0"/>
+                          <w:numId w:val="1"/>
+                        </w:numPr>
+                        <w:rPr>
+                          <w:sz w:val="24"/>
+                          <w:szCs w:val="24"/>
+                          <w:lang w:val="sl-SI"/>
+                        </w:rPr>
+                      </w:pPr>
+                      <w:proofErr w:type="spellStart"/>
+                      <w:r>
+                        <w:rPr>
+                          <w:sz w:val="24"/>
+                          <w:szCs w:val="24"/>
+                          <w:lang w:val="sl-SI"/>
+                        </w:rPr>
+                        <w:t>MySQL</w:t>
+                      </w:r>
+                      <w:proofErr w:type="spellEnd"/>
+                      <w:r>
+                        <w:rPr>
+                          <w:sz w:val="24"/>
+                          <w:szCs w:val="24"/>
+                          <w:lang w:val="sl-SI"/>
+                        </w:rPr>
+                        <w:br/>
+                      </w:r>
+                    </w:p>
+                    <w:p>
+                      <w:pPr>
+                        <w:pStyle w:val="ListParagraph"/>
+                        <w:numPr>
+                          <w:ilvl w:val="0"/>
+                          <w:numId w:val="1"/>
+                        </w:numPr>
+                        <w:rPr>
+                          <w:sz w:val="24"/>
+                          <w:szCs w:val="24"/>
+                          <w:lang w:val="sl-SI"/>
+                        </w:rPr>
+                      </w:pPr>
+                      <w:r>
+                        <w:rPr>
+                          <w:sz w:val="24"/>
+                          <w:szCs w:val="24"/>
+                          <w:lang w:val="sl-SI"/>
+                        </w:rPr>
+                        <w:t>Adobe Photoshop</w:t>
+                      </w:r>
+                    </w:p>
+                    <w:p>
+                      <w:pPr>
+                        <w:pStyle w:val="ListParagraph"/>
+                        <w:numPr>
+                          <w:ilvl w:val="0"/>
+                          <w:numId w:val="1"/>
+                        </w:numPr>
+                        <w:rPr>
+                          <w:sz w:val="24"/>
+                          <w:szCs w:val="24"/>
+                          <w:lang w:val="sl-SI"/>
+                        </w:rPr>
+                      </w:pPr>
+                      <w:r>
+                        <w:rPr>
+                          <w:sz w:val="24"/>
+                          <w:szCs w:val="24"/>
+                          <w:lang w:val="sl-SI"/>
+                        </w:rPr>
+                        <w:t>Microsoft Office</w:t>
+                      </w:r>
+                    </w:p>
+                    <w:p>
+                      <w:pPr>
+                        <w:pStyle w:val="ListParagraph"/>
+                        <w:numPr>
+                          <w:ilvl w:val="0"/>
+                          <w:numId w:val="1"/>
+                        </w:numPr>
+                        <w:rPr>
+                          <w:sz w:val="24"/>
+                          <w:szCs w:val="24"/>
+                          <w:lang w:val="sl-SI"/>
+                        </w:rPr>
+                      </w:pPr>
+                      <w:proofErr w:type="spellStart"/>
+                      <w:r>
+                        <w:rPr>
+                          <w:sz w:val="24"/>
+                          <w:szCs w:val="24"/>
+                          <w:lang w:val="sl-SI"/>
+                        </w:rPr>
+                        <w:t>LaTeX</w:t>
+                      </w:r>
+                      <w:proofErr w:type="spellEnd"/>
+                    </w:p>
+                  </w:txbxContent>
+                </v:textbox>
+                <w10:wrap type="square" anchorx="margin"/>
+              </v:shape>
+            </w:pict>
+          </mc:Fallback>
+        </mc:AlternateContent>
+      </w:r>
+      <w:r>
+        <w:rPr>
+          <w:noProof/>
+          <w:sz w:val="24"/>
+          <w:szCs w:val="24"/>
+          <w:lang w:val="sl-SI"/>
+        </w:rPr>
+        <mc:AlternateContent>
+          <mc:Choice Requires="wps">
+            <w:drawing>
               <wp:anchor distT="45720" distB="45720" distL="114300" distR="114300" simplePos="0" relativeHeight="251674624" behindDoc="0" locked="0" layoutInCell="1" allowOverlap="1" wp14:anchorId="3EF2FA2A" wp14:editId="450A947E">
                 <wp:simplePos x="0" y="0"/>
                 <wp:positionH relativeFrom="margin">
@@ -844,7 +1653,7 @@
           </mc:Choice>
           <mc:Fallback>
             <w:pict>
-              <v:shape w14:anchorId="3EF2FA2A" id="_x0000_s1027" type="#_x0000_t202" style="position:absolute;margin-left:175.55pt;margin-top:459.8pt;width:226.75pt;height:156pt;z-index:251674624;visibility:visible;mso-wrap-style:square;mso-width-percent:0;mso-height-percent:0;mso-wrap-distance-left:9pt;mso-wrap-distance-top:3.6pt;mso-wrap-distance-right:9pt;mso-wrap-distance-bottom:3.6pt;mso-position-horizontal:right;mso-position-horizontal-relative:margin;mso-position-vertical:absolute;mso-position-vertical-relative:text;mso-width-percent:0;mso-height-percent:0;mso-width-relative:margin;mso-height-relative:margin;v-text-anchor:top" o:gfxdata="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" filled="f" stroked="f">
+              <v:shape w14:anchorId="3EF2FA2A" id="_x0000_s1028" type="#_x0000_t202" style="position:absolute;margin-left:175.55pt;margin-top:459.8pt;width:226.75pt;height:156pt;z-index:251674624;visibility:visible;mso-wrap-style:square;mso-width-percent:0;mso-height-percent:0;mso-wrap-distance-left:9pt;mso-wrap-distance-top:3.6pt;mso-wrap-distance-right:9pt;mso-wrap-distance-bottom:3.6pt;mso-position-horizontal:right;mso-position-horizontal-relative:margin;mso-position-vertical:absolute;mso-position-vertical-relative:text;mso-width-percent:0;mso-height-percent:0;mso-width-relative:margin;mso-height-relative:margin;v-text-anchor:top" o:gfxdata="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" filled="f" stroked="f">
                 <v:textbox>
                   <w:txbxContent>
                     <w:p>
@@ -1164,7 +1973,7 @@
           </mc:Choice>
           <mc:Fallback>
             <w:pict>
-              <v:shape w14:anchorId="53F344CC" id="_x0000_s1028" type="#_x0000_t202" style="position:absolute;margin-left:472.1pt;margin-top:270.8pt;width:523.3pt;height:71.75pt;z-index:251683840;visibility:visible;mso-wrap-style:square;mso-width-percent:0;mso-height-percent:0;mso-wrap-distance-left:9pt;mso-wrap-distance-top:3.6pt;mso-wrap-distance-right:9pt;mso-wrap-distance-bottom:3.6pt;mso-position-horizontal:right;mso-position-horizontal-relative:margin;mso-position-vertical:absolute;mso-position-vertical-relative:text;mso-width-percent:0;mso-height-percent:0;mso-width-relative:margin;mso-height-relative:margin;v-text-anchor:top" o:gfxdata="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" filled="f" stroked="f">
+              <v:shape w14:anchorId="53F344CC" id="_x0000_s1029" type="#_x0000_t202" style="position:absolute;margin-left:472.1pt;margin-top:270.8pt;width:523.3pt;height:71.75pt;z-index:251683840;visibility:visible;mso-wrap-style:square;mso-width-percent:0;mso-height-percent:0;mso-wrap-distance-left:9pt;mso-wrap-distance-top:3.6pt;mso-wrap-distance-right:9pt;mso-wrap-distance-bottom:3.6pt;mso-position-horizontal:right;mso-position-horizontal-relative:margin;mso-position-vertical:absolute;mso-position-vertical-relative:text;mso-width-percent:0;mso-height-percent:0;mso-width-relative:margin;mso-height-relative:margin;v-text-anchor:top" o:gfxdata="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" filled="f" stroked="f">
                 <v:textbox>
                   <w:txbxContent>
                     <w:p>
@@ -1244,7 +2053,7 @@
         <mc:AlternateContent>
           <mc:Choice Requires="wps">
             <w:drawing>
-              <wp:anchor distT="45720" distB="45720" distL="114300" distR="114300" simplePos="0" relativeHeight="251660285" behindDoc="0" locked="0" layoutInCell="1" allowOverlap="1" wp14:anchorId="65A3090E" wp14:editId="69FEE0A5">
+              <wp:anchor distT="45720" distB="45720" distL="114300" distR="114300" simplePos="0" relativeHeight="251660285" behindDoc="0" locked="0" layoutInCell="1" allowOverlap="1" wp14:anchorId="65A3090E" wp14:editId="6E662E04">
                 <wp:simplePos x="0" y="0"/>
                 <wp:positionH relativeFrom="margin">
                   <wp:align>right</wp:align>
@@ -1666,7 +2475,7 @@
           </mc:Choice>
           <mc:Fallback>
             <w:pict>
-              <v:shape w14:anchorId="65A3090E" id="_x0000_s1029" type="#_x0000_t202" style="position:absolute;margin-left:472.1pt;margin-top:108.4pt;width:523.3pt;height:171.2pt;z-index:251660285;visibility:visible;mso-wrap-style:square;mso-width-percent:0;mso-height-percent:0;mso-wrap-distance-left:9pt;mso-wrap-distance-top:3.6pt;mso-wrap-distance-right:9pt;mso-wrap-distance-bottom:3.6pt;mso-position-horizontal:right;mso-position-horizontal-relative:margin;mso-position-vertical:absolute;mso-position-vertical-relative:text;mso-width-percent:0;mso-height-percent:0;mso-width-relative:margin;mso-height-relative:margin;v-text-anchor:top" o:gfxdata="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" filled="f" stroked="f">
+              <v:shape w14:anchorId="65A3090E" id="_x0000_s1030" type="#_x0000_t202" style="position:absolute;margin-left:472.1pt;margin-top:108.4pt;width:523.3pt;height:171.2pt;z-index:251660285;visibility:visible;mso-wrap-style:square;mso-width-percent:0;mso-height-percent:0;mso-wrap-distance-left:9pt;mso-wrap-distance-top:3.6pt;mso-wrap-distance-right:9pt;mso-wrap-distance-bottom:3.6pt;mso-position-horizontal:right;mso-position-horizontal-relative:margin;mso-position-vertical:absolute;mso-position-vertical-relative:text;mso-width-percent:0;mso-height-percent:0;mso-width-relative:margin;mso-height-relative:margin;v-text-anchor:top" o:gfxdata="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" filled="f" stroked="f">
                 <v:textbox>
                   <w:txbxContent>
                     <w:p>
@@ -2032,849 +2841,6 @@
                         </w:rPr>
                         <w:t>kategorije B</w:t>
                       </w:r>
-                    </w:p>
-                  </w:txbxContent>
-                </v:textbox>
-                <w10:wrap type="square" anchorx="margin"/>
-              </v:shape>
-            </w:pict>
-          </mc:Fallback>
-        </mc:AlternateContent>
-      </w:r>
-      <w:r>
-        <w:rPr>
-          <w:noProof/>
-          <w:sz w:val="24"/>
-          <w:szCs w:val="24"/>
-          <w:lang w:val="sl-SI"/>
-        </w:rPr>
-        <mc:AlternateContent>
-          <mc:Choice Requires="wps">
-            <w:drawing>
-              <wp:anchor distT="45720" distB="45720" distL="114300" distR="114300" simplePos="0" relativeHeight="251663360" behindDoc="0" locked="0" layoutInCell="1" allowOverlap="1" wp14:anchorId="693F343E" wp14:editId="43CA127A">
-                <wp:simplePos x="0" y="0"/>
-                <wp:positionH relativeFrom="margin">
-                  <wp:posOffset>1849120</wp:posOffset>
-                </wp:positionH>
-                <wp:positionV relativeFrom="paragraph">
-                  <wp:posOffset>4495800</wp:posOffset>
-                </wp:positionV>
-                <wp:extent cx="2213610" cy="3969385"/>
-                <wp:effectExtent l="0" t="0" r="0" b="0"/>
-                <wp:wrapSquare wrapText="bothSides"/>
-                <wp:docPr id="3" name="Text Box 3"/>
-                <wp:cNvGraphicFramePr>
-                  <a:graphicFrameLocks xmlns:a="http://schemas.openxmlformats.org/drawingml/2006/main"/>
-                </wp:cNvGraphicFramePr>
-                <a:graphic xmlns:a="http://schemas.openxmlformats.org/drawingml/2006/main">
-                  <a:graphicData uri="http://schemas.microsoft.com/office/word/2010/wordprocessingShape">
-                    <wps:wsp>
-                      <wps:cNvSpPr txBox="1">
-                        <a:spLocks noChangeArrowheads="1"/>
-                      </wps:cNvSpPr>
-                      <wps:spPr bwMode="auto">
-                        <a:xfrm>
-                          <a:off x="0" y="0"/>
-                          <a:ext cx="2213610" cy="3969385"/>
-                        </a:xfrm>
-                        <a:prstGeom prst="rect">
-                          <a:avLst/>
-                        </a:prstGeom>
-                        <a:noFill/>
-                        <a:ln w="9525">
-                          <a:noFill/>
-                          <a:miter lim="800000"/>
-                          <a:headEnd/>
-                          <a:tailEnd/>
-                        </a:ln>
-                      </wps:spPr>
-                      <wps:txbx>
-                        <w:txbxContent>
-                          <w:p>
-                            <w:pPr>
-                              <w:pStyle w:val="ListParagraph"/>
-                              <w:numPr>
-                                <w:ilvl w:val="0"/>
-                                <w:numId w:val="2"/>
-                              </w:numPr>
-                              <w:rPr>
-                                <w:sz w:val="24"/>
-                                <w:szCs w:val="24"/>
-                                <w:lang w:val="sl-SI"/>
-                              </w:rPr>
-                            </w:pPr>
-                            <w:proofErr w:type="spellStart"/>
-                            <w:r>
-                              <w:rPr>
-                                <w:sz w:val="24"/>
-                                <w:szCs w:val="24"/>
-                                <w:lang w:val="sl-SI"/>
-                              </w:rPr>
-                              <w:t>Git</w:t>
-                            </w:r>
-                            <w:proofErr w:type="spellEnd"/>
-                          </w:p>
-                          <w:p>
-                            <w:pPr>
-                              <w:pStyle w:val="ListParagraph"/>
-                              <w:numPr>
-                                <w:ilvl w:val="0"/>
-                                <w:numId w:val="2"/>
-                              </w:numPr>
-                              <w:rPr>
-                                <w:sz w:val="24"/>
-                                <w:szCs w:val="24"/>
-                                <w:lang w:val="sl-SI"/>
-                              </w:rPr>
-                            </w:pPr>
-                            <w:proofErr w:type="spellStart"/>
-                            <w:r>
-                              <w:rPr>
-                                <w:sz w:val="24"/>
-                                <w:szCs w:val="24"/>
-                                <w:lang w:val="sl-SI"/>
-                              </w:rPr>
-                              <w:t>Heroku</w:t>
-                            </w:r>
-                            <w:proofErr w:type="spellEnd"/>
-                          </w:p>
-                          <w:p>
-                            <w:pPr>
-                              <w:pStyle w:val="ListParagraph"/>
-                              <w:numPr>
-                                <w:ilvl w:val="0"/>
-                                <w:numId w:val="2"/>
-                              </w:numPr>
-                              <w:rPr>
-                                <w:sz w:val="24"/>
-                                <w:szCs w:val="24"/>
-                                <w:lang w:val="sl-SI"/>
-                              </w:rPr>
-                            </w:pPr>
-                            <w:r>
-                              <w:rPr>
-                                <w:sz w:val="24"/>
-                                <w:szCs w:val="24"/>
-                                <w:lang w:val="sl-SI"/>
-                              </w:rPr>
-                              <w:t>AWS</w:t>
-                            </w:r>
-                            <w:r>
-                              <w:rPr>
-                                <w:color w:val="70AD47" w:themeColor="accent6"/>
-                                <w:sz w:val="24"/>
-                                <w:szCs w:val="24"/>
-                                <w:lang w:val="sl-SI"/>
-                              </w:rPr>
-                              <w:br/>
-                            </w:r>
-                          </w:p>
-                          <w:p>
-                            <w:pPr>
-                              <w:pStyle w:val="ListParagraph"/>
-                              <w:numPr>
-                                <w:ilvl w:val="0"/>
-                                <w:numId w:val="2"/>
-                              </w:numPr>
-                              <w:rPr>
-                                <w:sz w:val="24"/>
-                                <w:szCs w:val="24"/>
-                                <w:lang w:val="sl-SI"/>
-                              </w:rPr>
-                            </w:pPr>
-                            <w:proofErr w:type="spellStart"/>
-                            <w:r>
-                              <w:rPr>
-                                <w:sz w:val="24"/>
-                                <w:szCs w:val="24"/>
-                                <w:lang w:val="sl-SI"/>
-                              </w:rPr>
-                              <w:t>Myo</w:t>
-                            </w:r>
-                            <w:proofErr w:type="spellEnd"/>
-                          </w:p>
-                          <w:p>
-                            <w:pPr>
-                              <w:pStyle w:val="ListParagraph"/>
-                              <w:numPr>
-                                <w:ilvl w:val="0"/>
-                                <w:numId w:val="2"/>
-                              </w:numPr>
-                              <w:rPr>
-                                <w:sz w:val="24"/>
-                                <w:szCs w:val="24"/>
-                                <w:lang w:val="sl-SI"/>
-                              </w:rPr>
-                            </w:pPr>
-                            <w:proofErr w:type="spellStart"/>
-                            <w:r>
-                              <w:rPr>
-                                <w:sz w:val="24"/>
-                                <w:szCs w:val="24"/>
-                                <w:lang w:val="sl-SI"/>
-                              </w:rPr>
-                              <w:t>Oculus</w:t>
-                            </w:r>
-                            <w:proofErr w:type="spellEnd"/>
-                            <w:r>
-                              <w:rPr>
-                                <w:sz w:val="24"/>
-                                <w:szCs w:val="24"/>
-                                <w:lang w:val="sl-SI"/>
-                              </w:rPr>
-                              <w:t xml:space="preserve"> </w:t>
-                            </w:r>
-                            <w:proofErr w:type="spellStart"/>
-                            <w:r>
-                              <w:rPr>
-                                <w:sz w:val="24"/>
-                                <w:szCs w:val="24"/>
-                                <w:lang w:val="sl-SI"/>
-                              </w:rPr>
-                              <w:t>Rift</w:t>
-                            </w:r>
-                            <w:proofErr w:type="spellEnd"/>
-                          </w:p>
-                          <w:p>
-                            <w:pPr>
-                              <w:pStyle w:val="ListParagraph"/>
-                              <w:numPr>
-                                <w:ilvl w:val="0"/>
-                                <w:numId w:val="2"/>
-                              </w:numPr>
-                              <w:rPr>
-                                <w:sz w:val="24"/>
-                                <w:szCs w:val="24"/>
-                                <w:lang w:val="sl-SI"/>
-                              </w:rPr>
-                            </w:pPr>
-                            <w:r>
-                              <w:rPr>
-                                <w:sz w:val="24"/>
-                                <w:szCs w:val="24"/>
-                                <w:lang w:val="sl-SI"/>
-                              </w:rPr>
-                              <w:t>Kinect</w:t>
-                            </w:r>
-                            <w:r>
-                              <w:rPr>
-                                <w:sz w:val="24"/>
-                                <w:szCs w:val="24"/>
-                                <w:lang w:val="sl-SI"/>
-                              </w:rPr>
-                              <w:br/>
-                            </w:r>
-                          </w:p>
-                          <w:p>
-                            <w:pPr>
-                              <w:pStyle w:val="ListParagraph"/>
-                              <w:numPr>
-                                <w:ilvl w:val="0"/>
-                                <w:numId w:val="2"/>
-                              </w:numPr>
-                              <w:rPr>
-                                <w:sz w:val="24"/>
-                                <w:szCs w:val="24"/>
-                                <w:lang w:val="sl-SI"/>
-                              </w:rPr>
-                            </w:pPr>
-                            <w:r>
-                              <w:rPr>
-                                <w:sz w:val="24"/>
-                                <w:szCs w:val="24"/>
-                                <w:lang w:val="sl-SI"/>
-                              </w:rPr>
-                              <w:t>Adobe Photoshop</w:t>
-                            </w:r>
-                          </w:p>
-                          <w:p>
-                            <w:pPr>
-                              <w:pStyle w:val="ListParagraph"/>
-                              <w:numPr>
-                                <w:ilvl w:val="0"/>
-                                <w:numId w:val="2"/>
-                              </w:numPr>
-                              <w:rPr>
-                                <w:sz w:val="24"/>
-                                <w:szCs w:val="24"/>
-                                <w:lang w:val="sl-SI"/>
-                              </w:rPr>
-                            </w:pPr>
-                            <w:r>
-                              <w:rPr>
-                                <w:sz w:val="24"/>
-                                <w:szCs w:val="24"/>
-                                <w:lang w:val="sl-SI"/>
-                              </w:rPr>
-                              <w:t>Microsoft Office</w:t>
-                            </w:r>
-                          </w:p>
-                          <w:p>
-                            <w:pPr>
-                              <w:pStyle w:val="ListParagraph"/>
-                              <w:numPr>
-                                <w:ilvl w:val="0"/>
-                                <w:numId w:val="2"/>
-                              </w:numPr>
-                              <w:rPr>
-                                <w:sz w:val="24"/>
-                                <w:szCs w:val="24"/>
-                                <w:lang w:val="sl-SI"/>
-                              </w:rPr>
-                            </w:pPr>
-                            <w:proofErr w:type="spellStart"/>
-                            <w:r>
-                              <w:rPr>
-                                <w:sz w:val="24"/>
-                                <w:szCs w:val="24"/>
-                                <w:lang w:val="sl-SI"/>
-                              </w:rPr>
-                              <w:t>LaTe</w:t>
-                            </w:r>
-                            <w:r>
-                              <w:rPr>
-                                <w:sz w:val="24"/>
-                                <w:szCs w:val="24"/>
-                                <w:lang w:val="sl-SI"/>
-                              </w:rPr>
-                              <w:t>X</w:t>
-                            </w:r>
-                            <w:proofErr w:type="spellEnd"/>
-                            <w:r>
-                              <w:rPr>
-                                <w:sz w:val="24"/>
-                                <w:szCs w:val="24"/>
-                                <w:lang w:val="sl-SI"/>
-                              </w:rPr>
-                              <w:br/>
-                            </w:r>
-                          </w:p>
-                          <w:p>
-                            <w:pPr>
-                              <w:pStyle w:val="ListParagraph"/>
-                              <w:numPr>
-                                <w:ilvl w:val="0"/>
-                                <w:numId w:val="1"/>
-                              </w:numPr>
-                              <w:rPr>
-                                <w:sz w:val="24"/>
-                                <w:szCs w:val="24"/>
-                                <w:lang w:val="sl-SI"/>
-                              </w:rPr>
-                            </w:pPr>
-                            <w:proofErr w:type="spellStart"/>
-                            <w:r>
-                              <w:rPr>
-                                <w:sz w:val="24"/>
-                                <w:szCs w:val="24"/>
-                                <w:lang w:val="sl-SI"/>
-                              </w:rPr>
-                              <w:t>JavaScript</w:t>
-                            </w:r>
-                            <w:proofErr w:type="spellEnd"/>
-                          </w:p>
-                          <w:p>
-                            <w:pPr>
-                              <w:pStyle w:val="ListParagraph"/>
-                              <w:numPr>
-                                <w:ilvl w:val="0"/>
-                                <w:numId w:val="1"/>
-                              </w:numPr>
-                              <w:rPr>
-                                <w:sz w:val="24"/>
-                                <w:szCs w:val="24"/>
-                                <w:lang w:val="sl-SI"/>
-                              </w:rPr>
-                            </w:pPr>
-                            <w:r>
-                              <w:rPr>
-                                <w:sz w:val="24"/>
-                                <w:szCs w:val="24"/>
-                                <w:lang w:val="sl-SI"/>
-                              </w:rPr>
-                              <w:t>PHP</w:t>
-                            </w:r>
-                          </w:p>
-                          <w:p>
-                            <w:pPr>
-                              <w:pStyle w:val="ListParagraph"/>
-                              <w:numPr>
-                                <w:ilvl w:val="0"/>
-                                <w:numId w:val="1"/>
-                              </w:numPr>
-                              <w:rPr>
-                                <w:sz w:val="24"/>
-                                <w:szCs w:val="24"/>
-                                <w:lang w:val="sl-SI"/>
-                              </w:rPr>
-                            </w:pPr>
-                            <w:r>
-                              <w:rPr>
-                                <w:sz w:val="24"/>
-                                <w:szCs w:val="24"/>
-                                <w:lang w:val="sl-SI"/>
-                              </w:rPr>
-                              <w:t>HTML</w:t>
-                            </w:r>
-                          </w:p>
-                          <w:p>
-                            <w:pPr>
-                              <w:pStyle w:val="ListParagraph"/>
-                              <w:numPr>
-                                <w:ilvl w:val="0"/>
-                                <w:numId w:val="1"/>
-                              </w:numPr>
-                              <w:rPr>
-                                <w:sz w:val="24"/>
-                                <w:szCs w:val="24"/>
-                                <w:lang w:val="sl-SI"/>
-                              </w:rPr>
-                            </w:pPr>
-                            <w:r>
-                              <w:rPr>
-                                <w:sz w:val="24"/>
-                                <w:szCs w:val="24"/>
-                                <w:lang w:val="sl-SI"/>
-                              </w:rPr>
-                              <w:t>CSS</w:t>
-                            </w:r>
-                          </w:p>
-                          <w:p>
-                            <w:pPr>
-                              <w:pStyle w:val="ListParagraph"/>
-                              <w:numPr>
-                                <w:ilvl w:val="0"/>
-                                <w:numId w:val="1"/>
-                              </w:numPr>
-                              <w:rPr>
-                                <w:sz w:val="24"/>
-                                <w:szCs w:val="24"/>
-                                <w:lang w:val="sl-SI"/>
-                              </w:rPr>
-                            </w:pPr>
-                            <w:proofErr w:type="spellStart"/>
-                            <w:r>
-                              <w:rPr>
-                                <w:sz w:val="24"/>
-                                <w:szCs w:val="24"/>
-                                <w:lang w:val="sl-SI"/>
-                              </w:rPr>
-                              <w:t>MySQL</w:t>
-                            </w:r>
-                            <w:proofErr w:type="spellEnd"/>
-                          </w:p>
-                          <w:p>
-                            <w:pPr>
-                              <w:rPr>
-                                <w:sz w:val="24"/>
-                                <w:szCs w:val="24"/>
-                                <w:lang w:val="sl-SI"/>
-                              </w:rPr>
-                            </w:pPr>
-                          </w:p>
-                        </w:txbxContent>
-                      </wps:txbx>
-                      <wps:bodyPr rot="0" vert="horz" wrap="square" lIns="91440" tIns="45720" rIns="91440" bIns="45720" anchor="t" anchorCtr="0">
-                        <a:noAutofit/>
-                      </wps:bodyPr>
-                    </wps:wsp>
-                  </a:graphicData>
-                </a:graphic>
-                <wp14:sizeRelH relativeFrom="margin">
-                  <wp14:pctWidth>0</wp14:pctWidth>
-                </wp14:sizeRelH>
-                <wp14:sizeRelV relativeFrom="margin">
-                  <wp14:pctHeight>0</wp14:pctHeight>
-                </wp14:sizeRelV>
-              </wp:anchor>
-            </w:drawing>
-          </mc:Choice>
-          <mc:Fallback>
-            <w:pict>
-              <v:shape w14:anchorId="693F343E" id="Text Box 3" o:spid="_x0000_s1030" type="#_x0000_t202" style="position:absolute;margin-left:145.6pt;margin-top:354pt;width:174.3pt;height:312.55pt;z-index:251663360;visibility:visible;mso-wrap-style:square;mso-width-percent:0;mso-height-percent:0;mso-wrap-distance-left:9pt;mso-wrap-distance-top:3.6pt;mso-wrap-distance-right:9pt;mso-wrap-distance-bottom:3.6pt;mso-position-horizontal:absolute;mso-position-horizontal-relative:margin;mso-position-vertical:absolute;mso-position-vertical-relative:text;mso-width-percent:0;mso-height-percent:0;mso-width-relative:margin;mso-height-relative:margin;v-text-anchor:top" o:gfxdata="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" filled="f" stroked="f">
-                <v:textbox>
-                  <w:txbxContent>
-                    <w:p>
-                      <w:pPr>
-                        <w:pStyle w:val="ListParagraph"/>
-                        <w:numPr>
-                          <w:ilvl w:val="0"/>
-                          <w:numId w:val="2"/>
-                        </w:numPr>
-                        <w:rPr>
-                          <w:sz w:val="24"/>
-                          <w:szCs w:val="24"/>
-                          <w:lang w:val="sl-SI"/>
-                        </w:rPr>
-                      </w:pPr>
-                      <w:proofErr w:type="spellStart"/>
-                      <w:r>
-                        <w:rPr>
-                          <w:sz w:val="24"/>
-                          <w:szCs w:val="24"/>
-                          <w:lang w:val="sl-SI"/>
-                        </w:rPr>
-                        <w:t>Git</w:t>
-                      </w:r>
-                      <w:proofErr w:type="spellEnd"/>
-                    </w:p>
-                    <w:p>
-                      <w:pPr>
-                        <w:pStyle w:val="ListParagraph"/>
-                        <w:numPr>
-                          <w:ilvl w:val="0"/>
-                          <w:numId w:val="2"/>
-                        </w:numPr>
-                        <w:rPr>
-                          <w:sz w:val="24"/>
-                          <w:szCs w:val="24"/>
-                          <w:lang w:val="sl-SI"/>
-                        </w:rPr>
-                      </w:pPr>
-                      <w:proofErr w:type="spellStart"/>
-                      <w:r>
-                        <w:rPr>
-                          <w:sz w:val="24"/>
-                          <w:szCs w:val="24"/>
-                          <w:lang w:val="sl-SI"/>
-                        </w:rPr>
-                        <w:t>Heroku</w:t>
-                      </w:r>
-                      <w:proofErr w:type="spellEnd"/>
-                    </w:p>
-                    <w:p>
-                      <w:pPr>
-                        <w:pStyle w:val="ListParagraph"/>
-                        <w:numPr>
-                          <w:ilvl w:val="0"/>
-                          <w:numId w:val="2"/>
-                        </w:numPr>
-                        <w:rPr>
-                          <w:sz w:val="24"/>
-                          <w:szCs w:val="24"/>
-                          <w:lang w:val="sl-SI"/>
-                        </w:rPr>
-                      </w:pPr>
-                      <w:r>
-                        <w:rPr>
-                          <w:sz w:val="24"/>
-                          <w:szCs w:val="24"/>
-                          <w:lang w:val="sl-SI"/>
-                        </w:rPr>
-                        <w:t>AWS</w:t>
-                      </w:r>
-                      <w:r>
-                        <w:rPr>
-                          <w:color w:val="70AD47" w:themeColor="accent6"/>
-                          <w:sz w:val="24"/>
-                          <w:szCs w:val="24"/>
-                          <w:lang w:val="sl-SI"/>
-                        </w:rPr>
-                        <w:br/>
-                      </w:r>
-                    </w:p>
-                    <w:p>
-                      <w:pPr>
-                        <w:pStyle w:val="ListParagraph"/>
-                        <w:numPr>
-                          <w:ilvl w:val="0"/>
-                          <w:numId w:val="2"/>
-                        </w:numPr>
-                        <w:rPr>
-                          <w:sz w:val="24"/>
-                          <w:szCs w:val="24"/>
-                          <w:lang w:val="sl-SI"/>
-                        </w:rPr>
-                      </w:pPr>
-                      <w:proofErr w:type="spellStart"/>
-                      <w:r>
-                        <w:rPr>
-                          <w:sz w:val="24"/>
-                          <w:szCs w:val="24"/>
-                          <w:lang w:val="sl-SI"/>
-                        </w:rPr>
-                        <w:t>Myo</w:t>
-                      </w:r>
-                      <w:proofErr w:type="spellEnd"/>
-                    </w:p>
-                    <w:p>
-                      <w:pPr>
-                        <w:pStyle w:val="ListParagraph"/>
-                        <w:numPr>
-                          <w:ilvl w:val="0"/>
-                          <w:numId w:val="2"/>
-                        </w:numPr>
-                        <w:rPr>
-                          <w:sz w:val="24"/>
-                          <w:szCs w:val="24"/>
-                          <w:lang w:val="sl-SI"/>
-                        </w:rPr>
-                      </w:pPr>
-                      <w:proofErr w:type="spellStart"/>
-                      <w:r>
-                        <w:rPr>
-                          <w:sz w:val="24"/>
-                          <w:szCs w:val="24"/>
-                          <w:lang w:val="sl-SI"/>
-                        </w:rPr>
-                        <w:t>Oculus</w:t>
-                      </w:r>
-                      <w:proofErr w:type="spellEnd"/>
-                      <w:r>
-                        <w:rPr>
-                          <w:sz w:val="24"/>
-                          <w:szCs w:val="24"/>
-                          <w:lang w:val="sl-SI"/>
-                        </w:rPr>
-                        <w:t xml:space="preserve"> </w:t>
-                      </w:r>
-                      <w:proofErr w:type="spellStart"/>
-                      <w:r>
-                        <w:rPr>
-                          <w:sz w:val="24"/>
-                          <w:szCs w:val="24"/>
-                          <w:lang w:val="sl-SI"/>
-                        </w:rPr>
-                        <w:t>Rift</w:t>
-                      </w:r>
-                      <w:proofErr w:type="spellEnd"/>
-                    </w:p>
-                    <w:p>
-                      <w:pPr>
-                        <w:pStyle w:val="ListParagraph"/>
-                        <w:numPr>
-                          <w:ilvl w:val="0"/>
-                          <w:numId w:val="2"/>
-                        </w:numPr>
-                        <w:rPr>
-                          <w:sz w:val="24"/>
-                          <w:szCs w:val="24"/>
-                          <w:lang w:val="sl-SI"/>
-                        </w:rPr>
-                      </w:pPr>
-                      <w:r>
-                        <w:rPr>
-                          <w:sz w:val="24"/>
-                          <w:szCs w:val="24"/>
-                          <w:lang w:val="sl-SI"/>
-                        </w:rPr>
-                        <w:t>Kinect</w:t>
-                      </w:r>
-                      <w:r>
-                        <w:rPr>
-                          <w:sz w:val="24"/>
-                          <w:szCs w:val="24"/>
-                          <w:lang w:val="sl-SI"/>
-                        </w:rPr>
-                        <w:br/>
-                      </w:r>
-                    </w:p>
-                    <w:p>
-                      <w:pPr>
-                        <w:pStyle w:val="ListParagraph"/>
-                        <w:numPr>
-                          <w:ilvl w:val="0"/>
-                          <w:numId w:val="2"/>
-                        </w:numPr>
-                        <w:rPr>
-                          <w:sz w:val="24"/>
-                          <w:szCs w:val="24"/>
-                          <w:lang w:val="sl-SI"/>
-                        </w:rPr>
-                      </w:pPr>
-                      <w:r>
-                        <w:rPr>
-                          <w:sz w:val="24"/>
-                          <w:szCs w:val="24"/>
-                          <w:lang w:val="sl-SI"/>
-                        </w:rPr>
-                        <w:t>Adobe Photoshop</w:t>
-                      </w:r>
-                    </w:p>
-                    <w:p>
-                      <w:pPr>
-                        <w:pStyle w:val="ListParagraph"/>
-                        <w:numPr>
-                          <w:ilvl w:val="0"/>
-                          <w:numId w:val="2"/>
-                        </w:numPr>
-                        <w:rPr>
-                          <w:sz w:val="24"/>
-                          <w:szCs w:val="24"/>
-                          <w:lang w:val="sl-SI"/>
-                        </w:rPr>
-                      </w:pPr>
-                      <w:r>
-                        <w:rPr>
-                          <w:sz w:val="24"/>
-                          <w:szCs w:val="24"/>
-                          <w:lang w:val="sl-SI"/>
-                        </w:rPr>
-                        <w:t>Microsoft Office</w:t>
-                      </w:r>
-                    </w:p>
-                    <w:p>
-                      <w:pPr>
-                        <w:pStyle w:val="ListParagraph"/>
-                        <w:numPr>
-                          <w:ilvl w:val="0"/>
-                          <w:numId w:val="2"/>
-                        </w:numPr>
-                        <w:rPr>
-                          <w:sz w:val="24"/>
-                          <w:szCs w:val="24"/>
-                          <w:lang w:val="sl-SI"/>
-                        </w:rPr>
-                      </w:pPr>
-                      <w:proofErr w:type="spellStart"/>
-                      <w:r>
-                        <w:rPr>
-                          <w:sz w:val="24"/>
-                          <w:szCs w:val="24"/>
-                          <w:lang w:val="sl-SI"/>
-                        </w:rPr>
-                        <w:t>LaTe</w:t>
-                      </w:r>
-                      <w:r>
-                        <w:rPr>
-                          <w:sz w:val="24"/>
-                          <w:szCs w:val="24"/>
-                          <w:lang w:val="sl-SI"/>
-                        </w:rPr>
-                        <w:t>X</w:t>
-                      </w:r>
-                      <w:proofErr w:type="spellEnd"/>
-                      <w:r>
-                        <w:rPr>
-                          <w:sz w:val="24"/>
-                          <w:szCs w:val="24"/>
-                          <w:lang w:val="sl-SI"/>
-                        </w:rPr>
-                        <w:br/>
-                      </w:r>
-                    </w:p>
-                    <w:p>
-                      <w:pPr>
-                        <w:pStyle w:val="ListParagraph"/>
-                        <w:numPr>
-                          <w:ilvl w:val="0"/>
-                          <w:numId w:val="1"/>
-                        </w:numPr>
-                        <w:rPr>
-                          <w:sz w:val="24"/>
-                          <w:szCs w:val="24"/>
-                          <w:lang w:val="sl-SI"/>
-                        </w:rPr>
-                      </w:pPr>
-                      <w:proofErr w:type="spellStart"/>
-                      <w:r>
-                        <w:rPr>
-                          <w:sz w:val="24"/>
-                          <w:szCs w:val="24"/>
-                          <w:lang w:val="sl-SI"/>
-                        </w:rPr>
-                        <w:t>JavaScript</w:t>
-                      </w:r>
-                      <w:proofErr w:type="spellEnd"/>
-                    </w:p>
-                    <w:p>
-                      <w:pPr>
-                        <w:pStyle w:val="ListParagraph"/>
-                        <w:numPr>
-                          <w:ilvl w:val="0"/>
-                          <w:numId w:val="1"/>
-                        </w:numPr>
-                        <w:rPr>
-                          <w:sz w:val="24"/>
-                          <w:szCs w:val="24"/>
-                          <w:lang w:val="sl-SI"/>
-                        </w:rPr>
-                      </w:pPr>
-                      <w:r>
-                        <w:rPr>
-                          <w:sz w:val="24"/>
-                          <w:szCs w:val="24"/>
-                          <w:lang w:val="sl-SI"/>
-                        </w:rPr>
-                        <w:t>PHP</w:t>
-                      </w:r>
-                    </w:p>
-                    <w:p>
-                      <w:pPr>
-                        <w:pStyle w:val="ListParagraph"/>
-                        <w:numPr>
-                          <w:ilvl w:val="0"/>
-                          <w:numId w:val="1"/>
-                        </w:numPr>
-                        <w:rPr>
-                          <w:sz w:val="24"/>
-                          <w:szCs w:val="24"/>
-                          <w:lang w:val="sl-SI"/>
-                        </w:rPr>
-                      </w:pPr>
-                      <w:r>
-                        <w:rPr>
-                          <w:sz w:val="24"/>
-                          <w:szCs w:val="24"/>
-                          <w:lang w:val="sl-SI"/>
-                        </w:rPr>
-                        <w:t>HTML</w:t>
-                      </w:r>
-                    </w:p>
-                    <w:p>
-                      <w:pPr>
-                        <w:pStyle w:val="ListParagraph"/>
-                        <w:numPr>
-                          <w:ilvl w:val="0"/>
-                          <w:numId w:val="1"/>
-                        </w:numPr>
-                        <w:rPr>
-                          <w:sz w:val="24"/>
-                          <w:szCs w:val="24"/>
-                          <w:lang w:val="sl-SI"/>
-                        </w:rPr>
-                      </w:pPr>
-                      <w:r>
-                        <w:rPr>
-                          <w:sz w:val="24"/>
-                          <w:szCs w:val="24"/>
-                          <w:lang w:val="sl-SI"/>
-                        </w:rPr>
-                        <w:t>CSS</w:t>
-                      </w:r>
-                    </w:p>
-                    <w:p>
-                      <w:pPr>
-                        <w:pStyle w:val="ListParagraph"/>
-                        <w:numPr>
-                          <w:ilvl w:val="0"/>
-                          <w:numId w:val="1"/>
-                        </w:numPr>
-                        <w:rPr>
-                          <w:sz w:val="24"/>
-                          <w:szCs w:val="24"/>
-                          <w:lang w:val="sl-SI"/>
-                        </w:rPr>
-                      </w:pPr>
-                      <w:proofErr w:type="spellStart"/>
-                      <w:r>
-                        <w:rPr>
-                          <w:sz w:val="24"/>
-                          <w:szCs w:val="24"/>
-                          <w:lang w:val="sl-SI"/>
-                        </w:rPr>
-                        <w:t>MySQL</w:t>
-                      </w:r>
-                      <w:proofErr w:type="spellEnd"/>
-                    </w:p>
-                    <w:p>
-                      <w:pPr>
-                        <w:rPr>
-                          <w:sz w:val="24"/>
-                          <w:szCs w:val="24"/>
-                          <w:lang w:val="sl-SI"/>
-                        </w:rPr>
-                      </w:pPr>
                     </w:p>
                   </w:txbxContent>
                 </v:textbox>
@@ -4443,7 +4409,7 @@
         <v:path o:extrusionok="f" gradientshapeok="t" o:connecttype="rect"/>
         <o:lock v:ext="edit" aspectratio="t"/>
       </v:shapetype>
-      <v:shape id="_x0000_i1029" type="#_x0000_t75" style="width:48.55pt;height:48.55pt" o:bullet="t">
+      <v:shape id="_x0000_i1030" type="#_x0000_t75" style="width:48.25pt;height:48.25pt" o:bullet="t">
         <v:imagedata r:id="rId1" o:title="github-mark"/>
       </v:shape>
     </w:pict>

</xml_diff>